<commit_message>
Added DB details and entity relationship details
</commit_message>
<xml_diff>
--- a/Report/MicroFinanceManagementSystem-synopsis.docx
+++ b/Report/MicroFinanceManagementSystem-synopsis.docx
@@ -1,6 +1,6 @@
 
 <file path=word/document.xml><?xml version="1.0" encoding="utf-8"?>
-<w:document xmlns:wpc="http://schemas.microsoft.com/office/word/2010/wordprocessingCanvas" xmlns:mc="http://schemas.openxmlformats.org/markup-compatibility/2006" xmlns:o="urn:schemas-microsoft-com:office:office" xmlns:r="http://schemas.openxmlformats.org/officeDocument/2006/relationships" xmlns:m="http://schemas.openxmlformats.org/officeDocument/2006/math" xmlns:v="urn:schemas-microsoft-com:vml" xmlns:wp14="http://schemas.microsoft.com/office/word/2010/wordprocessingDrawing" xmlns:wp="http://schemas.openxmlformats.org/drawingml/2006/wordprocessingDrawing" xmlns:w10="urn:schemas-microsoft-com:office:word" xmlns:w="http://schemas.openxmlformats.org/wordprocessingml/2006/main" xmlns:w14="http://schemas.microsoft.com/office/word/2010/wordml" xmlns:wpg="http://schemas.microsoft.com/office/word/2010/wordprocessingGroup" xmlns:wpi="http://schemas.microsoft.com/office/word/2010/wordprocessingInk" xmlns:wne="http://schemas.microsoft.com/office/word/2006/wordml" xmlns:wps="http://schemas.microsoft.com/office/word/2010/wordprocessingShape" mc:Ignorable="w14 wp14">
+<w:document xmlns:ve="http://schemas.openxmlformats.org/markup-compatibility/2006" xmlns:o="urn:schemas-microsoft-com:office:office" xmlns:r="http://schemas.openxmlformats.org/officeDocument/2006/relationships" xmlns:m="http://schemas.openxmlformats.org/officeDocument/2006/math" xmlns:v="urn:schemas-microsoft-com:vml" xmlns:wp="http://schemas.openxmlformats.org/drawingml/2006/wordprocessingDrawing" xmlns:w10="urn:schemas-microsoft-com:office:word" xmlns:w="http://schemas.openxmlformats.org/wordprocessingml/2006/main" xmlns:wne="http://schemas.microsoft.com/office/word/2006/wordml">
   <w:body>
     <w:sdt>
       <w:sdtPr>
@@ -23,7 +23,7 @@
           <w:tblPr>
             <w:tblW w:w="5000" w:type="pct"/>
             <w:jc w:val="center"/>
-            <w:tblLook w:val="04A0" w:firstRow="1" w:lastRow="0" w:firstColumn="1" w:lastColumn="0" w:noHBand="0" w:noVBand="1"/>
+            <w:tblLook w:val="04A0"/>
           </w:tblPr>
           <w:tblGrid>
             <w:gridCol w:w="9576"/>
@@ -64,7 +64,6 @@
                 <w:dataBinding w:prefixMappings="xmlns:ns0='http://schemas.openxmlformats.org/package/2006/metadata/core-properties' xmlns:ns1='http://purl.org/dc/elements/1.1/'" w:xpath="/ns0:coreProperties[1]/ns1:title[1]" w:storeItemID="{6C3C8BC8-F283-45AE-878A-BAB7291924A1}"/>
                 <w:text/>
               </w:sdtPr>
-              <w:sdtEndPr/>
               <w:sdtContent>
                 <w:tc>
                   <w:tcPr>
@@ -118,7 +117,6 @@
                 <w:dataBinding w:prefixMappings="xmlns:ns0='http://schemas.openxmlformats.org/package/2006/metadata/core-properties' xmlns:ns1='http://purl.org/dc/elements/1.1/'" w:xpath="/ns0:coreProperties[1]/ns1:subject[1]" w:storeItemID="{6C3C8BC8-F283-45AE-878A-BAB7291924A1}"/>
                 <w:text/>
               </w:sdtPr>
-              <w:sdtEndPr/>
               <w:sdtContent>
                 <w:tc>
                   <w:tcPr>
@@ -187,7 +185,6 @@
                 <w:dataBinding w:prefixMappings="xmlns:ns0='http://schemas.openxmlformats.org/package/2006/metadata/core-properties' xmlns:ns1='http://purl.org/dc/elements/1.1/'" w:xpath="/ns0:coreProperties[1]/ns1:creator[1]" w:storeItemID="{6C3C8BC8-F283-45AE-878A-BAB7291924A1}"/>
                 <w:text/>
               </w:sdtPr>
-              <w:sdtEndPr/>
               <w:sdtContent>
                 <w:tc>
                   <w:tcPr>
@@ -277,7 +274,7 @@
           <w:tblPr>
             <w:tblpPr w:leftFromText="187" w:rightFromText="187" w:horzAnchor="margin" w:tblpXSpec="center" w:tblpYSpec="bottom"/>
             <w:tblW w:w="5000" w:type="pct"/>
-            <w:tblLook w:val="04A0" w:firstRow="1" w:lastRow="0" w:firstColumn="1" w:lastColumn="0" w:noHBand="0" w:noVBand="1"/>
+            <w:tblLook w:val="04A0"/>
           </w:tblPr>
           <w:tblGrid>
             <w:gridCol w:w="9576"/>
@@ -3858,7 +3855,7 @@
         <w:tblW w:w="0" w:type="auto"/>
         <w:jc w:val="center"/>
         <w:tblInd w:w="1440" w:type="dxa"/>
-        <w:tblLook w:val="04A0" w:firstRow="1" w:lastRow="0" w:firstColumn="1" w:lastColumn="0" w:noHBand="0" w:noVBand="1"/>
+        <w:tblLook w:val="04A0"/>
       </w:tblPr>
       <w:tblGrid>
         <w:gridCol w:w="8136"/>
@@ -3876,7 +3873,7 @@
             <w:tblPr>
               <w:tblStyle w:val="TableGrid"/>
               <w:tblW w:w="0" w:type="auto"/>
-              <w:tblLook w:val="04A0" w:firstRow="1" w:lastRow="0" w:firstColumn="1" w:lastColumn="0" w:noHBand="0" w:noVBand="1"/>
+              <w:tblLook w:val="04A0"/>
             </w:tblPr>
             <w:tblGrid>
               <w:gridCol w:w="7905"/>
@@ -3918,7 +3915,7 @@
             <w:tblPr>
               <w:tblStyle w:val="TableGrid"/>
               <w:tblW w:w="0" w:type="auto"/>
-              <w:tblLook w:val="04A0" w:firstRow="1" w:lastRow="0" w:firstColumn="1" w:lastColumn="0" w:noHBand="0" w:noVBand="1"/>
+              <w:tblLook w:val="04A0"/>
             </w:tblPr>
             <w:tblGrid>
               <w:gridCol w:w="7905"/>
@@ -3956,7 +3953,7 @@
             <w:tblPr>
               <w:tblStyle w:val="TableGrid"/>
               <w:tblW w:w="0" w:type="auto"/>
-              <w:tblLook w:val="04A0" w:firstRow="1" w:lastRow="0" w:firstColumn="1" w:lastColumn="0" w:noHBand="0" w:noVBand="1"/>
+              <w:tblLook w:val="04A0"/>
             </w:tblPr>
             <w:tblGrid>
               <w:gridCol w:w="7905"/>
@@ -3995,7 +3992,7 @@
             <w:tblPr>
               <w:tblStyle w:val="TableGrid"/>
               <w:tblW w:w="0" w:type="auto"/>
-              <w:tblLook w:val="04A0" w:firstRow="1" w:lastRow="0" w:firstColumn="1" w:lastColumn="0" w:noHBand="0" w:noVBand="1"/>
+              <w:tblLook w:val="04A0"/>
             </w:tblPr>
             <w:tblGrid>
               <w:gridCol w:w="7905"/>
@@ -4041,7 +4038,7 @@
             <w:tblPr>
               <w:tblStyle w:val="TableGrid"/>
               <w:tblW w:w="0" w:type="auto"/>
-              <w:tblLook w:val="04A0" w:firstRow="1" w:lastRow="0" w:firstColumn="1" w:lastColumn="0" w:noHBand="0" w:noVBand="1"/>
+              <w:tblLook w:val="04A0"/>
             </w:tblPr>
             <w:tblGrid>
               <w:gridCol w:w="7905"/>
@@ -4079,7 +4076,7 @@
             <w:tblPr>
               <w:tblStyle w:val="TableGrid"/>
               <w:tblW w:w="0" w:type="auto"/>
-              <w:tblLook w:val="04A0" w:firstRow="1" w:lastRow="0" w:firstColumn="1" w:lastColumn="0" w:noHBand="0" w:noVBand="1"/>
+              <w:tblLook w:val="04A0"/>
             </w:tblPr>
             <w:tblGrid>
               <w:gridCol w:w="7905"/>
@@ -4117,7 +4114,7 @@
             <w:tblPr>
               <w:tblStyle w:val="TableGrid"/>
               <w:tblW w:w="0" w:type="auto"/>
-              <w:tblLook w:val="04A0" w:firstRow="1" w:lastRow="0" w:firstColumn="1" w:lastColumn="0" w:noHBand="0" w:noVBand="1"/>
+              <w:tblLook w:val="04A0"/>
             </w:tblPr>
             <w:tblGrid>
               <w:gridCol w:w="7905"/>
@@ -4161,7 +4158,7 @@
         <w:tblW w:w="0" w:type="auto"/>
         <w:jc w:val="center"/>
         <w:tblInd w:w="1440" w:type="dxa"/>
-        <w:tblLook w:val="04A0" w:firstRow="1" w:lastRow="0" w:firstColumn="1" w:lastColumn="0" w:noHBand="0" w:noVBand="1"/>
+        <w:tblLook w:val="04A0"/>
       </w:tblPr>
       <w:tblGrid>
         <w:gridCol w:w="8136"/>
@@ -4179,7 +4176,7 @@
             <w:tblPr>
               <w:tblStyle w:val="TableGrid"/>
               <w:tblW w:w="7844" w:type="dxa"/>
-              <w:tblLook w:val="04A0" w:firstRow="1" w:lastRow="0" w:firstColumn="1" w:lastColumn="0" w:noHBand="0" w:noVBand="1"/>
+              <w:tblLook w:val="04A0"/>
             </w:tblPr>
             <w:tblGrid>
               <w:gridCol w:w="7844"/>
@@ -4220,7 +4217,7 @@
             <w:tblPr>
               <w:tblStyle w:val="TableGrid"/>
               <w:tblW w:w="0" w:type="auto"/>
-              <w:tblLook w:val="04A0" w:firstRow="1" w:lastRow="0" w:firstColumn="1" w:lastColumn="0" w:noHBand="0" w:noVBand="1"/>
+              <w:tblLook w:val="04A0"/>
             </w:tblPr>
             <w:tblGrid>
               <w:gridCol w:w="7905"/>
@@ -4258,7 +4255,7 @@
             <w:tblPr>
               <w:tblStyle w:val="TableGrid"/>
               <w:tblW w:w="0" w:type="auto"/>
-              <w:tblLook w:val="04A0" w:firstRow="1" w:lastRow="0" w:firstColumn="1" w:lastColumn="0" w:noHBand="0" w:noVBand="1"/>
+              <w:tblLook w:val="04A0"/>
             </w:tblPr>
             <w:tblGrid>
               <w:gridCol w:w="7905"/>
@@ -4295,7 +4292,7 @@
             <w:tblPr>
               <w:tblStyle w:val="TableGrid"/>
               <w:tblW w:w="0" w:type="auto"/>
-              <w:tblLook w:val="04A0" w:firstRow="1" w:lastRow="0" w:firstColumn="1" w:lastColumn="0" w:noHBand="0" w:noVBand="1"/>
+              <w:tblLook w:val="04A0"/>
             </w:tblPr>
             <w:tblGrid>
               <w:gridCol w:w="7905"/>
@@ -4332,7 +4329,7 @@
             <w:tblPr>
               <w:tblStyle w:val="TableGrid"/>
               <w:tblW w:w="0" w:type="auto"/>
-              <w:tblLook w:val="04A0" w:firstRow="1" w:lastRow="0" w:firstColumn="1" w:lastColumn="0" w:noHBand="0" w:noVBand="1"/>
+              <w:tblLook w:val="04A0"/>
             </w:tblPr>
             <w:tblGrid>
               <w:gridCol w:w="7905"/>
@@ -4371,7 +4368,7 @@
             <w:tblPr>
               <w:tblStyle w:val="TableGrid"/>
               <w:tblW w:w="0" w:type="auto"/>
-              <w:tblLook w:val="04A0" w:firstRow="1" w:lastRow="0" w:firstColumn="1" w:lastColumn="0" w:noHBand="0" w:noVBand="1"/>
+              <w:tblLook w:val="04A0"/>
             </w:tblPr>
             <w:tblGrid>
               <w:gridCol w:w="7905"/>
@@ -4410,7 +4407,7 @@
             <w:tblPr>
               <w:tblStyle w:val="TableGrid"/>
               <w:tblW w:w="0" w:type="auto"/>
-              <w:tblLook w:val="04A0" w:firstRow="1" w:lastRow="0" w:firstColumn="1" w:lastColumn="0" w:noHBand="0" w:noVBand="1"/>
+              <w:tblLook w:val="04A0"/>
             </w:tblPr>
             <w:tblGrid>
               <w:gridCol w:w="7905"/>
@@ -5821,7 +5818,7 @@
         </w:rPr>
         <w:lastRenderedPageBreak/>
         <w:drawing>
-          <wp:inline distT="0" distB="0" distL="0" distR="0" wp14:anchorId="525EA5D0" wp14:editId="140BEF66">
+          <wp:inline distT="0" distB="0" distL="0" distR="0">
             <wp:extent cx="6601691" cy="4156364"/>
             <wp:effectExtent l="0" t="0" r="0" b="0"/>
             <wp:docPr id="1" name="Picture 1"/>
@@ -5836,10 +5833,10 @@
                     <pic:cNvPicPr/>
                   </pic:nvPicPr>
                   <pic:blipFill>
-                    <a:blip r:embed="rId9">
+                    <a:blip r:embed="rId8" cstate="print">
                       <a:extLst>
                         <a:ext uri="{28A0092B-C50C-407E-A947-70E740481C1C}">
-                          <a14:useLocalDpi xmlns:a14="http://schemas.microsoft.com/office/drawing/2010/main" val="0"/>
+                          <a14:useLocalDpi xmlns:a14="http://schemas.microsoft.com/office/drawing/2010/main" xmlns:wps="http://schemas.microsoft.com/office/word/2010/wordprocessingShape" xmlns:wpi="http://schemas.microsoft.com/office/word/2010/wordprocessingInk" xmlns:wpg="http://schemas.microsoft.com/office/word/2010/wordprocessingGroup" xmlns:w14="http://schemas.microsoft.com/office/word/2010/wordml" xmlns:w="http://schemas.openxmlformats.org/wordprocessingml/2006/main" xmlns:w10="urn:schemas-microsoft-com:office:word" xmlns:wp14="http://schemas.microsoft.com/office/word/2010/wordprocessingDrawing" xmlns:v="urn:schemas-microsoft-com:vml" xmlns:o="urn:schemas-microsoft-com:office:office" xmlns:mc="http://schemas.openxmlformats.org/markup-compatibility/2006" xmlns:wpc="http://schemas.microsoft.com/office/word/2010/wordprocessingCanvas" xmlns="" val="0"/>
                         </a:ext>
                       </a:extLst>
                     </a:blip>
@@ -5883,7 +5880,7 @@
           <w:lang w:bidi="ar-SA"/>
         </w:rPr>
         <w:drawing>
-          <wp:inline distT="0" distB="0" distL="0" distR="0" wp14:anchorId="28EBDB25" wp14:editId="7B42F207">
+          <wp:inline distT="0" distB="0" distL="0" distR="0">
             <wp:extent cx="6670963" cy="3304309"/>
             <wp:effectExtent l="0" t="0" r="0" b="0"/>
             <wp:docPr id="3" name="Picture 3"/>
@@ -5898,10 +5895,10 @@
                     <pic:cNvPicPr/>
                   </pic:nvPicPr>
                   <pic:blipFill>
-                    <a:blip r:embed="rId10">
+                    <a:blip r:embed="rId9" cstate="print">
                       <a:extLst>
                         <a:ext uri="{28A0092B-C50C-407E-A947-70E740481C1C}">
-                          <a14:useLocalDpi xmlns:a14="http://schemas.microsoft.com/office/drawing/2010/main" val="0"/>
+                          <a14:useLocalDpi xmlns:a14="http://schemas.microsoft.com/office/drawing/2010/main" xmlns:wps="http://schemas.microsoft.com/office/word/2010/wordprocessingShape" xmlns:wpi="http://schemas.microsoft.com/office/word/2010/wordprocessingInk" xmlns:wpg="http://schemas.microsoft.com/office/word/2010/wordprocessingGroup" xmlns:w14="http://schemas.microsoft.com/office/word/2010/wordml" xmlns:w="http://schemas.openxmlformats.org/wordprocessingml/2006/main" xmlns:w10="urn:schemas-microsoft-com:office:word" xmlns:wp14="http://schemas.microsoft.com/office/word/2010/wordprocessingDrawing" xmlns:v="urn:schemas-microsoft-com:vml" xmlns:o="urn:schemas-microsoft-com:office:office" xmlns:mc="http://schemas.openxmlformats.org/markup-compatibility/2006" xmlns:wpc="http://schemas.microsoft.com/office/word/2010/wordprocessingCanvas" xmlns="" val="0"/>
                         </a:ext>
                       </a:extLst>
                     </a:blip>
@@ -5946,7 +5943,7 @@
           <w:lang w:bidi="ar-SA"/>
         </w:rPr>
         <w:drawing>
-          <wp:inline distT="0" distB="0" distL="0" distR="0" wp14:anchorId="524C03B5" wp14:editId="493718AF">
+          <wp:inline distT="0" distB="0" distL="0" distR="0">
             <wp:extent cx="6670961" cy="5597236"/>
             <wp:effectExtent l="0" t="0" r="0" b="0"/>
             <wp:docPr id="6" name="Picture 6"/>
@@ -5961,10 +5958,10 @@
                     <pic:cNvPicPr/>
                   </pic:nvPicPr>
                   <pic:blipFill>
-                    <a:blip r:embed="rId11">
+                    <a:blip r:embed="rId10" cstate="print">
                       <a:extLst>
                         <a:ext uri="{28A0092B-C50C-407E-A947-70E740481C1C}">
-                          <a14:useLocalDpi xmlns:a14="http://schemas.microsoft.com/office/drawing/2010/main" val="0"/>
+                          <a14:useLocalDpi xmlns:a14="http://schemas.microsoft.com/office/drawing/2010/main" xmlns:wps="http://schemas.microsoft.com/office/word/2010/wordprocessingShape" xmlns:wpi="http://schemas.microsoft.com/office/word/2010/wordprocessingInk" xmlns:wpg="http://schemas.microsoft.com/office/word/2010/wordprocessingGroup" xmlns:w14="http://schemas.microsoft.com/office/word/2010/wordml" xmlns:w="http://schemas.openxmlformats.org/wordprocessingml/2006/main" xmlns:w10="urn:schemas-microsoft-com:office:word" xmlns:wp14="http://schemas.microsoft.com/office/word/2010/wordprocessingDrawing" xmlns:v="urn:schemas-microsoft-com:vml" xmlns:o="urn:schemas-microsoft-com:office:office" xmlns:mc="http://schemas.openxmlformats.org/markup-compatibility/2006" xmlns:wpc="http://schemas.microsoft.com/office/word/2010/wordprocessingCanvas" xmlns="" val="0"/>
                         </a:ext>
                       </a:extLst>
                     </a:blip>
@@ -6073,7 +6070,7 @@
           <w:lang w:bidi="ar-SA"/>
         </w:rPr>
         <w:drawing>
-          <wp:inline distT="0" distB="0" distL="0" distR="0" wp14:anchorId="0A53B18A" wp14:editId="47CEB44E">
+          <wp:inline distT="0" distB="0" distL="0" distR="0">
             <wp:extent cx="5425911" cy="3017782"/>
             <wp:effectExtent l="0" t="0" r="0" b="0"/>
             <wp:docPr id="15" name="Picture 15"/>
@@ -6088,10 +6085,10 @@
                     <pic:cNvPicPr/>
                   </pic:nvPicPr>
                   <pic:blipFill>
-                    <a:blip r:embed="rId12">
+                    <a:blip r:embed="rId11" cstate="print">
                       <a:extLst>
                         <a:ext uri="{28A0092B-C50C-407E-A947-70E740481C1C}">
-                          <a14:useLocalDpi xmlns:a14="http://schemas.microsoft.com/office/drawing/2010/main" val="0"/>
+                          <a14:useLocalDpi xmlns:a14="http://schemas.microsoft.com/office/drawing/2010/main" xmlns:wps="http://schemas.microsoft.com/office/word/2010/wordprocessingShape" xmlns:wpi="http://schemas.microsoft.com/office/word/2010/wordprocessingInk" xmlns:wpg="http://schemas.microsoft.com/office/word/2010/wordprocessingGroup" xmlns:w14="http://schemas.microsoft.com/office/word/2010/wordml" xmlns:w="http://schemas.openxmlformats.org/wordprocessingml/2006/main" xmlns:w10="urn:schemas-microsoft-com:office:word" xmlns:wp14="http://schemas.microsoft.com/office/word/2010/wordprocessingDrawing" xmlns:v="urn:schemas-microsoft-com:vml" xmlns:o="urn:schemas-microsoft-com:office:office" xmlns:mc="http://schemas.openxmlformats.org/markup-compatibility/2006" xmlns:wpc="http://schemas.microsoft.com/office/word/2010/wordprocessingCanvas" xmlns="" val="0"/>
                         </a:ext>
                       </a:extLst>
                     </a:blip>
@@ -6146,7 +6143,7 @@
         </w:rPr>
         <w:lastRenderedPageBreak/>
         <w:drawing>
-          <wp:inline distT="0" distB="0" distL="0" distR="0" wp14:anchorId="5FE7DE83" wp14:editId="5D50410C">
+          <wp:inline distT="0" distB="0" distL="0" distR="0">
             <wp:extent cx="5943600" cy="4457700"/>
             <wp:effectExtent l="0" t="0" r="0" b="0"/>
             <wp:docPr id="16" name="Picture 16"/>
@@ -6161,10 +6158,10 @@
                     <pic:cNvPicPr/>
                   </pic:nvPicPr>
                   <pic:blipFill>
-                    <a:blip r:embed="rId13">
+                    <a:blip r:embed="rId12" cstate="print">
                       <a:extLst>
                         <a:ext uri="{28A0092B-C50C-407E-A947-70E740481C1C}">
-                          <a14:useLocalDpi xmlns:a14="http://schemas.microsoft.com/office/drawing/2010/main" val="0"/>
+                          <a14:useLocalDpi xmlns:a14="http://schemas.microsoft.com/office/drawing/2010/main" xmlns:wps="http://schemas.microsoft.com/office/word/2010/wordprocessingShape" xmlns:wpi="http://schemas.microsoft.com/office/word/2010/wordprocessingInk" xmlns:wpg="http://schemas.microsoft.com/office/word/2010/wordprocessingGroup" xmlns:w14="http://schemas.microsoft.com/office/word/2010/wordml" xmlns:w="http://schemas.openxmlformats.org/wordprocessingml/2006/main" xmlns:w10="urn:schemas-microsoft-com:office:word" xmlns:wp14="http://schemas.microsoft.com/office/word/2010/wordprocessingDrawing" xmlns:v="urn:schemas-microsoft-com:vml" xmlns:o="urn:schemas-microsoft-com:office:office" xmlns:mc="http://schemas.openxmlformats.org/markup-compatibility/2006" xmlns:wpc="http://schemas.microsoft.com/office/word/2010/wordprocessingCanvas" xmlns="" val="0"/>
                         </a:ext>
                       </a:extLst>
                     </a:blip>
@@ -6208,7 +6205,7 @@
           <w:lang w:bidi="ar-SA"/>
         </w:rPr>
         <w:drawing>
-          <wp:inline distT="0" distB="0" distL="0" distR="0" wp14:anchorId="6ADC540E" wp14:editId="2191901A">
+          <wp:inline distT="0" distB="0" distL="0" distR="0">
             <wp:extent cx="5303980" cy="2827265"/>
             <wp:effectExtent l="0" t="0" r="0" b="0"/>
             <wp:docPr id="17" name="Picture 17"/>
@@ -6223,10 +6220,10 @@
                     <pic:cNvPicPr/>
                   </pic:nvPicPr>
                   <pic:blipFill>
-                    <a:blip r:embed="rId14">
+                    <a:blip r:embed="rId13" cstate="print">
                       <a:extLst>
                         <a:ext uri="{28A0092B-C50C-407E-A947-70E740481C1C}">
-                          <a14:useLocalDpi xmlns:a14="http://schemas.microsoft.com/office/drawing/2010/main" val="0"/>
+                          <a14:useLocalDpi xmlns:a14="http://schemas.microsoft.com/office/drawing/2010/main" xmlns:wps="http://schemas.microsoft.com/office/word/2010/wordprocessingShape" xmlns:wpi="http://schemas.microsoft.com/office/word/2010/wordprocessingInk" xmlns:wpg="http://schemas.microsoft.com/office/word/2010/wordprocessingGroup" xmlns:w14="http://schemas.microsoft.com/office/word/2010/wordml" xmlns:w="http://schemas.openxmlformats.org/wordprocessingml/2006/main" xmlns:w10="urn:schemas-microsoft-com:office:word" xmlns:wp14="http://schemas.microsoft.com/office/word/2010/wordprocessingDrawing" xmlns:v="urn:schemas-microsoft-com:vml" xmlns:o="urn:schemas-microsoft-com:office:office" xmlns:mc="http://schemas.openxmlformats.org/markup-compatibility/2006" xmlns:wpc="http://schemas.microsoft.com/office/word/2010/wordprocessingCanvas" xmlns="" val="0"/>
                         </a:ext>
                       </a:extLst>
                     </a:blip>
@@ -6258,7 +6255,7 @@
         </w:rPr>
         <w:lastRenderedPageBreak/>
         <w:drawing>
-          <wp:inline distT="0" distB="0" distL="0" distR="0" wp14:anchorId="68520864" wp14:editId="2E18C117">
+          <wp:inline distT="0" distB="0" distL="0" distR="0">
             <wp:extent cx="4061812" cy="2690093"/>
             <wp:effectExtent l="0" t="0" r="0" b="0"/>
             <wp:docPr id="18" name="Picture 18"/>
@@ -6273,10 +6270,10 @@
                     <pic:cNvPicPr/>
                   </pic:nvPicPr>
                   <pic:blipFill>
-                    <a:blip r:embed="rId15">
+                    <a:blip r:embed="rId14" cstate="print">
                       <a:extLst>
                         <a:ext uri="{28A0092B-C50C-407E-A947-70E740481C1C}">
-                          <a14:useLocalDpi xmlns:a14="http://schemas.microsoft.com/office/drawing/2010/main" val="0"/>
+                          <a14:useLocalDpi xmlns:a14="http://schemas.microsoft.com/office/drawing/2010/main" xmlns:wps="http://schemas.microsoft.com/office/word/2010/wordprocessingShape" xmlns:wpi="http://schemas.microsoft.com/office/word/2010/wordprocessingInk" xmlns:wpg="http://schemas.microsoft.com/office/word/2010/wordprocessingGroup" xmlns:w14="http://schemas.microsoft.com/office/word/2010/wordml" xmlns:w="http://schemas.openxmlformats.org/wordprocessingml/2006/main" xmlns:w10="urn:schemas-microsoft-com:office:word" xmlns:wp14="http://schemas.microsoft.com/office/word/2010/wordprocessingDrawing" xmlns:v="urn:schemas-microsoft-com:vml" xmlns:o="urn:schemas-microsoft-com:office:office" xmlns:mc="http://schemas.openxmlformats.org/markup-compatibility/2006" xmlns:wpc="http://schemas.microsoft.com/office/word/2010/wordprocessingCanvas" xmlns="" val="0"/>
                         </a:ext>
                       </a:extLst>
                     </a:blip>
@@ -6307,7 +6304,7 @@
           <w:lang w:bidi="ar-SA"/>
         </w:rPr>
         <w:drawing>
-          <wp:inline distT="0" distB="0" distL="0" distR="0" wp14:anchorId="06B46441" wp14:editId="5176BD5F">
+          <wp:inline distT="0" distB="0" distL="0" distR="0">
             <wp:extent cx="5806944" cy="3497883"/>
             <wp:effectExtent l="0" t="0" r="0" b="0"/>
             <wp:docPr id="19" name="Picture 19"/>
@@ -6322,10 +6319,10 @@
                     <pic:cNvPicPr/>
                   </pic:nvPicPr>
                   <pic:blipFill>
-                    <a:blip r:embed="rId16">
+                    <a:blip r:embed="rId15" cstate="print">
                       <a:extLst>
                         <a:ext uri="{28A0092B-C50C-407E-A947-70E740481C1C}">
-                          <a14:useLocalDpi xmlns:a14="http://schemas.microsoft.com/office/drawing/2010/main" val="0"/>
+                          <a14:useLocalDpi xmlns:a14="http://schemas.microsoft.com/office/drawing/2010/main" xmlns:wps="http://schemas.microsoft.com/office/word/2010/wordprocessingShape" xmlns:wpi="http://schemas.microsoft.com/office/word/2010/wordprocessingInk" xmlns:wpg="http://schemas.microsoft.com/office/word/2010/wordprocessingGroup" xmlns:w14="http://schemas.microsoft.com/office/word/2010/wordml" xmlns:w="http://schemas.openxmlformats.org/wordprocessingml/2006/main" xmlns:w10="urn:schemas-microsoft-com:office:word" xmlns:wp14="http://schemas.microsoft.com/office/word/2010/wordprocessingDrawing" xmlns:v="urn:schemas-microsoft-com:vml" xmlns:o="urn:schemas-microsoft-com:office:office" xmlns:mc="http://schemas.openxmlformats.org/markup-compatibility/2006" xmlns:wpc="http://schemas.microsoft.com/office/word/2010/wordprocessingCanvas" xmlns="" val="0"/>
                         </a:ext>
                       </a:extLst>
                     </a:blip>
@@ -6357,7 +6354,7 @@
         </w:rPr>
         <w:lastRenderedPageBreak/>
         <w:drawing>
-          <wp:inline distT="0" distB="0" distL="0" distR="0" wp14:anchorId="534BC259" wp14:editId="1C6BAC32">
+          <wp:inline distT="0" distB="0" distL="0" distR="0">
             <wp:extent cx="5624048" cy="2598645"/>
             <wp:effectExtent l="0" t="0" r="0" b="0"/>
             <wp:docPr id="20" name="Picture 20"/>
@@ -6372,10 +6369,10 @@
                     <pic:cNvPicPr/>
                   </pic:nvPicPr>
                   <pic:blipFill>
-                    <a:blip r:embed="rId17">
+                    <a:blip r:embed="rId16" cstate="print">
                       <a:extLst>
                         <a:ext uri="{28A0092B-C50C-407E-A947-70E740481C1C}">
-                          <a14:useLocalDpi xmlns:a14="http://schemas.microsoft.com/office/drawing/2010/main" val="0"/>
+                          <a14:useLocalDpi xmlns:a14="http://schemas.microsoft.com/office/drawing/2010/main" xmlns:wps="http://schemas.microsoft.com/office/word/2010/wordprocessingShape" xmlns:wpi="http://schemas.microsoft.com/office/word/2010/wordprocessingInk" xmlns:wpg="http://schemas.microsoft.com/office/word/2010/wordprocessingGroup" xmlns:w14="http://schemas.microsoft.com/office/word/2010/wordml" xmlns:w="http://schemas.openxmlformats.org/wordprocessingml/2006/main" xmlns:w10="urn:schemas-microsoft-com:office:word" xmlns:wp14="http://schemas.microsoft.com/office/word/2010/wordprocessingDrawing" xmlns:v="urn:schemas-microsoft-com:vml" xmlns:o="urn:schemas-microsoft-com:office:office" xmlns:mc="http://schemas.openxmlformats.org/markup-compatibility/2006" xmlns:wpc="http://schemas.microsoft.com/office/word/2010/wordprocessingCanvas" xmlns="" val="0"/>
                         </a:ext>
                       </a:extLst>
                     </a:blip>
@@ -6419,7 +6416,7 @@
           <w:lang w:bidi="ar-SA"/>
         </w:rPr>
         <w:drawing>
-          <wp:inline distT="0" distB="0" distL="0" distR="0" wp14:anchorId="69B9C82A" wp14:editId="1740D079">
+          <wp:inline distT="0" distB="0" distL="0" distR="0">
             <wp:extent cx="5425911" cy="3193057"/>
             <wp:effectExtent l="0" t="0" r="0" b="0"/>
             <wp:docPr id="21" name="Picture 21"/>
@@ -6434,10 +6431,10 @@
                     <pic:cNvPicPr/>
                   </pic:nvPicPr>
                   <pic:blipFill>
-                    <a:blip r:embed="rId18">
+                    <a:blip r:embed="rId17" cstate="print">
                       <a:extLst>
                         <a:ext uri="{28A0092B-C50C-407E-A947-70E740481C1C}">
-                          <a14:useLocalDpi xmlns:a14="http://schemas.microsoft.com/office/drawing/2010/main" val="0"/>
+                          <a14:useLocalDpi xmlns:a14="http://schemas.microsoft.com/office/drawing/2010/main" xmlns:wps="http://schemas.microsoft.com/office/word/2010/wordprocessingShape" xmlns:wpi="http://schemas.microsoft.com/office/word/2010/wordprocessingInk" xmlns:wpg="http://schemas.microsoft.com/office/word/2010/wordprocessingGroup" xmlns:w14="http://schemas.microsoft.com/office/word/2010/wordml" xmlns:w="http://schemas.openxmlformats.org/wordprocessingml/2006/main" xmlns:w10="urn:schemas-microsoft-com:office:word" xmlns:wp14="http://schemas.microsoft.com/office/word/2010/wordprocessingDrawing" xmlns:v="urn:schemas-microsoft-com:vml" xmlns:o="urn:schemas-microsoft-com:office:office" xmlns:mc="http://schemas.openxmlformats.org/markup-compatibility/2006" xmlns:wpc="http://schemas.microsoft.com/office/word/2010/wordprocessingCanvas" xmlns="" val="0"/>
                         </a:ext>
                       </a:extLst>
                     </a:blip>
@@ -6488,7 +6485,7 @@
       <w:tblPr>
         <w:tblStyle w:val="TableGrid"/>
         <w:tblW w:w="0" w:type="auto"/>
-        <w:tblLook w:val="04A0" w:firstRow="1" w:lastRow="0" w:firstColumn="1" w:lastColumn="0" w:noHBand="0" w:noVBand="1"/>
+        <w:tblLook w:val="04A0"/>
       </w:tblPr>
       <w:tblGrid>
         <w:gridCol w:w="4788"/>
@@ -6553,7 +6550,7 @@
               <w:rPr>
                 <w:rFonts w:eastAsia="Arial"/>
               </w:rPr>
-              <w:t>Student</w:t>
+              <w:t>employees</w:t>
             </w:r>
           </w:p>
         </w:tc>
@@ -6568,7 +6565,7 @@
                 <w:rFonts w:eastAsia="Arial"/>
                 <w:b/>
               </w:rPr>
-              <w:t>Student_ID</w:t>
+              <w:t>employeeId</w:t>
             </w:r>
             <w:proofErr w:type="spellEnd"/>
             <w:r>
@@ -6582,7 +6579,7 @@
               <w:rPr>
                 <w:rFonts w:eastAsia="Arial"/>
               </w:rPr>
-              <w:t>Student_DOB</w:t>
+              <w:t>employeeName</w:t>
             </w:r>
             <w:proofErr w:type="spellEnd"/>
             <w:r>
@@ -6596,7 +6593,7 @@
               <w:rPr>
                 <w:rFonts w:eastAsia="Arial"/>
               </w:rPr>
-              <w:t>Student_Name</w:t>
+              <w:t>employeeAddress</w:t>
             </w:r>
             <w:proofErr w:type="spellEnd"/>
             <w:r>
@@ -6610,7 +6607,7 @@
               <w:rPr>
                 <w:rFonts w:eastAsia="Arial"/>
               </w:rPr>
-              <w:t>Student_Parent_Name</w:t>
+              <w:t>employeeJoinDate</w:t>
             </w:r>
             <w:proofErr w:type="spellEnd"/>
             <w:r>
@@ -6624,7 +6621,7 @@
               <w:rPr>
                 <w:rFonts w:eastAsia="Arial"/>
               </w:rPr>
-              <w:t>Student_Address</w:t>
+              <w:t>employeeQualification</w:t>
             </w:r>
             <w:proofErr w:type="spellEnd"/>
             <w:r>
@@ -6638,7 +6635,7 @@
               <w:rPr>
                 <w:rFonts w:eastAsia="Arial"/>
               </w:rPr>
-              <w:t>Student_Admission_Date</w:t>
+              <w:t>employeeContactDetails</w:t>
             </w:r>
             <w:proofErr w:type="spellEnd"/>
             <w:r>
@@ -6652,7 +6649,7 @@
               <w:rPr>
                 <w:rFonts w:eastAsia="Arial"/>
               </w:rPr>
-              <w:t>Student_Course_Name</w:t>
+              <w:t>employeeContactNumber</w:t>
             </w:r>
             <w:proofErr w:type="spellEnd"/>
             <w:r>
@@ -6666,7 +6663,21 @@
               <w:rPr>
                 <w:rFonts w:eastAsia="Arial"/>
               </w:rPr>
-              <w:t>Student_Contact</w:t>
+              <w:t>employeeEmail</w:t>
+            </w:r>
+            <w:proofErr w:type="spellEnd"/>
+            <w:r>
+              <w:rPr>
+                <w:rFonts w:eastAsia="Arial"/>
+              </w:rPr>
+              <w:t xml:space="preserve">, </w:t>
+            </w:r>
+            <w:proofErr w:type="spellStart"/>
+            <w:r>
+              <w:rPr>
+                <w:rFonts w:eastAsia="Arial"/>
+              </w:rPr>
+              <w:t>employeeDOB</w:t>
             </w:r>
             <w:proofErr w:type="spellEnd"/>
           </w:p>
@@ -6679,7 +6690,7 @@
           </w:tcPr>
           <w:p>
             <w:r>
-              <w:t>Account</w:t>
+              <w:t>clients</w:t>
             </w:r>
           </w:p>
         </w:tc>
@@ -6693,7 +6704,7 @@
               <w:rPr>
                 <w:b/>
               </w:rPr>
-              <w:t>Transaction_ID</w:t>
+              <w:t>clientId</w:t>
             </w:r>
             <w:proofErr w:type="spellEnd"/>
             <w:r>
@@ -6701,7 +6712,7 @@
             </w:r>
             <w:proofErr w:type="spellStart"/>
             <w:r>
-              <w:t>Transaction_Amount</w:t>
+              <w:t>clientName</w:t>
             </w:r>
             <w:proofErr w:type="spellEnd"/>
             <w:r>
@@ -6709,7 +6720,7 @@
             </w:r>
             <w:proofErr w:type="spellStart"/>
             <w:r>
-              <w:t>Transaction_Type</w:t>
+              <w:t>clientEmail</w:t>
             </w:r>
             <w:proofErr w:type="spellEnd"/>
             <w:r>
@@ -6717,7 +6728,31 @@
             </w:r>
             <w:proofErr w:type="spellStart"/>
             <w:r>
-              <w:t>Transaction_Reason,Account_Balance</w:t>
+              <w:t>clientContactNumber</w:t>
+            </w:r>
+            <w:proofErr w:type="spellEnd"/>
+            <w:r>
+              <w:t xml:space="preserve">, </w:t>
+            </w:r>
+            <w:proofErr w:type="spellStart"/>
+            <w:r>
+              <w:t>clientAddress</w:t>
+            </w:r>
+            <w:proofErr w:type="spellEnd"/>
+            <w:r>
+              <w:t xml:space="preserve">, </w:t>
+            </w:r>
+            <w:proofErr w:type="spellStart"/>
+            <w:r>
+              <w:t>clientType</w:t>
+            </w:r>
+            <w:proofErr w:type="spellEnd"/>
+            <w:r>
+              <w:t xml:space="preserve">, </w:t>
+            </w:r>
+            <w:proofErr w:type="spellStart"/>
+            <w:r>
+              <w:t>businessDetails</w:t>
             </w:r>
             <w:proofErr w:type="spellEnd"/>
           </w:p>
@@ -6730,7 +6765,7 @@
           </w:tcPr>
           <w:p>
             <w:r>
-              <w:t>Admin</w:t>
+              <w:t>accounts</w:t>
             </w:r>
           </w:p>
         </w:tc>
@@ -6739,46 +6774,74 @@
             <w:tcW w:w="4788" w:type="dxa"/>
           </w:tcPr>
           <w:p>
+            <w:pPr>
+              <w:rPr>
+                <w:b/>
+              </w:rPr>
+            </w:pPr>
             <w:proofErr w:type="spellStart"/>
             <w:r>
               <w:rPr>
                 <w:rFonts w:eastAsia="Arial"/>
                 <w:b/>
               </w:rPr>
-              <w:t>Staff</w:t>
-            </w:r>
+              <w:t>AmountId</w:t>
+            </w:r>
+            <w:proofErr w:type="spellEnd"/>
             <w:r>
               <w:rPr>
                 <w:rFonts w:eastAsia="Arial"/>
                 <w:b/>
               </w:rPr>
-              <w:t>_ID</w:t>
+              <w:t xml:space="preserve">, </w:t>
+            </w:r>
+            <w:proofErr w:type="spellStart"/>
+            <w:r>
+              <w:rPr>
+                <w:rFonts w:eastAsia="Arial"/>
+              </w:rPr>
+              <w:t>amountDescription</w:t>
             </w:r>
             <w:proofErr w:type="spellEnd"/>
             <w:r>
               <w:rPr>
                 <w:rFonts w:eastAsia="Arial"/>
+                <w:b/>
               </w:rPr>
               <w:t xml:space="preserve">, </w:t>
             </w:r>
+            <w:proofErr w:type="spellStart"/>
             <w:r>
               <w:rPr>
                 <w:rFonts w:eastAsia="Arial"/>
               </w:rPr>
-              <w:t xml:space="preserve"> </w:t>
+              <w:t>amount</w:t>
+            </w:r>
+            <w:r>
+              <w:rPr>
+                <w:rFonts w:eastAsia="Arial"/>
+              </w:rPr>
+              <w:t>Type</w:t>
+            </w:r>
+            <w:proofErr w:type="spellEnd"/>
+            <w:r>
+              <w:rPr>
+                <w:rFonts w:eastAsia="Arial"/>
+              </w:rPr>
+              <w:t xml:space="preserve">, </w:t>
             </w:r>
             <w:proofErr w:type="spellStart"/>
             <w:r>
               <w:rPr>
                 <w:rFonts w:eastAsia="Arial"/>
               </w:rPr>
-              <w:t>St</w:t>
+              <w:t>amount</w:t>
             </w:r>
             <w:r>
               <w:rPr>
                 <w:rFonts w:eastAsia="Arial"/>
               </w:rPr>
-              <w:t>aff_Name</w:t>
+              <w:t>Value</w:t>
             </w:r>
             <w:proofErr w:type="spellEnd"/>
             <w:r>
@@ -6792,117 +6855,7 @@
               <w:rPr>
                 <w:rFonts w:eastAsia="Arial"/>
               </w:rPr>
-              <w:t>Staff_Permission</w:t>
-            </w:r>
-            <w:r>
-              <w:rPr>
-                <w:rFonts w:eastAsia="Arial"/>
-              </w:rPr>
-              <w:t>_</w:t>
-            </w:r>
-            <w:r>
-              <w:rPr>
-                <w:rFonts w:eastAsia="Arial"/>
-              </w:rPr>
-              <w:t>Level</w:t>
-            </w:r>
-            <w:proofErr w:type="spellEnd"/>
-            <w:r>
-              <w:rPr>
-                <w:rFonts w:eastAsia="Arial"/>
-              </w:rPr>
-              <w:t xml:space="preserve">, </w:t>
-            </w:r>
-            <w:proofErr w:type="spellStart"/>
-            <w:r>
-              <w:rPr>
-                <w:rFonts w:eastAsia="Arial"/>
-              </w:rPr>
-              <w:t>Staff_Address</w:t>
-            </w:r>
-            <w:proofErr w:type="spellEnd"/>
-            <w:r>
-              <w:rPr>
-                <w:rFonts w:eastAsia="Arial"/>
-              </w:rPr>
-              <w:t xml:space="preserve">, </w:t>
-            </w:r>
-            <w:proofErr w:type="spellStart"/>
-            <w:r>
-              <w:rPr>
-                <w:rFonts w:eastAsia="Arial"/>
-              </w:rPr>
-              <w:t>Staff_Admission_Date</w:t>
-            </w:r>
-            <w:proofErr w:type="spellEnd"/>
-            <w:r>
-              <w:rPr>
-                <w:rFonts w:eastAsia="Arial"/>
-              </w:rPr>
-              <w:t xml:space="preserve">, </w:t>
-            </w:r>
-            <w:proofErr w:type="spellStart"/>
-            <w:r>
-              <w:rPr>
-                <w:rFonts w:eastAsia="Arial"/>
-              </w:rPr>
-              <w:t>Staff_Course_Name</w:t>
-            </w:r>
-            <w:proofErr w:type="spellEnd"/>
-            <w:r>
-              <w:rPr>
-                <w:rFonts w:eastAsia="Arial"/>
-              </w:rPr>
-              <w:t xml:space="preserve">, </w:t>
-            </w:r>
-            <w:proofErr w:type="spellStart"/>
-            <w:r>
-              <w:rPr>
-                <w:rFonts w:eastAsia="Arial"/>
-              </w:rPr>
-              <w:t>Staff_Contract_details</w:t>
-            </w:r>
-            <w:proofErr w:type="spellEnd"/>
-            <w:r>
-              <w:rPr>
-                <w:rFonts w:eastAsia="Arial"/>
-              </w:rPr>
-              <w:t xml:space="preserve">, </w:t>
-            </w:r>
-            <w:proofErr w:type="spellStart"/>
-            <w:r>
-              <w:rPr>
-                <w:rFonts w:eastAsia="Arial"/>
-              </w:rPr>
-              <w:t>Staff_Join_Date</w:t>
-            </w:r>
-            <w:proofErr w:type="spellEnd"/>
-            <w:r>
-              <w:rPr>
-                <w:rFonts w:eastAsia="Arial"/>
-              </w:rPr>
-              <w:t xml:space="preserve">, </w:t>
-            </w:r>
-            <w:proofErr w:type="spellStart"/>
-            <w:r>
-              <w:rPr>
-                <w:rFonts w:eastAsia="Arial"/>
-              </w:rPr>
-              <w:t>Staff_Email</w:t>
-            </w:r>
-            <w:proofErr w:type="spellEnd"/>
-            <w:r>
-              <w:rPr>
-                <w:rFonts w:eastAsia="Arial"/>
-              </w:rPr>
-              <w:t xml:space="preserve">, </w:t>
-            </w:r>
-            <w:proofErr w:type="spellStart"/>
-            <w:r>
-              <w:rPr>
-                <w:rFonts w:eastAsia="Arial"/>
-              </w:rPr>
-              <w:t>Staff_Role</w:t>
+              <w:t>accountBalance</w:t>
             </w:r>
             <w:proofErr w:type="spellEnd"/>
           </w:p>
@@ -6915,7 +6868,7 @@
           </w:tcPr>
           <w:p>
             <w:r>
-              <w:t>Books</w:t>
+              <w:t>schemes</w:t>
             </w:r>
           </w:p>
         </w:tc>
@@ -6930,84 +6883,43 @@
                 <w:rFonts w:eastAsia="Arial"/>
                 <w:b/>
               </w:rPr>
-              <w:t>Book</w:t>
-            </w:r>
+              <w:t>schemeId</w:t>
+            </w:r>
+            <w:proofErr w:type="spellEnd"/>
             <w:r>
               <w:rPr>
                 <w:rFonts w:eastAsia="Arial"/>
                 <w:b/>
               </w:rPr>
-              <w:t>_ID</w:t>
+              <w:t xml:space="preserve">, </w:t>
+            </w:r>
+            <w:proofErr w:type="spellStart"/>
+            <w:r>
+              <w:t>schemeName</w:t>
             </w:r>
             <w:proofErr w:type="spellEnd"/>
             <w:r>
-              <w:rPr>
-                <w:rFonts w:eastAsia="Arial"/>
-              </w:rPr>
-              <w:t xml:space="preserve">,  </w:t>
+              <w:t xml:space="preserve">, </w:t>
             </w:r>
             <w:proofErr w:type="spellStart"/>
             <w:r>
-              <w:rPr>
-                <w:rFonts w:eastAsia="Arial"/>
-              </w:rPr>
-              <w:t>Book_Name</w:t>
+              <w:t>schemeDescription</w:t>
             </w:r>
             <w:proofErr w:type="spellEnd"/>
             <w:r>
-              <w:rPr>
-                <w:rFonts w:eastAsia="Arial"/>
-              </w:rPr>
               <w:t xml:space="preserve">, </w:t>
             </w:r>
             <w:proofErr w:type="spellStart"/>
             <w:r>
-              <w:rPr>
-                <w:rFonts w:eastAsia="Arial"/>
-              </w:rPr>
-              <w:t>Book_Author</w:t>
+              <w:t>schemeType</w:t>
             </w:r>
             <w:proofErr w:type="spellEnd"/>
             <w:r>
-              <w:rPr>
-                <w:rFonts w:eastAsia="Arial"/>
-              </w:rPr>
               <w:t xml:space="preserve">, </w:t>
             </w:r>
             <w:proofErr w:type="spellStart"/>
             <w:r>
-              <w:rPr>
-                <w:rFonts w:eastAsia="Arial"/>
-              </w:rPr>
-              <w:t>Purchase_Date</w:t>
-            </w:r>
-            <w:proofErr w:type="spellEnd"/>
-            <w:r>
-              <w:rPr>
-                <w:rFonts w:eastAsia="Arial"/>
-              </w:rPr>
-              <w:t xml:space="preserve">, </w:t>
-            </w:r>
-            <w:proofErr w:type="spellStart"/>
-            <w:r>
-              <w:rPr>
-                <w:rFonts w:eastAsia="Arial"/>
-              </w:rPr>
-              <w:t>Book_Status</w:t>
-            </w:r>
-            <w:proofErr w:type="spellEnd"/>
-            <w:r>
-              <w:rPr>
-                <w:rFonts w:eastAsia="Arial"/>
-              </w:rPr>
-              <w:t xml:space="preserve">, </w:t>
-            </w:r>
-            <w:proofErr w:type="spellStart"/>
-            <w:r>
-              <w:rPr>
-                <w:rFonts w:eastAsia="Arial"/>
-              </w:rPr>
-              <w:t>Book_Description,Purchase_Amount</w:t>
+              <w:t>schemeDuration</w:t>
             </w:r>
             <w:proofErr w:type="spellEnd"/>
           </w:p>
@@ -7020,7 +6932,7 @@
           </w:tcPr>
           <w:p>
             <w:r>
-              <w:t>Faculty</w:t>
+              <w:t>loans</w:t>
             </w:r>
           </w:p>
         </w:tc>
@@ -7035,292 +6947,58 @@
             <w:proofErr w:type="spellStart"/>
             <w:r>
               <w:rPr>
+                <w:b/>
+              </w:rPr>
+              <w:t>loan</w:t>
+            </w:r>
+            <w:r>
+              <w:rPr>
                 <w:rFonts w:eastAsia="Arial"/>
                 <w:b/>
               </w:rPr>
-              <w:t>Faculty</w:t>
-            </w:r>
+              <w:t>Id</w:t>
+            </w:r>
+            <w:proofErr w:type="spellEnd"/>
             <w:r>
               <w:rPr>
                 <w:rFonts w:eastAsia="Arial"/>
                 <w:b/>
               </w:rPr>
-              <w:t>_ID</w:t>
+              <w:t xml:space="preserve">, </w:t>
+            </w:r>
+            <w:proofErr w:type="spellStart"/>
+            <w:r>
+              <w:t>loanName</w:t>
             </w:r>
             <w:proofErr w:type="spellEnd"/>
             <w:r>
-              <w:rPr>
-                <w:rFonts w:eastAsia="Arial"/>
-              </w:rPr>
               <w:t xml:space="preserve">, </w:t>
             </w:r>
             <w:proofErr w:type="spellStart"/>
             <w:r>
-              <w:rPr>
-                <w:rFonts w:eastAsia="Arial"/>
-              </w:rPr>
-              <w:t>Faculty</w:t>
-            </w:r>
-            <w:r>
-              <w:rPr>
-                <w:rFonts w:eastAsia="Arial"/>
-              </w:rPr>
-              <w:t>_Name</w:t>
+              <w:t>loanDescription</w:t>
             </w:r>
             <w:proofErr w:type="spellEnd"/>
             <w:r>
-              <w:rPr>
-                <w:rFonts w:eastAsia="Arial"/>
-              </w:rPr>
-              <w:t xml:space="preserve">,  </w:t>
+              <w:t xml:space="preserve">, </w:t>
             </w:r>
             <w:proofErr w:type="spellStart"/>
             <w:r>
-              <w:rPr>
-                <w:rFonts w:eastAsia="Arial"/>
-              </w:rPr>
-              <w:t>Faculty</w:t>
-            </w:r>
-            <w:r>
-              <w:rPr>
-                <w:rFonts w:eastAsia="Arial"/>
-              </w:rPr>
-              <w:t>_Address</w:t>
+              <w:t>loanType</w:t>
             </w:r>
             <w:proofErr w:type="spellEnd"/>
             <w:r>
-              <w:rPr>
-                <w:rFonts w:eastAsia="Arial"/>
-              </w:rPr>
               <w:t xml:space="preserve">, </w:t>
             </w:r>
             <w:proofErr w:type="spellStart"/>
             <w:r>
-              <w:rPr>
-                <w:rFonts w:eastAsia="Arial"/>
-              </w:rPr>
-              <w:t>Faculty_Join</w:t>
-            </w:r>
-            <w:r>
-              <w:rPr>
-                <w:rFonts w:eastAsia="Arial"/>
-              </w:rPr>
-              <w:t>_Date</w:t>
-            </w:r>
-            <w:proofErr w:type="spellEnd"/>
-            <w:r>
-              <w:rPr>
-                <w:rFonts w:eastAsia="Arial"/>
-              </w:rPr>
-              <w:t xml:space="preserve">, </w:t>
-            </w:r>
-            <w:proofErr w:type="spellStart"/>
-            <w:r>
-              <w:rPr>
-                <w:rFonts w:eastAsia="Arial"/>
-              </w:rPr>
-              <w:t>Faculty_Course_Under</w:t>
-            </w:r>
-            <w:proofErr w:type="spellEnd"/>
-            <w:r>
-              <w:rPr>
-                <w:rFonts w:eastAsia="Arial"/>
-              </w:rPr>
-              <w:t xml:space="preserve">, </w:t>
-            </w:r>
-            <w:proofErr w:type="spellStart"/>
-            <w:r>
-              <w:rPr>
-                <w:rFonts w:eastAsia="Arial"/>
-              </w:rPr>
-              <w:t>Faculty</w:t>
-            </w:r>
-            <w:r>
-              <w:rPr>
-                <w:rFonts w:eastAsia="Arial"/>
-              </w:rPr>
-              <w:t>_Contact</w:t>
-            </w:r>
-            <w:r>
-              <w:rPr>
-                <w:rFonts w:eastAsia="Arial"/>
-              </w:rPr>
-              <w:t>_Details</w:t>
-            </w:r>
-            <w:proofErr w:type="spellEnd"/>
-            <w:r>
-              <w:rPr>
-                <w:rFonts w:eastAsia="Arial"/>
-              </w:rPr>
-              <w:t xml:space="preserve">, </w:t>
-            </w:r>
-            <w:proofErr w:type="spellStart"/>
-            <w:r>
-              <w:rPr>
-                <w:rFonts w:eastAsia="Arial"/>
-              </w:rPr>
-              <w:t>Faculty_Salary_Details</w:t>
-            </w:r>
-            <w:proofErr w:type="spellEnd"/>
-          </w:p>
-        </w:tc>
-      </w:tr>
-      <w:tr>
-        <w:tc>
-          <w:tcPr>
-            <w:tcW w:w="4788" w:type="dxa"/>
-          </w:tcPr>
-          <w:p>
-            <w:r>
-              <w:t>Course</w:t>
-            </w:r>
-          </w:p>
-        </w:tc>
-        <w:tc>
-          <w:tcPr>
-            <w:tcW w:w="4788" w:type="dxa"/>
-          </w:tcPr>
-          <w:p>
-            <w:pPr>
-              <w:jc w:val="center"/>
-            </w:pPr>
-            <w:proofErr w:type="spellStart"/>
-            <w:r>
-              <w:rPr>
-                <w:rFonts w:eastAsia="Arial"/>
-                <w:b/>
-              </w:rPr>
-              <w:t>Course</w:t>
-            </w:r>
-            <w:r>
-              <w:rPr>
-                <w:rFonts w:eastAsia="Arial"/>
-                <w:b/>
-              </w:rPr>
-              <w:t>_ID</w:t>
-            </w:r>
-            <w:proofErr w:type="spellEnd"/>
-            <w:r>
-              <w:rPr>
-                <w:rFonts w:eastAsia="Arial"/>
-              </w:rPr>
-              <w:t xml:space="preserve">, </w:t>
-            </w:r>
-            <w:proofErr w:type="spellStart"/>
-            <w:r>
-              <w:rPr>
-                <w:rFonts w:eastAsia="Arial"/>
-              </w:rPr>
-              <w:t>Course_Faculty</w:t>
-            </w:r>
-            <w:proofErr w:type="spellEnd"/>
-            <w:r>
-              <w:rPr>
-                <w:rFonts w:eastAsia="Arial"/>
-              </w:rPr>
-              <w:t xml:space="preserve">, </w:t>
-            </w:r>
-            <w:proofErr w:type="spellStart"/>
-            <w:r>
-              <w:rPr>
-                <w:rFonts w:eastAsia="Arial"/>
-              </w:rPr>
-              <w:t>Course</w:t>
-            </w:r>
-            <w:r>
-              <w:rPr>
-                <w:rFonts w:eastAsia="Arial"/>
-              </w:rPr>
-              <w:t>_Name</w:t>
-            </w:r>
-            <w:proofErr w:type="spellEnd"/>
-            <w:r>
-              <w:rPr>
-                <w:rFonts w:eastAsia="Arial"/>
-              </w:rPr>
-              <w:t xml:space="preserve">, </w:t>
-            </w:r>
-            <w:proofErr w:type="spellStart"/>
-            <w:r>
-              <w:rPr>
-                <w:rFonts w:eastAsia="Arial"/>
-              </w:rPr>
-              <w:t>Required_Qualification</w:t>
-            </w:r>
-            <w:proofErr w:type="spellEnd"/>
-            <w:r>
-              <w:rPr>
-                <w:rFonts w:eastAsia="Arial"/>
-              </w:rPr>
-              <w:t xml:space="preserve">, </w:t>
-            </w:r>
-            <w:proofErr w:type="spellStart"/>
-            <w:r>
-              <w:rPr>
-                <w:rFonts w:eastAsia="Arial"/>
-              </w:rPr>
-              <w:t>Course_Fee</w:t>
-            </w:r>
-            <w:r>
-              <w:rPr>
-                <w:rFonts w:eastAsia="Arial"/>
-              </w:rPr>
-              <w:t>s</w:t>
-            </w:r>
-            <w:proofErr w:type="spellEnd"/>
-            <w:r>
-              <w:rPr>
-                <w:rFonts w:eastAsia="Arial"/>
-              </w:rPr>
-              <w:t xml:space="preserve">, </w:t>
-            </w:r>
-            <w:proofErr w:type="spellStart"/>
-            <w:r>
-              <w:rPr>
-                <w:rFonts w:eastAsia="Arial"/>
-              </w:rPr>
-              <w:t>Course</w:t>
-            </w:r>
-            <w:r>
-              <w:rPr>
-                <w:rFonts w:eastAsia="Arial"/>
-              </w:rPr>
-              <w:t>_Admission_Date</w:t>
-            </w:r>
-            <w:proofErr w:type="spellEnd"/>
-            <w:r>
-              <w:rPr>
-                <w:rFonts w:eastAsia="Arial"/>
-              </w:rPr>
-              <w:t xml:space="preserve">, </w:t>
-            </w:r>
-            <w:proofErr w:type="spellStart"/>
-            <w:r>
-              <w:rPr>
-                <w:rFonts w:eastAsia="Arial"/>
-              </w:rPr>
-              <w:t>Students_Under</w:t>
-            </w:r>
-            <w:proofErr w:type="spellEnd"/>
-            <w:r>
-              <w:rPr>
-                <w:rFonts w:eastAsia="Arial"/>
-              </w:rPr>
-              <w:t xml:space="preserve">, </w:t>
-            </w:r>
-            <w:proofErr w:type="spellStart"/>
-            <w:r>
-              <w:rPr>
-                <w:rFonts w:eastAsia="Arial"/>
-              </w:rPr>
-              <w:t>Course_Description</w:t>
+              <w:t>loanDuration</w:t>
             </w:r>
             <w:proofErr w:type="spellEnd"/>
           </w:p>
         </w:tc>
       </w:tr>
     </w:tbl>
-    <w:p/>
     <w:p/>
     <w:p>
       <w:pPr>
@@ -7366,6 +7044,13 @@
       </w:pPr>
     </w:p>
     <w:p>
+      <w:pPr>
+        <w:pStyle w:val="ListParagraph"/>
+        <w:numPr>
+          <w:ilvl w:val="0"/>
+          <w:numId w:val="11"/>
+        </w:numPr>
+      </w:pPr>
       <w:r>
         <w:t>Micro Finance Management</w:t>
       </w:r>
@@ -7376,21 +7061,23 @@
         <w:t xml:space="preserve"> has </w:t>
       </w:r>
       <w:r>
-        <w:t xml:space="preserve">Courses </w:t>
-      </w:r>
-      <w:proofErr w:type="gramStart"/>
-      <w:r>
-        <w:t>1</w:t>
-      </w:r>
-      <w:r>
-        <w:t xml:space="preserve"> :</w:t>
-      </w:r>
-      <w:proofErr w:type="gramEnd"/>
-      <w:r>
-        <w:t xml:space="preserve"> N</w:t>
-      </w:r>
-    </w:p>
-    <w:p>
+        <w:t>employees</w:t>
+      </w:r>
+      <w:r>
+        <w:t xml:space="preserve"> 1</w:t>
+      </w:r>
+      <w:r>
+        <w:t xml:space="preserve"> : N</w:t>
+      </w:r>
+    </w:p>
+    <w:p>
+      <w:pPr>
+        <w:pStyle w:val="ListParagraph"/>
+        <w:numPr>
+          <w:ilvl w:val="0"/>
+          <w:numId w:val="11"/>
+        </w:numPr>
+      </w:pPr>
       <w:r>
         <w:t>Micro Finance Management</w:t>
       </w:r>
@@ -7404,21 +7091,23 @@
         <w:t xml:space="preserve">has </w:t>
       </w:r>
       <w:r>
-        <w:t xml:space="preserve">Students </w:t>
-      </w:r>
-      <w:proofErr w:type="gramStart"/>
-      <w:r>
-        <w:t>1</w:t>
-      </w:r>
-      <w:r>
-        <w:t xml:space="preserve"> :</w:t>
-      </w:r>
-      <w:proofErr w:type="gramEnd"/>
-      <w:r>
-        <w:t xml:space="preserve"> N</w:t>
-      </w:r>
-    </w:p>
-    <w:p>
+        <w:t>clients</w:t>
+      </w:r>
+      <w:r>
+        <w:t xml:space="preserve"> 1</w:t>
+      </w:r>
+      <w:r>
+        <w:t xml:space="preserve"> : N</w:t>
+      </w:r>
+    </w:p>
+    <w:p>
+      <w:pPr>
+        <w:pStyle w:val="ListParagraph"/>
+        <w:numPr>
+          <w:ilvl w:val="0"/>
+          <w:numId w:val="11"/>
+        </w:numPr>
+      </w:pPr>
       <w:r>
         <w:t>Micro Finance Management</w:t>
       </w:r>
@@ -7426,187 +7115,97 @@
         <w:t xml:space="preserve"> System</w:t>
       </w:r>
       <w:r>
-        <w:t xml:space="preserve"> has Facultie</w:t>
-      </w:r>
-      <w:r>
-        <w:t>s</w:t>
+        <w:t xml:space="preserve"> manages accounts</w:t>
       </w:r>
       <w:r>
         <w:t xml:space="preserve"> </w:t>
       </w:r>
-      <w:proofErr w:type="gramStart"/>
-      <w:r>
-        <w:t>1 :</w:t>
-      </w:r>
-      <w:proofErr w:type="gramEnd"/>
-      <w:r>
-        <w:t xml:space="preserve"> N</w:t>
-      </w:r>
-    </w:p>
-    <w:p>
+      <w:r>
+        <w:t>1 : 1</w:t>
+      </w:r>
+    </w:p>
+    <w:p>
+      <w:pPr>
+        <w:pStyle w:val="ListParagraph"/>
+        <w:numPr>
+          <w:ilvl w:val="0"/>
+          <w:numId w:val="11"/>
+        </w:numPr>
+      </w:pPr>
       <w:r>
         <w:t>Micro Finance Management</w:t>
       </w:r>
       <w:r>
-        <w:t xml:space="preserve"> System has Admin </w:t>
-      </w:r>
-      <w:proofErr w:type="gramStart"/>
-      <w:r>
-        <w:t>1 :</w:t>
-      </w:r>
-      <w:proofErr w:type="gramEnd"/>
-      <w:r>
-        <w:t xml:space="preserve"> 1</w:t>
-      </w:r>
-    </w:p>
-    <w:p>
-      <w:r>
-        <w:t>Student</w:t>
-      </w:r>
-      <w:r>
-        <w:t xml:space="preserve"> </w:t>
-      </w:r>
-      <w:r>
-        <w:t>ha</w:t>
-      </w:r>
-      <w:r>
-        <w:t>s</w:t>
-      </w:r>
-      <w:r>
-        <w:t xml:space="preserve"> Attendance</w:t>
-      </w:r>
-      <w:r>
-        <w:t xml:space="preserve"> </w:t>
-      </w:r>
-      <w:proofErr w:type="gramStart"/>
-      <w:r>
-        <w:t>1 :</w:t>
-      </w:r>
-      <w:proofErr w:type="gramEnd"/>
-      <w:r>
-        <w:t xml:space="preserve"> </w:t>
-      </w:r>
-      <w:r>
-        <w:t>1</w:t>
-      </w:r>
-    </w:p>
-    <w:p>
-      <w:r>
-        <w:t>Admin</w:t>
-      </w:r>
-      <w:r>
-        <w:t xml:space="preserve"> </w:t>
-      </w:r>
-      <w:r>
-        <w:t>Checks</w:t>
-      </w:r>
-      <w:r>
-        <w:t xml:space="preserve"> </w:t>
-      </w:r>
-      <w:r>
-        <w:t xml:space="preserve">Attendance </w:t>
-      </w:r>
-      <w:proofErr w:type="gramStart"/>
-      <w:r>
-        <w:t>1 :</w:t>
-      </w:r>
-      <w:proofErr w:type="gramEnd"/>
-      <w:r>
-        <w:t xml:space="preserve"> 1</w:t>
-      </w:r>
-    </w:p>
-    <w:p>
-      <w:r>
-        <w:t>Students</w:t>
-      </w:r>
-      <w:r>
-        <w:t xml:space="preserve"> </w:t>
-      </w:r>
-      <w:r>
-        <w:t>reads</w:t>
-      </w:r>
-      <w:r>
-        <w:t xml:space="preserve"> </w:t>
-      </w:r>
-      <w:r>
-        <w:t xml:space="preserve">Books </w:t>
-      </w:r>
-      <w:proofErr w:type="gramStart"/>
-      <w:r>
-        <w:t>M</w:t>
-      </w:r>
-      <w:r>
-        <w:t xml:space="preserve"> :</w:t>
-      </w:r>
-      <w:proofErr w:type="gramEnd"/>
-      <w:r>
-        <w:t xml:space="preserve"> N</w:t>
-      </w:r>
-    </w:p>
-    <w:p>
-      <w:r>
-        <w:t>Students</w:t>
-      </w:r>
-      <w:r>
-        <w:t xml:space="preserve"> </w:t>
-      </w:r>
-      <w:r>
-        <w:t>pays</w:t>
-      </w:r>
-      <w:r>
-        <w:t xml:space="preserve"> </w:t>
-      </w:r>
-      <w:r>
-        <w:t xml:space="preserve">Account </w:t>
-      </w:r>
-      <w:proofErr w:type="gramStart"/>
-      <w:r>
-        <w:t>1 :</w:t>
-      </w:r>
-      <w:proofErr w:type="gramEnd"/>
-      <w:r>
-        <w:t xml:space="preserve"> 1</w:t>
-      </w:r>
-    </w:p>
-    <w:p/>
-    <w:p>
-      <w:r>
-        <w:lastRenderedPageBreak/>
-        <w:t>Admin</w:t>
-      </w:r>
-      <w:r>
-        <w:t xml:space="preserve"> </w:t>
-      </w:r>
-      <w:r>
-        <w:t>Controls</w:t>
-      </w:r>
-      <w:r>
-        <w:t xml:space="preserve"> </w:t>
-      </w:r>
-      <w:r>
-        <w:t xml:space="preserve">Account </w:t>
-      </w:r>
-      <w:proofErr w:type="gramStart"/>
-      <w:r>
-        <w:t>1 :</w:t>
-      </w:r>
-      <w:proofErr w:type="gramEnd"/>
-      <w:r>
-        <w:t xml:space="preserve"> 1</w:t>
-      </w:r>
-    </w:p>
-    <w:p>
-      <w:r>
-        <w:t>Students Studies in Course N</w:t>
-      </w:r>
-      <w:proofErr w:type="gramStart"/>
-      <w:r>
-        <w:t>:1</w:t>
-      </w:r>
-      <w:proofErr w:type="gramEnd"/>
-      <w:r>
-        <w:t xml:space="preserve"> </w:t>
-      </w:r>
+        <w:t xml:space="preserve"> System has </w:t>
+      </w:r>
+      <w:r>
+        <w:t>schemes 1 : N</w:t>
+      </w:r>
+    </w:p>
+    <w:p>
+      <w:pPr>
+        <w:pStyle w:val="ListParagraph"/>
+        <w:numPr>
+          <w:ilvl w:val="0"/>
+          <w:numId w:val="11"/>
+        </w:numPr>
+      </w:pPr>
+      <w:r>
+        <w:t>Micro Finance Management provides loans 1 : N</w:t>
+      </w:r>
+    </w:p>
+    <w:p>
+      <w:pPr>
+        <w:pStyle w:val="ListParagraph"/>
+        <w:numPr>
+          <w:ilvl w:val="0"/>
+          <w:numId w:val="11"/>
+        </w:numPr>
+      </w:pPr>
+      <w:r>
+        <w:t>employees receive from accounts N:1</w:t>
+      </w:r>
+    </w:p>
+    <w:p>
+      <w:pPr>
+        <w:pStyle w:val="ListParagraph"/>
+        <w:numPr>
+          <w:ilvl w:val="0"/>
+          <w:numId w:val="11"/>
+        </w:numPr>
+      </w:pPr>
+      <w:r>
+        <w:t>clients pay to accounts N:1</w:t>
+      </w:r>
+    </w:p>
+    <w:p>
+      <w:pPr>
+        <w:pStyle w:val="ListParagraph"/>
+        <w:numPr>
+          <w:ilvl w:val="0"/>
+          <w:numId w:val="11"/>
+        </w:numPr>
+      </w:pPr>
+      <w:r>
+        <w:t>clients take loans N:N</w:t>
+      </w:r>
+    </w:p>
+    <w:p>
+      <w:pPr>
+        <w:pStyle w:val="ListParagraph"/>
+        <w:numPr>
+          <w:ilvl w:val="0"/>
+          <w:numId w:val="11"/>
+        </w:numPr>
+      </w:pPr>
+      <w:r>
+        <w:t>clients take schemes N:N</w:t>
+      </w:r>
+    </w:p>
+    <w:p>
+      <w:pPr>
+        <w:pStyle w:val="ListParagraph"/>
+      </w:pPr>
     </w:p>
     <w:p/>
     <w:p>
@@ -7617,7 +7216,7 @@
         </w:rPr>
         <w:lastRenderedPageBreak/>
         <w:drawing>
-          <wp:inline distT="0" distB="0" distL="0" distR="0" wp14:anchorId="49408FCA" wp14:editId="4CD916B8">
+          <wp:inline distT="0" distB="0" distL="0" distR="0">
             <wp:extent cx="6345382" cy="7855527"/>
             <wp:effectExtent l="0" t="0" r="0" b="0"/>
             <wp:docPr id="22" name="Picture 22"/>
@@ -7632,10 +7231,10 @@
                     <pic:cNvPicPr/>
                   </pic:nvPicPr>
                   <pic:blipFill>
-                    <a:blip r:embed="rId19" cstate="print">
+                    <a:blip r:embed="rId18" cstate="print">
                       <a:extLst>
                         <a:ext uri="{28A0092B-C50C-407E-A947-70E740481C1C}">
-                          <a14:useLocalDpi xmlns:a14="http://schemas.microsoft.com/office/drawing/2010/main" val="0"/>
+                          <a14:useLocalDpi xmlns:a14="http://schemas.microsoft.com/office/drawing/2010/main" xmlns:wps="http://schemas.microsoft.com/office/word/2010/wordprocessingShape" xmlns:wpi="http://schemas.microsoft.com/office/word/2010/wordprocessingInk" xmlns:wpg="http://schemas.microsoft.com/office/word/2010/wordprocessingGroup" xmlns:w14="http://schemas.microsoft.com/office/word/2010/wordml" xmlns:w="http://schemas.openxmlformats.org/wordprocessingml/2006/main" xmlns:w10="urn:schemas-microsoft-com:office:word" xmlns:wp14="http://schemas.microsoft.com/office/word/2010/wordprocessingDrawing" xmlns:v="urn:schemas-microsoft-com:vml" xmlns:o="urn:schemas-microsoft-com:office:office" xmlns:mc="http://schemas.openxmlformats.org/markup-compatibility/2006" xmlns:wpc="http://schemas.microsoft.com/office/word/2010/wordprocessingCanvas" xmlns="" val="0"/>
                         </a:ext>
                       </a:extLst>
                     </a:blip>
@@ -7677,7 +7276,7 @@
           <w:lang w:bidi="ar-SA"/>
         </w:rPr>
         <w:drawing>
-          <wp:inline distT="0" distB="0" distL="0" distR="0" wp14:anchorId="3F495E9F" wp14:editId="7CBFC210">
+          <wp:inline distT="0" distB="0" distL="0" distR="0">
             <wp:extent cx="5943600" cy="5911850"/>
             <wp:effectExtent l="0" t="0" r="0" b="0"/>
             <wp:docPr id="23" name="Picture 23"/>
@@ -7692,10 +7291,10 @@
                     <pic:cNvPicPr/>
                   </pic:nvPicPr>
                   <pic:blipFill>
-                    <a:blip r:embed="rId20">
+                    <a:blip r:embed="rId19" cstate="print">
                       <a:extLst>
                         <a:ext uri="{28A0092B-C50C-407E-A947-70E740481C1C}">
-                          <a14:useLocalDpi xmlns:a14="http://schemas.microsoft.com/office/drawing/2010/main" val="0"/>
+                          <a14:useLocalDpi xmlns:a14="http://schemas.microsoft.com/office/drawing/2010/main" xmlns:wps="http://schemas.microsoft.com/office/word/2010/wordprocessingShape" xmlns:wpi="http://schemas.microsoft.com/office/word/2010/wordprocessingInk" xmlns:wpg="http://schemas.microsoft.com/office/word/2010/wordprocessingGroup" xmlns:w14="http://schemas.microsoft.com/office/word/2010/wordml" xmlns:w="http://schemas.openxmlformats.org/wordprocessingml/2006/main" xmlns:w10="urn:schemas-microsoft-com:office:word" xmlns:wp14="http://schemas.microsoft.com/office/word/2010/wordprocessingDrawing" xmlns:v="urn:schemas-microsoft-com:vml" xmlns:o="urn:schemas-microsoft-com:office:office" xmlns:mc="http://schemas.openxmlformats.org/markup-compatibility/2006" xmlns:wpc="http://schemas.microsoft.com/office/word/2010/wordprocessingCanvas" xmlns="" val="0"/>
                         </a:ext>
                       </a:extLst>
                     </a:blip>
@@ -7770,7 +7369,7 @@
         </w:rPr>
         <w:lastRenderedPageBreak/>
         <w:drawing>
-          <wp:inline distT="0" distB="0" distL="0" distR="0" wp14:anchorId="6384EAE1" wp14:editId="7D33985F">
+          <wp:inline distT="0" distB="0" distL="0" distR="0">
             <wp:extent cx="4650080" cy="6860773"/>
             <wp:effectExtent l="0" t="0" r="0" b="0"/>
             <wp:docPr id="24" name="Picture 24"/>
@@ -7785,10 +7384,10 @@
                     <pic:cNvPicPr/>
                   </pic:nvPicPr>
                   <pic:blipFill>
-                    <a:blip r:embed="rId21">
+                    <a:blip r:embed="rId20" cstate="print">
                       <a:extLst>
                         <a:ext uri="{28A0092B-C50C-407E-A947-70E740481C1C}">
-                          <a14:useLocalDpi xmlns:a14="http://schemas.microsoft.com/office/drawing/2010/main" val="0"/>
+                          <a14:useLocalDpi xmlns:a14="http://schemas.microsoft.com/office/drawing/2010/main" xmlns:wps="http://schemas.microsoft.com/office/word/2010/wordprocessingShape" xmlns:wpi="http://schemas.microsoft.com/office/word/2010/wordprocessingInk" xmlns:wpg="http://schemas.microsoft.com/office/word/2010/wordprocessingGroup" xmlns:w14="http://schemas.microsoft.com/office/word/2010/wordml" xmlns:w="http://schemas.openxmlformats.org/wordprocessingml/2006/main" xmlns:w10="urn:schemas-microsoft-com:office:word" xmlns:wp14="http://schemas.microsoft.com/office/word/2010/wordprocessingDrawing" xmlns:v="urn:schemas-microsoft-com:vml" xmlns:o="urn:schemas-microsoft-com:office:office" xmlns:mc="http://schemas.openxmlformats.org/markup-compatibility/2006" xmlns:wpc="http://schemas.microsoft.com/office/word/2010/wordprocessingCanvas" xmlns="" val="0"/>
                         </a:ext>
                       </a:extLst>
                     </a:blip>
@@ -7854,7 +7453,7 @@
           <w:lang w:bidi="ar-SA"/>
         </w:rPr>
         <w:drawing>
-          <wp:inline distT="0" distB="0" distL="0" distR="0" wp14:anchorId="3F695E29" wp14:editId="484E293B">
+          <wp:inline distT="0" distB="0" distL="0" distR="0">
             <wp:extent cx="5237018" cy="3522119"/>
             <wp:effectExtent l="0" t="0" r="0" b="0"/>
             <wp:docPr id="11" name="Picture 11"/>
@@ -7869,10 +7468,10 @@
                     <pic:cNvPicPr/>
                   </pic:nvPicPr>
                   <pic:blipFill>
-                    <a:blip r:embed="rId22">
+                    <a:blip r:embed="rId21" cstate="print">
                       <a:extLst>
                         <a:ext uri="{28A0092B-C50C-407E-A947-70E740481C1C}">
-                          <a14:useLocalDpi xmlns:a14="http://schemas.microsoft.com/office/drawing/2010/main" val="0"/>
+                          <a14:useLocalDpi xmlns:a14="http://schemas.microsoft.com/office/drawing/2010/main" xmlns:wps="http://schemas.microsoft.com/office/word/2010/wordprocessingShape" xmlns:wpi="http://schemas.microsoft.com/office/word/2010/wordprocessingInk" xmlns:wpg="http://schemas.microsoft.com/office/word/2010/wordprocessingGroup" xmlns:w14="http://schemas.microsoft.com/office/word/2010/wordml" xmlns:w="http://schemas.openxmlformats.org/wordprocessingml/2006/main" xmlns:w10="urn:schemas-microsoft-com:office:word" xmlns:wp14="http://schemas.microsoft.com/office/word/2010/wordprocessingDrawing" xmlns:v="urn:schemas-microsoft-com:vml" xmlns:o="urn:schemas-microsoft-com:office:office" xmlns:mc="http://schemas.openxmlformats.org/markup-compatibility/2006" xmlns:wpc="http://schemas.microsoft.com/office/word/2010/wordprocessingCanvas" xmlns="" val="0"/>
                         </a:ext>
                       </a:extLst>
                     </a:blip>
@@ -8157,7 +7756,7 @@
           <w:lang w:bidi="ar-SA"/>
         </w:rPr>
         <w:drawing>
-          <wp:inline distT="0" distB="0" distL="0" distR="0" wp14:anchorId="6224B383" wp14:editId="350787E6">
+          <wp:inline distT="0" distB="0" distL="0" distR="0">
             <wp:extent cx="5943600" cy="5973445"/>
             <wp:effectExtent l="0" t="0" r="0" b="0"/>
             <wp:docPr id="7" name="Picture 7"/>
@@ -8172,10 +7771,10 @@
                     <pic:cNvPicPr/>
                   </pic:nvPicPr>
                   <pic:blipFill>
-                    <a:blip r:embed="rId23">
+                    <a:blip r:embed="rId22" cstate="print">
                       <a:extLst>
                         <a:ext uri="{28A0092B-C50C-407E-A947-70E740481C1C}">
-                          <a14:useLocalDpi xmlns:a14="http://schemas.microsoft.com/office/drawing/2010/main" val="0"/>
+                          <a14:useLocalDpi xmlns:a14="http://schemas.microsoft.com/office/drawing/2010/main" xmlns:wps="http://schemas.microsoft.com/office/word/2010/wordprocessingShape" xmlns:wpi="http://schemas.microsoft.com/office/word/2010/wordprocessingInk" xmlns:wpg="http://schemas.microsoft.com/office/word/2010/wordprocessingGroup" xmlns:w14="http://schemas.microsoft.com/office/word/2010/wordml" xmlns:w="http://schemas.openxmlformats.org/wordprocessingml/2006/main" xmlns:w10="urn:schemas-microsoft-com:office:word" xmlns:wp14="http://schemas.microsoft.com/office/word/2010/wordprocessingDrawing" xmlns:v="urn:schemas-microsoft-com:vml" xmlns:o="urn:schemas-microsoft-com:office:office" xmlns:mc="http://schemas.openxmlformats.org/markup-compatibility/2006" xmlns:wpc="http://schemas.microsoft.com/office/word/2010/wordprocessingCanvas" xmlns="" val="0"/>
                         </a:ext>
                       </a:extLst>
                     </a:blip>
@@ -8216,7 +7815,7 @@
       <w:tblPr>
         <w:tblStyle w:val="TableGrid"/>
         <w:tblW w:w="0" w:type="auto"/>
-        <w:tblLook w:val="04A0" w:firstRow="1" w:lastRow="0" w:firstColumn="1" w:lastColumn="0" w:noHBand="0" w:noVBand="1"/>
+        <w:tblLook w:val="04A0"/>
       </w:tblPr>
       <w:tblGrid>
         <w:gridCol w:w="9576"/>
@@ -9138,7 +8737,7 @@
       <w:tblPr>
         <w:tblStyle w:val="TableGrid"/>
         <w:tblW w:w="0" w:type="auto"/>
-        <w:tblLook w:val="04A0" w:firstRow="1" w:lastRow="0" w:firstColumn="1" w:lastColumn="0" w:noHBand="0" w:noVBand="1"/>
+        <w:tblLook w:val="04A0"/>
       </w:tblPr>
       <w:tblGrid>
         <w:gridCol w:w="9576"/>
@@ -9889,7 +9488,7 @@
       <w:tblPr>
         <w:tblStyle w:val="TableGrid"/>
         <w:tblW w:w="0" w:type="auto"/>
-        <w:tblLook w:val="04A0" w:firstRow="1" w:lastRow="0" w:firstColumn="1" w:lastColumn="0" w:noHBand="0" w:noVBand="1"/>
+        <w:tblLook w:val="04A0"/>
       </w:tblPr>
       <w:tblGrid>
         <w:gridCol w:w="9576"/>
@@ -10571,7 +10170,7 @@
       <w:tblPr>
         <w:tblStyle w:val="TableGrid"/>
         <w:tblW w:w="0" w:type="auto"/>
-        <w:tblLook w:val="04A0" w:firstRow="1" w:lastRow="0" w:firstColumn="1" w:lastColumn="0" w:noHBand="0" w:noVBand="1"/>
+        <w:tblLook w:val="04A0"/>
       </w:tblPr>
       <w:tblGrid>
         <w:gridCol w:w="9576"/>
@@ -11392,7 +10991,7 @@
       <w:tblPr>
         <w:tblStyle w:val="TableGrid"/>
         <w:tblW w:w="0" w:type="auto"/>
-        <w:tblLook w:val="04A0" w:firstRow="1" w:lastRow="0" w:firstColumn="1" w:lastColumn="0" w:noHBand="0" w:noVBand="1"/>
+        <w:tblLook w:val="04A0"/>
       </w:tblPr>
       <w:tblGrid>
         <w:gridCol w:w="9576"/>
@@ -12410,7 +12009,7 @@
       <w:tblPr>
         <w:tblStyle w:val="TableGrid"/>
         <w:tblW w:w="0" w:type="auto"/>
-        <w:tblLook w:val="04A0" w:firstRow="1" w:lastRow="0" w:firstColumn="1" w:lastColumn="0" w:noHBand="0" w:noVBand="1"/>
+        <w:tblLook w:val="04A0"/>
       </w:tblPr>
       <w:tblGrid>
         <w:gridCol w:w="9576"/>
@@ -13887,7 +13486,7 @@
       <w:tblPr>
         <w:tblStyle w:val="TableGrid"/>
         <w:tblW w:w="0" w:type="auto"/>
-        <w:tblLook w:val="04A0" w:firstRow="1" w:lastRow="0" w:firstColumn="1" w:lastColumn="0" w:noHBand="0" w:noVBand="1"/>
+        <w:tblLook w:val="04A0"/>
       </w:tblPr>
       <w:tblGrid>
         <w:gridCol w:w="9576"/>
@@ -14504,7 +14103,7 @@
       <w:tblPr>
         <w:tblStyle w:val="TableGrid"/>
         <w:tblW w:w="0" w:type="auto"/>
-        <w:tblLook w:val="04A0" w:firstRow="1" w:lastRow="0" w:firstColumn="1" w:lastColumn="0" w:noHBand="0" w:noVBand="1"/>
+        <w:tblLook w:val="04A0"/>
       </w:tblPr>
       <w:tblGrid>
         <w:gridCol w:w="9576"/>
@@ -15910,7 +15509,7 @@
           <w:rFonts w:ascii="Arial" w:eastAsia="Arial" w:hAnsi="Arial" w:cs="Arial"/>
         </w:rPr>
       </w:pPr>
-      <w:hyperlink r:id="rId24" w:history="1">
+      <w:hyperlink r:id="rId23" w:history="1">
         <w:r>
           <w:rPr>
             <w:rStyle w:val="Hyperlink"/>
@@ -15932,7 +15531,7 @@
           <w:rFonts w:ascii="Arial" w:eastAsia="Arial" w:hAnsi="Arial" w:cs="Arial"/>
         </w:rPr>
       </w:pPr>
-      <w:hyperlink r:id="rId25" w:history="1">
+      <w:hyperlink r:id="rId24" w:history="1">
         <w:r>
           <w:rPr>
             <w:rStyle w:val="Hyperlink"/>
@@ -15954,7 +15553,7 @@
           <w:rFonts w:ascii="Arial" w:eastAsia="Arial" w:hAnsi="Arial" w:cs="Arial"/>
         </w:rPr>
       </w:pPr>
-      <w:hyperlink r:id="rId26" w:history="1">
+      <w:hyperlink r:id="rId25" w:history="1">
         <w:r>
           <w:rPr>
             <w:rStyle w:val="Hyperlink"/>
@@ -15976,7 +15575,7 @@
           <w:rFonts w:ascii="Arial" w:eastAsia="Arial" w:hAnsi="Arial" w:cs="Arial"/>
         </w:rPr>
       </w:pPr>
-      <w:hyperlink r:id="rId27" w:history="1">
+      <w:hyperlink r:id="rId26" w:history="1">
         <w:r>
           <w:rPr>
             <w:rStyle w:val="Hyperlink"/>
@@ -15998,7 +15597,7 @@
           <w:rFonts w:ascii="Arial" w:eastAsia="Arial" w:hAnsi="Arial" w:cs="Arial"/>
         </w:rPr>
       </w:pPr>
-      <w:hyperlink r:id="rId28" w:history="1">
+      <w:hyperlink r:id="rId27" w:history="1">
         <w:r>
           <w:rPr>
             <w:rStyle w:val="Hyperlink"/>
@@ -16020,7 +15619,7 @@
           <w:rFonts w:ascii="Arial" w:eastAsia="Arial" w:hAnsi="Arial" w:cs="Arial"/>
         </w:rPr>
       </w:pPr>
-      <w:hyperlink r:id="rId29" w:history="1">
+      <w:hyperlink r:id="rId28" w:history="1">
         <w:r>
           <w:rPr>
             <w:rStyle w:val="Hyperlink"/>
@@ -16042,7 +15641,7 @@
           <w:rFonts w:ascii="Arial" w:eastAsia="Arial" w:hAnsi="Arial" w:cs="Arial"/>
         </w:rPr>
       </w:pPr>
-      <w:hyperlink r:id="rId30" w:history="1">
+      <w:hyperlink r:id="rId29" w:history="1">
         <w:r>
           <w:rPr>
             <w:rStyle w:val="Hyperlink"/>
@@ -16064,7 +15663,7 @@
           <w:rFonts w:ascii="Arial" w:hAnsi="Arial" w:cs="Arial"/>
         </w:rPr>
       </w:pPr>
-      <w:hyperlink r:id="rId31" w:history="1">
+      <w:hyperlink r:id="rId30" w:history="1">
         <w:r>
           <w:rPr>
             <w:rStyle w:val="Hyperlink"/>
@@ -16143,7 +15742,7 @@
       </w:pPr>
     </w:p>
     <w:sectPr>
-      <w:footerReference w:type="default" r:id="rId32"/>
+      <w:footerReference w:type="default" r:id="rId31"/>
       <w:pgSz w:w="12240" w:h="15840"/>
       <w:pgMar w:top="1440" w:right="1440" w:bottom="1440" w:left="1440" w:header="720" w:footer="720" w:gutter="0"/>
       <w:pgBorders w:offsetFrom="page">
@@ -16162,7 +15761,7 @@
 </file>
 
 <file path=word/endnotes.xml><?xml version="1.0" encoding="utf-8"?>
-<w:endnotes xmlns:wpc="http://schemas.microsoft.com/office/word/2010/wordprocessingCanvas" xmlns:mc="http://schemas.openxmlformats.org/markup-compatibility/2006" xmlns:o="urn:schemas-microsoft-com:office:office" xmlns:r="http://schemas.openxmlformats.org/officeDocument/2006/relationships" xmlns:m="http://schemas.openxmlformats.org/officeDocument/2006/math" xmlns:v="urn:schemas-microsoft-com:vml" xmlns:wp14="http://schemas.microsoft.com/office/word/2010/wordprocessingDrawing" xmlns:wp="http://schemas.openxmlformats.org/drawingml/2006/wordprocessingDrawing" xmlns:w10="urn:schemas-microsoft-com:office:word" xmlns:w="http://schemas.openxmlformats.org/wordprocessingml/2006/main" xmlns:w14="http://schemas.microsoft.com/office/word/2010/wordml" xmlns:wpg="http://schemas.microsoft.com/office/word/2010/wordprocessingGroup" xmlns:wpi="http://schemas.microsoft.com/office/word/2010/wordprocessingInk" xmlns:wne="http://schemas.microsoft.com/office/word/2006/wordml" xmlns:wps="http://schemas.microsoft.com/office/word/2010/wordprocessingShape" mc:Ignorable="w14 wp14">
+<w:endnotes xmlns:ve="http://schemas.openxmlformats.org/markup-compatibility/2006" xmlns:o="urn:schemas-microsoft-com:office:office" xmlns:r="http://schemas.openxmlformats.org/officeDocument/2006/relationships" xmlns:m="http://schemas.openxmlformats.org/officeDocument/2006/math" xmlns:v="urn:schemas-microsoft-com:vml" xmlns:wp="http://schemas.openxmlformats.org/drawingml/2006/wordprocessingDrawing" xmlns:w10="urn:schemas-microsoft-com:office:word" xmlns:w="http://schemas.openxmlformats.org/wordprocessingml/2006/main" xmlns:wne="http://schemas.microsoft.com/office/word/2006/wordml">
   <w:endnote w:type="separator" w:id="-1">
     <w:p>
       <w:pPr>
@@ -16187,7 +15786,7 @@
 </file>
 
 <file path=word/footer1.xml><?xml version="1.0" encoding="utf-8"?>
-<w:ftr xmlns:wpc="http://schemas.microsoft.com/office/word/2010/wordprocessingCanvas" xmlns:mc="http://schemas.openxmlformats.org/markup-compatibility/2006" xmlns:o="urn:schemas-microsoft-com:office:office" xmlns:r="http://schemas.openxmlformats.org/officeDocument/2006/relationships" xmlns:m="http://schemas.openxmlformats.org/officeDocument/2006/math" xmlns:v="urn:schemas-microsoft-com:vml" xmlns:wp14="http://schemas.microsoft.com/office/word/2010/wordprocessingDrawing" xmlns:wp="http://schemas.openxmlformats.org/drawingml/2006/wordprocessingDrawing" xmlns:w10="urn:schemas-microsoft-com:office:word" xmlns:w="http://schemas.openxmlformats.org/wordprocessingml/2006/main" xmlns:w14="http://schemas.microsoft.com/office/word/2010/wordml" xmlns:wpg="http://schemas.microsoft.com/office/word/2010/wordprocessingGroup" xmlns:wpi="http://schemas.microsoft.com/office/word/2010/wordprocessingInk" xmlns:wne="http://schemas.microsoft.com/office/word/2006/wordml" xmlns:wps="http://schemas.microsoft.com/office/word/2010/wordprocessingShape" mc:Ignorable="w14 wp14">
+<w:ftr xmlns:ve="http://schemas.openxmlformats.org/markup-compatibility/2006" xmlns:o="urn:schemas-microsoft-com:office:office" xmlns:r="http://schemas.openxmlformats.org/officeDocument/2006/relationships" xmlns:m="http://schemas.openxmlformats.org/officeDocument/2006/math" xmlns:v="urn:schemas-microsoft-com:vml" xmlns:wp="http://schemas.openxmlformats.org/drawingml/2006/wordprocessingDrawing" xmlns:w10="urn:schemas-microsoft-com:office:word" xmlns:w="http://schemas.openxmlformats.org/wordprocessingml/2006/main" xmlns:wne="http://schemas.microsoft.com/office/word/2006/wordml">
   <w:sdt>
     <w:sdtPr>
       <w:id w:val="-757219047"/>
@@ -16220,7 +15819,7 @@
           <w:rPr>
             <w:noProof/>
           </w:rPr>
-          <w:t>28</w:t>
+          <w:t>18</w:t>
         </w:r>
         <w:r>
           <w:rPr>
@@ -16240,7 +15839,7 @@
 </file>
 
 <file path=word/footnotes.xml><?xml version="1.0" encoding="utf-8"?>
-<w:footnotes xmlns:wpc="http://schemas.microsoft.com/office/word/2010/wordprocessingCanvas" xmlns:mc="http://schemas.openxmlformats.org/markup-compatibility/2006" xmlns:o="urn:schemas-microsoft-com:office:office" xmlns:r="http://schemas.openxmlformats.org/officeDocument/2006/relationships" xmlns:m="http://schemas.openxmlformats.org/officeDocument/2006/math" xmlns:v="urn:schemas-microsoft-com:vml" xmlns:wp14="http://schemas.microsoft.com/office/word/2010/wordprocessingDrawing" xmlns:wp="http://schemas.openxmlformats.org/drawingml/2006/wordprocessingDrawing" xmlns:w10="urn:schemas-microsoft-com:office:word" xmlns:w="http://schemas.openxmlformats.org/wordprocessingml/2006/main" xmlns:w14="http://schemas.microsoft.com/office/word/2010/wordml" xmlns:wpg="http://schemas.microsoft.com/office/word/2010/wordprocessingGroup" xmlns:wpi="http://schemas.microsoft.com/office/word/2010/wordprocessingInk" xmlns:wne="http://schemas.microsoft.com/office/word/2006/wordml" xmlns:wps="http://schemas.microsoft.com/office/word/2010/wordprocessingShape" mc:Ignorable="w14 wp14">
+<w:footnotes xmlns:ve="http://schemas.openxmlformats.org/markup-compatibility/2006" xmlns:o="urn:schemas-microsoft-com:office:office" xmlns:r="http://schemas.openxmlformats.org/officeDocument/2006/relationships" xmlns:m="http://schemas.openxmlformats.org/officeDocument/2006/math" xmlns:v="urn:schemas-microsoft-com:vml" xmlns:wp="http://schemas.openxmlformats.org/drawingml/2006/wordprocessingDrawing" xmlns:w10="urn:schemas-microsoft-com:office:word" xmlns:w="http://schemas.openxmlformats.org/wordprocessingml/2006/main" xmlns:wne="http://schemas.microsoft.com/office/word/2006/wordml">
   <w:footnote w:type="separator" w:id="-1">
     <w:p>
       <w:pPr>
@@ -16265,8 +15864,121 @@
 </file>
 
 <file path=word/numbering.xml><?xml version="1.0" encoding="utf-8"?>
-<w:numbering xmlns:wpc="http://schemas.microsoft.com/office/word/2010/wordprocessingCanvas" xmlns:mc="http://schemas.openxmlformats.org/markup-compatibility/2006" xmlns:o="urn:schemas-microsoft-com:office:office" xmlns:r="http://schemas.openxmlformats.org/officeDocument/2006/relationships" xmlns:m="http://schemas.openxmlformats.org/officeDocument/2006/math" xmlns:v="urn:schemas-microsoft-com:vml" xmlns:wp14="http://schemas.microsoft.com/office/word/2010/wordprocessingDrawing" xmlns:wp="http://schemas.openxmlformats.org/drawingml/2006/wordprocessingDrawing" xmlns:w10="urn:schemas-microsoft-com:office:word" xmlns:w="http://schemas.openxmlformats.org/wordprocessingml/2006/main" xmlns:w14="http://schemas.microsoft.com/office/word/2010/wordml" xmlns:wpg="http://schemas.microsoft.com/office/word/2010/wordprocessingGroup" xmlns:wpi="http://schemas.microsoft.com/office/word/2010/wordprocessingInk" xmlns:wne="http://schemas.microsoft.com/office/word/2006/wordml" xmlns:wps="http://schemas.microsoft.com/office/word/2010/wordprocessingShape" mc:Ignorable="w14 wp14">
+<w:numbering xmlns:ve="http://schemas.openxmlformats.org/markup-compatibility/2006" xmlns:o="urn:schemas-microsoft-com:office:office" xmlns:r="http://schemas.openxmlformats.org/officeDocument/2006/relationships" xmlns:m="http://schemas.openxmlformats.org/officeDocument/2006/math" xmlns:v="urn:schemas-microsoft-com:vml" xmlns:wp="http://schemas.openxmlformats.org/drawingml/2006/wordprocessingDrawing" xmlns:w10="urn:schemas-microsoft-com:office:word" xmlns:w="http://schemas.openxmlformats.org/wordprocessingml/2006/main" xmlns:wne="http://schemas.microsoft.com/office/word/2006/wordml">
   <w:abstractNum w:abstractNumId="0">
+    <w:nsid w:val="016E7A0C"/>
+    <w:multiLevelType w:val="hybridMultilevel"/>
+    <w:tmpl w:val="F732E034"/>
+    <w:lvl w:ilvl="0" w:tplc="0409000B">
+      <w:start w:val="1"/>
+      <w:numFmt w:val="bullet"/>
+      <w:lvlText w:val=""/>
+      <w:lvlJc w:val="left"/>
+      <w:pPr>
+        <w:ind w:left="720" w:hanging="360"/>
+      </w:pPr>
+      <w:rPr>
+        <w:rFonts w:ascii="Wingdings" w:hAnsi="Wingdings" w:hint="default"/>
+      </w:rPr>
+    </w:lvl>
+    <w:lvl w:ilvl="1" w:tplc="04090003" w:tentative="1">
+      <w:start w:val="1"/>
+      <w:numFmt w:val="bullet"/>
+      <w:lvlText w:val="o"/>
+      <w:lvlJc w:val="left"/>
+      <w:pPr>
+        <w:ind w:left="1440" w:hanging="360"/>
+      </w:pPr>
+      <w:rPr>
+        <w:rFonts w:ascii="Courier New" w:hAnsi="Courier New" w:cs="Courier New" w:hint="default"/>
+      </w:rPr>
+    </w:lvl>
+    <w:lvl w:ilvl="2" w:tplc="04090005" w:tentative="1">
+      <w:start w:val="1"/>
+      <w:numFmt w:val="bullet"/>
+      <w:lvlText w:val=""/>
+      <w:lvlJc w:val="left"/>
+      <w:pPr>
+        <w:ind w:left="2160" w:hanging="360"/>
+      </w:pPr>
+      <w:rPr>
+        <w:rFonts w:ascii="Wingdings" w:hAnsi="Wingdings" w:hint="default"/>
+      </w:rPr>
+    </w:lvl>
+    <w:lvl w:ilvl="3" w:tplc="04090001" w:tentative="1">
+      <w:start w:val="1"/>
+      <w:numFmt w:val="bullet"/>
+      <w:lvlText w:val=""/>
+      <w:lvlJc w:val="left"/>
+      <w:pPr>
+        <w:ind w:left="2880" w:hanging="360"/>
+      </w:pPr>
+      <w:rPr>
+        <w:rFonts w:ascii="Symbol" w:hAnsi="Symbol" w:hint="default"/>
+      </w:rPr>
+    </w:lvl>
+    <w:lvl w:ilvl="4" w:tplc="04090003" w:tentative="1">
+      <w:start w:val="1"/>
+      <w:numFmt w:val="bullet"/>
+      <w:lvlText w:val="o"/>
+      <w:lvlJc w:val="left"/>
+      <w:pPr>
+        <w:ind w:left="3600" w:hanging="360"/>
+      </w:pPr>
+      <w:rPr>
+        <w:rFonts w:ascii="Courier New" w:hAnsi="Courier New" w:cs="Courier New" w:hint="default"/>
+      </w:rPr>
+    </w:lvl>
+    <w:lvl w:ilvl="5" w:tplc="04090005" w:tentative="1">
+      <w:start w:val="1"/>
+      <w:numFmt w:val="bullet"/>
+      <w:lvlText w:val=""/>
+      <w:lvlJc w:val="left"/>
+      <w:pPr>
+        <w:ind w:left="4320" w:hanging="360"/>
+      </w:pPr>
+      <w:rPr>
+        <w:rFonts w:ascii="Wingdings" w:hAnsi="Wingdings" w:hint="default"/>
+      </w:rPr>
+    </w:lvl>
+    <w:lvl w:ilvl="6" w:tplc="04090001" w:tentative="1">
+      <w:start w:val="1"/>
+      <w:numFmt w:val="bullet"/>
+      <w:lvlText w:val=""/>
+      <w:lvlJc w:val="left"/>
+      <w:pPr>
+        <w:ind w:left="5040" w:hanging="360"/>
+      </w:pPr>
+      <w:rPr>
+        <w:rFonts w:ascii="Symbol" w:hAnsi="Symbol" w:hint="default"/>
+      </w:rPr>
+    </w:lvl>
+    <w:lvl w:ilvl="7" w:tplc="04090003" w:tentative="1">
+      <w:start w:val="1"/>
+      <w:numFmt w:val="bullet"/>
+      <w:lvlText w:val="o"/>
+      <w:lvlJc w:val="left"/>
+      <w:pPr>
+        <w:ind w:left="5760" w:hanging="360"/>
+      </w:pPr>
+      <w:rPr>
+        <w:rFonts w:ascii="Courier New" w:hAnsi="Courier New" w:cs="Courier New" w:hint="default"/>
+      </w:rPr>
+    </w:lvl>
+    <w:lvl w:ilvl="8" w:tplc="04090005" w:tentative="1">
+      <w:start w:val="1"/>
+      <w:numFmt w:val="bullet"/>
+      <w:lvlText w:val=""/>
+      <w:lvlJc w:val="left"/>
+      <w:pPr>
+        <w:ind w:left="6480" w:hanging="360"/>
+      </w:pPr>
+      <w:rPr>
+        <w:rFonts w:ascii="Wingdings" w:hAnsi="Wingdings" w:hint="default"/>
+      </w:rPr>
+    </w:lvl>
+  </w:abstractNum>
+  <w:abstractNum w:abstractNumId="1">
     <w:nsid w:val="02E00063"/>
     <w:multiLevelType w:val="hybridMultilevel"/>
     <w:tmpl w:val="0D30248A"/>
@@ -16379,7 +16091,7 @@
       </w:rPr>
     </w:lvl>
   </w:abstractNum>
-  <w:abstractNum w:abstractNumId="1">
+  <w:abstractNum w:abstractNumId="2">
     <w:nsid w:val="1F037273"/>
     <w:multiLevelType w:val="hybridMultilevel"/>
     <w:tmpl w:val="CB843ACE"/>
@@ -16492,7 +16204,7 @@
       </w:rPr>
     </w:lvl>
   </w:abstractNum>
-  <w:abstractNum w:abstractNumId="2">
+  <w:abstractNum w:abstractNumId="3">
     <w:nsid w:val="2C8A62D2"/>
     <w:multiLevelType w:val="hybridMultilevel"/>
     <w:tmpl w:val="CC6A7232"/>
@@ -16605,7 +16317,7 @@
       </w:rPr>
     </w:lvl>
   </w:abstractNum>
-  <w:abstractNum w:abstractNumId="3">
+  <w:abstractNum w:abstractNumId="4">
     <w:nsid w:val="44EC4A79"/>
     <w:multiLevelType w:val="hybridMultilevel"/>
     <w:tmpl w:val="081EA158"/>
@@ -16718,7 +16430,7 @@
       </w:rPr>
     </w:lvl>
   </w:abstractNum>
-  <w:abstractNum w:abstractNumId="4">
+  <w:abstractNum w:abstractNumId="5">
     <w:nsid w:val="4AC77185"/>
     <w:multiLevelType w:val="hybridMultilevel"/>
     <w:tmpl w:val="B756E1F6"/>
@@ -16831,7 +16543,7 @@
       </w:rPr>
     </w:lvl>
   </w:abstractNum>
-  <w:abstractNum w:abstractNumId="5">
+  <w:abstractNum w:abstractNumId="6">
     <w:nsid w:val="4B9B3F6F"/>
     <w:multiLevelType w:val="hybridMultilevel"/>
     <w:tmpl w:val="A4607F2A"/>
@@ -16944,7 +16656,7 @@
       </w:rPr>
     </w:lvl>
   </w:abstractNum>
-  <w:abstractNum w:abstractNumId="6">
+  <w:abstractNum w:abstractNumId="7">
     <w:nsid w:val="4BB23D6B"/>
     <w:multiLevelType w:val="hybridMultilevel"/>
     <w:tmpl w:val="FA1222F4"/>
@@ -17030,7 +16742,7 @@
       </w:pPr>
     </w:lvl>
   </w:abstractNum>
-  <w:abstractNum w:abstractNumId="7">
+  <w:abstractNum w:abstractNumId="8">
     <w:nsid w:val="6A2A242F"/>
     <w:multiLevelType w:val="hybridMultilevel"/>
     <w:tmpl w:val="9C2E32DA"/>
@@ -17143,7 +16855,7 @@
       </w:rPr>
     </w:lvl>
   </w:abstractNum>
-  <w:abstractNum w:abstractNumId="8">
+  <w:abstractNum w:abstractNumId="9">
     <w:nsid w:val="6E0B6427"/>
     <w:multiLevelType w:val="multilevel"/>
     <w:tmpl w:val="0409001D"/>
@@ -17230,7 +16942,7 @@
       </w:pPr>
     </w:lvl>
   </w:abstractNum>
-  <w:abstractNum w:abstractNumId="9">
+  <w:abstractNum w:abstractNumId="10">
     <w:nsid w:val="718E314B"/>
     <w:multiLevelType w:val="hybridMultilevel"/>
     <w:tmpl w:val="AA586F68"/>
@@ -17317,41 +17029,44 @@
     </w:lvl>
   </w:abstractNum>
   <w:num w:numId="1">
+    <w:abstractNumId w:val="3"/>
+  </w:num>
+  <w:num w:numId="2">
     <w:abstractNumId w:val="2"/>
   </w:num>
-  <w:num w:numId="2">
+  <w:num w:numId="3">
+    <w:abstractNumId w:val="9"/>
+  </w:num>
+  <w:num w:numId="4">
+    <w:abstractNumId w:val="6"/>
+  </w:num>
+  <w:num w:numId="5">
+    <w:abstractNumId w:val="5"/>
+  </w:num>
+  <w:num w:numId="6">
     <w:abstractNumId w:val="1"/>
   </w:num>
-  <w:num w:numId="3">
+  <w:num w:numId="7">
     <w:abstractNumId w:val="8"/>
   </w:num>
-  <w:num w:numId="4">
-    <w:abstractNumId w:val="5"/>
-  </w:num>
-  <w:num w:numId="5">
+  <w:num w:numId="8">
     <w:abstractNumId w:val="4"/>
   </w:num>
-  <w:num w:numId="6">
-    <w:abstractNumId w:val="0"/>
+  <w:num w:numId="9">
+    <w:abstractNumId w:val="10"/>
   </w:num>
-  <w:num w:numId="7">
+  <w:num w:numId="10">
     <w:abstractNumId w:val="7"/>
   </w:num>
-  <w:num w:numId="8">
-    <w:abstractNumId w:val="3"/>
-  </w:num>
-  <w:num w:numId="9">
-    <w:abstractNumId w:val="9"/>
-  </w:num>
-  <w:num w:numId="10">
-    <w:abstractNumId w:val="6"/>
+  <w:num w:numId="11">
+    <w:abstractNumId w:val="0"/>
   </w:num>
   <w:numIdMacAtCleanup w:val="10"/>
 </w:numbering>
 </file>
 
 <file path=word/styles.xml><?xml version="1.0" encoding="utf-8"?>
-<w:styles xmlns:mc="http://schemas.openxmlformats.org/markup-compatibility/2006" xmlns:r="http://schemas.openxmlformats.org/officeDocument/2006/relationships" xmlns:w="http://schemas.openxmlformats.org/wordprocessingml/2006/main" xmlns:w14="http://schemas.microsoft.com/office/word/2010/wordml" mc:Ignorable="w14">
+<w:styles xmlns:r="http://schemas.openxmlformats.org/officeDocument/2006/relationships" xmlns:w="http://schemas.openxmlformats.org/wordprocessingml/2006/main">
   <w:docDefaults>
     <w:rPrDefault>
       <w:rPr>
@@ -17747,6 +17462,7 @@
     <w:uiPriority w:val="99"/>
     <w:semiHidden/>
     <w:unhideWhenUsed/>
+    <w:qFormat/>
     <w:tblPr>
       <w:tblInd w:w="0" w:type="dxa"/>
       <w:tblCellMar>
@@ -19588,7 +19304,7 @@
 </file>
 
 <file path=customXml/itemProps1.xml><?xml version="1.0" encoding="utf-8"?>
-<ds:datastoreItem xmlns:ds="http://schemas.openxmlformats.org/officeDocument/2006/customXml" ds:itemID="{8CDF3683-3E2D-498A-A6CA-81B62275A72A}">
+<ds:datastoreItem xmlns:ds="http://schemas.openxmlformats.org/officeDocument/2006/customXml" ds:itemID="{F0848D43-36BC-4711-A256-A787E20AAF9F}">
   <ds:schemaRefs>
     <ds:schemaRef ds:uri="http://schemas.openxmlformats.org/officeDocument/2006/bibliography"/>
   </ds:schemaRefs>

</xml_diff>

<commit_message>
minor change in table (correction)
</commit_message>
<xml_diff>
--- a/Report/MicroFinanceManagementSystem-synopsis.docx
+++ b/Report/MicroFinanceManagementSystem-synopsis.docx
@@ -6941,9 +6941,6 @@
             <w:tcW w:w="4788" w:type="dxa"/>
           </w:tcPr>
           <w:p>
-            <w:pPr>
-              <w:jc w:val="center"/>
-            </w:pPr>
             <w:proofErr w:type="spellStart"/>
             <w:r>
               <w:rPr>
@@ -15819,7 +15816,7 @@
           <w:rPr>
             <w:noProof/>
           </w:rPr>
-          <w:t>18</w:t>
+          <w:t>17</w:t>
         </w:r>
         <w:r>
           <w:rPr>
@@ -19304,7 +19301,7 @@
 </file>
 
 <file path=customXml/itemProps1.xml><?xml version="1.0" encoding="utf-8"?>
-<ds:datastoreItem xmlns:ds="http://schemas.openxmlformats.org/officeDocument/2006/customXml" ds:itemID="{F0848D43-36BC-4711-A256-A787E20AAF9F}">
+<ds:datastoreItem xmlns:ds="http://schemas.openxmlformats.org/officeDocument/2006/customXml" ds:itemID="{DF96F74F-9E6C-4F15-8BF2-CC71F80B5779}">
   <ds:schemaRefs>
     <ds:schemaRef ds:uri="http://schemas.openxmlformats.org/officeDocument/2006/bibliography"/>
   </ds:schemaRefs>

</xml_diff>

<commit_message>
Added module description and a dia file of mod desc image
</commit_message>
<xml_diff>
--- a/Report/MicroFinanceManagementSystem-synopsis.docx
+++ b/Report/MicroFinanceManagementSystem-synopsis.docx
@@ -1,6 +1,6 @@
 
 <file path=word/document.xml><?xml version="1.0" encoding="utf-8"?>
-<w:document xmlns:wpc="http://schemas.microsoft.com/office/word/2010/wordprocessingCanvas" xmlns:mc="http://schemas.openxmlformats.org/markup-compatibility/2006" xmlns:o="urn:schemas-microsoft-com:office:office" xmlns:r="http://schemas.openxmlformats.org/officeDocument/2006/relationships" xmlns:m="http://schemas.openxmlformats.org/officeDocument/2006/math" xmlns:v="urn:schemas-microsoft-com:vml" xmlns:wp14="http://schemas.microsoft.com/office/word/2010/wordprocessingDrawing" xmlns:wp="http://schemas.openxmlformats.org/drawingml/2006/wordprocessingDrawing" xmlns:w10="urn:schemas-microsoft-com:office:word" xmlns:w="http://schemas.openxmlformats.org/wordprocessingml/2006/main" xmlns:w14="http://schemas.microsoft.com/office/word/2010/wordml" xmlns:wpg="http://schemas.microsoft.com/office/word/2010/wordprocessingGroup" xmlns:wpi="http://schemas.microsoft.com/office/word/2010/wordprocessingInk" xmlns:wne="http://schemas.microsoft.com/office/word/2006/wordml" xmlns:wps="http://schemas.microsoft.com/office/word/2010/wordprocessingShape" mc:Ignorable="w14 wp14">
+<w:document xmlns:ve="http://schemas.openxmlformats.org/markup-compatibility/2006" xmlns:o="urn:schemas-microsoft-com:office:office" xmlns:r="http://schemas.openxmlformats.org/officeDocument/2006/relationships" xmlns:m="http://schemas.openxmlformats.org/officeDocument/2006/math" xmlns:v="urn:schemas-microsoft-com:vml" xmlns:wp="http://schemas.openxmlformats.org/drawingml/2006/wordprocessingDrawing" xmlns:w10="urn:schemas-microsoft-com:office:word" xmlns:w="http://schemas.openxmlformats.org/wordprocessingml/2006/main" xmlns:wne="http://schemas.microsoft.com/office/word/2006/wordml">
   <w:body>
     <w:sdt>
       <w:sdtPr>
@@ -23,7 +23,7 @@
           <w:tblPr>
             <w:tblW w:w="5000" w:type="pct"/>
             <w:jc w:val="center"/>
-            <w:tblLook w:val="04A0" w:firstRow="1" w:lastRow="0" w:firstColumn="1" w:lastColumn="0" w:noHBand="0" w:noVBand="1"/>
+            <w:tblLook w:val="04A0"/>
           </w:tblPr>
           <w:tblGrid>
             <w:gridCol w:w="9576"/>
@@ -64,7 +64,6 @@
                 <w:dataBinding w:prefixMappings="xmlns:ns0='http://schemas.openxmlformats.org/package/2006/metadata/core-properties' xmlns:ns1='http://purl.org/dc/elements/1.1/'" w:xpath="/ns0:coreProperties[1]/ns1:title[1]" w:storeItemID="{6C3C8BC8-F283-45AE-878A-BAB7291924A1}"/>
                 <w:text/>
               </w:sdtPr>
-              <w:sdtEndPr/>
               <w:sdtContent>
                 <w:tc>
                   <w:tcPr>
@@ -118,7 +117,6 @@
                 <w:dataBinding w:prefixMappings="xmlns:ns0='http://schemas.openxmlformats.org/package/2006/metadata/core-properties' xmlns:ns1='http://purl.org/dc/elements/1.1/'" w:xpath="/ns0:coreProperties[1]/ns1:subject[1]" w:storeItemID="{6C3C8BC8-F283-45AE-878A-BAB7291924A1}"/>
                 <w:text/>
               </w:sdtPr>
-              <w:sdtEndPr/>
               <w:sdtContent>
                 <w:tc>
                   <w:tcPr>
@@ -187,7 +185,6 @@
                 <w:dataBinding w:prefixMappings="xmlns:ns0='http://schemas.openxmlformats.org/package/2006/metadata/core-properties' xmlns:ns1='http://purl.org/dc/elements/1.1/'" w:xpath="/ns0:coreProperties[1]/ns1:creator[1]" w:storeItemID="{6C3C8BC8-F283-45AE-878A-BAB7291924A1}"/>
                 <w:text/>
               </w:sdtPr>
-              <w:sdtEndPr/>
               <w:sdtContent>
                 <w:tc>
                   <w:tcPr>
@@ -282,7 +279,7 @@
           <w:tblPr>
             <w:tblpPr w:leftFromText="187" w:rightFromText="187" w:horzAnchor="margin" w:tblpXSpec="center" w:tblpYSpec="bottom"/>
             <w:tblW w:w="5000" w:type="pct"/>
-            <w:tblLook w:val="04A0" w:firstRow="1" w:lastRow="0" w:firstColumn="1" w:lastColumn="0" w:noHBand="0" w:noVBand="1"/>
+            <w:tblLook w:val="04A0"/>
           </w:tblPr>
           <w:tblGrid>
             <w:gridCol w:w="9576"/>
@@ -4281,42 +4278,14 @@
         <w:rPr>
           <w:rStyle w:val="SubtleEmphasis"/>
         </w:rPr>
-        <w:t xml:space="preserve">More than 50% of MFIs are operating in a </w:t>
-      </w:r>
-      <w:proofErr w:type="spellStart"/>
+        <w:t xml:space="preserve">More than 50% of MFIs are operating in a semi automated mode. Within this category, the spreadsheet is the common tool being used either in conjunction with a manual system or </w:t>
+      </w:r>
       <w:r>
         <w:rPr>
           <w:rStyle w:val="SubtleEmphasis"/>
         </w:rPr>
-        <w:t>semi automated</w:t>
-      </w:r>
-      <w:proofErr w:type="spellEnd"/>
-      <w:r>
-        <w:rPr>
-          <w:rStyle w:val="SubtleEmphasis"/>
-        </w:rPr>
-        <w:t xml:space="preserve"> mode. Within this category, the spreadsheet is the common tool being used either in conjunction with a manual system or </w:t>
-      </w:r>
-      <w:r>
-        <w:rPr>
-          <w:rStyle w:val="SubtleEmphasis"/>
-        </w:rPr>
         <w:lastRenderedPageBreak/>
-        <w:t xml:space="preserve">with an MIS application that does not fulfill the information requirements of the MFI. The majority of non-regulated MFIs have </w:t>
-      </w:r>
-      <w:proofErr w:type="spellStart"/>
-      <w:r>
-        <w:rPr>
-          <w:rStyle w:val="SubtleEmphasis"/>
-        </w:rPr>
-        <w:t>semi automated</w:t>
-      </w:r>
-      <w:proofErr w:type="spellEnd"/>
-      <w:r>
-        <w:rPr>
-          <w:rStyle w:val="SubtleEmphasis"/>
-        </w:rPr>
-        <w:t xml:space="preserve"> systems.</w:t>
+        <w:t>with an MIS application that does not fulfill the information requirements of the MFI. The majority of non-regulated MFIs have semi automated systems.</w:t>
       </w:r>
     </w:p>
     <w:p>
@@ -6377,10 +6346,10 @@
                     <pic:cNvPicPr/>
                   </pic:nvPicPr>
                   <pic:blipFill>
-                    <a:blip r:embed="rId9">
+                    <a:blip r:embed="rId8" cstate="print">
                       <a:extLst>
                         <a:ext uri="{28A0092B-C50C-407E-A947-70E740481C1C}">
-                          <a14:useLocalDpi xmlns:a14="http://schemas.microsoft.com/office/drawing/2010/main" val="0"/>
+                          <a14:useLocalDpi xmlns:a14="http://schemas.microsoft.com/office/drawing/2010/main" xmlns:wps="http://schemas.microsoft.com/office/word/2010/wordprocessingShape" xmlns:wpi="http://schemas.microsoft.com/office/word/2010/wordprocessingInk" xmlns:wpg="http://schemas.microsoft.com/office/word/2010/wordprocessingGroup" xmlns:w14="http://schemas.microsoft.com/office/word/2010/wordml" xmlns:w="http://schemas.openxmlformats.org/wordprocessingml/2006/main" xmlns:w10="urn:schemas-microsoft-com:office:word" xmlns:wp14="http://schemas.microsoft.com/office/word/2010/wordprocessingDrawing" xmlns:v="urn:schemas-microsoft-com:vml" xmlns:o="urn:schemas-microsoft-com:office:office" xmlns:mc="http://schemas.openxmlformats.org/markup-compatibility/2006" xmlns:wpc="http://schemas.microsoft.com/office/word/2010/wordprocessingCanvas" xmlns="" val="0"/>
                         </a:ext>
                       </a:extLst>
                     </a:blip>
@@ -6463,10 +6432,10 @@
                     <pic:cNvPicPr/>
                   </pic:nvPicPr>
                   <pic:blipFill>
-                    <a:blip r:embed="rId10">
+                    <a:blip r:embed="rId9" cstate="print">
                       <a:extLst>
                         <a:ext uri="{28A0092B-C50C-407E-A947-70E740481C1C}">
-                          <a14:useLocalDpi xmlns:a14="http://schemas.microsoft.com/office/drawing/2010/main" val="0"/>
+                          <a14:useLocalDpi xmlns:a14="http://schemas.microsoft.com/office/drawing/2010/main" xmlns:wps="http://schemas.microsoft.com/office/word/2010/wordprocessingShape" xmlns:wpi="http://schemas.microsoft.com/office/word/2010/wordprocessingInk" xmlns:wpg="http://schemas.microsoft.com/office/word/2010/wordprocessingGroup" xmlns:w14="http://schemas.microsoft.com/office/word/2010/wordml" xmlns:w="http://schemas.openxmlformats.org/wordprocessingml/2006/main" xmlns:w10="urn:schemas-microsoft-com:office:word" xmlns:wp14="http://schemas.microsoft.com/office/word/2010/wordprocessingDrawing" xmlns:v="urn:schemas-microsoft-com:vml" xmlns:o="urn:schemas-microsoft-com:office:office" xmlns:mc="http://schemas.openxmlformats.org/markup-compatibility/2006" xmlns:wpc="http://schemas.microsoft.com/office/word/2010/wordprocessingCanvas" xmlns="" val="0"/>
                         </a:ext>
                       </a:extLst>
                     </a:blip>
@@ -6533,10 +6502,10 @@
                     <pic:cNvPicPr/>
                   </pic:nvPicPr>
                   <pic:blipFill>
-                    <a:blip r:embed="rId11">
+                    <a:blip r:embed="rId10" cstate="print">
                       <a:extLst>
                         <a:ext uri="{28A0092B-C50C-407E-A947-70E740481C1C}">
-                          <a14:useLocalDpi xmlns:a14="http://schemas.microsoft.com/office/drawing/2010/main" val="0"/>
+                          <a14:useLocalDpi xmlns:a14="http://schemas.microsoft.com/office/drawing/2010/main" xmlns:wps="http://schemas.microsoft.com/office/word/2010/wordprocessingShape" xmlns:wpi="http://schemas.microsoft.com/office/word/2010/wordprocessingInk" xmlns:wpg="http://schemas.microsoft.com/office/word/2010/wordprocessingGroup" xmlns:w14="http://schemas.microsoft.com/office/word/2010/wordml" xmlns:w="http://schemas.openxmlformats.org/wordprocessingml/2006/main" xmlns:w10="urn:schemas-microsoft-com:office:word" xmlns:wp14="http://schemas.microsoft.com/office/word/2010/wordprocessingDrawing" xmlns:v="urn:schemas-microsoft-com:vml" xmlns:o="urn:schemas-microsoft-com:office:office" xmlns:mc="http://schemas.openxmlformats.org/markup-compatibility/2006" xmlns:wpc="http://schemas.microsoft.com/office/word/2010/wordprocessingCanvas" xmlns="" val="0"/>
                         </a:ext>
                       </a:extLst>
                     </a:blip>
@@ -6583,10 +6552,10 @@
                     <pic:cNvPicPr/>
                   </pic:nvPicPr>
                   <pic:blipFill>
-                    <a:blip r:embed="rId12">
+                    <a:blip r:embed="rId11" cstate="print">
                       <a:extLst>
                         <a:ext uri="{28A0092B-C50C-407E-A947-70E740481C1C}">
-                          <a14:useLocalDpi xmlns:a14="http://schemas.microsoft.com/office/drawing/2010/main" val="0"/>
+                          <a14:useLocalDpi xmlns:a14="http://schemas.microsoft.com/office/drawing/2010/main" xmlns:wps="http://schemas.microsoft.com/office/word/2010/wordprocessingShape" xmlns:wpi="http://schemas.microsoft.com/office/word/2010/wordprocessingInk" xmlns:wpg="http://schemas.microsoft.com/office/word/2010/wordprocessingGroup" xmlns:w14="http://schemas.microsoft.com/office/word/2010/wordml" xmlns:w="http://schemas.openxmlformats.org/wordprocessingml/2006/main" xmlns:w10="urn:schemas-microsoft-com:office:word" xmlns:wp14="http://schemas.microsoft.com/office/word/2010/wordprocessingDrawing" xmlns:v="urn:schemas-microsoft-com:vml" xmlns:o="urn:schemas-microsoft-com:office:office" xmlns:mc="http://schemas.openxmlformats.org/markup-compatibility/2006" xmlns:wpc="http://schemas.microsoft.com/office/word/2010/wordprocessingCanvas" xmlns="" val="0"/>
                         </a:ext>
                       </a:extLst>
                     </a:blip>
@@ -6650,10 +6619,10 @@
                     <pic:cNvPicPr/>
                   </pic:nvPicPr>
                   <pic:blipFill>
-                    <a:blip r:embed="rId13">
+                    <a:blip r:embed="rId12" cstate="print">
                       <a:extLst>
                         <a:ext uri="{28A0092B-C50C-407E-A947-70E740481C1C}">
-                          <a14:useLocalDpi xmlns:a14="http://schemas.microsoft.com/office/drawing/2010/main" val="0"/>
+                          <a14:useLocalDpi xmlns:a14="http://schemas.microsoft.com/office/drawing/2010/main" xmlns:wps="http://schemas.microsoft.com/office/word/2010/wordprocessingShape" xmlns:wpi="http://schemas.microsoft.com/office/word/2010/wordprocessingInk" xmlns:wpg="http://schemas.microsoft.com/office/word/2010/wordprocessingGroup" xmlns:w14="http://schemas.microsoft.com/office/word/2010/wordml" xmlns:w="http://schemas.openxmlformats.org/wordprocessingml/2006/main" xmlns:w10="urn:schemas-microsoft-com:office:word" xmlns:wp14="http://schemas.microsoft.com/office/word/2010/wordprocessingDrawing" xmlns:v="urn:schemas-microsoft-com:vml" xmlns:o="urn:schemas-microsoft-com:office:office" xmlns:mc="http://schemas.openxmlformats.org/markup-compatibility/2006" xmlns:wpc="http://schemas.microsoft.com/office/word/2010/wordprocessingCanvas" xmlns="" val="0"/>
                         </a:ext>
                       </a:extLst>
                     </a:blip>
@@ -6721,7 +6690,7 @@
       <w:tblPr>
         <w:tblStyle w:val="TableGrid"/>
         <w:tblW w:w="0" w:type="auto"/>
-        <w:tblLook w:val="04A0" w:firstRow="1" w:lastRow="0" w:firstColumn="1" w:lastColumn="0" w:noHBand="0" w:noVBand="1"/>
+        <w:tblLook w:val="04A0"/>
       </w:tblPr>
       <w:tblGrid>
         <w:gridCol w:w="4788"/>
@@ -7512,7 +7481,7 @@
                     <pic:cNvPicPr/>
                   </pic:nvPicPr>
                   <pic:blipFill>
-                    <a:blip r:embed="rId14"/>
+                    <a:blip r:embed="rId13" cstate="print"/>
                     <a:stretch>
                       <a:fillRect/>
                     </a:stretch>
@@ -7562,15 +7531,15 @@
           <w:numId w:val="4"/>
         </w:numPr>
       </w:pPr>
-      <w:bookmarkStart w:id="32" w:name="_Toc344229910"/>
-      <w:bookmarkStart w:id="33" w:name="_Toc344680488"/>
-      <w:bookmarkStart w:id="34" w:name="_GoBack"/>
+      <w:bookmarkStart w:id="32" w:name="_GoBack"/>
+      <w:bookmarkStart w:id="33" w:name="_Toc344229910"/>
+      <w:bookmarkStart w:id="34" w:name="_Toc344680488"/>
+      <w:bookmarkEnd w:id="32"/>
+      <w:r>
+        <w:t>Database And Table Details</w:t>
+      </w:r>
+      <w:bookmarkEnd w:id="33"/>
       <w:bookmarkEnd w:id="34"/>
-      <w:r>
-        <w:t>Database And Table Details</w:t>
-      </w:r>
-      <w:bookmarkEnd w:id="32"/>
-      <w:bookmarkEnd w:id="33"/>
     </w:p>
     <w:p>
       <w:pPr>
@@ -7618,7 +7587,7 @@
       <w:tblPr>
         <w:tblStyle w:val="TableGrid"/>
         <w:tblW w:w="0" w:type="auto"/>
-        <w:tblLook w:val="04A0" w:firstRow="1" w:lastRow="0" w:firstColumn="1" w:lastColumn="0" w:noHBand="0" w:noVBand="1"/>
+        <w:tblLook w:val="04A0"/>
       </w:tblPr>
       <w:tblGrid>
         <w:gridCol w:w="4788"/>
@@ -8194,279 +8163,83 @@
       <w:bookmarkEnd w:id="36"/>
       <w:bookmarkEnd w:id="37"/>
     </w:p>
-    <w:p>
-      <w:pPr>
-        <w:jc w:val="both"/>
-      </w:pPr>
-      <w:r>
-        <w:t>Micro Finance Management</w:t>
-      </w:r>
-      <w:r>
-        <w:t xml:space="preserve"> System is divided three main modules such as:</w:t>
-      </w:r>
-    </w:p>
-    <w:p>
-      <w:pPr>
-        <w:pStyle w:val="ListParagraph"/>
-        <w:numPr>
-          <w:ilvl w:val="0"/>
-          <w:numId w:val="2"/>
-        </w:numPr>
-        <w:ind w:left="0"/>
-        <w:jc w:val="both"/>
-      </w:pPr>
-      <w:r>
-        <w:t>Micro Finance Management</w:t>
-      </w:r>
-      <w:r>
-        <w:t xml:space="preserve"> Server</w:t>
-      </w:r>
-    </w:p>
-    <w:p>
-      <w:pPr>
-        <w:pStyle w:val="ListParagraph"/>
-        <w:numPr>
-          <w:ilvl w:val="0"/>
-          <w:numId w:val="2"/>
-        </w:numPr>
-        <w:ind w:left="0"/>
-        <w:jc w:val="both"/>
-      </w:pPr>
-      <w:r>
-        <w:t>Micro Finance Management</w:t>
-      </w:r>
-      <w:r>
-        <w:t xml:space="preserve"> Client</w:t>
-      </w:r>
-    </w:p>
-    <w:p>
-      <w:pPr>
-        <w:pStyle w:val="ListParagraph"/>
-        <w:numPr>
-          <w:ilvl w:val="0"/>
-          <w:numId w:val="2"/>
-        </w:numPr>
-        <w:ind w:left="0"/>
-        <w:jc w:val="both"/>
-      </w:pPr>
-      <w:r>
-        <w:t>Micro Finance Management</w:t>
-      </w:r>
-      <w:r>
-        <w:t xml:space="preserve"> Database</w:t>
-      </w:r>
-    </w:p>
-    <w:p>
-      <w:pPr>
-        <w:pStyle w:val="Heading3"/>
-        <w:jc w:val="both"/>
-      </w:pPr>
-      <w:bookmarkStart w:id="38" w:name="_Toc344680491"/>
-      <w:r>
-        <w:t>Micro Finance Management</w:t>
-      </w:r>
-      <w:r>
-        <w:t xml:space="preserve"> Server</w:t>
-      </w:r>
-      <w:bookmarkEnd w:id="38"/>
-    </w:p>
-    <w:p>
-      <w:pPr>
-        <w:jc w:val="both"/>
-      </w:pPr>
-      <w:r>
-        <w:t>Micro Finance Management</w:t>
-      </w:r>
-      <w:r>
-        <w:t xml:space="preserve"> server is </w:t>
-      </w:r>
-      <w:r>
-        <w:t>a singleton server designed provides</w:t>
-      </w:r>
-      <w:r>
-        <w:t xml:space="preserve"> services for </w:t>
-      </w:r>
-      <w:r>
-        <w:t>Micro Finance Management</w:t>
-      </w:r>
-      <w:r>
-        <w:t xml:space="preserve"> system. It controls </w:t>
-      </w:r>
-      <w:r>
-        <w:t xml:space="preserve">various activities required for the </w:t>
-      </w:r>
-      <w:r>
-        <w:t>Micro Finance Management</w:t>
-      </w:r>
-      <w:r>
-        <w:t xml:space="preserve"> system. To manage these activities it has several sub modules such as:</w:t>
-      </w:r>
-    </w:p>
-    <w:p>
-      <w:pPr>
-        <w:pStyle w:val="ListParagraph"/>
-        <w:numPr>
-          <w:ilvl w:val="0"/>
-          <w:numId w:val="3"/>
-        </w:numPr>
-        <w:ind w:left="0"/>
-        <w:jc w:val="both"/>
-      </w:pPr>
-      <w:r>
-        <w:t xml:space="preserve">Admission </w:t>
-      </w:r>
-      <w:r>
-        <w:t>Management</w:t>
-      </w:r>
-    </w:p>
-    <w:p>
-      <w:pPr>
-        <w:pStyle w:val="ListParagraph"/>
-        <w:numPr>
-          <w:ilvl w:val="0"/>
-          <w:numId w:val="3"/>
-        </w:numPr>
-        <w:ind w:left="0"/>
-        <w:jc w:val="both"/>
-      </w:pPr>
-      <w:r>
-        <w:t>Student Management</w:t>
-      </w:r>
-    </w:p>
-    <w:p>
-      <w:pPr>
-        <w:pStyle w:val="ListParagraph"/>
-        <w:numPr>
-          <w:ilvl w:val="0"/>
-          <w:numId w:val="3"/>
-        </w:numPr>
-        <w:ind w:left="0"/>
-        <w:jc w:val="both"/>
-      </w:pPr>
-      <w:r>
-        <w:t>Faculty Management</w:t>
-      </w:r>
-    </w:p>
-    <w:p>
-      <w:pPr>
-        <w:pStyle w:val="ListParagraph"/>
-        <w:numPr>
-          <w:ilvl w:val="0"/>
-          <w:numId w:val="3"/>
-        </w:numPr>
-        <w:ind w:left="0"/>
-        <w:jc w:val="both"/>
-      </w:pPr>
-      <w:r>
+    <w:p/>
+    <w:p>
+      <w:r>
+        <w:t>All the modules of Micro Finance Management System are divided into 5 different modules. The above picture represents those modules and details of the modules are written below:</w:t>
+      </w:r>
+    </w:p>
+    <w:p>
+      <w:r>
+        <w:rPr>
+          <w:b/>
+        </w:rPr>
+        <w:t>MFMS Engine:</w:t>
+      </w:r>
+      <w:r>
+        <w:t xml:space="preserve"> It controls all the logical parts of microfinance management system. It controls the entire system. Takes the data from one module to another and does all the mathematical calculations as well. </w:t>
+      </w:r>
+    </w:p>
+    <w:p>
+      <w:r>
+        <w:rPr>
+          <w:b/>
+        </w:rPr>
+        <w:t>MFMS GUI:</w:t>
+      </w:r>
+      <w:r>
+        <w:t xml:space="preserve"> This module works as the bridge between the application and the user. User provides input through it and gets required output through it. To be more precise, it is the graphical representation of the application. </w:t>
+      </w:r>
+    </w:p>
+    <w:p>
+      <w:r>
+        <w:rPr>
+          <w:b/>
+        </w:rPr>
         <w:lastRenderedPageBreak/>
-        <w:t>Course Management</w:t>
-      </w:r>
-    </w:p>
-    <w:p>
-      <w:pPr>
-        <w:pStyle w:val="ListParagraph"/>
-        <w:numPr>
-          <w:ilvl w:val="0"/>
-          <w:numId w:val="3"/>
-        </w:numPr>
-        <w:ind w:left="0"/>
-        <w:jc w:val="both"/>
-      </w:pPr>
-      <w:r>
-        <w:t>Attendance &amp; Leave Management</w:t>
-      </w:r>
-    </w:p>
-    <w:p>
-      <w:pPr>
-        <w:pStyle w:val="ListParagraph"/>
-        <w:numPr>
-          <w:ilvl w:val="0"/>
-          <w:numId w:val="3"/>
-        </w:numPr>
-        <w:ind w:left="0"/>
-        <w:jc w:val="both"/>
-      </w:pPr>
-      <w:r>
-        <w:t>Library Management</w:t>
-      </w:r>
-    </w:p>
-    <w:p>
-      <w:pPr>
-        <w:pStyle w:val="ListParagraph"/>
-        <w:numPr>
-          <w:ilvl w:val="0"/>
-          <w:numId w:val="3"/>
-        </w:numPr>
-        <w:ind w:left="0"/>
-        <w:jc w:val="both"/>
-      </w:pPr>
-      <w:r>
-        <w:t>Accounts Management</w:t>
-      </w:r>
-    </w:p>
-    <w:p>
-      <w:pPr>
-        <w:pStyle w:val="ListParagraph"/>
-        <w:numPr>
-          <w:ilvl w:val="0"/>
-          <w:numId w:val="3"/>
-        </w:numPr>
-        <w:ind w:left="0"/>
-        <w:jc w:val="both"/>
-      </w:pPr>
-      <w:r>
-        <w:t>Administration Management</w:t>
-      </w:r>
-    </w:p>
-    <w:p>
-      <w:pPr>
-        <w:pStyle w:val="Heading3"/>
-        <w:jc w:val="both"/>
-      </w:pPr>
-      <w:bookmarkStart w:id="39" w:name="_Toc344680492"/>
-      <w:r>
-        <w:t>Micro Finance Management</w:t>
-      </w:r>
-      <w:r>
-        <w:t xml:space="preserve"> Client</w:t>
-      </w:r>
-      <w:bookmarkEnd w:id="39"/>
-    </w:p>
-    <w:p>
-      <w:pPr>
-        <w:jc w:val="both"/>
-      </w:pPr>
-      <w:r>
-        <w:t>Micro Finance Management</w:t>
-      </w:r>
-      <w:r>
-        <w:t xml:space="preserve"> System will provide two different clients for the convenience of the user. Desktop client is for doing bulk activities and faster tasks. Web client will allow instant access from anywhere and anytime.</w:t>
-      </w:r>
-    </w:p>
-    <w:p>
-      <w:pPr>
-        <w:pStyle w:val="Heading3"/>
-        <w:jc w:val="both"/>
-      </w:pPr>
-      <w:bookmarkStart w:id="40" w:name="_Toc344680493"/>
-      <w:r>
-        <w:t>Micro Finance Management</w:t>
-      </w:r>
-      <w:r>
-        <w:t xml:space="preserve"> Database</w:t>
-      </w:r>
-      <w:bookmarkEnd w:id="40"/>
-    </w:p>
-    <w:p>
-      <w:pPr>
-        <w:jc w:val="both"/>
-      </w:pPr>
-      <w:r>
-        <w:t>Micro Finance Management</w:t>
-      </w:r>
-      <w:r>
-        <w:t xml:space="preserve"> System will have a unified database for storing all the information. It can be a networked database or a database situated in the server machine.</w:t>
-      </w:r>
+        <w:t>MFMS Storage:</w:t>
+      </w:r>
+      <w:r>
+        <w:t xml:space="preserve"> This module holds all the data provided by user as input. The MFMS engine takes the relevant data from different modules and sends them to this module for storing. The MFMS Storage returns it whenever a user asks for a saved data.</w:t>
+      </w:r>
+    </w:p>
+    <w:p>
+      <w:r>
+        <w:rPr>
+          <w:b/>
+        </w:rPr>
+        <w:t>MFMS Web Application:</w:t>
+      </w:r>
+      <w:r>
+        <w:t xml:space="preserve"> This module controls the entire process of the desktop application’s online data storage facility. It takes relevant input from user through the GUI; process them according to the instruction of the user and finally send them to the cloud based database.</w:t>
+      </w:r>
+    </w:p>
+    <w:p>
+      <w:r>
+        <w:rPr>
+          <w:b/>
+        </w:rPr>
+        <w:t>MFMS Cloud Storage:</w:t>
+      </w:r>
+      <w:r>
+        <w:t xml:space="preserve"> This module acts as an online storage for the data of MFMS. It gets input data to be stored from MFMS Web Application and returns the relevant output to hit whenever is asked. It also sends the data to the mobile application module.</w:t>
+      </w:r>
+    </w:p>
+    <w:p>
+      <w:r>
+        <w:rPr>
+          <w:b/>
+        </w:rPr>
+        <w:t>MFMS Mobile Application:</w:t>
+      </w:r>
+      <w:r>
+        <w:t xml:space="preserve"> This module shows the data stored in the cloud based database through a mobile GUI to the user. It gets the input from user via MFMS engine, takes relevant output from online storage and provides them to the user via mobile app’s GUI.</w:t>
+      </w:r>
+    </w:p>
+    <w:p>
+      <w:pPr>
+        <w:ind w:left="360"/>
+      </w:pPr>
     </w:p>
     <w:p>
       <w:pPr>
@@ -8477,16 +8250,16 @@
         </w:numPr>
         <w:jc w:val="both"/>
       </w:pPr>
-      <w:bookmarkStart w:id="41" w:name="_Toc344229913"/>
-      <w:bookmarkStart w:id="42" w:name="_Toc344680494"/>
+      <w:bookmarkStart w:id="38" w:name="_Toc344229913"/>
+      <w:bookmarkStart w:id="39" w:name="_Toc344680494"/>
       <w:r>
         <w:t>E</w:t>
       </w:r>
       <w:r>
         <w:t>stimation</w:t>
       </w:r>
-      <w:bookmarkEnd w:id="41"/>
-      <w:bookmarkEnd w:id="42"/>
+      <w:bookmarkEnd w:id="38"/>
+      <w:bookmarkEnd w:id="39"/>
     </w:p>
     <w:p>
       <w:pPr>
@@ -8502,13 +8275,13 @@
         </w:numPr>
         <w:jc w:val="both"/>
       </w:pPr>
-      <w:bookmarkStart w:id="43" w:name="_Toc344229914"/>
-      <w:bookmarkStart w:id="44" w:name="_Toc344680495"/>
+      <w:bookmarkStart w:id="40" w:name="_Toc344229914"/>
+      <w:bookmarkStart w:id="41" w:name="_Toc344680495"/>
       <w:r>
         <w:t>Data Structure</w:t>
       </w:r>
-      <w:bookmarkEnd w:id="43"/>
-      <w:bookmarkEnd w:id="44"/>
+      <w:bookmarkEnd w:id="40"/>
+      <w:bookmarkEnd w:id="41"/>
     </w:p>
     <w:p>
       <w:pPr>
@@ -8524,13 +8297,13 @@
         </w:numPr>
         <w:jc w:val="both"/>
       </w:pPr>
-      <w:bookmarkStart w:id="45" w:name="_Toc344229916"/>
-      <w:bookmarkStart w:id="46" w:name="_Toc344680496"/>
+      <w:bookmarkStart w:id="42" w:name="_Toc344229916"/>
+      <w:bookmarkStart w:id="43" w:name="_Toc344680496"/>
       <w:r>
         <w:t>Implementation Methodology</w:t>
       </w:r>
-      <w:bookmarkEnd w:id="45"/>
-      <w:bookmarkEnd w:id="46"/>
+      <w:bookmarkEnd w:id="42"/>
+      <w:bookmarkEnd w:id="43"/>
     </w:p>
     <w:p/>
     <w:p>
@@ -8595,13 +8368,13 @@
           <w:numId w:val="4"/>
         </w:numPr>
       </w:pPr>
-      <w:bookmarkStart w:id="47" w:name="_Toc344229917"/>
-      <w:bookmarkStart w:id="48" w:name="_Toc344680497"/>
+      <w:bookmarkStart w:id="44" w:name="_Toc344229917"/>
+      <w:bookmarkStart w:id="45" w:name="_Toc344680497"/>
       <w:r>
         <w:t>List of Reports</w:t>
       </w:r>
-      <w:bookmarkEnd w:id="47"/>
-      <w:bookmarkEnd w:id="48"/>
+      <w:bookmarkEnd w:id="44"/>
+      <w:bookmarkEnd w:id="45"/>
     </w:p>
     <w:p/>
     <w:p>
@@ -8648,7 +8421,6 @@
         </w:numPr>
       </w:pPr>
       <w:r>
-        <w:lastRenderedPageBreak/>
         <w:t>Loan statements</w:t>
       </w:r>
       <w:r>
@@ -8673,6 +8445,7 @@
         </w:numPr>
       </w:pPr>
       <w:r>
+        <w:lastRenderedPageBreak/>
         <w:t xml:space="preserve">Annual turnover report </w:t>
       </w:r>
       <w:r>
@@ -8745,11 +8518,11 @@
         </w:numPr>
         <w:jc w:val="right"/>
       </w:pPr>
-      <w:bookmarkStart w:id="49" w:name="_Toc344680498"/>
+      <w:bookmarkStart w:id="46" w:name="_Toc344680498"/>
       <w:r>
         <w:t>Security Mechanism</w:t>
       </w:r>
-      <w:bookmarkEnd w:id="49"/>
+      <w:bookmarkEnd w:id="46"/>
     </w:p>
     <w:p/>
     <w:p>
@@ -8842,11 +8615,11 @@
         </w:numPr>
         <w:jc w:val="right"/>
       </w:pPr>
-      <w:bookmarkStart w:id="50" w:name="_Toc344680499"/>
+      <w:bookmarkStart w:id="47" w:name="_Toc344680499"/>
       <w:r>
         <w:t>Future Scope And Further Requirements</w:t>
       </w:r>
-      <w:bookmarkEnd w:id="50"/>
+      <w:bookmarkEnd w:id="47"/>
     </w:p>
     <w:p/>
     <w:p>
@@ -8897,11 +8670,11 @@
         </w:numPr>
         <w:jc w:val="right"/>
       </w:pPr>
-      <w:bookmarkStart w:id="51" w:name="_Toc344680500"/>
+      <w:bookmarkStart w:id="48" w:name="_Toc344680500"/>
       <w:r>
         <w:t>Bibliography</w:t>
       </w:r>
-      <w:bookmarkEnd w:id="51"/>
+      <w:bookmarkEnd w:id="48"/>
     </w:p>
     <w:p/>
     <w:p>
@@ -8915,7 +8688,7 @@
           <w:rFonts w:ascii="Arial" w:eastAsia="Arial" w:hAnsi="Arial" w:cs="Arial"/>
         </w:rPr>
       </w:pPr>
-      <w:hyperlink r:id="rId15" w:history="1">
+      <w:hyperlink r:id="rId14" w:history="1">
         <w:r>
           <w:rPr>
             <w:rStyle w:val="Hyperlink"/>
@@ -8936,7 +8709,7 @@
           <w:rFonts w:ascii="Arial" w:eastAsia="Arial" w:hAnsi="Arial" w:cs="Arial"/>
         </w:rPr>
       </w:pPr>
-      <w:hyperlink r:id="rId16" w:history="1">
+      <w:hyperlink r:id="rId15" w:history="1">
         <w:r>
           <w:rPr>
             <w:rStyle w:val="Hyperlink"/>
@@ -8957,7 +8730,7 @@
           <w:rFonts w:ascii="Arial" w:eastAsia="Arial" w:hAnsi="Arial" w:cs="Arial"/>
         </w:rPr>
       </w:pPr>
-      <w:hyperlink r:id="rId17" w:history="1">
+      <w:hyperlink r:id="rId16" w:history="1">
         <w:r>
           <w:rPr>
             <w:rStyle w:val="Hyperlink"/>
@@ -8978,7 +8751,7 @@
           <w:rFonts w:ascii="Arial" w:eastAsia="Arial" w:hAnsi="Arial" w:cs="Arial"/>
         </w:rPr>
       </w:pPr>
-      <w:hyperlink r:id="rId18" w:history="1">
+      <w:hyperlink r:id="rId17" w:history="1">
         <w:r>
           <w:rPr>
             <w:rStyle w:val="Hyperlink"/>
@@ -8999,7 +8772,7 @@
           <w:rFonts w:ascii="Arial" w:eastAsia="Arial" w:hAnsi="Arial" w:cs="Arial"/>
         </w:rPr>
       </w:pPr>
-      <w:hyperlink r:id="rId19" w:history="1">
+      <w:hyperlink r:id="rId18" w:history="1">
         <w:r>
           <w:rPr>
             <w:rStyle w:val="Hyperlink"/>
@@ -9020,7 +8793,7 @@
           <w:rFonts w:ascii="Arial" w:eastAsia="Arial" w:hAnsi="Arial" w:cs="Arial"/>
         </w:rPr>
       </w:pPr>
-      <w:hyperlink r:id="rId20" w:history="1">
+      <w:hyperlink r:id="rId19" w:history="1">
         <w:r>
           <w:rPr>
             <w:rStyle w:val="Hyperlink"/>
@@ -9041,7 +8814,7 @@
           <w:rFonts w:ascii="Arial" w:eastAsia="Arial" w:hAnsi="Arial" w:cs="Arial"/>
         </w:rPr>
       </w:pPr>
-      <w:hyperlink r:id="rId21" w:history="1">
+      <w:hyperlink r:id="rId20" w:history="1">
         <w:r>
           <w:rPr>
             <w:rStyle w:val="Hyperlink"/>
@@ -9062,7 +8835,7 @@
           <w:rFonts w:ascii="Arial" w:hAnsi="Arial" w:cs="Arial"/>
         </w:rPr>
       </w:pPr>
-      <w:hyperlink r:id="rId22" w:history="1">
+      <w:hyperlink r:id="rId21" w:history="1">
         <w:r>
           <w:rPr>
             <w:rStyle w:val="Hyperlink"/>
@@ -9112,7 +8885,6 @@
           <w:rFonts w:ascii="Arial" w:hAnsi="Arial" w:cs="Arial"/>
           <w:b/>
         </w:rPr>
-        <w:lastRenderedPageBreak/>
         <w:t>Programming Java</w:t>
       </w:r>
       <w:r>
@@ -9142,7 +8914,7 @@
       </w:pPr>
     </w:p>
     <w:sectPr>
-      <w:footerReference w:type="default" r:id="rId23"/>
+      <w:footerReference w:type="default" r:id="rId22"/>
       <w:pgSz w:w="12240" w:h="15840"/>
       <w:pgMar w:top="1440" w:right="1440" w:bottom="1440" w:left="1440" w:header="720" w:footer="720" w:gutter="0"/>
       <w:pgBorders w:offsetFrom="page">
@@ -9161,7 +8933,7 @@
 </file>
 
 <file path=word/endnotes.xml><?xml version="1.0" encoding="utf-8"?>
-<w:endnotes xmlns:wpc="http://schemas.microsoft.com/office/word/2010/wordprocessingCanvas" xmlns:mc="http://schemas.openxmlformats.org/markup-compatibility/2006" xmlns:o="urn:schemas-microsoft-com:office:office" xmlns:r="http://schemas.openxmlformats.org/officeDocument/2006/relationships" xmlns:m="http://schemas.openxmlformats.org/officeDocument/2006/math" xmlns:v="urn:schemas-microsoft-com:vml" xmlns:wp14="http://schemas.microsoft.com/office/word/2010/wordprocessingDrawing" xmlns:wp="http://schemas.openxmlformats.org/drawingml/2006/wordprocessingDrawing" xmlns:w10="urn:schemas-microsoft-com:office:word" xmlns:w="http://schemas.openxmlformats.org/wordprocessingml/2006/main" xmlns:w14="http://schemas.microsoft.com/office/word/2010/wordml" xmlns:wpg="http://schemas.microsoft.com/office/word/2010/wordprocessingGroup" xmlns:wpi="http://schemas.microsoft.com/office/word/2010/wordprocessingInk" xmlns:wne="http://schemas.microsoft.com/office/word/2006/wordml" xmlns:wps="http://schemas.microsoft.com/office/word/2010/wordprocessingShape" mc:Ignorable="w14 wp14">
+<w:endnotes xmlns:ve="http://schemas.openxmlformats.org/markup-compatibility/2006" xmlns:o="urn:schemas-microsoft-com:office:office" xmlns:r="http://schemas.openxmlformats.org/officeDocument/2006/relationships" xmlns:m="http://schemas.openxmlformats.org/officeDocument/2006/math" xmlns:v="urn:schemas-microsoft-com:vml" xmlns:wp="http://schemas.openxmlformats.org/drawingml/2006/wordprocessingDrawing" xmlns:w10="urn:schemas-microsoft-com:office:word" xmlns:w="http://schemas.openxmlformats.org/wordprocessingml/2006/main" xmlns:wne="http://schemas.microsoft.com/office/word/2006/wordml">
   <w:endnote w:type="separator" w:id="-1">
     <w:p>
       <w:pPr>
@@ -9186,7 +8958,7 @@
 </file>
 
 <file path=word/footer1.xml><?xml version="1.0" encoding="utf-8"?>
-<w:ftr xmlns:wpc="http://schemas.microsoft.com/office/word/2010/wordprocessingCanvas" xmlns:mc="http://schemas.openxmlformats.org/markup-compatibility/2006" xmlns:o="urn:schemas-microsoft-com:office:office" xmlns:r="http://schemas.openxmlformats.org/officeDocument/2006/relationships" xmlns:m="http://schemas.openxmlformats.org/officeDocument/2006/math" xmlns:v="urn:schemas-microsoft-com:vml" xmlns:wp14="http://schemas.microsoft.com/office/word/2010/wordprocessingDrawing" xmlns:wp="http://schemas.openxmlformats.org/drawingml/2006/wordprocessingDrawing" xmlns:w10="urn:schemas-microsoft-com:office:word" xmlns:w="http://schemas.openxmlformats.org/wordprocessingml/2006/main" xmlns:w14="http://schemas.microsoft.com/office/word/2010/wordml" xmlns:wpg="http://schemas.microsoft.com/office/word/2010/wordprocessingGroup" xmlns:wpi="http://schemas.microsoft.com/office/word/2010/wordprocessingInk" xmlns:wne="http://schemas.microsoft.com/office/word/2006/wordml" xmlns:wps="http://schemas.microsoft.com/office/word/2010/wordprocessingShape" mc:Ignorable="w14 wp14">
+<w:ftr xmlns:ve="http://schemas.openxmlformats.org/markup-compatibility/2006" xmlns:o="urn:schemas-microsoft-com:office:office" xmlns:r="http://schemas.openxmlformats.org/officeDocument/2006/relationships" xmlns:m="http://schemas.openxmlformats.org/officeDocument/2006/math" xmlns:v="urn:schemas-microsoft-com:vml" xmlns:wp="http://schemas.openxmlformats.org/drawingml/2006/wordprocessingDrawing" xmlns:w10="urn:schemas-microsoft-com:office:word" xmlns:w="http://schemas.openxmlformats.org/wordprocessingml/2006/main" xmlns:wne="http://schemas.microsoft.com/office/word/2006/wordml">
   <w:sdt>
     <w:sdtPr>
       <w:id w:val="-757219047"/>
@@ -9239,7 +9011,7 @@
 </file>
 
 <file path=word/footnotes.xml><?xml version="1.0" encoding="utf-8"?>
-<w:footnotes xmlns:wpc="http://schemas.microsoft.com/office/word/2010/wordprocessingCanvas" xmlns:mc="http://schemas.openxmlformats.org/markup-compatibility/2006" xmlns:o="urn:schemas-microsoft-com:office:office" xmlns:r="http://schemas.openxmlformats.org/officeDocument/2006/relationships" xmlns:m="http://schemas.openxmlformats.org/officeDocument/2006/math" xmlns:v="urn:schemas-microsoft-com:vml" xmlns:wp14="http://schemas.microsoft.com/office/word/2010/wordprocessingDrawing" xmlns:wp="http://schemas.openxmlformats.org/drawingml/2006/wordprocessingDrawing" xmlns:w10="urn:schemas-microsoft-com:office:word" xmlns:w="http://schemas.openxmlformats.org/wordprocessingml/2006/main" xmlns:w14="http://schemas.microsoft.com/office/word/2010/wordml" xmlns:wpg="http://schemas.microsoft.com/office/word/2010/wordprocessingGroup" xmlns:wpi="http://schemas.microsoft.com/office/word/2010/wordprocessingInk" xmlns:wne="http://schemas.microsoft.com/office/word/2006/wordml" xmlns:wps="http://schemas.microsoft.com/office/word/2010/wordprocessingShape" mc:Ignorable="w14 wp14">
+<w:footnotes xmlns:ve="http://schemas.openxmlformats.org/markup-compatibility/2006" xmlns:o="urn:schemas-microsoft-com:office:office" xmlns:r="http://schemas.openxmlformats.org/officeDocument/2006/relationships" xmlns:m="http://schemas.openxmlformats.org/officeDocument/2006/math" xmlns:v="urn:schemas-microsoft-com:vml" xmlns:wp="http://schemas.openxmlformats.org/drawingml/2006/wordprocessingDrawing" xmlns:w10="urn:schemas-microsoft-com:office:word" xmlns:w="http://schemas.openxmlformats.org/wordprocessingml/2006/main" xmlns:wne="http://schemas.microsoft.com/office/word/2006/wordml">
   <w:footnote w:type="separator" w:id="-1">
     <w:p>
       <w:pPr>
@@ -9264,7 +9036,7 @@
 </file>
 
 <file path=word/numbering.xml><?xml version="1.0" encoding="utf-8"?>
-<w:numbering xmlns:wpc="http://schemas.microsoft.com/office/word/2010/wordprocessingCanvas" xmlns:mc="http://schemas.openxmlformats.org/markup-compatibility/2006" xmlns:o="urn:schemas-microsoft-com:office:office" xmlns:r="http://schemas.openxmlformats.org/officeDocument/2006/relationships" xmlns:m="http://schemas.openxmlformats.org/officeDocument/2006/math" xmlns:v="urn:schemas-microsoft-com:vml" xmlns:wp14="http://schemas.microsoft.com/office/word/2010/wordprocessingDrawing" xmlns:wp="http://schemas.openxmlformats.org/drawingml/2006/wordprocessingDrawing" xmlns:w10="urn:schemas-microsoft-com:office:word" xmlns:w="http://schemas.openxmlformats.org/wordprocessingml/2006/main" xmlns:w14="http://schemas.microsoft.com/office/word/2010/wordml" xmlns:wpg="http://schemas.microsoft.com/office/word/2010/wordprocessingGroup" xmlns:wpi="http://schemas.microsoft.com/office/word/2010/wordprocessingInk" xmlns:wne="http://schemas.microsoft.com/office/word/2006/wordml" xmlns:wps="http://schemas.microsoft.com/office/word/2010/wordprocessingShape" mc:Ignorable="w14 wp14">
+<w:numbering xmlns:ve="http://schemas.openxmlformats.org/markup-compatibility/2006" xmlns:o="urn:schemas-microsoft-com:office:office" xmlns:r="http://schemas.openxmlformats.org/officeDocument/2006/relationships" xmlns:m="http://schemas.openxmlformats.org/officeDocument/2006/math" xmlns:v="urn:schemas-microsoft-com:vml" xmlns:wp="http://schemas.openxmlformats.org/drawingml/2006/wordprocessingDrawing" xmlns:w10="urn:schemas-microsoft-com:office:word" xmlns:w="http://schemas.openxmlformats.org/wordprocessingml/2006/main" xmlns:wne="http://schemas.microsoft.com/office/word/2006/wordml">
   <w:abstractNum w:abstractNumId="0">
     <w:nsid w:val="09261D37"/>
     <w:multiLevelType w:val="hybridMultilevel"/>
@@ -11256,7 +11028,7 @@
 </file>
 
 <file path=word/styles.xml><?xml version="1.0" encoding="utf-8"?>
-<w:styles xmlns:mc="http://schemas.openxmlformats.org/markup-compatibility/2006" xmlns:r="http://schemas.openxmlformats.org/officeDocument/2006/relationships" xmlns:w="http://schemas.openxmlformats.org/wordprocessingml/2006/main" xmlns:w14="http://schemas.microsoft.com/office/word/2010/wordml" mc:Ignorable="w14">
+<w:styles xmlns:r="http://schemas.openxmlformats.org/officeDocument/2006/relationships" xmlns:w="http://schemas.openxmlformats.org/wordprocessingml/2006/main">
   <w:docDefaults>
     <w:rPrDefault>
       <w:rPr>
@@ -11635,6 +11407,7 @@
     <w:uiPriority w:val="99"/>
     <w:semiHidden/>
     <w:unhideWhenUsed/>
+    <w:qFormat/>
     <w:tblPr>
       <w:tblInd w:w="0" w:type="dxa"/>
       <w:tblCellMar>
@@ -13495,7 +13268,7 @@
 </file>
 
 <file path=customXml/itemProps1.xml><?xml version="1.0" encoding="utf-8"?>
-<ds:datastoreItem xmlns:ds="http://schemas.openxmlformats.org/officeDocument/2006/customXml" ds:itemID="{4918A311-D83B-4A85-BB29-05B6C2E29495}">
+<ds:datastoreItem xmlns:ds="http://schemas.openxmlformats.org/officeDocument/2006/customXml" ds:itemID="{819086B2-4C4A-485F-9DC6-5D17E95B7793}">
   <ds:schemaRefs>
     <ds:schemaRef ds:uri="http://schemas.openxmlformats.org/officeDocument/2006/bibliography"/>
   </ds:schemaRefs>

</xml_diff>

<commit_message>
Added Future scope and further requirement
</commit_message>
<xml_diff>
--- a/Report/MicroFinanceManagementSystem-synopsis.docx
+++ b/Report/MicroFinanceManagementSystem-synopsis.docx
@@ -8631,10 +8631,7 @@
         </w:numPr>
       </w:pPr>
       <w:r>
-        <w:t>Mobile</w:t>
-      </w:r>
-      <w:r>
-        <w:t xml:space="preserve"> application could be developed for students’ guardians for querying about various details.</w:t>
+        <w:t>It is available for windows operating system only. It could be developed for other OS like Linux as well.</w:t>
       </w:r>
     </w:p>
     <w:p>
@@ -8646,7 +8643,15 @@
         </w:numPr>
       </w:pPr>
       <w:r>
-        <w:t>Support for Linux operating system could be added.</w:t>
+        <w:t xml:space="preserve">An online application could be added that would show all the business scheme details and loan offer details through a website. It would be really helpful if a client could access his plan details and other </w:t>
+      </w:r>
+      <w:proofErr w:type="spellStart"/>
+      <w:r>
+        <w:t>reqired</w:t>
+      </w:r>
+      <w:proofErr w:type="spellEnd"/>
+      <w:r>
+        <w:t xml:space="preserve"> information after logging in to that website.</w:t>
       </w:r>
     </w:p>
     <w:p>
@@ -8658,7 +8663,39 @@
         </w:numPr>
       </w:pPr>
       <w:r>
-        <w:t xml:space="preserve">Online result checking and fees payment feature could be added.   </w:t>
+        <w:t>The mobile version of the application has limited features only</w:t>
+      </w:r>
+      <w:r>
+        <w:t>.</w:t>
+      </w:r>
+      <w:r>
+        <w:t xml:space="preserve"> Hence a fully functional mobile app could be developed which would be almost as useful as the desktop app itself.</w:t>
+      </w:r>
+      <w:r>
+        <w:t xml:space="preserve"> </w:t>
+      </w:r>
+    </w:p>
+    <w:p>
+      <w:pPr>
+        <w:pStyle w:val="ListParagraph"/>
+        <w:numPr>
+          <w:ilvl w:val="0"/>
+          <w:numId w:val="18"/>
+        </w:numPr>
+      </w:pPr>
+      <w:r>
+        <w:t xml:space="preserve">The mobile version is getting developed for java environment only. We could develop the app such a way that it would support other mobile OS like </w:t>
+      </w:r>
+      <w:proofErr w:type="spellStart"/>
+      <w:r>
+        <w:t>Symbian</w:t>
+      </w:r>
+      <w:proofErr w:type="spellEnd"/>
+      <w:r>
+        <w:t>, Android etc.</w:t>
+      </w:r>
+      <w:r>
+        <w:t xml:space="preserve">  </w:t>
       </w:r>
     </w:p>
     <w:p>
@@ -8991,7 +9028,7 @@
           <w:rPr>
             <w:noProof/>
           </w:rPr>
-          <w:t>14</w:t>
+          <w:t>16</w:t>
         </w:r>
         <w:r>
           <w:rPr>
@@ -13268,7 +13305,7 @@
 </file>
 
 <file path=customXml/itemProps1.xml><?xml version="1.0" encoding="utf-8"?>
-<ds:datastoreItem xmlns:ds="http://schemas.openxmlformats.org/officeDocument/2006/customXml" ds:itemID="{819086B2-4C4A-485F-9DC6-5D17E95B7793}">
+<ds:datastoreItem xmlns:ds="http://schemas.openxmlformats.org/officeDocument/2006/customXml" ds:itemID="{2FC1D666-78C2-4FE1-8544-1578C8C4E153}">
   <ds:schemaRefs>
     <ds:schemaRef ds:uri="http://schemas.openxmlformats.org/officeDocument/2006/bibliography"/>
   </ds:schemaRefs>

</xml_diff>

<commit_message>
minor correction of my previous commit
</commit_message>
<xml_diff>
--- a/Report/MicroFinanceManagementSystem-synopsis.docx
+++ b/Report/MicroFinanceManagementSystem-synopsis.docx
@@ -8645,11 +8645,9 @@
       <w:r>
         <w:t xml:space="preserve">An online application could be added that would show all the business scheme details and loan offer details through a website. It would be really helpful if a client could access his plan details and other </w:t>
       </w:r>
-      <w:proofErr w:type="spellStart"/>
-      <w:r>
-        <w:t>reqired</w:t>
-      </w:r>
-      <w:proofErr w:type="spellEnd"/>
+      <w:r>
+        <w:t>required</w:t>
+      </w:r>
       <w:r>
         <w:t xml:space="preserve"> information after logging in to that website.</w:t>
       </w:r>
@@ -13305,7 +13303,7 @@
 </file>
 
 <file path=customXml/itemProps1.xml><?xml version="1.0" encoding="utf-8"?>
-<ds:datastoreItem xmlns:ds="http://schemas.openxmlformats.org/officeDocument/2006/customXml" ds:itemID="{2FC1D666-78C2-4FE1-8544-1578C8C4E153}">
+<ds:datastoreItem xmlns:ds="http://schemas.openxmlformats.org/officeDocument/2006/customXml" ds:itemID="{D4FF05BC-8245-4A8E-B65B-A797EC3FAA2C}">
   <ds:schemaRefs>
     <ds:schemaRef ds:uri="http://schemas.openxmlformats.org/officeDocument/2006/bibliography"/>
   </ds:schemaRefs>

</xml_diff>

<commit_message>
adding planning diagrams in report
</commit_message>
<xml_diff>
--- a/Report/MicroFinanceManagementSystem-synopsis.docx
+++ b/Report/MicroFinanceManagementSystem-synopsis.docx
@@ -1,6 +1,6 @@
 
 <file path=word/document.xml><?xml version="1.0" encoding="utf-8"?>
-<w:document xmlns:ve="http://schemas.openxmlformats.org/markup-compatibility/2006" xmlns:o="urn:schemas-microsoft-com:office:office" xmlns:r="http://schemas.openxmlformats.org/officeDocument/2006/relationships" xmlns:m="http://schemas.openxmlformats.org/officeDocument/2006/math" xmlns:v="urn:schemas-microsoft-com:vml" xmlns:wp="http://schemas.openxmlformats.org/drawingml/2006/wordprocessingDrawing" xmlns:w10="urn:schemas-microsoft-com:office:word" xmlns:w="http://schemas.openxmlformats.org/wordprocessingml/2006/main" xmlns:wne="http://schemas.microsoft.com/office/word/2006/wordml">
+<w:document xmlns:wpc="http://schemas.microsoft.com/office/word/2010/wordprocessingCanvas" xmlns:mc="http://schemas.openxmlformats.org/markup-compatibility/2006" xmlns:o="urn:schemas-microsoft-com:office:office" xmlns:r="http://schemas.openxmlformats.org/officeDocument/2006/relationships" xmlns:m="http://schemas.openxmlformats.org/officeDocument/2006/math" xmlns:v="urn:schemas-microsoft-com:vml" xmlns:wp14="http://schemas.microsoft.com/office/word/2010/wordprocessingDrawing" xmlns:wp="http://schemas.openxmlformats.org/drawingml/2006/wordprocessingDrawing" xmlns:w10="urn:schemas-microsoft-com:office:word" xmlns:w="http://schemas.openxmlformats.org/wordprocessingml/2006/main" xmlns:w14="http://schemas.microsoft.com/office/word/2010/wordml" xmlns:wpg="http://schemas.microsoft.com/office/word/2010/wordprocessingGroup" xmlns:wpi="http://schemas.microsoft.com/office/word/2010/wordprocessingInk" xmlns:wne="http://schemas.microsoft.com/office/word/2006/wordml" xmlns:wps="http://schemas.microsoft.com/office/word/2010/wordprocessingShape" mc:Ignorable="w14 wp14">
   <w:body>
     <w:sdt>
       <w:sdtPr>
@@ -23,7 +23,7 @@
           <w:tblPr>
             <w:tblW w:w="5000" w:type="pct"/>
             <w:jc w:val="center"/>
-            <w:tblLook w:val="04A0"/>
+            <w:tblLook w:val="04A0" w:firstRow="1" w:lastRow="0" w:firstColumn="1" w:lastColumn="0" w:noHBand="0" w:noVBand="1"/>
           </w:tblPr>
           <w:tblGrid>
             <w:gridCol w:w="9576"/>
@@ -64,6 +64,7 @@
                 <w:dataBinding w:prefixMappings="xmlns:ns0='http://schemas.openxmlformats.org/package/2006/metadata/core-properties' xmlns:ns1='http://purl.org/dc/elements/1.1/'" w:xpath="/ns0:coreProperties[1]/ns1:title[1]" w:storeItemID="{6C3C8BC8-F283-45AE-878A-BAB7291924A1}"/>
                 <w:text/>
               </w:sdtPr>
+              <w:sdtEndPr/>
               <w:sdtContent>
                 <w:tc>
                   <w:tcPr>
@@ -117,6 +118,7 @@
                 <w:dataBinding w:prefixMappings="xmlns:ns0='http://schemas.openxmlformats.org/package/2006/metadata/core-properties' xmlns:ns1='http://purl.org/dc/elements/1.1/'" w:xpath="/ns0:coreProperties[1]/ns1:subject[1]" w:storeItemID="{6C3C8BC8-F283-45AE-878A-BAB7291924A1}"/>
                 <w:text/>
               </w:sdtPr>
+              <w:sdtEndPr/>
               <w:sdtContent>
                 <w:tc>
                   <w:tcPr>
@@ -185,6 +187,7 @@
                 <w:dataBinding w:prefixMappings="xmlns:ns0='http://schemas.openxmlformats.org/package/2006/metadata/core-properties' xmlns:ns1='http://purl.org/dc/elements/1.1/'" w:xpath="/ns0:coreProperties[1]/ns1:creator[1]" w:storeItemID="{6C3C8BC8-F283-45AE-878A-BAB7291924A1}"/>
                 <w:text/>
               </w:sdtPr>
+              <w:sdtEndPr/>
               <w:sdtContent>
                 <w:tc>
                   <w:tcPr>
@@ -279,7 +282,7 @@
           <w:tblPr>
             <w:tblpPr w:leftFromText="187" w:rightFromText="187" w:horzAnchor="margin" w:tblpXSpec="center" w:tblpYSpec="bottom"/>
             <w:tblW w:w="5000" w:type="pct"/>
-            <w:tblLook w:val="04A0"/>
+            <w:tblLook w:val="04A0" w:firstRow="1" w:lastRow="0" w:firstColumn="1" w:lastColumn="0" w:noHBand="0" w:noVBand="1"/>
           </w:tblPr>
           <w:tblGrid>
             <w:gridCol w:w="9576"/>
@@ -6170,6 +6173,53 @@
       <w:pPr>
         <w:jc w:val="both"/>
       </w:pPr>
+      <w:r>
+        <w:rPr>
+          <w:noProof/>
+          <w:lang w:bidi="ar-SA"/>
+        </w:rPr>
+        <w:drawing>
+          <wp:inline distT="0" distB="0" distL="0" distR="0">
+            <wp:extent cx="5943600" cy="2601595"/>
+            <wp:effectExtent l="0" t="0" r="0" b="0"/>
+            <wp:docPr id="2" name="Picture 2"/>
+            <wp:cNvGraphicFramePr>
+              <a:graphicFrameLocks xmlns:a="http://schemas.openxmlformats.org/drawingml/2006/main" noChangeAspect="1"/>
+            </wp:cNvGraphicFramePr>
+            <a:graphic xmlns:a="http://schemas.openxmlformats.org/drawingml/2006/main">
+              <a:graphicData uri="http://schemas.openxmlformats.org/drawingml/2006/picture">
+                <pic:pic xmlns:pic="http://schemas.openxmlformats.org/drawingml/2006/picture">
+                  <pic:nvPicPr>
+                    <pic:cNvPr id="0" name="mfms-gyantt.JPG"/>
+                    <pic:cNvPicPr/>
+                  </pic:nvPicPr>
+                  <pic:blipFill>
+                    <a:blip r:embed="rId9" cstate="print">
+                      <a:extLst>
+                        <a:ext uri="{28A0092B-C50C-407E-A947-70E740481C1C}">
+                          <a14:useLocalDpi xmlns:a14="http://schemas.microsoft.com/office/drawing/2010/main" val="0"/>
+                        </a:ext>
+                      </a:extLst>
+                    </a:blip>
+                    <a:stretch>
+                      <a:fillRect/>
+                    </a:stretch>
+                  </pic:blipFill>
+                  <pic:spPr>
+                    <a:xfrm>
+                      <a:off x="0" y="0"/>
+                      <a:ext cx="5943600" cy="2601595"/>
+                    </a:xfrm>
+                    <a:prstGeom prst="rect">
+                      <a:avLst/>
+                    </a:prstGeom>
+                  </pic:spPr>
+                </pic:pic>
+              </a:graphicData>
+            </a:graphic>
+          </wp:inline>
+        </w:drawing>
+      </w:r>
     </w:p>
     <w:p>
       <w:pPr>
@@ -6190,6 +6240,54 @@
       <w:pPr>
         <w:jc w:val="both"/>
       </w:pPr>
+      <w:r>
+        <w:rPr>
+          <w:noProof/>
+          <w:lang w:bidi="ar-SA"/>
+        </w:rPr>
+        <w:lastRenderedPageBreak/>
+        <w:drawing>
+          <wp:inline distT="0" distB="0" distL="0" distR="0">
+            <wp:extent cx="5943600" cy="2564765"/>
+            <wp:effectExtent l="0" t="0" r="0" b="0"/>
+            <wp:docPr id="4" name="Picture 4"/>
+            <wp:cNvGraphicFramePr>
+              <a:graphicFrameLocks xmlns:a="http://schemas.openxmlformats.org/drawingml/2006/main" noChangeAspect="1"/>
+            </wp:cNvGraphicFramePr>
+            <a:graphic xmlns:a="http://schemas.openxmlformats.org/drawingml/2006/main">
+              <a:graphicData uri="http://schemas.openxmlformats.org/drawingml/2006/picture">
+                <pic:pic xmlns:pic="http://schemas.openxmlformats.org/drawingml/2006/picture">
+                  <pic:nvPicPr>
+                    <pic:cNvPr id="0" name="mfms-tracking-gyantt.JPG"/>
+                    <pic:cNvPicPr/>
+                  </pic:nvPicPr>
+                  <pic:blipFill>
+                    <a:blip r:embed="rId10" cstate="print">
+                      <a:extLst>
+                        <a:ext uri="{28A0092B-C50C-407E-A947-70E740481C1C}">
+                          <a14:useLocalDpi xmlns:a14="http://schemas.microsoft.com/office/drawing/2010/main" val="0"/>
+                        </a:ext>
+                      </a:extLst>
+                    </a:blip>
+                    <a:stretch>
+                      <a:fillRect/>
+                    </a:stretch>
+                  </pic:blipFill>
+                  <pic:spPr>
+                    <a:xfrm>
+                      <a:off x="0" y="0"/>
+                      <a:ext cx="5943600" cy="2564765"/>
+                    </a:xfrm>
+                    <a:prstGeom prst="rect">
+                      <a:avLst/>
+                    </a:prstGeom>
+                  </pic:spPr>
+                </pic:pic>
+              </a:graphicData>
+            </a:graphic>
+          </wp:inline>
+        </w:drawing>
+      </w:r>
     </w:p>
     <w:p>
       <w:pPr>
@@ -6210,6 +6308,53 @@
       <w:pPr>
         <w:jc w:val="both"/>
       </w:pPr>
+      <w:r>
+        <w:rPr>
+          <w:noProof/>
+          <w:lang w:bidi="ar-SA"/>
+        </w:rPr>
+        <w:drawing>
+          <wp:inline distT="0" distB="0" distL="0" distR="0">
+            <wp:extent cx="5943600" cy="2725420"/>
+            <wp:effectExtent l="0" t="0" r="0" b="0"/>
+            <wp:docPr id="9" name="Picture 9"/>
+            <wp:cNvGraphicFramePr>
+              <a:graphicFrameLocks xmlns:a="http://schemas.openxmlformats.org/drawingml/2006/main" noChangeAspect="1"/>
+            </wp:cNvGraphicFramePr>
+            <a:graphic xmlns:a="http://schemas.openxmlformats.org/drawingml/2006/main">
+              <a:graphicData uri="http://schemas.openxmlformats.org/drawingml/2006/picture">
+                <pic:pic xmlns:pic="http://schemas.openxmlformats.org/drawingml/2006/picture">
+                  <pic:nvPicPr>
+                    <pic:cNvPr id="0" name="mfms-pert.JPG"/>
+                    <pic:cNvPicPr/>
+                  </pic:nvPicPr>
+                  <pic:blipFill>
+                    <a:blip r:embed="rId11" cstate="print">
+                      <a:extLst>
+                        <a:ext uri="{28A0092B-C50C-407E-A947-70E740481C1C}">
+                          <a14:useLocalDpi xmlns:a14="http://schemas.microsoft.com/office/drawing/2010/main" val="0"/>
+                        </a:ext>
+                      </a:extLst>
+                    </a:blip>
+                    <a:stretch>
+                      <a:fillRect/>
+                    </a:stretch>
+                  </pic:blipFill>
+                  <pic:spPr>
+                    <a:xfrm>
+                      <a:off x="0" y="0"/>
+                      <a:ext cx="5943600" cy="2725420"/>
+                    </a:xfrm>
+                    <a:prstGeom prst="rect">
+                      <a:avLst/>
+                    </a:prstGeom>
+                  </pic:spPr>
+                </pic:pic>
+              </a:graphicData>
+            </a:graphic>
+          </wp:inline>
+        </w:drawing>
+      </w:r>
     </w:p>
     <w:p>
       <w:pPr>
@@ -6286,6 +6431,7 @@
         <w:jc w:val="both"/>
       </w:pPr>
       <w:r>
+        <w:lastRenderedPageBreak/>
         <w:t>Our software will not be integrated with Mobile Application right now. But in future we can easily extend to support that.</w:t>
       </w:r>
     </w:p>
@@ -6346,10 +6492,10 @@
                     <pic:cNvPicPr/>
                   </pic:nvPicPr>
                   <pic:blipFill>
-                    <a:blip r:embed="rId8" cstate="print">
+                    <a:blip r:embed="rId12" cstate="print">
                       <a:extLst>
                         <a:ext uri="{28A0092B-C50C-407E-A947-70E740481C1C}">
-                          <a14:useLocalDpi xmlns:a14="http://schemas.microsoft.com/office/drawing/2010/main" xmlns:wps="http://schemas.microsoft.com/office/word/2010/wordprocessingShape" xmlns:wpi="http://schemas.microsoft.com/office/word/2010/wordprocessingInk" xmlns:wpg="http://schemas.microsoft.com/office/word/2010/wordprocessingGroup" xmlns:w14="http://schemas.microsoft.com/office/word/2010/wordml" xmlns:w="http://schemas.openxmlformats.org/wordprocessingml/2006/main" xmlns:w10="urn:schemas-microsoft-com:office:word" xmlns:wp14="http://schemas.microsoft.com/office/word/2010/wordprocessingDrawing" xmlns:v="urn:schemas-microsoft-com:vml" xmlns:o="urn:schemas-microsoft-com:office:office" xmlns:mc="http://schemas.openxmlformats.org/markup-compatibility/2006" xmlns:wpc="http://schemas.microsoft.com/office/word/2010/wordprocessingCanvas" xmlns="" val="0"/>
+                          <a14:useLocalDpi xmlns:a14="http://schemas.microsoft.com/office/drawing/2010/main" val="0"/>
                         </a:ext>
                       </a:extLst>
                     </a:blip>
@@ -6432,10 +6578,10 @@
                     <pic:cNvPicPr/>
                   </pic:nvPicPr>
                   <pic:blipFill>
-                    <a:blip r:embed="rId9" cstate="print">
+                    <a:blip r:embed="rId13" cstate="print">
                       <a:extLst>
                         <a:ext uri="{28A0092B-C50C-407E-A947-70E740481C1C}">
-                          <a14:useLocalDpi xmlns:a14="http://schemas.microsoft.com/office/drawing/2010/main" xmlns:wps="http://schemas.microsoft.com/office/word/2010/wordprocessingShape" xmlns:wpi="http://schemas.microsoft.com/office/word/2010/wordprocessingInk" xmlns:wpg="http://schemas.microsoft.com/office/word/2010/wordprocessingGroup" xmlns:w14="http://schemas.microsoft.com/office/word/2010/wordml" xmlns:w="http://schemas.openxmlformats.org/wordprocessingml/2006/main" xmlns:w10="urn:schemas-microsoft-com:office:word" xmlns:wp14="http://schemas.microsoft.com/office/word/2010/wordprocessingDrawing" xmlns:v="urn:schemas-microsoft-com:vml" xmlns:o="urn:schemas-microsoft-com:office:office" xmlns:mc="http://schemas.openxmlformats.org/markup-compatibility/2006" xmlns:wpc="http://schemas.microsoft.com/office/word/2010/wordprocessingCanvas" xmlns="" val="0"/>
+                          <a14:useLocalDpi xmlns:a14="http://schemas.microsoft.com/office/drawing/2010/main" val="0"/>
                         </a:ext>
                       </a:extLst>
                     </a:blip>
@@ -6502,10 +6648,10 @@
                     <pic:cNvPicPr/>
                   </pic:nvPicPr>
                   <pic:blipFill>
-                    <a:blip r:embed="rId10" cstate="print">
+                    <a:blip r:embed="rId14" cstate="print">
                       <a:extLst>
                         <a:ext uri="{28A0092B-C50C-407E-A947-70E740481C1C}">
-                          <a14:useLocalDpi xmlns:a14="http://schemas.microsoft.com/office/drawing/2010/main" xmlns:wps="http://schemas.microsoft.com/office/word/2010/wordprocessingShape" xmlns:wpi="http://schemas.microsoft.com/office/word/2010/wordprocessingInk" xmlns:wpg="http://schemas.microsoft.com/office/word/2010/wordprocessingGroup" xmlns:w14="http://schemas.microsoft.com/office/word/2010/wordml" xmlns:w="http://schemas.openxmlformats.org/wordprocessingml/2006/main" xmlns:w10="urn:schemas-microsoft-com:office:word" xmlns:wp14="http://schemas.microsoft.com/office/word/2010/wordprocessingDrawing" xmlns:v="urn:schemas-microsoft-com:vml" xmlns:o="urn:schemas-microsoft-com:office:office" xmlns:mc="http://schemas.openxmlformats.org/markup-compatibility/2006" xmlns:wpc="http://schemas.microsoft.com/office/word/2010/wordprocessingCanvas" xmlns="" val="0"/>
+                          <a14:useLocalDpi xmlns:a14="http://schemas.microsoft.com/office/drawing/2010/main" val="0"/>
                         </a:ext>
                       </a:extLst>
                     </a:blip>
@@ -6552,10 +6698,10 @@
                     <pic:cNvPicPr/>
                   </pic:nvPicPr>
                   <pic:blipFill>
-                    <a:blip r:embed="rId11" cstate="print">
+                    <a:blip r:embed="rId15" cstate="print">
                       <a:extLst>
                         <a:ext uri="{28A0092B-C50C-407E-A947-70E740481C1C}">
-                          <a14:useLocalDpi xmlns:a14="http://schemas.microsoft.com/office/drawing/2010/main" xmlns:wps="http://schemas.microsoft.com/office/word/2010/wordprocessingShape" xmlns:wpi="http://schemas.microsoft.com/office/word/2010/wordprocessingInk" xmlns:wpg="http://schemas.microsoft.com/office/word/2010/wordprocessingGroup" xmlns:w14="http://schemas.microsoft.com/office/word/2010/wordml" xmlns:w="http://schemas.openxmlformats.org/wordprocessingml/2006/main" xmlns:w10="urn:schemas-microsoft-com:office:word" xmlns:wp14="http://schemas.microsoft.com/office/word/2010/wordprocessingDrawing" xmlns:v="urn:schemas-microsoft-com:vml" xmlns:o="urn:schemas-microsoft-com:office:office" xmlns:mc="http://schemas.openxmlformats.org/markup-compatibility/2006" xmlns:wpc="http://schemas.microsoft.com/office/word/2010/wordprocessingCanvas" xmlns="" val="0"/>
+                          <a14:useLocalDpi xmlns:a14="http://schemas.microsoft.com/office/drawing/2010/main" val="0"/>
                         </a:ext>
                       </a:extLst>
                     </a:blip>
@@ -6619,10 +6765,10 @@
                     <pic:cNvPicPr/>
                   </pic:nvPicPr>
                   <pic:blipFill>
-                    <a:blip r:embed="rId12" cstate="print">
+                    <a:blip r:embed="rId16" cstate="print">
                       <a:extLst>
                         <a:ext uri="{28A0092B-C50C-407E-A947-70E740481C1C}">
-                          <a14:useLocalDpi xmlns:a14="http://schemas.microsoft.com/office/drawing/2010/main" xmlns:wps="http://schemas.microsoft.com/office/word/2010/wordprocessingShape" xmlns:wpi="http://schemas.microsoft.com/office/word/2010/wordprocessingInk" xmlns:wpg="http://schemas.microsoft.com/office/word/2010/wordprocessingGroup" xmlns:w14="http://schemas.microsoft.com/office/word/2010/wordml" xmlns:w="http://schemas.openxmlformats.org/wordprocessingml/2006/main" xmlns:w10="urn:schemas-microsoft-com:office:word" xmlns:wp14="http://schemas.microsoft.com/office/word/2010/wordprocessingDrawing" xmlns:v="urn:schemas-microsoft-com:vml" xmlns:o="urn:schemas-microsoft-com:office:office" xmlns:mc="http://schemas.openxmlformats.org/markup-compatibility/2006" xmlns:wpc="http://schemas.microsoft.com/office/word/2010/wordprocessingCanvas" xmlns="" val="0"/>
+                          <a14:useLocalDpi xmlns:a14="http://schemas.microsoft.com/office/drawing/2010/main" val="0"/>
                         </a:ext>
                       </a:extLst>
                     </a:blip>
@@ -6690,7 +6836,7 @@
       <w:tblPr>
         <w:tblStyle w:val="TableGrid"/>
         <w:tblW w:w="0" w:type="auto"/>
-        <w:tblLook w:val="04A0"/>
+        <w:tblLook w:val="04A0" w:firstRow="1" w:lastRow="0" w:firstColumn="1" w:lastColumn="0" w:noHBand="0" w:noVBand="1"/>
       </w:tblPr>
       <w:tblGrid>
         <w:gridCol w:w="4788"/>
@@ -7481,7 +7627,7 @@
                     <pic:cNvPicPr/>
                   </pic:nvPicPr>
                   <pic:blipFill>
-                    <a:blip r:embed="rId13" cstate="print"/>
+                    <a:blip r:embed="rId17" cstate="print"/>
                     <a:stretch>
                       <a:fillRect/>
                     </a:stretch>
@@ -7531,15 +7677,13 @@
           <w:numId w:val="4"/>
         </w:numPr>
       </w:pPr>
-      <w:bookmarkStart w:id="32" w:name="_GoBack"/>
-      <w:bookmarkStart w:id="33" w:name="_Toc344229910"/>
-      <w:bookmarkStart w:id="34" w:name="_Toc344680488"/>
+      <w:bookmarkStart w:id="32" w:name="_Toc344229910"/>
+      <w:bookmarkStart w:id="33" w:name="_Toc344680488"/>
+      <w:r>
+        <w:t>Database And Table Details</w:t>
+      </w:r>
       <w:bookmarkEnd w:id="32"/>
-      <w:r>
-        <w:t>Database And Table Details</w:t>
-      </w:r>
       <w:bookmarkEnd w:id="33"/>
-      <w:bookmarkEnd w:id="34"/>
     </w:p>
     <w:p>
       <w:pPr>
@@ -7587,7 +7731,7 @@
       <w:tblPr>
         <w:tblStyle w:val="TableGrid"/>
         <w:tblW w:w="0" w:type="auto"/>
-        <w:tblLook w:val="04A0"/>
+        <w:tblLook w:val="04A0" w:firstRow="1" w:lastRow="0" w:firstColumn="1" w:lastColumn="0" w:noHBand="0" w:noVBand="1"/>
       </w:tblPr>
       <w:tblGrid>
         <w:gridCol w:w="4788"/>
@@ -8140,11 +8284,11 @@
           <w:numId w:val="4"/>
         </w:numPr>
       </w:pPr>
-      <w:bookmarkStart w:id="35" w:name="_Toc344680489"/>
+      <w:bookmarkStart w:id="34" w:name="_Toc344680489"/>
       <w:r>
         <w:t>Complete Data Structure</w:t>
       </w:r>
-      <w:bookmarkEnd w:id="35"/>
+      <w:bookmarkEnd w:id="34"/>
     </w:p>
     <w:p>
       <w:pPr>
@@ -8155,13 +8299,13 @@
         </w:numPr>
         <w:jc w:val="both"/>
       </w:pPr>
-      <w:bookmarkStart w:id="36" w:name="_Toc344229912"/>
-      <w:bookmarkStart w:id="37" w:name="_Toc344680490"/>
+      <w:bookmarkStart w:id="35" w:name="_Toc344229912"/>
+      <w:bookmarkStart w:id="36" w:name="_Toc344680490"/>
       <w:r>
         <w:t>Module Description</w:t>
       </w:r>
+      <w:bookmarkEnd w:id="35"/>
       <w:bookmarkEnd w:id="36"/>
-      <w:bookmarkEnd w:id="37"/>
     </w:p>
     <w:p/>
     <w:p>
@@ -8250,21 +8394,71 @@
         </w:numPr>
         <w:jc w:val="both"/>
       </w:pPr>
-      <w:bookmarkStart w:id="38" w:name="_Toc344229913"/>
-      <w:bookmarkStart w:id="39" w:name="_Toc344680494"/>
+      <w:bookmarkStart w:id="37" w:name="_Toc344229913"/>
+      <w:bookmarkStart w:id="38" w:name="_Toc344680494"/>
       <w:r>
         <w:t>E</w:t>
       </w:r>
       <w:r>
         <w:t>stimation</w:t>
       </w:r>
+      <w:bookmarkEnd w:id="37"/>
       <w:bookmarkEnd w:id="38"/>
+    </w:p>
+    <w:p>
+      <w:pPr>
+        <w:jc w:val="both"/>
+      </w:pPr>
+      <w:bookmarkStart w:id="39" w:name="_GoBack"/>
+      <w:r>
+        <w:rPr>
+          <w:noProof/>
+          <w:lang w:bidi="ar-SA"/>
+        </w:rPr>
+        <w:lastRenderedPageBreak/>
+        <w:drawing>
+          <wp:inline distT="0" distB="0" distL="0" distR="0">
+            <wp:extent cx="5943600" cy="5543550"/>
+            <wp:effectExtent l="0" t="0" r="0" b="0"/>
+            <wp:docPr id="10" name="Picture 10"/>
+            <wp:cNvGraphicFramePr>
+              <a:graphicFrameLocks xmlns:a="http://schemas.openxmlformats.org/drawingml/2006/main" noChangeAspect="1"/>
+            </wp:cNvGraphicFramePr>
+            <a:graphic xmlns:a="http://schemas.openxmlformats.org/drawingml/2006/main">
+              <a:graphicData uri="http://schemas.openxmlformats.org/drawingml/2006/picture">
+                <pic:pic xmlns:pic="http://schemas.openxmlformats.org/drawingml/2006/picture">
+                  <pic:nvPicPr>
+                    <pic:cNvPr id="0" name="mfms-estimate.JPG"/>
+                    <pic:cNvPicPr/>
+                  </pic:nvPicPr>
+                  <pic:blipFill>
+                    <a:blip r:embed="rId18">
+                      <a:extLst>
+                        <a:ext uri="{28A0092B-C50C-407E-A947-70E740481C1C}">
+                          <a14:useLocalDpi xmlns:a14="http://schemas.microsoft.com/office/drawing/2010/main" val="0"/>
+                        </a:ext>
+                      </a:extLst>
+                    </a:blip>
+                    <a:stretch>
+                      <a:fillRect/>
+                    </a:stretch>
+                  </pic:blipFill>
+                  <pic:spPr>
+                    <a:xfrm>
+                      <a:off x="0" y="0"/>
+                      <a:ext cx="5943600" cy="5543550"/>
+                    </a:xfrm>
+                    <a:prstGeom prst="rect">
+                      <a:avLst/>
+                    </a:prstGeom>
+                  </pic:spPr>
+                </pic:pic>
+              </a:graphicData>
+            </a:graphic>
+          </wp:inline>
+        </w:drawing>
+      </w:r>
       <w:bookmarkEnd w:id="39"/>
-    </w:p>
-    <w:p>
-      <w:pPr>
-        <w:jc w:val="both"/>
-      </w:pPr>
     </w:p>
     <w:p>
       <w:pPr>
@@ -8351,6 +8545,7 @@
         </w:numPr>
       </w:pPr>
       <w:r>
+        <w:lastRenderedPageBreak/>
         <w:t>Agile Software Development model will be used while developing this software.</w:t>
       </w:r>
     </w:p>
@@ -8445,7 +8640,6 @@
         </w:numPr>
       </w:pPr>
       <w:r>
-        <w:lastRenderedPageBreak/>
         <w:t xml:space="preserve">Annual turnover report </w:t>
       </w:r>
       <w:r>
@@ -8661,6 +8855,7 @@
         </w:numPr>
       </w:pPr>
       <w:r>
+        <w:lastRenderedPageBreak/>
         <w:t>The mobile version of the application has limited features only</w:t>
       </w:r>
       <w:r>
@@ -8682,15 +8877,7 @@
         </w:numPr>
       </w:pPr>
       <w:r>
-        <w:t xml:space="preserve">The mobile version is getting developed for java environment only. We could develop the app such a way that it would support other mobile OS like </w:t>
-      </w:r>
-      <w:proofErr w:type="spellStart"/>
-      <w:r>
-        <w:t>Symbian</w:t>
-      </w:r>
-      <w:proofErr w:type="spellEnd"/>
-      <w:r>
-        <w:t>, Android etc.</w:t>
+        <w:t>The mobile version is getting developed for java environment only. We could develop the app such a way that it would support other mobile OS like Symbian, Android etc.</w:t>
       </w:r>
       <w:r>
         <w:t xml:space="preserve">  </w:t>
@@ -8723,7 +8910,7 @@
           <w:rFonts w:ascii="Arial" w:eastAsia="Arial" w:hAnsi="Arial" w:cs="Arial"/>
         </w:rPr>
       </w:pPr>
-      <w:hyperlink r:id="rId14" w:history="1">
+      <w:hyperlink r:id="rId19" w:history="1">
         <w:r>
           <w:rPr>
             <w:rStyle w:val="Hyperlink"/>
@@ -8744,7 +8931,7 @@
           <w:rFonts w:ascii="Arial" w:eastAsia="Arial" w:hAnsi="Arial" w:cs="Arial"/>
         </w:rPr>
       </w:pPr>
-      <w:hyperlink r:id="rId15" w:history="1">
+      <w:hyperlink r:id="rId20" w:history="1">
         <w:r>
           <w:rPr>
             <w:rStyle w:val="Hyperlink"/>
@@ -8765,7 +8952,7 @@
           <w:rFonts w:ascii="Arial" w:eastAsia="Arial" w:hAnsi="Arial" w:cs="Arial"/>
         </w:rPr>
       </w:pPr>
-      <w:hyperlink r:id="rId16" w:history="1">
+      <w:hyperlink r:id="rId21" w:history="1">
         <w:r>
           <w:rPr>
             <w:rStyle w:val="Hyperlink"/>
@@ -8786,7 +8973,7 @@
           <w:rFonts w:ascii="Arial" w:eastAsia="Arial" w:hAnsi="Arial" w:cs="Arial"/>
         </w:rPr>
       </w:pPr>
-      <w:hyperlink r:id="rId17" w:history="1">
+      <w:hyperlink r:id="rId22" w:history="1">
         <w:r>
           <w:rPr>
             <w:rStyle w:val="Hyperlink"/>
@@ -8807,7 +8994,7 @@
           <w:rFonts w:ascii="Arial" w:eastAsia="Arial" w:hAnsi="Arial" w:cs="Arial"/>
         </w:rPr>
       </w:pPr>
-      <w:hyperlink r:id="rId18" w:history="1">
+      <w:hyperlink r:id="rId23" w:history="1">
         <w:r>
           <w:rPr>
             <w:rStyle w:val="Hyperlink"/>
@@ -8828,7 +9015,7 @@
           <w:rFonts w:ascii="Arial" w:eastAsia="Arial" w:hAnsi="Arial" w:cs="Arial"/>
         </w:rPr>
       </w:pPr>
-      <w:hyperlink r:id="rId19" w:history="1">
+      <w:hyperlink r:id="rId24" w:history="1">
         <w:r>
           <w:rPr>
             <w:rStyle w:val="Hyperlink"/>
@@ -8849,7 +9036,7 @@
           <w:rFonts w:ascii="Arial" w:eastAsia="Arial" w:hAnsi="Arial" w:cs="Arial"/>
         </w:rPr>
       </w:pPr>
-      <w:hyperlink r:id="rId20" w:history="1">
+      <w:hyperlink r:id="rId25" w:history="1">
         <w:r>
           <w:rPr>
             <w:rStyle w:val="Hyperlink"/>
@@ -8870,7 +9057,7 @@
           <w:rFonts w:ascii="Arial" w:hAnsi="Arial" w:cs="Arial"/>
         </w:rPr>
       </w:pPr>
-      <w:hyperlink r:id="rId21" w:history="1">
+      <w:hyperlink r:id="rId26" w:history="1">
         <w:r>
           <w:rPr>
             <w:rStyle w:val="Hyperlink"/>
@@ -8949,7 +9136,7 @@
       </w:pPr>
     </w:p>
     <w:sectPr>
-      <w:footerReference w:type="default" r:id="rId22"/>
+      <w:footerReference w:type="default" r:id="rId27"/>
       <w:pgSz w:w="12240" w:h="15840"/>
       <w:pgMar w:top="1440" w:right="1440" w:bottom="1440" w:left="1440" w:header="720" w:footer="720" w:gutter="0"/>
       <w:pgBorders w:offsetFrom="page">
@@ -8968,7 +9155,7 @@
 </file>
 
 <file path=word/endnotes.xml><?xml version="1.0" encoding="utf-8"?>
-<w:endnotes xmlns:ve="http://schemas.openxmlformats.org/markup-compatibility/2006" xmlns:o="urn:schemas-microsoft-com:office:office" xmlns:r="http://schemas.openxmlformats.org/officeDocument/2006/relationships" xmlns:m="http://schemas.openxmlformats.org/officeDocument/2006/math" xmlns:v="urn:schemas-microsoft-com:vml" xmlns:wp="http://schemas.openxmlformats.org/drawingml/2006/wordprocessingDrawing" xmlns:w10="urn:schemas-microsoft-com:office:word" xmlns:w="http://schemas.openxmlformats.org/wordprocessingml/2006/main" xmlns:wne="http://schemas.microsoft.com/office/word/2006/wordml">
+<w:endnotes xmlns:wpc="http://schemas.microsoft.com/office/word/2010/wordprocessingCanvas" xmlns:mc="http://schemas.openxmlformats.org/markup-compatibility/2006" xmlns:o="urn:schemas-microsoft-com:office:office" xmlns:r="http://schemas.openxmlformats.org/officeDocument/2006/relationships" xmlns:m="http://schemas.openxmlformats.org/officeDocument/2006/math" xmlns:v="urn:schemas-microsoft-com:vml" xmlns:wp14="http://schemas.microsoft.com/office/word/2010/wordprocessingDrawing" xmlns:wp="http://schemas.openxmlformats.org/drawingml/2006/wordprocessingDrawing" xmlns:w10="urn:schemas-microsoft-com:office:word" xmlns:w="http://schemas.openxmlformats.org/wordprocessingml/2006/main" xmlns:w14="http://schemas.microsoft.com/office/word/2010/wordml" xmlns:wpg="http://schemas.microsoft.com/office/word/2010/wordprocessingGroup" xmlns:wpi="http://schemas.microsoft.com/office/word/2010/wordprocessingInk" xmlns:wne="http://schemas.microsoft.com/office/word/2006/wordml" xmlns:wps="http://schemas.microsoft.com/office/word/2010/wordprocessingShape" mc:Ignorable="w14 wp14">
   <w:endnote w:type="separator" w:id="-1">
     <w:p>
       <w:pPr>
@@ -8993,7 +9180,7 @@
 </file>
 
 <file path=word/footer1.xml><?xml version="1.0" encoding="utf-8"?>
-<w:ftr xmlns:ve="http://schemas.openxmlformats.org/markup-compatibility/2006" xmlns:o="urn:schemas-microsoft-com:office:office" xmlns:r="http://schemas.openxmlformats.org/officeDocument/2006/relationships" xmlns:m="http://schemas.openxmlformats.org/officeDocument/2006/math" xmlns:v="urn:schemas-microsoft-com:vml" xmlns:wp="http://schemas.openxmlformats.org/drawingml/2006/wordprocessingDrawing" xmlns:w10="urn:schemas-microsoft-com:office:word" xmlns:w="http://schemas.openxmlformats.org/wordprocessingml/2006/main" xmlns:wne="http://schemas.microsoft.com/office/word/2006/wordml">
+<w:ftr xmlns:wpc="http://schemas.microsoft.com/office/word/2010/wordprocessingCanvas" xmlns:mc="http://schemas.openxmlformats.org/markup-compatibility/2006" xmlns:o="urn:schemas-microsoft-com:office:office" xmlns:r="http://schemas.openxmlformats.org/officeDocument/2006/relationships" xmlns:m="http://schemas.openxmlformats.org/officeDocument/2006/math" xmlns:v="urn:schemas-microsoft-com:vml" xmlns:wp14="http://schemas.microsoft.com/office/word/2010/wordprocessingDrawing" xmlns:wp="http://schemas.openxmlformats.org/drawingml/2006/wordprocessingDrawing" xmlns:w10="urn:schemas-microsoft-com:office:word" xmlns:w="http://schemas.openxmlformats.org/wordprocessingml/2006/main" xmlns:w14="http://schemas.microsoft.com/office/word/2010/wordml" xmlns:wpg="http://schemas.microsoft.com/office/word/2010/wordprocessingGroup" xmlns:wpi="http://schemas.microsoft.com/office/word/2010/wordprocessingInk" xmlns:wne="http://schemas.microsoft.com/office/word/2006/wordml" xmlns:wps="http://schemas.microsoft.com/office/word/2010/wordprocessingShape" mc:Ignorable="w14 wp14">
   <w:sdt>
     <w:sdtPr>
       <w:id w:val="-757219047"/>
@@ -9026,7 +9213,7 @@
           <w:rPr>
             <w:noProof/>
           </w:rPr>
-          <w:t>16</w:t>
+          <w:t>19</w:t>
         </w:r>
         <w:r>
           <w:rPr>
@@ -9046,7 +9233,7 @@
 </file>
 
 <file path=word/footnotes.xml><?xml version="1.0" encoding="utf-8"?>
-<w:footnotes xmlns:ve="http://schemas.openxmlformats.org/markup-compatibility/2006" xmlns:o="urn:schemas-microsoft-com:office:office" xmlns:r="http://schemas.openxmlformats.org/officeDocument/2006/relationships" xmlns:m="http://schemas.openxmlformats.org/officeDocument/2006/math" xmlns:v="urn:schemas-microsoft-com:vml" xmlns:wp="http://schemas.openxmlformats.org/drawingml/2006/wordprocessingDrawing" xmlns:w10="urn:schemas-microsoft-com:office:word" xmlns:w="http://schemas.openxmlformats.org/wordprocessingml/2006/main" xmlns:wne="http://schemas.microsoft.com/office/word/2006/wordml">
+<w:footnotes xmlns:wpc="http://schemas.microsoft.com/office/word/2010/wordprocessingCanvas" xmlns:mc="http://schemas.openxmlformats.org/markup-compatibility/2006" xmlns:o="urn:schemas-microsoft-com:office:office" xmlns:r="http://schemas.openxmlformats.org/officeDocument/2006/relationships" xmlns:m="http://schemas.openxmlformats.org/officeDocument/2006/math" xmlns:v="urn:schemas-microsoft-com:vml" xmlns:wp14="http://schemas.microsoft.com/office/word/2010/wordprocessingDrawing" xmlns:wp="http://schemas.openxmlformats.org/drawingml/2006/wordprocessingDrawing" xmlns:w10="urn:schemas-microsoft-com:office:word" xmlns:w="http://schemas.openxmlformats.org/wordprocessingml/2006/main" xmlns:w14="http://schemas.microsoft.com/office/word/2010/wordml" xmlns:wpg="http://schemas.microsoft.com/office/word/2010/wordprocessingGroup" xmlns:wpi="http://schemas.microsoft.com/office/word/2010/wordprocessingInk" xmlns:wne="http://schemas.microsoft.com/office/word/2006/wordml" xmlns:wps="http://schemas.microsoft.com/office/word/2010/wordprocessingShape" mc:Ignorable="w14 wp14">
   <w:footnote w:type="separator" w:id="-1">
     <w:p>
       <w:pPr>
@@ -9071,7 +9258,7 @@
 </file>
 
 <file path=word/numbering.xml><?xml version="1.0" encoding="utf-8"?>
-<w:numbering xmlns:ve="http://schemas.openxmlformats.org/markup-compatibility/2006" xmlns:o="urn:schemas-microsoft-com:office:office" xmlns:r="http://schemas.openxmlformats.org/officeDocument/2006/relationships" xmlns:m="http://schemas.openxmlformats.org/officeDocument/2006/math" xmlns:v="urn:schemas-microsoft-com:vml" xmlns:wp="http://schemas.openxmlformats.org/drawingml/2006/wordprocessingDrawing" xmlns:w10="urn:schemas-microsoft-com:office:word" xmlns:w="http://schemas.openxmlformats.org/wordprocessingml/2006/main" xmlns:wne="http://schemas.microsoft.com/office/word/2006/wordml">
+<w:numbering xmlns:wpc="http://schemas.microsoft.com/office/word/2010/wordprocessingCanvas" xmlns:mc="http://schemas.openxmlformats.org/markup-compatibility/2006" xmlns:o="urn:schemas-microsoft-com:office:office" xmlns:r="http://schemas.openxmlformats.org/officeDocument/2006/relationships" xmlns:m="http://schemas.openxmlformats.org/officeDocument/2006/math" xmlns:v="urn:schemas-microsoft-com:vml" xmlns:wp14="http://schemas.microsoft.com/office/word/2010/wordprocessingDrawing" xmlns:wp="http://schemas.openxmlformats.org/drawingml/2006/wordprocessingDrawing" xmlns:w10="urn:schemas-microsoft-com:office:word" xmlns:w="http://schemas.openxmlformats.org/wordprocessingml/2006/main" xmlns:w14="http://schemas.microsoft.com/office/word/2010/wordml" xmlns:wpg="http://schemas.microsoft.com/office/word/2010/wordprocessingGroup" xmlns:wpi="http://schemas.microsoft.com/office/word/2010/wordprocessingInk" xmlns:wne="http://schemas.microsoft.com/office/word/2006/wordml" xmlns:wps="http://schemas.microsoft.com/office/word/2010/wordprocessingShape" mc:Ignorable="w14 wp14">
   <w:abstractNum w:abstractNumId="0">
     <w:nsid w:val="09261D37"/>
     <w:multiLevelType w:val="hybridMultilevel"/>
@@ -11063,7 +11250,7 @@
 </file>
 
 <file path=word/styles.xml><?xml version="1.0" encoding="utf-8"?>
-<w:styles xmlns:r="http://schemas.openxmlformats.org/officeDocument/2006/relationships" xmlns:w="http://schemas.openxmlformats.org/wordprocessingml/2006/main">
+<w:styles xmlns:mc="http://schemas.openxmlformats.org/markup-compatibility/2006" xmlns:r="http://schemas.openxmlformats.org/officeDocument/2006/relationships" xmlns:w="http://schemas.openxmlformats.org/wordprocessingml/2006/main" xmlns:w14="http://schemas.microsoft.com/office/word/2010/wordml" mc:Ignorable="w14">
   <w:docDefaults>
     <w:rPrDefault>
       <w:rPr>
@@ -11442,7 +11629,6 @@
     <w:uiPriority w:val="99"/>
     <w:semiHidden/>
     <w:unhideWhenUsed/>
-    <w:qFormat/>
     <w:tblPr>
       <w:tblInd w:w="0" w:type="dxa"/>
       <w:tblCellMar>
@@ -13303,7 +13489,7 @@
 </file>
 
 <file path=customXml/itemProps1.xml><?xml version="1.0" encoding="utf-8"?>
-<ds:datastoreItem xmlns:ds="http://schemas.openxmlformats.org/officeDocument/2006/customXml" ds:itemID="{D4FF05BC-8245-4A8E-B65B-A797EC3FAA2C}">
+<ds:datastoreItem xmlns:ds="http://schemas.openxmlformats.org/officeDocument/2006/customXml" ds:itemID="{028FE773-E1E2-4D36-A3B2-B058762A3973}">
   <ds:schemaRefs>
     <ds:schemaRef ds:uri="http://schemas.openxmlformats.org/officeDocument/2006/bibliography"/>
   </ds:schemaRefs>

</xml_diff>

<commit_message>
added func requirement and scope
</commit_message>
<xml_diff>
--- a/Report/MicroFinanceManagementSystem-synopsis.docx
+++ b/Report/MicroFinanceManagementSystem-synopsis.docx
@@ -1,6 +1,6 @@
 
 <file path=word/document.xml><?xml version="1.0" encoding="utf-8"?>
-<w:document xmlns:wpc="http://schemas.microsoft.com/office/word/2010/wordprocessingCanvas" xmlns:mc="http://schemas.openxmlformats.org/markup-compatibility/2006" xmlns:o="urn:schemas-microsoft-com:office:office" xmlns:r="http://schemas.openxmlformats.org/officeDocument/2006/relationships" xmlns:m="http://schemas.openxmlformats.org/officeDocument/2006/math" xmlns:v="urn:schemas-microsoft-com:vml" xmlns:wp14="http://schemas.microsoft.com/office/word/2010/wordprocessingDrawing" xmlns:wp="http://schemas.openxmlformats.org/drawingml/2006/wordprocessingDrawing" xmlns:w10="urn:schemas-microsoft-com:office:word" xmlns:w="http://schemas.openxmlformats.org/wordprocessingml/2006/main" xmlns:w14="http://schemas.microsoft.com/office/word/2010/wordml" xmlns:wpg="http://schemas.microsoft.com/office/word/2010/wordprocessingGroup" xmlns:wpi="http://schemas.microsoft.com/office/word/2010/wordprocessingInk" xmlns:wne="http://schemas.microsoft.com/office/word/2006/wordml" xmlns:wps="http://schemas.microsoft.com/office/word/2010/wordprocessingShape" mc:Ignorable="w14 wp14">
+<w:document xmlns:ve="http://schemas.openxmlformats.org/markup-compatibility/2006" xmlns:o="urn:schemas-microsoft-com:office:office" xmlns:r="http://schemas.openxmlformats.org/officeDocument/2006/relationships" xmlns:m="http://schemas.openxmlformats.org/officeDocument/2006/math" xmlns:v="urn:schemas-microsoft-com:vml" xmlns:wp="http://schemas.openxmlformats.org/drawingml/2006/wordprocessingDrawing" xmlns:w10="urn:schemas-microsoft-com:office:word" xmlns:w="http://schemas.openxmlformats.org/wordprocessingml/2006/main" xmlns:wne="http://schemas.microsoft.com/office/word/2006/wordml">
   <w:body>
     <w:sdt>
       <w:sdtPr>
@@ -23,7 +23,7 @@
           <w:tblPr>
             <w:tblW w:w="5000" w:type="pct"/>
             <w:jc w:val="center"/>
-            <w:tblLook w:val="04A0" w:firstRow="1" w:lastRow="0" w:firstColumn="1" w:lastColumn="0" w:noHBand="0" w:noVBand="1"/>
+            <w:tblLook w:val="04A0"/>
           </w:tblPr>
           <w:tblGrid>
             <w:gridCol w:w="9576"/>
@@ -105,6 +105,8 @@
             <w:sdt>
               <w:sdtPr>
                 <w:rPr>
+                  <w:caps w:val="0"/>
+                  <w:color w:val="632423" w:themeColor="accent2" w:themeShade="80"/>
                   <w:sz w:val="52"/>
                   <w:szCs w:val="52"/>
                 </w:rPr>
@@ -191,6 +193,7 @@
                         <w:bCs/>
                       </w:rPr>
                     </w:pPr>
+                    <w:proofErr w:type="spellStart"/>
                     <w:r>
                       <w:rPr>
                         <w:rFonts w:ascii="Times New Roman" w:eastAsiaTheme="minorHAnsi" w:hAnsi="Times New Roman" w:cs="Times New Roman"/>
@@ -200,8 +203,33 @@
                         <w:sz w:val="27"/>
                         <w:szCs w:val="27"/>
                       </w:rPr>
-                      <w:t>Shovan Saha</w:t>
+                      <w:t>Shovan</w:t>
                     </w:r>
+                    <w:proofErr w:type="spellEnd"/>
+                    <w:r>
+                      <w:rPr>
+                        <w:rFonts w:ascii="Times New Roman" w:eastAsiaTheme="minorHAnsi" w:hAnsi="Times New Roman" w:cs="Times New Roman"/>
+                        <w:b/>
+                        <w:bCs/>
+                        <w:color w:val="000000"/>
+                        <w:sz w:val="27"/>
+                        <w:szCs w:val="27"/>
+                      </w:rPr>
+                      <w:t xml:space="preserve"> </w:t>
+                    </w:r>
+                    <w:proofErr w:type="spellStart"/>
+                    <w:r>
+                      <w:rPr>
+                        <w:rFonts w:ascii="Times New Roman" w:eastAsiaTheme="minorHAnsi" w:hAnsi="Times New Roman" w:cs="Times New Roman"/>
+                        <w:b/>
+                        <w:bCs/>
+                        <w:color w:val="000000"/>
+                        <w:sz w:val="27"/>
+                        <w:szCs w:val="27"/>
+                      </w:rPr>
+                      <w:t>Saha</w:t>
+                    </w:r>
+                    <w:proofErr w:type="spellEnd"/>
                   </w:p>
                 </w:tc>
               </w:sdtContent>
@@ -244,7 +272,7 @@
           <w:tblPr>
             <w:tblpPr w:leftFromText="187" w:rightFromText="187" w:horzAnchor="margin" w:tblpXSpec="center" w:tblpYSpec="bottom"/>
             <w:tblW w:w="5000" w:type="pct"/>
-            <w:tblLook w:val="04A0" w:firstRow="1" w:lastRow="0" w:firstColumn="1" w:lastColumn="0" w:noHBand="0" w:noVBand="1"/>
+            <w:tblLook w:val="04A0"/>
           </w:tblPr>
           <w:tblGrid>
             <w:gridCol w:w="9576"/>
@@ -305,6 +333,14 @@
     <w:bookmarkStart w:id="0" w:name="_Toc344691689" w:displacedByCustomXml="next"/>
     <w:sdt>
       <w:sdtPr>
+        <w:rPr>
+          <w:b w:val="0"/>
+          <w:bCs w:val="0"/>
+          <w:color w:val="auto"/>
+          <w:sz w:val="22"/>
+          <w:szCs w:val="22"/>
+          <w:lang w:eastAsia="en-US" w:bidi="en-US"/>
+        </w:rPr>
         <w:id w:val="1673533258"/>
         <w:docPartObj>
           <w:docPartGallery w:val="Table of Contents"/>
@@ -314,10 +350,6 @@
       <w:sdtEndPr>
         <w:rPr>
           <w:noProof/>
-          <w:color w:val="auto"/>
-          <w:sz w:val="22"/>
-          <w:szCs w:val="22"/>
-          <w:lang w:eastAsia="en-US" w:bidi="en-US"/>
         </w:rPr>
       </w:sdtEndPr>
       <w:sdtContent>
@@ -4160,7 +4192,15 @@
         <w:jc w:val="both"/>
       </w:pPr>
       <w:r>
-        <w:t>RDBMS: MySQL 5.5.15</w:t>
+        <w:t xml:space="preserve">RDBMS: </w:t>
+      </w:r>
+      <w:proofErr w:type="spellStart"/>
+      <w:r>
+        <w:t>MySQL</w:t>
+      </w:r>
+      <w:proofErr w:type="spellEnd"/>
+      <w:r>
+        <w:t xml:space="preserve"> 5.5.15</w:t>
       </w:r>
     </w:p>
     <w:p>
@@ -4733,11 +4773,19 @@
           <w:rFonts w:eastAsia="Arial"/>
         </w:rPr>
       </w:pPr>
+      <w:proofErr w:type="spellStart"/>
       <w:r>
         <w:rPr>
           <w:rFonts w:eastAsia="Arial"/>
         </w:rPr>
-        <w:t>MySQL Workbench</w:t>
+        <w:t>MySQL</w:t>
+      </w:r>
+      <w:proofErr w:type="spellEnd"/>
+      <w:r>
+        <w:rPr>
+          <w:rFonts w:eastAsia="Arial"/>
+        </w:rPr>
+        <w:t xml:space="preserve"> Workbench</w:t>
       </w:r>
     </w:p>
     <w:p>
@@ -4754,11 +4802,19 @@
           <w:rFonts w:eastAsia="Arial"/>
         </w:rPr>
       </w:pPr>
+      <w:proofErr w:type="spellStart"/>
       <w:r>
         <w:rPr>
           <w:rFonts w:eastAsia="Arial"/>
         </w:rPr>
-        <w:t>Dia for Diagram Drawing &amp; Modeling.</w:t>
+        <w:t>Dia</w:t>
+      </w:r>
+      <w:proofErr w:type="spellEnd"/>
+      <w:r>
+        <w:rPr>
+          <w:rFonts w:eastAsia="Arial"/>
+        </w:rPr>
+        <w:t xml:space="preserve"> for Diagram Drawing &amp; Modeling.</w:t>
       </w:r>
     </w:p>
     <w:p>
@@ -5327,9 +5383,6 @@
       <w:pPr>
         <w:pStyle w:val="Heading3"/>
         <w:jc w:val="both"/>
-        <w:rPr>
-          <w:sz w:val="20"/>
-        </w:rPr>
       </w:pPr>
       <w:bookmarkStart w:id="40" w:name="_Toc299548677"/>
       <w:bookmarkStart w:id="41" w:name="_Toc344691702"/>
@@ -5347,7 +5400,8 @@
         <w:jc w:val="both"/>
       </w:pPr>
       <w:r>
-        <w:t>View and Enter new Student and Employee information</w:t>
+        <w:tab/>
+        <w:t>Add a new client for loan or new scheme</w:t>
       </w:r>
     </w:p>
     <w:p>
@@ -5372,7 +5426,7 @@
         </w:rPr>
       </w:pPr>
       <w:r>
-        <w:t>The details of a new student are stored into a student profile. Only School administration department can enter that details of new student but and teachers can only updated the existing student status. Details of employee are also kept into individual employee profile and it will also be updated by School Administration System.</w:t>
+        <w:t>The system should keep all the records of the various clients with their details. User should be able to get those information whenever is needed.</w:t>
       </w:r>
     </w:p>
     <w:p>
@@ -5397,7 +5451,7 @@
         <w:t xml:space="preserve">Relevant </w:t>
       </w:r>
       <w:r>
-        <w:t>student and employee data like name, address, contact no., applying for which class.</w:t>
+        <w:t>client details like name, address, contact no., scheme type should be provided to the system.</w:t>
       </w:r>
     </w:p>
     <w:p>
@@ -5420,10 +5474,7 @@
         <w:jc w:val="both"/>
       </w:pPr>
       <w:r>
-        <w:t>E</w:t>
-      </w:r>
-      <w:r>
-        <w:t xml:space="preserve">mployee will enter data in SMS and create a new Student enrolment no, as well as a new code number for Employee. </w:t>
+        <w:t>After getting relevant data the system must automatically generate a unique id for the client and save all the details in the database.</w:t>
       </w:r>
     </w:p>
     <w:p>
@@ -5445,7 +5496,7 @@
         <w:jc w:val="both"/>
       </w:pPr>
       <w:r>
-        <w:t>SMS will generate Enrolment no. for Student and Code no. for Employee .Details can be viewed later on whenever required.</w:t>
+        <w:t>MFMS generates the required details and save them in the database. As output they are shown to the user.</w:t>
       </w:r>
     </w:p>
     <w:p>
@@ -5454,7 +5505,7 @@
         <w:jc w:val="both"/>
       </w:pPr>
       <w:r>
-        <w:t>View and Enter new timetable information</w:t>
+        <w:t>monitor accounts details</w:t>
       </w:r>
     </w:p>
     <w:p>
@@ -5476,7 +5527,7 @@
         <w:jc w:val="both"/>
       </w:pPr>
       <w:r>
-        <w:t>Employee can view the time table and can also update the timetable information.</w:t>
+        <w:t>User should be able to see all types of accounts activities like income and expense along with the details of them.</w:t>
       </w:r>
     </w:p>
     <w:p>
@@ -5498,7 +5549,7 @@
         <w:jc w:val="both"/>
       </w:pPr>
       <w:r>
-        <w:t>Employee number, department number and Week range</w:t>
+        <w:t xml:space="preserve">Salaries are paid to the employees using MFMS system and income information should be added to the accounts as well. </w:t>
       </w:r>
     </w:p>
     <w:p>
@@ -5520,7 +5571,7 @@
         <w:jc w:val="both"/>
       </w:pPr>
       <w:r>
-        <w:t>Employee number and department number must be unique, and when entering timetable of any employee or teacher both values must be valid references. Week range must be between 1to 52.</w:t>
+        <w:t>System automatically calculates the total income and expense and computes the final account balance and profit loss.</w:t>
       </w:r>
     </w:p>
     <w:p>
@@ -5540,9 +5591,17 @@
     <w:p>
       <w:pPr>
         <w:jc w:val="both"/>
-      </w:pPr>
-      <w:r>
-        <w:t>Teacher and Student both can see the time table.</w:t>
+        <w:rPr>
+          <w:b/>
+        </w:rPr>
+      </w:pPr>
+    </w:p>
+    <w:p>
+      <w:pPr>
+        <w:jc w:val="both"/>
+      </w:pPr>
+      <w:r>
+        <w:t xml:space="preserve">All the accounts related details and calculations are saved in database along with the loss/profit details and provided to user as output whenever is asked. </w:t>
       </w:r>
     </w:p>
     <w:p>
@@ -5556,8 +5615,249 @@
         <w:jc w:val="both"/>
       </w:pPr>
       <w:r>
+        <w:t xml:space="preserve"> generate bill</w:t>
+      </w:r>
+    </w:p>
+    <w:p>
+      <w:pPr>
+        <w:jc w:val="both"/>
+        <w:rPr>
+          <w:b/>
+        </w:rPr>
+      </w:pPr>
+      <w:r>
+        <w:rPr>
+          <w:b/>
+        </w:rPr>
+        <w:t>Introduction</w:t>
+      </w:r>
+    </w:p>
+    <w:p>
+      <w:pPr>
+        <w:jc w:val="both"/>
+      </w:pPr>
+      <w:r>
+        <w:t>MFMS should provide a bill printing option on payment by the clients.</w:t>
+      </w:r>
+    </w:p>
+    <w:p>
+      <w:pPr>
+        <w:jc w:val="both"/>
+        <w:rPr>
+          <w:b/>
+        </w:rPr>
+      </w:pPr>
+    </w:p>
+    <w:p>
+      <w:pPr>
+        <w:jc w:val="both"/>
+        <w:rPr>
+          <w:b/>
+        </w:rPr>
+      </w:pPr>
+      <w:r>
+        <w:rPr>
+          <w:b/>
+        </w:rPr>
+        <w:t>Input</w:t>
+      </w:r>
+    </w:p>
+    <w:p>
+      <w:pPr>
+        <w:jc w:val="both"/>
+        <w:rPr>
+          <w:b/>
+        </w:rPr>
+      </w:pPr>
+      <w:r>
+        <w:rPr>
+          <w:b/>
+        </w:rPr>
+        <w:t xml:space="preserve">       </w:t>
+      </w:r>
+      <w:r>
+        <w:t xml:space="preserve"> User provides all the bill details in the billing GUI of the software.</w:t>
+      </w:r>
+    </w:p>
+    <w:p>
+      <w:pPr>
+        <w:jc w:val="both"/>
+        <w:rPr>
+          <w:b/>
+        </w:rPr>
+      </w:pPr>
+      <w:r>
+        <w:rPr>
+          <w:b/>
+        </w:rPr>
+        <w:t>Processing</w:t>
+      </w:r>
+    </w:p>
+    <w:p>
+      <w:pPr>
+        <w:jc w:val="both"/>
+      </w:pPr>
+      <w:r>
+        <w:t xml:space="preserve">System calculates the amount </w:t>
+      </w:r>
+      <w:proofErr w:type="spellStart"/>
+      <w:r>
+        <w:t>toatal</w:t>
+      </w:r>
+      <w:proofErr w:type="spellEnd"/>
+      <w:r>
+        <w:t>, fetches customer details using his using id and merges them all in a single page for printing.</w:t>
+      </w:r>
+    </w:p>
+    <w:p>
+      <w:pPr>
+        <w:jc w:val="both"/>
+        <w:rPr>
+          <w:b/>
+        </w:rPr>
+      </w:pPr>
+    </w:p>
+    <w:p>
+      <w:pPr>
+        <w:jc w:val="both"/>
+        <w:rPr>
+          <w:b/>
+        </w:rPr>
+      </w:pPr>
+      <w:r>
+        <w:rPr>
+          <w:b/>
+        </w:rPr>
+        <w:lastRenderedPageBreak/>
+        <w:t>Output</w:t>
+      </w:r>
+    </w:p>
+    <w:p>
+      <w:pPr>
+        <w:jc w:val="both"/>
+      </w:pPr>
+      <w:r>
+        <w:t>As output a bill gets printed that contains all the details of the transaction.</w:t>
+      </w:r>
+    </w:p>
+    <w:p>
+      <w:pPr>
+        <w:pStyle w:val="Heading4"/>
+        <w:jc w:val="both"/>
+      </w:pPr>
+      <w:r>
+        <w:t>generate monthly report</w:t>
+      </w:r>
+    </w:p>
+    <w:p>
+      <w:pPr>
+        <w:jc w:val="both"/>
+        <w:rPr>
+          <w:b/>
+        </w:rPr>
+      </w:pPr>
+      <w:r>
+        <w:rPr>
+          <w:b/>
+        </w:rPr>
+        <w:t>Introduction</w:t>
+      </w:r>
+    </w:p>
+    <w:p>
+      <w:pPr>
+        <w:jc w:val="both"/>
+      </w:pPr>
+      <w:r>
+        <w:t>System must monitor monthly business details and provide a monthly/ weekly/ daily report to the user.</w:t>
+      </w:r>
+    </w:p>
+    <w:p>
+      <w:pPr>
+        <w:jc w:val="both"/>
+        <w:rPr>
+          <w:b/>
+        </w:rPr>
+      </w:pPr>
+      <w:r>
+        <w:rPr>
+          <w:b/>
+        </w:rPr>
+        <w:t>Input</w:t>
+      </w:r>
+    </w:p>
+    <w:p>
+      <w:pPr>
+        <w:jc w:val="both"/>
+      </w:pPr>
+      <w:r>
+        <w:t>User uses the application regularly for business. Generates bill, pays salary etc.</w:t>
+      </w:r>
+    </w:p>
+    <w:p>
+      <w:pPr>
+        <w:jc w:val="both"/>
+        <w:rPr>
+          <w:b/>
+        </w:rPr>
+      </w:pPr>
+      <w:r>
+        <w:rPr>
+          <w:b/>
+        </w:rPr>
+        <w:t>Processing</w:t>
+      </w:r>
+    </w:p>
+    <w:p>
+      <w:pPr>
+        <w:jc w:val="both"/>
+      </w:pPr>
+      <w:r>
+        <w:t>System tracks all the income, expense and other details of the company and gathers them into a single sheet for generating a report.</w:t>
+      </w:r>
+    </w:p>
+    <w:p>
+      <w:pPr>
+        <w:jc w:val="both"/>
+        <w:rPr>
+          <w:b/>
+        </w:rPr>
+      </w:pPr>
+      <w:r>
+        <w:rPr>
+          <w:b/>
+        </w:rPr>
+        <w:t>Output</w:t>
+      </w:r>
+    </w:p>
+    <w:p>
+      <w:pPr>
+        <w:jc w:val="both"/>
+      </w:pPr>
+      <w:r>
+        <w:t xml:space="preserve">User gets a business report whenever he </w:t>
+      </w:r>
+      <w:proofErr w:type="gramStart"/>
+      <w:r>
+        <w:t>want</w:t>
+      </w:r>
+      <w:proofErr w:type="gramEnd"/>
+      <w:r>
+        <w:t xml:space="preserve"> and can track the progress of his business.</w:t>
+      </w:r>
+    </w:p>
+    <w:p>
+      <w:pPr>
+        <w:pStyle w:val="Heading4"/>
+        <w:jc w:val="both"/>
+      </w:pPr>
+      <w:r>
+        <w:rPr>
+          <w:rStyle w:val="Heading4Char"/>
+        </w:rPr>
         <w:tab/>
-        <w:t xml:space="preserve">  Security</w:t>
+      </w:r>
+      <w:r>
+        <w:t>User login with different authentication level</w:t>
       </w:r>
     </w:p>
     <w:p>
@@ -5579,7 +5879,7 @@
         <w:jc w:val="both"/>
       </w:pPr>
       <w:r>
-        <w:t xml:space="preserve">Only the high level members of the School and Network manager will have access to the system for securing their important data from others. </w:t>
+        <w:t>The system should be secure by a password. It should provide a login window to the user and according to his job role he can login as admin, clerk, officer etc.</w:t>
       </w:r>
     </w:p>
     <w:p>
@@ -5589,18 +5889,107 @@
           <w:b/>
         </w:rPr>
       </w:pPr>
-    </w:p>
-    <w:p>
-      <w:pPr>
-        <w:jc w:val="both"/>
+      <w:r>
         <w:rPr>
           <w:b/>
         </w:rPr>
-      </w:pPr>
-      <w:r>
+        <w:t>Input</w:t>
+      </w:r>
+    </w:p>
+    <w:p>
+      <w:pPr>
+        <w:jc w:val="both"/>
+      </w:pPr>
+      <w:r>
+        <w:t>Predefined username and password and account type is provided to the system.</w:t>
+      </w:r>
+    </w:p>
+    <w:p>
+      <w:pPr>
+        <w:jc w:val="both"/>
         <w:rPr>
           <w:b/>
         </w:rPr>
+      </w:pPr>
+      <w:r>
+        <w:rPr>
+          <w:b/>
+        </w:rPr>
+        <w:t>Processing</w:t>
+      </w:r>
+    </w:p>
+    <w:p>
+      <w:pPr>
+        <w:jc w:val="both"/>
+      </w:pPr>
+      <w:r>
+        <w:t>System checks the login database, matches the password and replies to the user accordingly.</w:t>
+      </w:r>
+    </w:p>
+    <w:p>
+      <w:pPr>
+        <w:jc w:val="both"/>
+        <w:rPr>
+          <w:b/>
+        </w:rPr>
+      </w:pPr>
+      <w:r>
+        <w:rPr>
+          <w:b/>
+        </w:rPr>
+        <w:t>Output</w:t>
+      </w:r>
+    </w:p>
+    <w:p>
+      <w:pPr>
+        <w:jc w:val="both"/>
+      </w:pPr>
+      <w:r>
+        <w:t>After providing a valid username and password a user can access the contents of the software as per his permission level.</w:t>
+      </w:r>
+    </w:p>
+    <w:p>
+      <w:pPr>
+        <w:pStyle w:val="Heading4"/>
+        <w:jc w:val="both"/>
+      </w:pPr>
+      <w:r>
+        <w:t>Business details through mobile applicaiton</w:t>
+      </w:r>
+    </w:p>
+    <w:p>
+      <w:pPr>
+        <w:jc w:val="both"/>
+        <w:rPr>
+          <w:b/>
+        </w:rPr>
+      </w:pPr>
+      <w:r>
+        <w:rPr>
+          <w:b/>
+        </w:rPr>
+        <w:t>Introduction</w:t>
+      </w:r>
+    </w:p>
+    <w:p>
+      <w:pPr>
+        <w:jc w:val="both"/>
+      </w:pPr>
+      <w:r>
+        <w:t>A mobile application of the software should be developed to provide user his business details via mobile even when he is away from office.</w:t>
+      </w:r>
+    </w:p>
+    <w:p>
+      <w:pPr>
+        <w:jc w:val="both"/>
+        <w:rPr>
+          <w:b/>
+        </w:rPr>
+      </w:pPr>
+      <w:r>
+        <w:rPr>
+          <w:b/>
+        </w:rPr>
         <w:t>Input</w:t>
       </w:r>
     </w:p>
@@ -5612,26 +6001,126 @@
         </w:rPr>
       </w:pPr>
       <w:r>
+        <w:lastRenderedPageBreak/>
+        <w:t>User provides predefined password in the mobile application installed in his java and internet enabled mobile.</w:t>
+      </w:r>
+    </w:p>
+    <w:p>
+      <w:pPr>
+        <w:jc w:val="both"/>
         <w:rPr>
           <w:b/>
         </w:rPr>
-        <w:t xml:space="preserve">       </w:t>
-      </w:r>
-      <w:r>
-        <w:t xml:space="preserve"> System username and password</w:t>
-      </w:r>
-    </w:p>
-    <w:p>
-      <w:pPr>
-        <w:jc w:val="both"/>
+      </w:pPr>
+      <w:r>
         <w:rPr>
           <w:b/>
         </w:rPr>
-      </w:pPr>
-      <w:r>
+        <w:t>Processing</w:t>
+      </w:r>
+    </w:p>
+    <w:p>
+      <w:pPr>
+        <w:jc w:val="both"/>
+      </w:pPr>
+      <w:r>
+        <w:t xml:space="preserve">As per user requirement, the mobile application searches for the relevant data inside </w:t>
+      </w:r>
+      <w:proofErr w:type="gramStart"/>
+      <w:r>
+        <w:t>the  cloud</w:t>
+      </w:r>
+      <w:proofErr w:type="gramEnd"/>
+      <w:r>
+        <w:t xml:space="preserve"> based database for showing to the user.</w:t>
+      </w:r>
+    </w:p>
+    <w:p>
+      <w:pPr>
+        <w:jc w:val="both"/>
         <w:rPr>
           <w:b/>
         </w:rPr>
+      </w:pPr>
+      <w:r>
+        <w:rPr>
+          <w:b/>
+        </w:rPr>
+        <w:t>Output</w:t>
+      </w:r>
+    </w:p>
+    <w:p>
+      <w:pPr>
+        <w:jc w:val="both"/>
+      </w:pPr>
+      <w:r>
+        <w:t>User gets to see his business details from the mobile application.</w:t>
+      </w:r>
+    </w:p>
+    <w:p>
+      <w:pPr>
+        <w:jc w:val="both"/>
+      </w:pPr>
+      <w:r>
+        <w:tab/>
+      </w:r>
+    </w:p>
+    <w:p>
+      <w:pPr>
+        <w:pStyle w:val="Heading4"/>
+        <w:jc w:val="both"/>
+      </w:pPr>
+      <w:r>
+        <w:t>Remainder of incaome/expense</w:t>
+      </w:r>
+    </w:p>
+    <w:p>
+      <w:pPr>
+        <w:jc w:val="both"/>
+        <w:rPr>
+          <w:b/>
+        </w:rPr>
+      </w:pPr>
+      <w:r>
+        <w:rPr>
+          <w:b/>
+        </w:rPr>
+        <w:t>Introduction</w:t>
+      </w:r>
+    </w:p>
+    <w:p>
+      <w:pPr>
+        <w:jc w:val="both"/>
+      </w:pPr>
+      <w:r>
+        <w:t>The system should automatically provide a remainder to the user whenever a client’s deadline is close enough for paying money to the company.</w:t>
+      </w:r>
+    </w:p>
+    <w:p>
+      <w:pPr>
+        <w:jc w:val="both"/>
+        <w:rPr>
+          <w:b/>
+        </w:rPr>
+      </w:pPr>
+      <w:r>
+        <w:rPr>
+          <w:b/>
+        </w:rPr>
+        <w:t>Input</w:t>
+      </w:r>
+    </w:p>
+    <w:p>
+      <w:pPr>
+        <w:jc w:val="both"/>
+        <w:rPr>
+          <w:b/>
+        </w:rPr>
+      </w:pPr>
+      <w:r>
+        <w:rPr>
+          <w:b/>
+        </w:rPr>
         <w:t>Processing</w:t>
       </w:r>
     </w:p>
@@ -5640,7 +6129,23 @@
         <w:jc w:val="both"/>
       </w:pPr>
       <w:r>
-        <w:t>The network operating system in the department will be used to enforce security. Another security level should also be incorporated to make the system more secure.</w:t>
+        <w:t xml:space="preserve">System keeps track of each </w:t>
+      </w:r>
+      <w:proofErr w:type="gramStart"/>
+      <w:r>
+        <w:t>employees’</w:t>
+      </w:r>
+      <w:proofErr w:type="gramEnd"/>
+      <w:r>
+        <w:t xml:space="preserve"> payment deadlines regularly and notifies the user when the date is </w:t>
+      </w:r>
+      <w:proofErr w:type="spellStart"/>
+      <w:r>
+        <w:t>clos</w:t>
+      </w:r>
+      <w:proofErr w:type="spellEnd"/>
+      <w:r>
+        <w:t xml:space="preserve"> enough. </w:t>
       </w:r>
     </w:p>
     <w:p>
@@ -5650,18 +6155,10 @@
           <w:b/>
         </w:rPr>
       </w:pPr>
-    </w:p>
-    <w:p>
-      <w:pPr>
-        <w:jc w:val="both"/>
+      <w:r>
         <w:rPr>
           <w:b/>
         </w:rPr>
-      </w:pPr>
-      <w:r>
-        <w:rPr>
-          <w:b/>
-        </w:rPr>
         <w:t>Output</w:t>
       </w:r>
     </w:p>
@@ -5670,476 +6167,10 @@
         <w:jc w:val="both"/>
       </w:pPr>
       <w:r>
-        <w:t xml:space="preserve"> All data are secured and that can be used in future.</w:t>
-      </w:r>
-    </w:p>
-    <w:p>
-      <w:pPr>
-        <w:pStyle w:val="Heading4"/>
-        <w:jc w:val="both"/>
-      </w:pPr>
-      <w:r>
-        <w:lastRenderedPageBreak/>
-        <w:t>Changing Password and Username</w:t>
-      </w:r>
-    </w:p>
-    <w:p>
-      <w:pPr>
-        <w:jc w:val="both"/>
-        <w:rPr>
-          <w:b/>
-        </w:rPr>
-      </w:pPr>
-      <w:r>
-        <w:rPr>
-          <w:b/>
-        </w:rPr>
-        <w:t>Introduction</w:t>
-      </w:r>
-    </w:p>
-    <w:p>
-      <w:pPr>
-        <w:jc w:val="both"/>
-      </w:pPr>
-      <w:r>
-        <w:t>Ch</w:t>
-      </w:r>
-      <w:r>
-        <w:t>ange existing username and password</w:t>
-      </w:r>
-    </w:p>
-    <w:p>
-      <w:pPr>
-        <w:jc w:val="both"/>
-        <w:rPr>
-          <w:b/>
-        </w:rPr>
-      </w:pPr>
-      <w:r>
-        <w:rPr>
-          <w:b/>
-        </w:rPr>
-        <w:t>Input</w:t>
-      </w:r>
-    </w:p>
-    <w:p>
-      <w:pPr>
-        <w:jc w:val="both"/>
-      </w:pPr>
-      <w:r>
-        <w:t>New username and password</w:t>
-      </w:r>
-    </w:p>
-    <w:p>
-      <w:pPr>
-        <w:jc w:val="both"/>
-        <w:rPr>
-          <w:b/>
-        </w:rPr>
-      </w:pPr>
-      <w:r>
-        <w:rPr>
-          <w:b/>
-        </w:rPr>
-        <w:t>Processing</w:t>
-      </w:r>
-    </w:p>
-    <w:p>
-      <w:pPr>
-        <w:jc w:val="both"/>
-      </w:pPr>
-      <w:r>
-        <w:t>Old</w:t>
-      </w:r>
-      <w:r>
-        <w:t xml:space="preserve"> username and password will be replaced by user provided new username and password after authenticating.</w:t>
-      </w:r>
-    </w:p>
-    <w:p>
-      <w:pPr>
-        <w:jc w:val="both"/>
-        <w:rPr>
-          <w:b/>
-        </w:rPr>
-      </w:pPr>
-      <w:r>
-        <w:rPr>
-          <w:b/>
-        </w:rPr>
-        <w:t>Output</w:t>
-      </w:r>
-    </w:p>
-    <w:p>
-      <w:pPr>
-        <w:jc w:val="both"/>
-      </w:pPr>
-      <w:r>
-        <w:t>Password and Username can be changed according to the Employee requirement whenever they want to change for better security of the System.</w:t>
-      </w:r>
-    </w:p>
-    <w:p>
-      <w:pPr>
-        <w:pStyle w:val="Heading4"/>
-        <w:jc w:val="both"/>
-      </w:pPr>
-      <w:r>
-        <w:rPr>
-          <w:rStyle w:val="Heading4Char"/>
-        </w:rPr>
-        <w:tab/>
-      </w:r>
-      <w:r>
-        <w:t>M</w:t>
-      </w:r>
-      <w:r>
-        <w:t xml:space="preserve">ail Notification </w:t>
-      </w:r>
-    </w:p>
-    <w:p>
-      <w:pPr>
-        <w:jc w:val="both"/>
-        <w:rPr>
-          <w:b/>
-        </w:rPr>
-      </w:pPr>
-      <w:r>
-        <w:rPr>
-          <w:b/>
-        </w:rPr>
-        <w:t>Introduction</w:t>
-      </w:r>
-    </w:p>
-    <w:p>
-      <w:pPr>
-        <w:jc w:val="both"/>
-      </w:pPr>
-      <w:r>
-        <w:t>If holiday is declared suddenly, all students, teachers and employees are informed by sending them a mail.</w:t>
-      </w:r>
-    </w:p>
-    <w:p>
-      <w:pPr>
-        <w:jc w:val="both"/>
-        <w:rPr>
-          <w:b/>
-        </w:rPr>
-      </w:pPr>
-      <w:r>
-        <w:rPr>
-          <w:b/>
-        </w:rPr>
-        <w:t>Input</w:t>
-      </w:r>
-    </w:p>
-    <w:p>
-      <w:pPr>
-        <w:jc w:val="both"/>
-      </w:pPr>
-      <w:r>
-        <w:t>Student</w:t>
-      </w:r>
-      <w:r>
-        <w:t xml:space="preserve"> and </w:t>
-      </w:r>
-      <w:r>
-        <w:t>Teacher</w:t>
-      </w:r>
-      <w:r>
-        <w:t>’s</w:t>
-      </w:r>
-      <w:r>
-        <w:t xml:space="preserve"> name and </w:t>
-      </w:r>
-      <w:r>
-        <w:t>e</w:t>
-      </w:r>
-      <w:r>
-        <w:t>mail id.</w:t>
-      </w:r>
-    </w:p>
-    <w:p>
-      <w:pPr>
-        <w:jc w:val="both"/>
-        <w:rPr>
-          <w:b/>
-        </w:rPr>
-      </w:pPr>
-      <w:r>
-        <w:rPr>
-          <w:b/>
-        </w:rPr>
-        <w:t>Processing</w:t>
-      </w:r>
-    </w:p>
-    <w:p>
-      <w:pPr>
-        <w:jc w:val="both"/>
-      </w:pPr>
-      <w:r>
-        <w:t>E</w:t>
-      </w:r>
-      <w:r>
-        <w:t>mployee will enter the name</w:t>
-      </w:r>
-      <w:r>
-        <w:t>,</w:t>
-      </w:r>
-      <w:r>
-        <w:t xml:space="preserve"> e</w:t>
-      </w:r>
-      <w:r>
-        <w:t>mail id and reason of holidays in the SMS and it</w:t>
-      </w:r>
-      <w:r>
-        <w:t xml:space="preserve"> will</w:t>
-      </w:r>
-      <w:r>
-        <w:t xml:space="preserve"> generate a message.</w:t>
-      </w:r>
-    </w:p>
-    <w:p>
-      <w:pPr>
-        <w:jc w:val="both"/>
-        <w:rPr>
-          <w:b/>
-        </w:rPr>
-      </w:pPr>
-      <w:r>
-        <w:rPr>
-          <w:b/>
-        </w:rPr>
-        <w:t>Output</w:t>
-      </w:r>
-    </w:p>
-    <w:p>
-      <w:pPr>
-        <w:jc w:val="both"/>
-      </w:pPr>
-      <w:r>
-        <w:t>Employee and Students get a message from SMS.</w:t>
-      </w:r>
-    </w:p>
-    <w:p>
-      <w:pPr>
-        <w:pStyle w:val="Heading4"/>
-        <w:jc w:val="both"/>
-      </w:pPr>
-      <w:r>
-        <w:t>Exam Grade Details</w:t>
-      </w:r>
-    </w:p>
-    <w:p>
-      <w:pPr>
-        <w:jc w:val="both"/>
-        <w:rPr>
-          <w:b/>
-        </w:rPr>
-      </w:pPr>
-      <w:r>
-        <w:rPr>
-          <w:b/>
-        </w:rPr>
-        <w:t>Introduction</w:t>
-      </w:r>
-    </w:p>
-    <w:p>
-      <w:pPr>
-        <w:jc w:val="both"/>
-      </w:pPr>
-      <w:r>
-        <w:t>Data sheets are prepared for individual class. And each datasheet is given via email to the student of the corresponding class.</w:t>
-      </w:r>
-    </w:p>
-    <w:p>
-      <w:pPr>
-        <w:jc w:val="both"/>
-        <w:rPr>
-          <w:b/>
-        </w:rPr>
-      </w:pPr>
-      <w:r>
-        <w:rPr>
-          <w:b/>
-        </w:rPr>
-        <w:t>Input</w:t>
-      </w:r>
-    </w:p>
-    <w:p>
-      <w:pPr>
-        <w:jc w:val="both"/>
-        <w:rPr>
-          <w:b/>
-        </w:rPr>
-      </w:pPr>
-      <w:r>
-        <w:t>Student name, marks in individual subject, attendance, class performance</w:t>
-      </w:r>
-      <w:r>
-        <w:rPr>
-          <w:b/>
-        </w:rPr>
-        <w:t>.</w:t>
-      </w:r>
-    </w:p>
-    <w:p>
-      <w:pPr>
-        <w:jc w:val="both"/>
-        <w:rPr>
-          <w:b/>
-        </w:rPr>
-      </w:pPr>
-      <w:r>
-        <w:rPr>
-          <w:b/>
-        </w:rPr>
-        <w:t>Processing</w:t>
-      </w:r>
-    </w:p>
-    <w:p>
-      <w:pPr>
-        <w:jc w:val="both"/>
-        <w:rPr>
-          <w:b/>
-        </w:rPr>
-      </w:pPr>
-      <w:r>
-        <w:lastRenderedPageBreak/>
-        <w:t>Grade card can be generated for individual students. Exam administrators would need to be able to view, update, delete, print and add grade details.</w:t>
-      </w:r>
-    </w:p>
-    <w:p>
-      <w:pPr>
-        <w:jc w:val="both"/>
-        <w:rPr>
-          <w:b/>
-        </w:rPr>
-      </w:pPr>
-      <w:r>
-        <w:rPr>
-          <w:b/>
-        </w:rPr>
-        <w:t>Output</w:t>
-      </w:r>
-    </w:p>
-    <w:p>
-      <w:pPr>
-        <w:jc w:val="both"/>
-      </w:pPr>
-      <w:r>
-        <w:t>A printed Grade card can be given to the student as well as a</w:t>
-      </w:r>
-      <w:r>
-        <w:t xml:space="preserve">n </w:t>
-      </w:r>
-      <w:r>
-        <w:t>email can be received by the student with Grade card.</w:t>
-      </w:r>
-    </w:p>
-    <w:p>
-      <w:pPr>
-        <w:jc w:val="both"/>
-      </w:pPr>
-      <w:r>
-        <w:tab/>
-      </w:r>
-    </w:p>
-    <w:p>
-      <w:pPr>
-        <w:pStyle w:val="Heading4"/>
-        <w:jc w:val="both"/>
-      </w:pPr>
-      <w:r>
-        <w:t>Fees Details</w:t>
-      </w:r>
-    </w:p>
-    <w:p>
-      <w:pPr>
-        <w:jc w:val="both"/>
-        <w:rPr>
-          <w:b/>
-        </w:rPr>
-      </w:pPr>
-      <w:r>
-        <w:rPr>
-          <w:b/>
-        </w:rPr>
-        <w:t>Introduction</w:t>
-      </w:r>
-    </w:p>
-    <w:p>
-      <w:pPr>
-        <w:jc w:val="both"/>
-      </w:pPr>
-      <w:r>
-        <w:t>Fees details of all Students are kept and they are reminded after every 4 days after last date. Late Fee is also charged after last date.</w:t>
-      </w:r>
-    </w:p>
-    <w:p>
-      <w:pPr>
-        <w:jc w:val="both"/>
-        <w:rPr>
-          <w:b/>
-        </w:rPr>
-      </w:pPr>
-      <w:r>
-        <w:rPr>
-          <w:b/>
-        </w:rPr>
-        <w:t>Input</w:t>
-      </w:r>
-    </w:p>
-    <w:p>
-      <w:pPr>
-        <w:jc w:val="both"/>
-      </w:pPr>
-      <w:r>
-        <w:t>Student name, enrolment no, remaining fees, last date of deposit amount.</w:t>
-      </w:r>
-    </w:p>
-    <w:p>
-      <w:pPr>
-        <w:jc w:val="both"/>
-        <w:rPr>
-          <w:b/>
-        </w:rPr>
-      </w:pPr>
-      <w:r>
-        <w:rPr>
-          <w:b/>
-        </w:rPr>
-        <w:t>Processing</w:t>
-      </w:r>
-    </w:p>
-    <w:p>
-      <w:pPr>
-        <w:jc w:val="both"/>
-      </w:pPr>
-      <w:r>
-        <w:t>SMS automatically generates a message and send it to the student email id.</w:t>
-      </w:r>
-    </w:p>
-    <w:p>
-      <w:pPr>
-        <w:jc w:val="both"/>
-        <w:rPr>
-          <w:b/>
-        </w:rPr>
-      </w:pPr>
-      <w:r>
-        <w:rPr>
-          <w:b/>
-        </w:rPr>
-        <w:t>Output</w:t>
-      </w:r>
-    </w:p>
-    <w:p>
-      <w:pPr>
-        <w:jc w:val="both"/>
-      </w:pPr>
-      <w:r>
-        <w:t xml:space="preserve">Students are reminded after every 4 days after last date. </w:t>
-      </w:r>
-    </w:p>
+        <w:t>Without providing any input, the user automatically gets the deadline notification.</w:t>
+      </w:r>
+    </w:p>
+    <w:p/>
     <w:p>
       <w:pPr>
         <w:pStyle w:val="Heading2"/>
@@ -6274,8 +6305,17 @@
           <w:rFonts w:eastAsia="Times New Roman"/>
           <w:lang w:eastAsia="en-IN"/>
         </w:rPr>
-        <w:t xml:space="preserve"> MySQL</w:t>
-      </w:r>
+        <w:t xml:space="preserve"> </w:t>
+      </w:r>
+      <w:proofErr w:type="spellStart"/>
+      <w:r>
+        <w:rPr>
+          <w:rFonts w:eastAsia="Times New Roman"/>
+          <w:lang w:eastAsia="en-IN"/>
+        </w:rPr>
+        <w:t>MySQL</w:t>
+      </w:r>
+      <w:proofErr w:type="spellEnd"/>
     </w:p>
     <w:p>
       <w:pPr>
@@ -6299,12 +6339,21 @@
         </w:rPr>
         <w:t xml:space="preserve">Database Tool: </w:t>
       </w:r>
+      <w:proofErr w:type="spellStart"/>
       <w:r>
         <w:rPr>
           <w:rFonts w:eastAsia="Times New Roman"/>
           <w:lang w:eastAsia="en-IN"/>
         </w:rPr>
-        <w:t>MySQL workbench CE</w:t>
+        <w:t>MySQL</w:t>
+      </w:r>
+      <w:proofErr w:type="spellEnd"/>
+      <w:r>
+        <w:rPr>
+          <w:rFonts w:eastAsia="Times New Roman"/>
+          <w:lang w:eastAsia="en-IN"/>
+        </w:rPr>
+        <w:t xml:space="preserve"> workbench CE</w:t>
       </w:r>
     </w:p>
     <w:p>
@@ -6417,6 +6466,7 @@
       <w:bookmarkStart w:id="47" w:name="_Toc344691705"/>
       <w:bookmarkStart w:id="48" w:name="_Toc344692235"/>
       <w:r>
+        <w:lastRenderedPageBreak/>
         <w:t>Gantt chart</w:t>
       </w:r>
       <w:bookmarkEnd w:id="47"/>
@@ -6431,9 +6481,8 @@
           <w:noProof/>
           <w:lang w:bidi="ar-SA"/>
         </w:rPr>
-        <w:lastRenderedPageBreak/>
         <w:drawing>
-          <wp:inline distT="0" distB="0" distL="0" distR="0" wp14:anchorId="67B0ACFC" wp14:editId="7FE93D59">
+          <wp:inline distT="0" distB="0" distL="0" distR="0">
             <wp:extent cx="5943600" cy="2601595"/>
             <wp:effectExtent l="0" t="0" r="0" b="0"/>
             <wp:docPr id="2" name="Picture 2"/>
@@ -6448,10 +6497,10 @@
                     <pic:cNvPicPr/>
                   </pic:nvPicPr>
                   <pic:blipFill>
-                    <a:blip r:embed="rId9" cstate="print">
+                    <a:blip r:embed="rId8" cstate="print">
                       <a:extLst>
                         <a:ext uri="{28A0092B-C50C-407E-A947-70E740481C1C}">
-                          <a14:useLocalDpi xmlns:a14="http://schemas.microsoft.com/office/drawing/2010/main" val="0"/>
+                          <a14:useLocalDpi xmlns:a14="http://schemas.microsoft.com/office/drawing/2010/main" xmlns:wps="http://schemas.microsoft.com/office/word/2010/wordprocessingShape" xmlns:wpi="http://schemas.microsoft.com/office/word/2010/wordprocessingInk" xmlns:wpg="http://schemas.microsoft.com/office/word/2010/wordprocessingGroup" xmlns:w14="http://schemas.microsoft.com/office/word/2010/wordml" xmlns:w="http://schemas.openxmlformats.org/wordprocessingml/2006/main" xmlns:w10="urn:schemas-microsoft-com:office:word" xmlns:wp14="http://schemas.microsoft.com/office/word/2010/wordprocessingDrawing" xmlns:v="urn:schemas-microsoft-com:vml" xmlns:o="urn:schemas-microsoft-com:office:office" xmlns:mc="http://schemas.openxmlformats.org/markup-compatibility/2006" xmlns:wpc="http://schemas.microsoft.com/office/word/2010/wordprocessingCanvas" xmlns="" val="0"/>
                         </a:ext>
                       </a:extLst>
                     </a:blip>
@@ -6502,7 +6551,7 @@
           <w:lang w:bidi="ar-SA"/>
         </w:rPr>
         <w:drawing>
-          <wp:inline distT="0" distB="0" distL="0" distR="0" wp14:anchorId="31E37E90" wp14:editId="7F7B1E45">
+          <wp:inline distT="0" distB="0" distL="0" distR="0">
             <wp:extent cx="5943600" cy="2564765"/>
             <wp:effectExtent l="0" t="0" r="0" b="0"/>
             <wp:docPr id="4" name="Picture 4"/>
@@ -6517,10 +6566,10 @@
                     <pic:cNvPicPr/>
                   </pic:nvPicPr>
                   <pic:blipFill>
-                    <a:blip r:embed="rId10" cstate="print">
+                    <a:blip r:embed="rId9" cstate="print">
                       <a:extLst>
                         <a:ext uri="{28A0092B-C50C-407E-A947-70E740481C1C}">
-                          <a14:useLocalDpi xmlns:a14="http://schemas.microsoft.com/office/drawing/2010/main" val="0"/>
+                          <a14:useLocalDpi xmlns:a14="http://schemas.microsoft.com/office/drawing/2010/main" xmlns:wps="http://schemas.microsoft.com/office/word/2010/wordprocessingShape" xmlns:wpi="http://schemas.microsoft.com/office/word/2010/wordprocessingInk" xmlns:wpg="http://schemas.microsoft.com/office/word/2010/wordprocessingGroup" xmlns:w14="http://schemas.microsoft.com/office/word/2010/wordml" xmlns:w="http://schemas.openxmlformats.org/wordprocessingml/2006/main" xmlns:w10="urn:schemas-microsoft-com:office:word" xmlns:wp14="http://schemas.microsoft.com/office/word/2010/wordprocessingDrawing" xmlns:v="urn:schemas-microsoft-com:vml" xmlns:o="urn:schemas-microsoft-com:office:office" xmlns:mc="http://schemas.openxmlformats.org/markup-compatibility/2006" xmlns:wpc="http://schemas.microsoft.com/office/word/2010/wordprocessingCanvas" xmlns="" val="0"/>
                         </a:ext>
                       </a:extLst>
                     </a:blip>
@@ -6572,7 +6621,7 @@
         </w:rPr>
         <w:lastRenderedPageBreak/>
         <w:drawing>
-          <wp:inline distT="0" distB="0" distL="0" distR="0" wp14:anchorId="3145339B" wp14:editId="46D98292">
+          <wp:inline distT="0" distB="0" distL="0" distR="0">
             <wp:extent cx="5943600" cy="2725420"/>
             <wp:effectExtent l="0" t="0" r="0" b="0"/>
             <wp:docPr id="9" name="Picture 9"/>
@@ -6587,10 +6636,10 @@
                     <pic:cNvPicPr/>
                   </pic:nvPicPr>
                   <pic:blipFill>
-                    <a:blip r:embed="rId11" cstate="print">
+                    <a:blip r:embed="rId10" cstate="print">
                       <a:extLst>
                         <a:ext uri="{28A0092B-C50C-407E-A947-70E740481C1C}">
-                          <a14:useLocalDpi xmlns:a14="http://schemas.microsoft.com/office/drawing/2010/main" val="0"/>
+                          <a14:useLocalDpi xmlns:a14="http://schemas.microsoft.com/office/drawing/2010/main" xmlns:wps="http://schemas.microsoft.com/office/word/2010/wordprocessingShape" xmlns:wpi="http://schemas.microsoft.com/office/word/2010/wordprocessingInk" xmlns:wpg="http://schemas.microsoft.com/office/word/2010/wordprocessingGroup" xmlns:w14="http://schemas.microsoft.com/office/word/2010/wordml" xmlns:w="http://schemas.openxmlformats.org/wordprocessingml/2006/main" xmlns:w10="urn:schemas-microsoft-com:office:word" xmlns:wp14="http://schemas.microsoft.com/office/word/2010/wordprocessingDrawing" xmlns:v="urn:schemas-microsoft-com:vml" xmlns:o="urn:schemas-microsoft-com:office:office" xmlns:mc="http://schemas.openxmlformats.org/markup-compatibility/2006" xmlns:wpc="http://schemas.microsoft.com/office/word/2010/wordprocessingCanvas" xmlns="" val="0"/>
                         </a:ext>
                       </a:extLst>
                     </a:blip>
@@ -6635,38 +6684,52 @@
       <w:bookmarkEnd w:id="53"/>
       <w:bookmarkEnd w:id="54"/>
     </w:p>
-    <w:p/>
-    <w:p>
-      <w:pPr>
-        <w:jc w:val="both"/>
-      </w:pPr>
-      <w:r>
-        <w:t>Currently this software is aimed for a single Micro Finance Management. It can be extended to support networked multiple branches and have a centralized database and to serve wider range of clients of different branches of same organization around the country.</w:t>
-      </w:r>
-    </w:p>
-    <w:p>
-      <w:pPr>
-        <w:jc w:val="both"/>
-      </w:pPr>
-      <w:r>
-        <w:t>We have developed this for Desktop Computers running on Windows Operating System. It can be enhanced to support UNIX / Linux, MAC OSX Operating systems.</w:t>
-      </w:r>
-    </w:p>
-    <w:p>
-      <w:pPr>
-        <w:jc w:val="both"/>
-      </w:pPr>
-      <w:r>
-        <w:t>Our software will not be integrated with Mobile Application right now. But in future we can easily extend to support that.</w:t>
-      </w:r>
-    </w:p>
-    <w:p>
-      <w:pPr>
-        <w:pStyle w:val="Heading1"/>
+    <w:p>
+      <w:pPr>
+        <w:pStyle w:val="ListParagraph"/>
         <w:numPr>
           <w:ilvl w:val="0"/>
           <w:numId w:val="1"/>
         </w:numPr>
+        <w:jc w:val="both"/>
+      </w:pPr>
+      <w:r>
+        <w:t>Micro Finance Management System is a complete solution for a micro finance organization. It does most things automatically; a user only needs to provide relevant data. It manages client and employee details, it keeps track of the account, keeps track of all the major to minor transactions of the company to generate a report about the progress of the business. Bill generating facility is also available in this application. For security, it provides a login feature for user with different permission level.</w:t>
+      </w:r>
+    </w:p>
+    <w:p>
+      <w:pPr>
+        <w:pStyle w:val="ListParagraph"/>
+        <w:numPr>
+          <w:ilvl w:val="0"/>
+          <w:numId w:val="1"/>
+        </w:numPr>
+        <w:jc w:val="both"/>
+      </w:pPr>
+      <w:r>
+        <w:t xml:space="preserve">Not only that, it provides remainder about clients’ payment deadline automatically. Using the mobile version of this application a user could keep track of his business even when he is away from office. Both the applications are contain very user friendly and attractive GUI. In short, MFMS is </w:t>
+      </w:r>
+      <w:proofErr w:type="gramStart"/>
+      <w:r>
+        <w:t>a</w:t>
+      </w:r>
+      <w:proofErr w:type="gramEnd"/>
+      <w:r>
+        <w:t xml:space="preserve"> all in one solution for a micro finance business.</w:t>
+      </w:r>
+    </w:p>
+    <w:p>
+      <w:pPr>
+        <w:ind w:left="720"/>
+      </w:pPr>
+    </w:p>
+    <w:p>
+      <w:pPr>
+        <w:pStyle w:val="Heading1"/>
+        <w:numPr>
+          <w:ilvl w:val="0"/>
+          <w:numId w:val="1"/>
+        </w:numPr>
       </w:pPr>
       <w:bookmarkStart w:id="55" w:name="_Toc344691709"/>
       <w:bookmarkStart w:id="56" w:name="_Toc344692239"/>
@@ -6706,7 +6769,7 @@
         </w:rPr>
         <w:lastRenderedPageBreak/>
         <w:drawing>
-          <wp:inline distT="0" distB="0" distL="0" distR="0" wp14:anchorId="2172FCE6" wp14:editId="535CBF92">
+          <wp:inline distT="0" distB="0" distL="0" distR="0">
             <wp:extent cx="5943600" cy="3343275"/>
             <wp:effectExtent l="0" t="0" r="0" b="0"/>
             <wp:docPr id="1" name="Picture 1"/>
@@ -6721,10 +6784,10 @@
                     <pic:cNvPicPr/>
                   </pic:nvPicPr>
                   <pic:blipFill>
-                    <a:blip r:embed="rId12" cstate="print">
+                    <a:blip r:embed="rId11" cstate="print">
                       <a:extLst>
                         <a:ext uri="{28A0092B-C50C-407E-A947-70E740481C1C}">
-                          <a14:useLocalDpi xmlns:a14="http://schemas.microsoft.com/office/drawing/2010/main" val="0"/>
+                          <a14:useLocalDpi xmlns:a14="http://schemas.microsoft.com/office/drawing/2010/main" xmlns:wps="http://schemas.microsoft.com/office/word/2010/wordprocessingShape" xmlns:wpi="http://schemas.microsoft.com/office/word/2010/wordprocessingInk" xmlns:wpg="http://schemas.microsoft.com/office/word/2010/wordprocessingGroup" xmlns:w14="http://schemas.microsoft.com/office/word/2010/wordml" xmlns:w="http://schemas.openxmlformats.org/wordprocessingml/2006/main" xmlns:w10="urn:schemas-microsoft-com:office:word" xmlns:wp14="http://schemas.microsoft.com/office/word/2010/wordprocessingDrawing" xmlns:v="urn:schemas-microsoft-com:vml" xmlns:o="urn:schemas-microsoft-com:office:office" xmlns:mc="http://schemas.openxmlformats.org/markup-compatibility/2006" xmlns:wpc="http://schemas.microsoft.com/office/word/2010/wordprocessingCanvas" xmlns="" val="0"/>
                         </a:ext>
                       </a:extLst>
                     </a:blip>
@@ -6792,7 +6855,7 @@
           <w:lang w:bidi="ar-SA"/>
         </w:rPr>
         <w:drawing>
-          <wp:inline distT="0" distB="0" distL="0" distR="0" wp14:anchorId="282E30D6" wp14:editId="0F1451B2">
+          <wp:inline distT="0" distB="0" distL="0" distR="0">
             <wp:extent cx="5943600" cy="3343275"/>
             <wp:effectExtent l="0" t="0" r="0" b="0"/>
             <wp:docPr id="3" name="Picture 3"/>
@@ -6807,10 +6870,10 @@
                     <pic:cNvPicPr/>
                   </pic:nvPicPr>
                   <pic:blipFill>
-                    <a:blip r:embed="rId13" cstate="print">
+                    <a:blip r:embed="rId12" cstate="print">
                       <a:extLst>
                         <a:ext uri="{28A0092B-C50C-407E-A947-70E740481C1C}">
-                          <a14:useLocalDpi xmlns:a14="http://schemas.microsoft.com/office/drawing/2010/main" val="0"/>
+                          <a14:useLocalDpi xmlns:a14="http://schemas.microsoft.com/office/drawing/2010/main" xmlns:wps="http://schemas.microsoft.com/office/word/2010/wordprocessingShape" xmlns:wpi="http://schemas.microsoft.com/office/word/2010/wordprocessingInk" xmlns:wpg="http://schemas.microsoft.com/office/word/2010/wordprocessingGroup" xmlns:w14="http://schemas.microsoft.com/office/word/2010/wordml" xmlns:w="http://schemas.openxmlformats.org/wordprocessingml/2006/main" xmlns:w10="urn:schemas-microsoft-com:office:word" xmlns:wp14="http://schemas.microsoft.com/office/word/2010/wordprocessingDrawing" xmlns:v="urn:schemas-microsoft-com:vml" xmlns:o="urn:schemas-microsoft-com:office:office" xmlns:mc="http://schemas.openxmlformats.org/markup-compatibility/2006" xmlns:wpc="http://schemas.microsoft.com/office/word/2010/wordprocessingCanvas" xmlns="" val="0"/>
                         </a:ext>
                       </a:extLst>
                     </a:blip>
@@ -6862,7 +6925,7 @@
         </w:rPr>
         <w:lastRenderedPageBreak/>
         <w:drawing>
-          <wp:inline distT="0" distB="0" distL="0" distR="0" wp14:anchorId="198EC5E0" wp14:editId="1549DC4C">
+          <wp:inline distT="0" distB="0" distL="0" distR="0">
             <wp:extent cx="5943600" cy="3343275"/>
             <wp:effectExtent l="0" t="0" r="0" b="0"/>
             <wp:docPr id="6" name="Picture 6"/>
@@ -6877,10 +6940,10 @@
                     <pic:cNvPicPr/>
                   </pic:nvPicPr>
                   <pic:blipFill>
-                    <a:blip r:embed="rId14" cstate="print">
+                    <a:blip r:embed="rId13" cstate="print">
                       <a:extLst>
                         <a:ext uri="{28A0092B-C50C-407E-A947-70E740481C1C}">
-                          <a14:useLocalDpi xmlns:a14="http://schemas.microsoft.com/office/drawing/2010/main" val="0"/>
+                          <a14:useLocalDpi xmlns:a14="http://schemas.microsoft.com/office/drawing/2010/main" xmlns:wps="http://schemas.microsoft.com/office/word/2010/wordprocessingShape" xmlns:wpi="http://schemas.microsoft.com/office/word/2010/wordprocessingInk" xmlns:wpg="http://schemas.microsoft.com/office/word/2010/wordprocessingGroup" xmlns:w14="http://schemas.microsoft.com/office/word/2010/wordml" xmlns:w="http://schemas.openxmlformats.org/wordprocessingml/2006/main" xmlns:w10="urn:schemas-microsoft-com:office:word" xmlns:wp14="http://schemas.microsoft.com/office/word/2010/wordprocessingDrawing" xmlns:v="urn:schemas-microsoft-com:vml" xmlns:o="urn:schemas-microsoft-com:office:office" xmlns:mc="http://schemas.openxmlformats.org/markup-compatibility/2006" xmlns:wpc="http://schemas.microsoft.com/office/word/2010/wordprocessingCanvas" xmlns="" val="0"/>
                         </a:ext>
                       </a:extLst>
                     </a:blip>
@@ -6911,7 +6974,7 @@
           <w:lang w:bidi="ar-SA"/>
         </w:rPr>
         <w:drawing>
-          <wp:inline distT="0" distB="0" distL="0" distR="0" wp14:anchorId="4D9512BF" wp14:editId="6AFCF9A2">
+          <wp:inline distT="0" distB="0" distL="0" distR="0">
             <wp:extent cx="5943600" cy="3343275"/>
             <wp:effectExtent l="0" t="0" r="0" b="0"/>
             <wp:docPr id="7" name="Picture 7"/>
@@ -6926,10 +6989,10 @@
                     <pic:cNvPicPr/>
                   </pic:nvPicPr>
                   <pic:blipFill>
-                    <a:blip r:embed="rId15" cstate="print">
+                    <a:blip r:embed="rId14" cstate="print">
                       <a:extLst>
                         <a:ext uri="{28A0092B-C50C-407E-A947-70E740481C1C}">
-                          <a14:useLocalDpi xmlns:a14="http://schemas.microsoft.com/office/drawing/2010/main" val="0"/>
+                          <a14:useLocalDpi xmlns:a14="http://schemas.microsoft.com/office/drawing/2010/main" xmlns:wps="http://schemas.microsoft.com/office/word/2010/wordprocessingShape" xmlns:wpi="http://schemas.microsoft.com/office/word/2010/wordprocessingInk" xmlns:wpg="http://schemas.microsoft.com/office/word/2010/wordprocessingGroup" xmlns:w14="http://schemas.microsoft.com/office/word/2010/wordml" xmlns:w="http://schemas.openxmlformats.org/wordprocessingml/2006/main" xmlns:w10="urn:schemas-microsoft-com:office:word" xmlns:wp14="http://schemas.microsoft.com/office/word/2010/wordprocessingDrawing" xmlns:v="urn:schemas-microsoft-com:vml" xmlns:o="urn:schemas-microsoft-com:office:office" xmlns:mc="http://schemas.openxmlformats.org/markup-compatibility/2006" xmlns:wpc="http://schemas.microsoft.com/office/word/2010/wordprocessingCanvas" xmlns="" val="0"/>
                         </a:ext>
                       </a:extLst>
                     </a:blip>
@@ -6978,7 +7041,7 @@
         </w:rPr>
         <w:lastRenderedPageBreak/>
         <w:drawing>
-          <wp:inline distT="0" distB="0" distL="0" distR="0" wp14:anchorId="0601AA4D" wp14:editId="08EEF590">
+          <wp:inline distT="0" distB="0" distL="0" distR="0">
             <wp:extent cx="5943600" cy="3343275"/>
             <wp:effectExtent l="0" t="0" r="0" b="0"/>
             <wp:docPr id="8" name="Picture 8"/>
@@ -6993,10 +7056,10 @@
                     <pic:cNvPicPr/>
                   </pic:nvPicPr>
                   <pic:blipFill>
-                    <a:blip r:embed="rId16" cstate="print">
+                    <a:blip r:embed="rId15" cstate="print">
                       <a:extLst>
                         <a:ext uri="{28A0092B-C50C-407E-A947-70E740481C1C}">
-                          <a14:useLocalDpi xmlns:a14="http://schemas.microsoft.com/office/drawing/2010/main" val="0"/>
+                          <a14:useLocalDpi xmlns:a14="http://schemas.microsoft.com/office/drawing/2010/main" xmlns:wps="http://schemas.microsoft.com/office/word/2010/wordprocessingShape" xmlns:wpi="http://schemas.microsoft.com/office/word/2010/wordprocessingInk" xmlns:wpg="http://schemas.microsoft.com/office/word/2010/wordprocessingGroup" xmlns:w14="http://schemas.microsoft.com/office/word/2010/wordml" xmlns:w="http://schemas.openxmlformats.org/wordprocessingml/2006/main" xmlns:w10="urn:schemas-microsoft-com:office:word" xmlns:wp14="http://schemas.microsoft.com/office/word/2010/wordprocessingDrawing" xmlns:v="urn:schemas-microsoft-com:vml" xmlns:o="urn:schemas-microsoft-com:office:office" xmlns:mc="http://schemas.openxmlformats.org/markup-compatibility/2006" xmlns:wpc="http://schemas.microsoft.com/office/word/2010/wordprocessingCanvas" xmlns="" val="0"/>
                         </a:ext>
                       </a:extLst>
                     </a:blip>
@@ -7059,7 +7122,7 @@
       <w:tblPr>
         <w:tblStyle w:val="TableGrid"/>
         <w:tblW w:w="0" w:type="auto"/>
-        <w:tblLook w:val="04A0" w:firstRow="1" w:lastRow="0" w:firstColumn="1" w:lastColumn="0" w:noHBand="0" w:noVBand="1"/>
+        <w:tblLook w:val="04A0"/>
       </w:tblPr>
       <w:tblGrid>
         <w:gridCol w:w="4788"/>
@@ -7140,6 +7203,7 @@
             <w:pPr>
               <w:jc w:val="both"/>
             </w:pPr>
+            <w:proofErr w:type="spellStart"/>
             <w:r>
               <w:rPr>
                 <w:rFonts w:eastAsia="Arial"/>
@@ -7147,12 +7211,119 @@
               </w:rPr>
               <w:t>employeeId</w:t>
             </w:r>
+            <w:proofErr w:type="spellEnd"/>
             <w:r>
               <w:rPr>
                 <w:rFonts w:eastAsia="Arial"/>
               </w:rPr>
-              <w:t>, employeeName, employeeAddress, employeeJoinDate, employeeQualification, employeeContactDetails, employeeContactNumber, employeeEmail, employeeDOB</w:t>
-            </w:r>
+              <w:t xml:space="preserve">, </w:t>
+            </w:r>
+            <w:proofErr w:type="spellStart"/>
+            <w:r>
+              <w:rPr>
+                <w:rFonts w:eastAsia="Arial"/>
+              </w:rPr>
+              <w:t>employeeName</w:t>
+            </w:r>
+            <w:proofErr w:type="spellEnd"/>
+            <w:r>
+              <w:rPr>
+                <w:rFonts w:eastAsia="Arial"/>
+              </w:rPr>
+              <w:t xml:space="preserve">, </w:t>
+            </w:r>
+            <w:proofErr w:type="spellStart"/>
+            <w:r>
+              <w:rPr>
+                <w:rFonts w:eastAsia="Arial"/>
+              </w:rPr>
+              <w:t>employeeAddress</w:t>
+            </w:r>
+            <w:proofErr w:type="spellEnd"/>
+            <w:r>
+              <w:rPr>
+                <w:rFonts w:eastAsia="Arial"/>
+              </w:rPr>
+              <w:t xml:space="preserve">, </w:t>
+            </w:r>
+            <w:proofErr w:type="spellStart"/>
+            <w:r>
+              <w:rPr>
+                <w:rFonts w:eastAsia="Arial"/>
+              </w:rPr>
+              <w:t>employeeJoinDate</w:t>
+            </w:r>
+            <w:proofErr w:type="spellEnd"/>
+            <w:r>
+              <w:rPr>
+                <w:rFonts w:eastAsia="Arial"/>
+              </w:rPr>
+              <w:t xml:space="preserve">, </w:t>
+            </w:r>
+            <w:proofErr w:type="spellStart"/>
+            <w:r>
+              <w:rPr>
+                <w:rFonts w:eastAsia="Arial"/>
+              </w:rPr>
+              <w:t>employeeQualification</w:t>
+            </w:r>
+            <w:proofErr w:type="spellEnd"/>
+            <w:r>
+              <w:rPr>
+                <w:rFonts w:eastAsia="Arial"/>
+              </w:rPr>
+              <w:t xml:space="preserve">, </w:t>
+            </w:r>
+            <w:proofErr w:type="spellStart"/>
+            <w:r>
+              <w:rPr>
+                <w:rFonts w:eastAsia="Arial"/>
+              </w:rPr>
+              <w:t>employeeContactDetails</w:t>
+            </w:r>
+            <w:proofErr w:type="spellEnd"/>
+            <w:r>
+              <w:rPr>
+                <w:rFonts w:eastAsia="Arial"/>
+              </w:rPr>
+              <w:t xml:space="preserve">, </w:t>
+            </w:r>
+            <w:proofErr w:type="spellStart"/>
+            <w:r>
+              <w:rPr>
+                <w:rFonts w:eastAsia="Arial"/>
+              </w:rPr>
+              <w:t>employeeContactNumber</w:t>
+            </w:r>
+            <w:proofErr w:type="spellEnd"/>
+            <w:r>
+              <w:rPr>
+                <w:rFonts w:eastAsia="Arial"/>
+              </w:rPr>
+              <w:t xml:space="preserve">, </w:t>
+            </w:r>
+            <w:proofErr w:type="spellStart"/>
+            <w:r>
+              <w:rPr>
+                <w:rFonts w:eastAsia="Arial"/>
+              </w:rPr>
+              <w:t>employeeEmail</w:t>
+            </w:r>
+            <w:proofErr w:type="spellEnd"/>
+            <w:r>
+              <w:rPr>
+                <w:rFonts w:eastAsia="Arial"/>
+              </w:rPr>
+              <w:t xml:space="preserve">, </w:t>
+            </w:r>
+            <w:proofErr w:type="spellStart"/>
+            <w:r>
+              <w:rPr>
+                <w:rFonts w:eastAsia="Arial"/>
+              </w:rPr>
+              <w:t>employeeDOB</w:t>
+            </w:r>
+            <w:proofErr w:type="spellEnd"/>
           </w:p>
         </w:tc>
       </w:tr>
@@ -7178,15 +7349,62 @@
             <w:pPr>
               <w:jc w:val="both"/>
             </w:pPr>
+            <w:proofErr w:type="spellStart"/>
             <w:r>
               <w:rPr>
                 <w:b/>
               </w:rPr>
               <w:t>clientId</w:t>
             </w:r>
-            <w:r>
-              <w:t>, clientName, clientEmail, clientContactNumber, clientAddress, clientType, businessDetails</w:t>
-            </w:r>
+            <w:proofErr w:type="spellEnd"/>
+            <w:r>
+              <w:t xml:space="preserve">, </w:t>
+            </w:r>
+            <w:proofErr w:type="spellStart"/>
+            <w:r>
+              <w:t>clientName</w:t>
+            </w:r>
+            <w:proofErr w:type="spellEnd"/>
+            <w:r>
+              <w:t xml:space="preserve">, </w:t>
+            </w:r>
+            <w:proofErr w:type="spellStart"/>
+            <w:r>
+              <w:t>clientEmail</w:t>
+            </w:r>
+            <w:proofErr w:type="spellEnd"/>
+            <w:r>
+              <w:t xml:space="preserve">, </w:t>
+            </w:r>
+            <w:proofErr w:type="spellStart"/>
+            <w:r>
+              <w:t>clientContactNumber</w:t>
+            </w:r>
+            <w:proofErr w:type="spellEnd"/>
+            <w:r>
+              <w:t xml:space="preserve">, </w:t>
+            </w:r>
+            <w:proofErr w:type="spellStart"/>
+            <w:r>
+              <w:t>clientAddress</w:t>
+            </w:r>
+            <w:proofErr w:type="spellEnd"/>
+            <w:r>
+              <w:t xml:space="preserve">, </w:t>
+            </w:r>
+            <w:proofErr w:type="spellStart"/>
+            <w:r>
+              <w:t>clientType</w:t>
+            </w:r>
+            <w:proofErr w:type="spellEnd"/>
+            <w:r>
+              <w:t xml:space="preserve">, </w:t>
+            </w:r>
+            <w:proofErr w:type="spellStart"/>
+            <w:r>
+              <w:t>businessDetails</w:t>
+            </w:r>
+            <w:proofErr w:type="spellEnd"/>
           </w:p>
         </w:tc>
       </w:tr>
@@ -7215,19 +7433,15 @@
                 <w:b/>
               </w:rPr>
             </w:pPr>
+            <w:proofErr w:type="spellStart"/>
             <w:r>
               <w:rPr>
                 <w:rFonts w:eastAsia="Arial"/>
                 <w:b/>
               </w:rPr>
-              <w:t xml:space="preserve">AmountId, </w:t>
-            </w:r>
-            <w:r>
-              <w:rPr>
-                <w:rFonts w:eastAsia="Arial"/>
-              </w:rPr>
-              <w:t>amountDescription</w:t>
-            </w:r>
+              <w:t>AmountId</w:t>
+            </w:r>
+            <w:proofErr w:type="spellEnd"/>
             <w:r>
               <w:rPr>
                 <w:rFonts w:eastAsia="Arial"/>
@@ -7235,30 +7449,69 @@
               </w:rPr>
               <w:t xml:space="preserve">, </w:t>
             </w:r>
+            <w:proofErr w:type="spellStart"/>
             <w:r>
               <w:rPr>
                 <w:rFonts w:eastAsia="Arial"/>
               </w:rPr>
+              <w:t>amountDescription</w:t>
+            </w:r>
+            <w:proofErr w:type="spellEnd"/>
+            <w:r>
+              <w:rPr>
+                <w:rFonts w:eastAsia="Arial"/>
+                <w:b/>
+              </w:rPr>
+              <w:t xml:space="preserve">, </w:t>
+            </w:r>
+            <w:proofErr w:type="spellStart"/>
+            <w:r>
+              <w:rPr>
+                <w:rFonts w:eastAsia="Arial"/>
+              </w:rPr>
               <w:t>amount</w:t>
             </w:r>
             <w:r>
               <w:rPr>
                 <w:rFonts w:eastAsia="Arial"/>
               </w:rPr>
-              <w:t xml:space="preserve">Type, </w:t>
-            </w:r>
+              <w:t>Type</w:t>
+            </w:r>
+            <w:proofErr w:type="spellEnd"/>
             <w:r>
               <w:rPr>
                 <w:rFonts w:eastAsia="Arial"/>
               </w:rPr>
+              <w:t xml:space="preserve">, </w:t>
+            </w:r>
+            <w:proofErr w:type="spellStart"/>
+            <w:r>
+              <w:rPr>
+                <w:rFonts w:eastAsia="Arial"/>
+              </w:rPr>
               <w:t>amount</w:t>
             </w:r>
             <w:r>
               <w:rPr>
                 <w:rFonts w:eastAsia="Arial"/>
               </w:rPr>
-              <w:t>Value, accountBalance</w:t>
-            </w:r>
+              <w:t>Value</w:t>
+            </w:r>
+            <w:proofErr w:type="spellEnd"/>
+            <w:r>
+              <w:rPr>
+                <w:rFonts w:eastAsia="Arial"/>
+              </w:rPr>
+              <w:t xml:space="preserve">, </w:t>
+            </w:r>
+            <w:proofErr w:type="spellStart"/>
+            <w:r>
+              <w:rPr>
+                <w:rFonts w:eastAsia="Arial"/>
+              </w:rPr>
+              <w:t>accountBalance</w:t>
+            </w:r>
+            <w:proofErr w:type="spellEnd"/>
           </w:p>
         </w:tc>
       </w:tr>
@@ -7284,16 +7537,51 @@
             <w:pPr>
               <w:jc w:val="both"/>
             </w:pPr>
+            <w:proofErr w:type="spellStart"/>
             <w:r>
               <w:rPr>
                 <w:rFonts w:eastAsia="Arial"/>
                 <w:b/>
               </w:rPr>
-              <w:t xml:space="preserve">schemeId, </w:t>
-            </w:r>
-            <w:r>
-              <w:t>schemeName, schemeDescription, schemeType, schemeDuration</w:t>
-            </w:r>
+              <w:t>schemeId</w:t>
+            </w:r>
+            <w:proofErr w:type="spellEnd"/>
+            <w:r>
+              <w:rPr>
+                <w:rFonts w:eastAsia="Arial"/>
+                <w:b/>
+              </w:rPr>
+              <w:t xml:space="preserve">, </w:t>
+            </w:r>
+            <w:proofErr w:type="spellStart"/>
+            <w:r>
+              <w:t>schemeName</w:t>
+            </w:r>
+            <w:proofErr w:type="spellEnd"/>
+            <w:r>
+              <w:t xml:space="preserve">, </w:t>
+            </w:r>
+            <w:proofErr w:type="spellStart"/>
+            <w:r>
+              <w:t>schemeDescription</w:t>
+            </w:r>
+            <w:proofErr w:type="spellEnd"/>
+            <w:r>
+              <w:t xml:space="preserve">, </w:t>
+            </w:r>
+            <w:proofErr w:type="spellStart"/>
+            <w:r>
+              <w:t>schemeType</w:t>
+            </w:r>
+            <w:proofErr w:type="spellEnd"/>
+            <w:r>
+              <w:t xml:space="preserve">, </w:t>
+            </w:r>
+            <w:proofErr w:type="spellStart"/>
+            <w:r>
+              <w:t>schemeDuration</w:t>
+            </w:r>
+            <w:proofErr w:type="spellEnd"/>
           </w:p>
         </w:tc>
       </w:tr>
@@ -7319,6 +7607,7 @@
             <w:pPr>
               <w:jc w:val="both"/>
             </w:pPr>
+            <w:proofErr w:type="spellStart"/>
             <w:r>
               <w:rPr>
                 <w:b/>
@@ -7332,6 +7621,7 @@
               </w:rPr>
               <w:t>Id</w:t>
             </w:r>
+            <w:proofErr w:type="spellEnd"/>
             <w:r>
               <w:rPr>
                 <w:rFonts w:eastAsia="Arial"/>
@@ -7339,9 +7629,35 @@
               </w:rPr>
               <w:t xml:space="preserve">, </w:t>
             </w:r>
-            <w:r>
-              <w:t>loanName, loanDescription, loanType, loanDuration</w:t>
-            </w:r>
+            <w:proofErr w:type="spellStart"/>
+            <w:r>
+              <w:t>loanName</w:t>
+            </w:r>
+            <w:proofErr w:type="spellEnd"/>
+            <w:r>
+              <w:t xml:space="preserve">, </w:t>
+            </w:r>
+            <w:proofErr w:type="spellStart"/>
+            <w:r>
+              <w:t>loanDescription</w:t>
+            </w:r>
+            <w:proofErr w:type="spellEnd"/>
+            <w:r>
+              <w:t xml:space="preserve">, </w:t>
+            </w:r>
+            <w:proofErr w:type="spellStart"/>
+            <w:r>
+              <w:t>loanType</w:t>
+            </w:r>
+            <w:proofErr w:type="spellEnd"/>
+            <w:r>
+              <w:t xml:space="preserve">, </w:t>
+            </w:r>
+            <w:proofErr w:type="spellStart"/>
+            <w:r>
+              <w:t>loanDuration</w:t>
+            </w:r>
+            <w:proofErr w:type="spellEnd"/>
           </w:p>
         </w:tc>
       </w:tr>
@@ -7533,7 +7849,7 @@
         </w:rPr>
         <w:lastRenderedPageBreak/>
         <w:drawing>
-          <wp:inline distT="0" distB="0" distL="0" distR="0" wp14:anchorId="524F4185" wp14:editId="45916B99">
+          <wp:inline distT="0" distB="0" distL="0" distR="0">
             <wp:extent cx="5924550" cy="7886700"/>
             <wp:effectExtent l="19050" t="0" r="0" b="0"/>
             <wp:docPr id="5" name="Picture 4" descr="MFMS.ER Diagram.png"/>
@@ -7548,7 +7864,7 @@
                     <pic:cNvPicPr/>
                   </pic:nvPicPr>
                   <pic:blipFill>
-                    <a:blip r:embed="rId17" cstate="print"/>
+                    <a:blip r:embed="rId16" cstate="print"/>
                     <a:stretch>
                       <a:fillRect/>
                     </a:stretch>
@@ -7622,6 +7938,7 @@
       <w:r>
         <w:t xml:space="preserve">The database used for this software is called </w:t>
       </w:r>
+      <w:proofErr w:type="spellStart"/>
       <w:r>
         <w:rPr>
           <w:b/>
@@ -7634,6 +7951,7 @@
         </w:rPr>
         <w:t>db</w:t>
       </w:r>
+      <w:proofErr w:type="spellEnd"/>
       <w:r>
         <w:t xml:space="preserve">. Database tables and corresponding keys are shown in tabular form. It shows the tables and its columns. A key in </w:t>
       </w:r>
@@ -7651,7 +7969,7 @@
       <w:tblPr>
         <w:tblStyle w:val="TableGrid"/>
         <w:tblW w:w="0" w:type="auto"/>
-        <w:tblLook w:val="04A0" w:firstRow="1" w:lastRow="0" w:firstColumn="1" w:lastColumn="0" w:noHBand="0" w:noVBand="1"/>
+        <w:tblLook w:val="04A0"/>
       </w:tblPr>
       <w:tblGrid>
         <w:gridCol w:w="4788"/>
@@ -7732,6 +8050,7 @@
             <w:pPr>
               <w:jc w:val="both"/>
             </w:pPr>
+            <w:proofErr w:type="spellStart"/>
             <w:r>
               <w:rPr>
                 <w:rFonts w:eastAsia="Arial"/>
@@ -7739,12 +8058,119 @@
               </w:rPr>
               <w:t>employeeId</w:t>
             </w:r>
+            <w:proofErr w:type="spellEnd"/>
             <w:r>
               <w:rPr>
                 <w:rFonts w:eastAsia="Arial"/>
               </w:rPr>
-              <w:t>, employeeName, employeeAddress, employeeJoinDate, employeeQualification, employeeContactDetails, employeeContactNumber, employeeEmail, employeeDOB</w:t>
-            </w:r>
+              <w:t xml:space="preserve">, </w:t>
+            </w:r>
+            <w:proofErr w:type="spellStart"/>
+            <w:r>
+              <w:rPr>
+                <w:rFonts w:eastAsia="Arial"/>
+              </w:rPr>
+              <w:t>employeeName</w:t>
+            </w:r>
+            <w:proofErr w:type="spellEnd"/>
+            <w:r>
+              <w:rPr>
+                <w:rFonts w:eastAsia="Arial"/>
+              </w:rPr>
+              <w:t xml:space="preserve">, </w:t>
+            </w:r>
+            <w:proofErr w:type="spellStart"/>
+            <w:r>
+              <w:rPr>
+                <w:rFonts w:eastAsia="Arial"/>
+              </w:rPr>
+              <w:t>employeeAddress</w:t>
+            </w:r>
+            <w:proofErr w:type="spellEnd"/>
+            <w:r>
+              <w:rPr>
+                <w:rFonts w:eastAsia="Arial"/>
+              </w:rPr>
+              <w:t xml:space="preserve">, </w:t>
+            </w:r>
+            <w:proofErr w:type="spellStart"/>
+            <w:r>
+              <w:rPr>
+                <w:rFonts w:eastAsia="Arial"/>
+              </w:rPr>
+              <w:t>employeeJoinDate</w:t>
+            </w:r>
+            <w:proofErr w:type="spellEnd"/>
+            <w:r>
+              <w:rPr>
+                <w:rFonts w:eastAsia="Arial"/>
+              </w:rPr>
+              <w:t xml:space="preserve">, </w:t>
+            </w:r>
+            <w:proofErr w:type="spellStart"/>
+            <w:r>
+              <w:rPr>
+                <w:rFonts w:eastAsia="Arial"/>
+              </w:rPr>
+              <w:t>employeeQualification</w:t>
+            </w:r>
+            <w:proofErr w:type="spellEnd"/>
+            <w:r>
+              <w:rPr>
+                <w:rFonts w:eastAsia="Arial"/>
+              </w:rPr>
+              <w:t xml:space="preserve">, </w:t>
+            </w:r>
+            <w:proofErr w:type="spellStart"/>
+            <w:r>
+              <w:rPr>
+                <w:rFonts w:eastAsia="Arial"/>
+              </w:rPr>
+              <w:t>employeeContactDetails</w:t>
+            </w:r>
+            <w:proofErr w:type="spellEnd"/>
+            <w:r>
+              <w:rPr>
+                <w:rFonts w:eastAsia="Arial"/>
+              </w:rPr>
+              <w:t xml:space="preserve">, </w:t>
+            </w:r>
+            <w:proofErr w:type="spellStart"/>
+            <w:r>
+              <w:rPr>
+                <w:rFonts w:eastAsia="Arial"/>
+              </w:rPr>
+              <w:t>employeeContactNumber</w:t>
+            </w:r>
+            <w:proofErr w:type="spellEnd"/>
+            <w:r>
+              <w:rPr>
+                <w:rFonts w:eastAsia="Arial"/>
+              </w:rPr>
+              <w:t xml:space="preserve">, </w:t>
+            </w:r>
+            <w:proofErr w:type="spellStart"/>
+            <w:r>
+              <w:rPr>
+                <w:rFonts w:eastAsia="Arial"/>
+              </w:rPr>
+              <w:t>employeeEmail</w:t>
+            </w:r>
+            <w:proofErr w:type="spellEnd"/>
+            <w:r>
+              <w:rPr>
+                <w:rFonts w:eastAsia="Arial"/>
+              </w:rPr>
+              <w:t xml:space="preserve">, </w:t>
+            </w:r>
+            <w:proofErr w:type="spellStart"/>
+            <w:r>
+              <w:rPr>
+                <w:rFonts w:eastAsia="Arial"/>
+              </w:rPr>
+              <w:t>employeeDOB</w:t>
+            </w:r>
+            <w:proofErr w:type="spellEnd"/>
           </w:p>
         </w:tc>
       </w:tr>
@@ -7770,15 +8196,62 @@
             <w:pPr>
               <w:jc w:val="both"/>
             </w:pPr>
+            <w:proofErr w:type="spellStart"/>
             <w:r>
               <w:rPr>
                 <w:b/>
               </w:rPr>
               <w:t>clientId</w:t>
             </w:r>
-            <w:r>
-              <w:t>, clientName, clientEmail, clientContactNumber, clientAddress, clientType, businessDetails</w:t>
-            </w:r>
+            <w:proofErr w:type="spellEnd"/>
+            <w:r>
+              <w:t xml:space="preserve">, </w:t>
+            </w:r>
+            <w:proofErr w:type="spellStart"/>
+            <w:r>
+              <w:t>clientName</w:t>
+            </w:r>
+            <w:proofErr w:type="spellEnd"/>
+            <w:r>
+              <w:t xml:space="preserve">, </w:t>
+            </w:r>
+            <w:proofErr w:type="spellStart"/>
+            <w:r>
+              <w:t>clientEmail</w:t>
+            </w:r>
+            <w:proofErr w:type="spellEnd"/>
+            <w:r>
+              <w:t xml:space="preserve">, </w:t>
+            </w:r>
+            <w:proofErr w:type="spellStart"/>
+            <w:r>
+              <w:t>clientContactNumber</w:t>
+            </w:r>
+            <w:proofErr w:type="spellEnd"/>
+            <w:r>
+              <w:t xml:space="preserve">, </w:t>
+            </w:r>
+            <w:proofErr w:type="spellStart"/>
+            <w:r>
+              <w:t>clientAddress</w:t>
+            </w:r>
+            <w:proofErr w:type="spellEnd"/>
+            <w:r>
+              <w:t xml:space="preserve">, </w:t>
+            </w:r>
+            <w:proofErr w:type="spellStart"/>
+            <w:r>
+              <w:t>clientType</w:t>
+            </w:r>
+            <w:proofErr w:type="spellEnd"/>
+            <w:r>
+              <w:t xml:space="preserve">, </w:t>
+            </w:r>
+            <w:proofErr w:type="spellStart"/>
+            <w:r>
+              <w:t>businessDetails</w:t>
+            </w:r>
+            <w:proofErr w:type="spellEnd"/>
           </w:p>
         </w:tc>
       </w:tr>
@@ -7807,19 +8280,15 @@
                 <w:b/>
               </w:rPr>
             </w:pPr>
+            <w:proofErr w:type="spellStart"/>
             <w:r>
               <w:rPr>
                 <w:rFonts w:eastAsia="Arial"/>
                 <w:b/>
               </w:rPr>
-              <w:t xml:space="preserve">AmountId, </w:t>
-            </w:r>
-            <w:r>
-              <w:rPr>
-                <w:rFonts w:eastAsia="Arial"/>
-              </w:rPr>
-              <w:t>amountDescription</w:t>
-            </w:r>
+              <w:t>AmountId</w:t>
+            </w:r>
+            <w:proofErr w:type="spellEnd"/>
             <w:r>
               <w:rPr>
                 <w:rFonts w:eastAsia="Arial"/>
@@ -7827,30 +8296,69 @@
               </w:rPr>
               <w:t xml:space="preserve">, </w:t>
             </w:r>
+            <w:proofErr w:type="spellStart"/>
             <w:r>
               <w:rPr>
                 <w:rFonts w:eastAsia="Arial"/>
               </w:rPr>
+              <w:t>amountDescription</w:t>
+            </w:r>
+            <w:proofErr w:type="spellEnd"/>
+            <w:r>
+              <w:rPr>
+                <w:rFonts w:eastAsia="Arial"/>
+                <w:b/>
+              </w:rPr>
+              <w:t xml:space="preserve">, </w:t>
+            </w:r>
+            <w:proofErr w:type="spellStart"/>
+            <w:r>
+              <w:rPr>
+                <w:rFonts w:eastAsia="Arial"/>
+              </w:rPr>
               <w:t>amount</w:t>
             </w:r>
             <w:r>
               <w:rPr>
                 <w:rFonts w:eastAsia="Arial"/>
               </w:rPr>
-              <w:t xml:space="preserve">Type, </w:t>
-            </w:r>
+              <w:t>Type</w:t>
+            </w:r>
+            <w:proofErr w:type="spellEnd"/>
             <w:r>
               <w:rPr>
                 <w:rFonts w:eastAsia="Arial"/>
               </w:rPr>
+              <w:t xml:space="preserve">, </w:t>
+            </w:r>
+            <w:proofErr w:type="spellStart"/>
+            <w:r>
+              <w:rPr>
+                <w:rFonts w:eastAsia="Arial"/>
+              </w:rPr>
               <w:t>amount</w:t>
             </w:r>
             <w:r>
               <w:rPr>
                 <w:rFonts w:eastAsia="Arial"/>
               </w:rPr>
-              <w:t>Value, accountBalance</w:t>
-            </w:r>
+              <w:t>Value</w:t>
+            </w:r>
+            <w:proofErr w:type="spellEnd"/>
+            <w:r>
+              <w:rPr>
+                <w:rFonts w:eastAsia="Arial"/>
+              </w:rPr>
+              <w:t xml:space="preserve">, </w:t>
+            </w:r>
+            <w:proofErr w:type="spellStart"/>
+            <w:r>
+              <w:rPr>
+                <w:rFonts w:eastAsia="Arial"/>
+              </w:rPr>
+              <w:t>accountBalance</w:t>
+            </w:r>
+            <w:proofErr w:type="spellEnd"/>
           </w:p>
         </w:tc>
       </w:tr>
@@ -7876,16 +8384,51 @@
             <w:pPr>
               <w:jc w:val="both"/>
             </w:pPr>
+            <w:proofErr w:type="spellStart"/>
             <w:r>
               <w:rPr>
                 <w:rFonts w:eastAsia="Arial"/>
                 <w:b/>
               </w:rPr>
-              <w:t xml:space="preserve">schemeId, </w:t>
-            </w:r>
-            <w:r>
-              <w:t>schemeName, schemeDescription, schemeType, schemeDuration</w:t>
-            </w:r>
+              <w:t>schemeId</w:t>
+            </w:r>
+            <w:proofErr w:type="spellEnd"/>
+            <w:r>
+              <w:rPr>
+                <w:rFonts w:eastAsia="Arial"/>
+                <w:b/>
+              </w:rPr>
+              <w:t xml:space="preserve">, </w:t>
+            </w:r>
+            <w:proofErr w:type="spellStart"/>
+            <w:r>
+              <w:t>schemeName</w:t>
+            </w:r>
+            <w:proofErr w:type="spellEnd"/>
+            <w:r>
+              <w:t xml:space="preserve">, </w:t>
+            </w:r>
+            <w:proofErr w:type="spellStart"/>
+            <w:r>
+              <w:t>schemeDescription</w:t>
+            </w:r>
+            <w:proofErr w:type="spellEnd"/>
+            <w:r>
+              <w:t xml:space="preserve">, </w:t>
+            </w:r>
+            <w:proofErr w:type="spellStart"/>
+            <w:r>
+              <w:t>schemeType</w:t>
+            </w:r>
+            <w:proofErr w:type="spellEnd"/>
+            <w:r>
+              <w:t xml:space="preserve">, </w:t>
+            </w:r>
+            <w:proofErr w:type="spellStart"/>
+            <w:r>
+              <w:t>schemeDuration</w:t>
+            </w:r>
+            <w:proofErr w:type="spellEnd"/>
           </w:p>
         </w:tc>
       </w:tr>
@@ -7911,6 +8454,7 @@
             <w:pPr>
               <w:jc w:val="both"/>
             </w:pPr>
+            <w:proofErr w:type="spellStart"/>
             <w:r>
               <w:rPr>
                 <w:b/>
@@ -7924,6 +8468,7 @@
               </w:rPr>
               <w:t>Id</w:t>
             </w:r>
+            <w:proofErr w:type="spellEnd"/>
             <w:r>
               <w:rPr>
                 <w:rFonts w:eastAsia="Arial"/>
@@ -7931,9 +8476,35 @@
               </w:rPr>
               <w:t xml:space="preserve">, </w:t>
             </w:r>
-            <w:r>
-              <w:t>loanName, loanDescription, loanType, loanDuration</w:t>
-            </w:r>
+            <w:proofErr w:type="spellStart"/>
+            <w:r>
+              <w:t>loanName</w:t>
+            </w:r>
+            <w:proofErr w:type="spellEnd"/>
+            <w:r>
+              <w:t xml:space="preserve">, </w:t>
+            </w:r>
+            <w:proofErr w:type="spellStart"/>
+            <w:r>
+              <w:t>loanDescription</w:t>
+            </w:r>
+            <w:proofErr w:type="spellEnd"/>
+            <w:r>
+              <w:t xml:space="preserve">, </w:t>
+            </w:r>
+            <w:proofErr w:type="spellStart"/>
+            <w:r>
+              <w:t>loanType</w:t>
+            </w:r>
+            <w:proofErr w:type="spellEnd"/>
+            <w:r>
+              <w:t xml:space="preserve">, </w:t>
+            </w:r>
+            <w:proofErr w:type="spellStart"/>
+            <w:r>
+              <w:t>loanDuration</w:t>
+            </w:r>
+            <w:proofErr w:type="spellEnd"/>
           </w:p>
         </w:tc>
       </w:tr>
@@ -8033,7 +8604,7 @@
           <w:lang w:bidi="ar-SA"/>
         </w:rPr>
         <w:drawing>
-          <wp:inline distT="0" distB="0" distL="0" distR="0" wp14:anchorId="76D9B614" wp14:editId="192B13E1">
+          <wp:inline distT="0" distB="0" distL="0" distR="0">
             <wp:extent cx="5928360" cy="2981183"/>
             <wp:effectExtent l="0" t="0" r="0" b="0"/>
             <wp:docPr id="11" name="Picture 11"/>
@@ -8048,10 +8619,10 @@
                     <pic:cNvPicPr/>
                   </pic:nvPicPr>
                   <pic:blipFill>
-                    <a:blip r:embed="rId18">
+                    <a:blip r:embed="rId17" cstate="print">
                       <a:extLst>
                         <a:ext uri="{28A0092B-C50C-407E-A947-70E740481C1C}">
-                          <a14:useLocalDpi xmlns:a14="http://schemas.microsoft.com/office/drawing/2010/main" val="0"/>
+                          <a14:useLocalDpi xmlns:a14="http://schemas.microsoft.com/office/drawing/2010/main" xmlns:wps="http://schemas.microsoft.com/office/word/2010/wordprocessingShape" xmlns:wpi="http://schemas.microsoft.com/office/word/2010/wordprocessingInk" xmlns:wpg="http://schemas.microsoft.com/office/word/2010/wordprocessingGroup" xmlns:w14="http://schemas.microsoft.com/office/word/2010/wordml" xmlns:w="http://schemas.openxmlformats.org/wordprocessingml/2006/main" xmlns:w10="urn:schemas-microsoft-com:office:word" xmlns:wp14="http://schemas.microsoft.com/office/word/2010/wordprocessingDrawing" xmlns:v="urn:schemas-microsoft-com:vml" xmlns:o="urn:schemas-microsoft-com:office:office" xmlns:mc="http://schemas.openxmlformats.org/markup-compatibility/2006" xmlns:wpc="http://schemas.microsoft.com/office/word/2010/wordprocessingCanvas" xmlns="" val="0"/>
                         </a:ext>
                       </a:extLst>
                     </a:blip>
@@ -8157,7 +8728,7 @@
         </w:rPr>
         <w:lastRenderedPageBreak/>
         <w:drawing>
-          <wp:inline distT="0" distB="0" distL="0" distR="0" wp14:anchorId="24A666E5" wp14:editId="1EC635F6">
+          <wp:inline distT="0" distB="0" distL="0" distR="0">
             <wp:extent cx="5943600" cy="5543550"/>
             <wp:effectExtent l="0" t="0" r="0" b="0"/>
             <wp:docPr id="10" name="Picture 10"/>
@@ -8172,10 +8743,10 @@
                     <pic:cNvPicPr/>
                   </pic:nvPicPr>
                   <pic:blipFill>
-                    <a:blip r:embed="rId19">
+                    <a:blip r:embed="rId18" cstate="print">
                       <a:extLst>
                         <a:ext uri="{28A0092B-C50C-407E-A947-70E740481C1C}">
-                          <a14:useLocalDpi xmlns:a14="http://schemas.microsoft.com/office/drawing/2010/main" val="0"/>
+                          <a14:useLocalDpi xmlns:a14="http://schemas.microsoft.com/office/drawing/2010/main" xmlns:wps="http://schemas.microsoft.com/office/word/2010/wordprocessingShape" xmlns:wpi="http://schemas.microsoft.com/office/word/2010/wordprocessingInk" xmlns:wpg="http://schemas.microsoft.com/office/word/2010/wordprocessingGroup" xmlns:w14="http://schemas.microsoft.com/office/word/2010/wordml" xmlns:w="http://schemas.openxmlformats.org/wordprocessingml/2006/main" xmlns:w10="urn:schemas-microsoft-com:office:word" xmlns:wp14="http://schemas.microsoft.com/office/word/2010/wordprocessingDrawing" xmlns:v="urn:schemas-microsoft-com:vml" xmlns:o="urn:schemas-microsoft-com:office:office" xmlns:mc="http://schemas.openxmlformats.org/markup-compatibility/2006" xmlns:wpc="http://schemas.microsoft.com/office/word/2010/wordprocessingCanvas" xmlns="" val="0"/>
                         </a:ext>
                       </a:extLst>
                     </a:blip>
@@ -8276,7 +8847,15 @@
         </w:numPr>
       </w:pPr>
       <w:r>
-        <w:t>Relational DBMS MySQL will be used to implement &amp; execute SQL query to database.</w:t>
+        <w:t xml:space="preserve">Relational DBMS </w:t>
+      </w:r>
+      <w:proofErr w:type="spellStart"/>
+      <w:r>
+        <w:t>MySQL</w:t>
+      </w:r>
+      <w:proofErr w:type="spellEnd"/>
+      <w:r>
+        <w:t xml:space="preserve"> will be used to implement &amp; execute SQL query to database.</w:t>
       </w:r>
     </w:p>
     <w:p>
@@ -8549,7 +9128,15 @@
         </w:numPr>
       </w:pPr>
       <w:r>
-        <w:t xml:space="preserve">The mobile version is getting developed for java environment only. We could develop the app such a way that it would support other mobile OS like Symbian, Android etc.  </w:t>
+        <w:t xml:space="preserve">The mobile version is getting developed for java environment only. We could develop the app such a way that it would support other mobile OS like </w:t>
+      </w:r>
+      <w:proofErr w:type="spellStart"/>
+      <w:r>
+        <w:t>Symbian</w:t>
+      </w:r>
+      <w:proofErr w:type="spellEnd"/>
+      <w:r>
+        <w:t xml:space="preserve">, Android etc.  </w:t>
       </w:r>
     </w:p>
     <w:p>
@@ -8580,7 +9167,7 @@
           <w:rFonts w:ascii="Arial" w:eastAsia="Arial" w:hAnsi="Arial" w:cs="Arial"/>
         </w:rPr>
       </w:pPr>
-      <w:hyperlink r:id="rId20" w:history="1">
+      <w:hyperlink r:id="rId19" w:history="1">
         <w:r>
           <w:rPr>
             <w:rStyle w:val="Hyperlink"/>
@@ -8601,7 +9188,7 @@
           <w:rFonts w:ascii="Arial" w:eastAsia="Arial" w:hAnsi="Arial" w:cs="Arial"/>
         </w:rPr>
       </w:pPr>
-      <w:hyperlink r:id="rId21" w:history="1">
+      <w:hyperlink r:id="rId20" w:history="1">
         <w:r>
           <w:rPr>
             <w:rStyle w:val="Hyperlink"/>
@@ -8622,7 +9209,7 @@
           <w:rFonts w:ascii="Arial" w:eastAsia="Arial" w:hAnsi="Arial" w:cs="Arial"/>
         </w:rPr>
       </w:pPr>
-      <w:hyperlink r:id="rId22" w:history="1">
+      <w:hyperlink r:id="rId21" w:history="1">
         <w:r>
           <w:rPr>
             <w:rStyle w:val="Hyperlink"/>
@@ -8643,7 +9230,7 @@
           <w:rFonts w:ascii="Arial" w:eastAsia="Arial" w:hAnsi="Arial" w:cs="Arial"/>
         </w:rPr>
       </w:pPr>
-      <w:hyperlink r:id="rId23" w:history="1">
+      <w:hyperlink r:id="rId22" w:history="1">
         <w:r>
           <w:rPr>
             <w:rStyle w:val="Hyperlink"/>
@@ -8664,7 +9251,7 @@
           <w:rFonts w:ascii="Arial" w:eastAsia="Arial" w:hAnsi="Arial" w:cs="Arial"/>
         </w:rPr>
       </w:pPr>
-      <w:hyperlink r:id="rId24" w:history="1">
+      <w:hyperlink r:id="rId23" w:history="1">
         <w:r>
           <w:rPr>
             <w:rStyle w:val="Hyperlink"/>
@@ -8685,7 +9272,7 @@
           <w:rFonts w:ascii="Arial" w:eastAsia="Arial" w:hAnsi="Arial" w:cs="Arial"/>
         </w:rPr>
       </w:pPr>
-      <w:hyperlink r:id="rId25" w:history="1">
+      <w:hyperlink r:id="rId24" w:history="1">
         <w:r>
           <w:rPr>
             <w:rStyle w:val="Hyperlink"/>
@@ -8706,7 +9293,7 @@
           <w:rFonts w:ascii="Arial" w:eastAsia="Arial" w:hAnsi="Arial" w:cs="Arial"/>
         </w:rPr>
       </w:pPr>
-      <w:hyperlink r:id="rId26" w:history="1">
+      <w:hyperlink r:id="rId25" w:history="1">
         <w:r>
           <w:rPr>
             <w:rStyle w:val="Hyperlink"/>
@@ -8727,7 +9314,7 @@
           <w:rFonts w:ascii="Arial" w:hAnsi="Arial" w:cs="Arial"/>
         </w:rPr>
       </w:pPr>
-      <w:hyperlink r:id="rId27" w:history="1">
+      <w:hyperlink r:id="rId26" w:history="1">
         <w:r>
           <w:rPr>
             <w:rStyle w:val="Hyperlink"/>
@@ -8790,8 +9377,16 @@
         <w:rPr>
           <w:rFonts w:ascii="Arial" w:hAnsi="Arial" w:cs="Arial"/>
         </w:rPr>
-        <w:t xml:space="preserve"> - E. R. Balaguruswamy</w:t>
-      </w:r>
+        <w:t xml:space="preserve"> - E. R. </w:t>
+      </w:r>
+      <w:proofErr w:type="spellStart"/>
+      <w:r>
+        <w:rPr>
+          <w:rFonts w:ascii="Arial" w:hAnsi="Arial" w:cs="Arial"/>
+        </w:rPr>
+        <w:t>Balaguruswamy</w:t>
+      </w:r>
+      <w:proofErr w:type="spellEnd"/>
     </w:p>
     <w:p>
       <w:pPr>
@@ -8806,12 +9401,12 @@
     </w:p>
     <w:p/>
     <w:sectPr>
-      <w:headerReference w:type="even" r:id="rId28"/>
-      <w:headerReference w:type="default" r:id="rId29"/>
-      <w:footerReference w:type="even" r:id="rId30"/>
-      <w:footerReference w:type="default" r:id="rId31"/>
-      <w:headerReference w:type="first" r:id="rId32"/>
-      <w:footerReference w:type="first" r:id="rId33"/>
+      <w:headerReference w:type="even" r:id="rId27"/>
+      <w:headerReference w:type="default" r:id="rId28"/>
+      <w:footerReference w:type="even" r:id="rId29"/>
+      <w:footerReference w:type="default" r:id="rId30"/>
+      <w:headerReference w:type="first" r:id="rId31"/>
+      <w:footerReference w:type="first" r:id="rId32"/>
       <w:pgSz w:w="12240" w:h="15840"/>
       <w:pgMar w:top="1440" w:right="1440" w:bottom="1440" w:left="1440" w:header="720" w:footer="720" w:gutter="0"/>
       <w:pgBorders w:offsetFrom="page">
@@ -8830,7 +9425,7 @@
 </file>
 
 <file path=word/endnotes.xml><?xml version="1.0" encoding="utf-8"?>
-<w:endnotes xmlns:wpc="http://schemas.microsoft.com/office/word/2010/wordprocessingCanvas" xmlns:mc="http://schemas.openxmlformats.org/markup-compatibility/2006" xmlns:o="urn:schemas-microsoft-com:office:office" xmlns:r="http://schemas.openxmlformats.org/officeDocument/2006/relationships" xmlns:m="http://schemas.openxmlformats.org/officeDocument/2006/math" xmlns:v="urn:schemas-microsoft-com:vml" xmlns:wp14="http://schemas.microsoft.com/office/word/2010/wordprocessingDrawing" xmlns:wp="http://schemas.openxmlformats.org/drawingml/2006/wordprocessingDrawing" xmlns:w10="urn:schemas-microsoft-com:office:word" xmlns:w="http://schemas.openxmlformats.org/wordprocessingml/2006/main" xmlns:w14="http://schemas.microsoft.com/office/word/2010/wordml" xmlns:wpg="http://schemas.microsoft.com/office/word/2010/wordprocessingGroup" xmlns:wpi="http://schemas.microsoft.com/office/word/2010/wordprocessingInk" xmlns:wne="http://schemas.microsoft.com/office/word/2006/wordml" xmlns:wps="http://schemas.microsoft.com/office/word/2010/wordprocessingShape" mc:Ignorable="w14 wp14">
+<w:endnotes xmlns:ve="http://schemas.openxmlformats.org/markup-compatibility/2006" xmlns:o="urn:schemas-microsoft-com:office:office" xmlns:r="http://schemas.openxmlformats.org/officeDocument/2006/relationships" xmlns:m="http://schemas.openxmlformats.org/officeDocument/2006/math" xmlns:v="urn:schemas-microsoft-com:vml" xmlns:wp="http://schemas.openxmlformats.org/drawingml/2006/wordprocessingDrawing" xmlns:w10="urn:schemas-microsoft-com:office:word" xmlns:w="http://schemas.openxmlformats.org/wordprocessingml/2006/main" xmlns:wne="http://schemas.microsoft.com/office/word/2006/wordml">
   <w:endnote w:type="separator" w:id="-1">
     <w:p>
       <w:pPr>
@@ -8855,7 +9450,7 @@
 </file>
 
 <file path=word/footer1.xml><?xml version="1.0" encoding="utf-8"?>
-<w:ftr xmlns:wpc="http://schemas.microsoft.com/office/word/2010/wordprocessingCanvas" xmlns:mc="http://schemas.openxmlformats.org/markup-compatibility/2006" xmlns:o="urn:schemas-microsoft-com:office:office" xmlns:r="http://schemas.openxmlformats.org/officeDocument/2006/relationships" xmlns:m="http://schemas.openxmlformats.org/officeDocument/2006/math" xmlns:v="urn:schemas-microsoft-com:vml" xmlns:wp14="http://schemas.microsoft.com/office/word/2010/wordprocessingDrawing" xmlns:wp="http://schemas.openxmlformats.org/drawingml/2006/wordprocessingDrawing" xmlns:w10="urn:schemas-microsoft-com:office:word" xmlns:w="http://schemas.openxmlformats.org/wordprocessingml/2006/main" xmlns:w14="http://schemas.microsoft.com/office/word/2010/wordml" xmlns:wpg="http://schemas.microsoft.com/office/word/2010/wordprocessingGroup" xmlns:wpi="http://schemas.microsoft.com/office/word/2010/wordprocessingInk" xmlns:wne="http://schemas.microsoft.com/office/word/2006/wordml" xmlns:wps="http://schemas.microsoft.com/office/word/2010/wordprocessingShape" mc:Ignorable="w14 wp14">
+<w:ftr xmlns:ve="http://schemas.openxmlformats.org/markup-compatibility/2006" xmlns:o="urn:schemas-microsoft-com:office:office" xmlns:r="http://schemas.openxmlformats.org/officeDocument/2006/relationships" xmlns:m="http://schemas.openxmlformats.org/officeDocument/2006/math" xmlns:v="urn:schemas-microsoft-com:vml" xmlns:wp="http://schemas.openxmlformats.org/drawingml/2006/wordprocessingDrawing" xmlns:w10="urn:schemas-microsoft-com:office:word" xmlns:w="http://schemas.openxmlformats.org/wordprocessingml/2006/main" xmlns:wne="http://schemas.microsoft.com/office/word/2006/wordml">
   <w:p>
     <w:pPr>
       <w:pStyle w:val="Footer"/>
@@ -8865,7 +9460,7 @@
 </file>
 
 <file path=word/footer2.xml><?xml version="1.0" encoding="utf-8"?>
-<w:ftr xmlns:wpc="http://schemas.microsoft.com/office/word/2010/wordprocessingCanvas" xmlns:mc="http://schemas.openxmlformats.org/markup-compatibility/2006" xmlns:o="urn:schemas-microsoft-com:office:office" xmlns:r="http://schemas.openxmlformats.org/officeDocument/2006/relationships" xmlns:m="http://schemas.openxmlformats.org/officeDocument/2006/math" xmlns:v="urn:schemas-microsoft-com:vml" xmlns:wp14="http://schemas.microsoft.com/office/word/2010/wordprocessingDrawing" xmlns:wp="http://schemas.openxmlformats.org/drawingml/2006/wordprocessingDrawing" xmlns:w10="urn:schemas-microsoft-com:office:word" xmlns:w="http://schemas.openxmlformats.org/wordprocessingml/2006/main" xmlns:w14="http://schemas.microsoft.com/office/word/2010/wordml" xmlns:wpg="http://schemas.microsoft.com/office/word/2010/wordprocessingGroup" xmlns:wpi="http://schemas.microsoft.com/office/word/2010/wordprocessingInk" xmlns:wne="http://schemas.microsoft.com/office/word/2006/wordml" xmlns:wps="http://schemas.microsoft.com/office/word/2010/wordprocessingShape" mc:Ignorable="w14 wp14">
+<w:ftr xmlns:ve="http://schemas.openxmlformats.org/markup-compatibility/2006" xmlns:o="urn:schemas-microsoft-com:office:office" xmlns:r="http://schemas.openxmlformats.org/officeDocument/2006/relationships" xmlns:m="http://schemas.openxmlformats.org/officeDocument/2006/math" xmlns:v="urn:schemas-microsoft-com:vml" xmlns:wp="http://schemas.openxmlformats.org/drawingml/2006/wordprocessingDrawing" xmlns:w10="urn:schemas-microsoft-com:office:word" xmlns:w="http://schemas.openxmlformats.org/wordprocessingml/2006/main" xmlns:wne="http://schemas.microsoft.com/office/word/2006/wordml">
   <w:sdt>
     <w:sdtPr>
       <w:id w:val="-757219047"/>
@@ -8898,7 +9493,7 @@
           <w:rPr>
             <w:noProof/>
           </w:rPr>
-          <w:t>3</w:t>
+          <w:t>9</w:t>
         </w:r>
         <w:r>
           <w:rPr>
@@ -8918,7 +9513,7 @@
 </file>
 
 <file path=word/footer3.xml><?xml version="1.0" encoding="utf-8"?>
-<w:ftr xmlns:wpc="http://schemas.microsoft.com/office/word/2010/wordprocessingCanvas" xmlns:mc="http://schemas.openxmlformats.org/markup-compatibility/2006" xmlns:o="urn:schemas-microsoft-com:office:office" xmlns:r="http://schemas.openxmlformats.org/officeDocument/2006/relationships" xmlns:m="http://schemas.openxmlformats.org/officeDocument/2006/math" xmlns:v="urn:schemas-microsoft-com:vml" xmlns:wp14="http://schemas.microsoft.com/office/word/2010/wordprocessingDrawing" xmlns:wp="http://schemas.openxmlformats.org/drawingml/2006/wordprocessingDrawing" xmlns:w10="urn:schemas-microsoft-com:office:word" xmlns:w="http://schemas.openxmlformats.org/wordprocessingml/2006/main" xmlns:w14="http://schemas.microsoft.com/office/word/2010/wordml" xmlns:wpg="http://schemas.microsoft.com/office/word/2010/wordprocessingGroup" xmlns:wpi="http://schemas.microsoft.com/office/word/2010/wordprocessingInk" xmlns:wne="http://schemas.microsoft.com/office/word/2006/wordml" xmlns:wps="http://schemas.microsoft.com/office/word/2010/wordprocessingShape" mc:Ignorable="w14 wp14">
+<w:ftr xmlns:ve="http://schemas.openxmlformats.org/markup-compatibility/2006" xmlns:o="urn:schemas-microsoft-com:office:office" xmlns:r="http://schemas.openxmlformats.org/officeDocument/2006/relationships" xmlns:m="http://schemas.openxmlformats.org/officeDocument/2006/math" xmlns:v="urn:schemas-microsoft-com:vml" xmlns:wp="http://schemas.openxmlformats.org/drawingml/2006/wordprocessingDrawing" xmlns:w10="urn:schemas-microsoft-com:office:word" xmlns:w="http://schemas.openxmlformats.org/wordprocessingml/2006/main" xmlns:wne="http://schemas.microsoft.com/office/word/2006/wordml">
   <w:p>
     <w:pPr>
       <w:pStyle w:val="Footer"/>
@@ -8928,7 +9523,7 @@
 </file>
 
 <file path=word/footnotes.xml><?xml version="1.0" encoding="utf-8"?>
-<w:footnotes xmlns:wpc="http://schemas.microsoft.com/office/word/2010/wordprocessingCanvas" xmlns:mc="http://schemas.openxmlformats.org/markup-compatibility/2006" xmlns:o="urn:schemas-microsoft-com:office:office" xmlns:r="http://schemas.openxmlformats.org/officeDocument/2006/relationships" xmlns:m="http://schemas.openxmlformats.org/officeDocument/2006/math" xmlns:v="urn:schemas-microsoft-com:vml" xmlns:wp14="http://schemas.microsoft.com/office/word/2010/wordprocessingDrawing" xmlns:wp="http://schemas.openxmlformats.org/drawingml/2006/wordprocessingDrawing" xmlns:w10="urn:schemas-microsoft-com:office:word" xmlns:w="http://schemas.openxmlformats.org/wordprocessingml/2006/main" xmlns:w14="http://schemas.microsoft.com/office/word/2010/wordml" xmlns:wpg="http://schemas.microsoft.com/office/word/2010/wordprocessingGroup" xmlns:wpi="http://schemas.microsoft.com/office/word/2010/wordprocessingInk" xmlns:wne="http://schemas.microsoft.com/office/word/2006/wordml" xmlns:wps="http://schemas.microsoft.com/office/word/2010/wordprocessingShape" mc:Ignorable="w14 wp14">
+<w:footnotes xmlns:ve="http://schemas.openxmlformats.org/markup-compatibility/2006" xmlns:o="urn:schemas-microsoft-com:office:office" xmlns:r="http://schemas.openxmlformats.org/officeDocument/2006/relationships" xmlns:m="http://schemas.openxmlformats.org/officeDocument/2006/math" xmlns:v="urn:schemas-microsoft-com:vml" xmlns:wp="http://schemas.openxmlformats.org/drawingml/2006/wordprocessingDrawing" xmlns:w10="urn:schemas-microsoft-com:office:word" xmlns:w="http://schemas.openxmlformats.org/wordprocessingml/2006/main" xmlns:wne="http://schemas.microsoft.com/office/word/2006/wordml">
   <w:footnote w:type="separator" w:id="-1">
     <w:p>
       <w:pPr>
@@ -8953,7 +9548,7 @@
 </file>
 
 <file path=word/header1.xml><?xml version="1.0" encoding="utf-8"?>
-<w:hdr xmlns:wpc="http://schemas.microsoft.com/office/word/2010/wordprocessingCanvas" xmlns:mc="http://schemas.openxmlformats.org/markup-compatibility/2006" xmlns:o="urn:schemas-microsoft-com:office:office" xmlns:r="http://schemas.openxmlformats.org/officeDocument/2006/relationships" xmlns:m="http://schemas.openxmlformats.org/officeDocument/2006/math" xmlns:v="urn:schemas-microsoft-com:vml" xmlns:wp14="http://schemas.microsoft.com/office/word/2010/wordprocessingDrawing" xmlns:wp="http://schemas.openxmlformats.org/drawingml/2006/wordprocessingDrawing" xmlns:w10="urn:schemas-microsoft-com:office:word" xmlns:w="http://schemas.openxmlformats.org/wordprocessingml/2006/main" xmlns:w14="http://schemas.microsoft.com/office/word/2010/wordml" xmlns:wpg="http://schemas.microsoft.com/office/word/2010/wordprocessingGroup" xmlns:wpi="http://schemas.microsoft.com/office/word/2010/wordprocessingInk" xmlns:wne="http://schemas.microsoft.com/office/word/2006/wordml" xmlns:wps="http://schemas.microsoft.com/office/word/2010/wordprocessingShape" mc:Ignorable="w14 wp14">
+<w:hdr xmlns:ve="http://schemas.openxmlformats.org/markup-compatibility/2006" xmlns:o="urn:schemas-microsoft-com:office:office" xmlns:r="http://schemas.openxmlformats.org/officeDocument/2006/relationships" xmlns:m="http://schemas.openxmlformats.org/officeDocument/2006/math" xmlns:v="urn:schemas-microsoft-com:vml" xmlns:wp="http://schemas.openxmlformats.org/drawingml/2006/wordprocessingDrawing" xmlns:w10="urn:schemas-microsoft-com:office:word" xmlns:w="http://schemas.openxmlformats.org/wordprocessingml/2006/main" xmlns:wne="http://schemas.microsoft.com/office/word/2006/wordml">
   <w:p>
     <w:pPr>
       <w:pStyle w:val="Header"/>
@@ -8963,7 +9558,7 @@
 </file>
 
 <file path=word/header2.xml><?xml version="1.0" encoding="utf-8"?>
-<w:hdr xmlns:wpc="http://schemas.microsoft.com/office/word/2010/wordprocessingCanvas" xmlns:mc="http://schemas.openxmlformats.org/markup-compatibility/2006" xmlns:o="urn:schemas-microsoft-com:office:office" xmlns:r="http://schemas.openxmlformats.org/officeDocument/2006/relationships" xmlns:m="http://schemas.openxmlformats.org/officeDocument/2006/math" xmlns:v="urn:schemas-microsoft-com:vml" xmlns:wp14="http://schemas.microsoft.com/office/word/2010/wordprocessingDrawing" xmlns:wp="http://schemas.openxmlformats.org/drawingml/2006/wordprocessingDrawing" xmlns:w10="urn:schemas-microsoft-com:office:word" xmlns:w="http://schemas.openxmlformats.org/wordprocessingml/2006/main" xmlns:w14="http://schemas.microsoft.com/office/word/2010/wordml" xmlns:wpg="http://schemas.microsoft.com/office/word/2010/wordprocessingGroup" xmlns:wpi="http://schemas.microsoft.com/office/word/2010/wordprocessingInk" xmlns:wne="http://schemas.microsoft.com/office/word/2006/wordml" xmlns:wps="http://schemas.microsoft.com/office/word/2010/wordprocessingShape" mc:Ignorable="w14 wp14">
+<w:hdr xmlns:ve="http://schemas.openxmlformats.org/markup-compatibility/2006" xmlns:o="urn:schemas-microsoft-com:office:office" xmlns:r="http://schemas.openxmlformats.org/officeDocument/2006/relationships" xmlns:m="http://schemas.openxmlformats.org/officeDocument/2006/math" xmlns:v="urn:schemas-microsoft-com:vml" xmlns:wp="http://schemas.openxmlformats.org/drawingml/2006/wordprocessingDrawing" xmlns:w10="urn:schemas-microsoft-com:office:word" xmlns:w="http://schemas.openxmlformats.org/wordprocessingml/2006/main" xmlns:wne="http://schemas.microsoft.com/office/word/2006/wordml">
   <w:p>
     <w:pPr>
       <w:pStyle w:val="Header"/>
@@ -8996,8 +9591,36 @@
         <w:b w:val="0"/>
         <w:color w:val="A6A6A6" w:themeColor="background1" w:themeShade="A6"/>
       </w:rPr>
-      <w:t xml:space="preserve">                                                Shovan Saha</w:t>
+      <w:t xml:space="preserve">                                                </w:t>
     </w:r>
+    <w:proofErr w:type="spellStart"/>
+    <w:r>
+      <w:rPr>
+        <w:rStyle w:val="schoolmangtaa1"/>
+        <w:b w:val="0"/>
+        <w:color w:val="A6A6A6" w:themeColor="background1" w:themeShade="A6"/>
+      </w:rPr>
+      <w:t>Shovan</w:t>
+    </w:r>
+    <w:proofErr w:type="spellEnd"/>
+    <w:r>
+      <w:rPr>
+        <w:rStyle w:val="schoolmangtaa1"/>
+        <w:b w:val="0"/>
+        <w:color w:val="A6A6A6" w:themeColor="background1" w:themeShade="A6"/>
+      </w:rPr>
+      <w:t xml:space="preserve"> </w:t>
+    </w:r>
+    <w:proofErr w:type="spellStart"/>
+    <w:r>
+      <w:rPr>
+        <w:rStyle w:val="schoolmangtaa1"/>
+        <w:b w:val="0"/>
+        <w:color w:val="A6A6A6" w:themeColor="background1" w:themeShade="A6"/>
+      </w:rPr>
+      <w:t>Saha</w:t>
+    </w:r>
+    <w:proofErr w:type="spellEnd"/>
   </w:p>
   <w:p>
     <w:pPr>
@@ -9008,7 +9631,7 @@
 </file>
 
 <file path=word/header3.xml><?xml version="1.0" encoding="utf-8"?>
-<w:hdr xmlns:wpc="http://schemas.microsoft.com/office/word/2010/wordprocessingCanvas" xmlns:mc="http://schemas.openxmlformats.org/markup-compatibility/2006" xmlns:o="urn:schemas-microsoft-com:office:office" xmlns:r="http://schemas.openxmlformats.org/officeDocument/2006/relationships" xmlns:m="http://schemas.openxmlformats.org/officeDocument/2006/math" xmlns:v="urn:schemas-microsoft-com:vml" xmlns:wp14="http://schemas.microsoft.com/office/word/2010/wordprocessingDrawing" xmlns:wp="http://schemas.openxmlformats.org/drawingml/2006/wordprocessingDrawing" xmlns:w10="urn:schemas-microsoft-com:office:word" xmlns:w="http://schemas.openxmlformats.org/wordprocessingml/2006/main" xmlns:w14="http://schemas.microsoft.com/office/word/2010/wordml" xmlns:wpg="http://schemas.microsoft.com/office/word/2010/wordprocessingGroup" xmlns:wpi="http://schemas.microsoft.com/office/word/2010/wordprocessingInk" xmlns:wne="http://schemas.microsoft.com/office/word/2006/wordml" xmlns:wps="http://schemas.microsoft.com/office/word/2010/wordprocessingShape" mc:Ignorable="w14 wp14">
+<w:hdr xmlns:ve="http://schemas.openxmlformats.org/markup-compatibility/2006" xmlns:o="urn:schemas-microsoft-com:office:office" xmlns:r="http://schemas.openxmlformats.org/officeDocument/2006/relationships" xmlns:m="http://schemas.openxmlformats.org/officeDocument/2006/math" xmlns:v="urn:schemas-microsoft-com:vml" xmlns:wp="http://schemas.openxmlformats.org/drawingml/2006/wordprocessingDrawing" xmlns:w10="urn:schemas-microsoft-com:office:word" xmlns:w="http://schemas.openxmlformats.org/wordprocessingml/2006/main" xmlns:wne="http://schemas.microsoft.com/office/word/2006/wordml">
   <w:p>
     <w:pPr>
       <w:pStyle w:val="Header"/>
@@ -9018,7 +9641,7 @@
 </file>
 
 <file path=word/numbering.xml><?xml version="1.0" encoding="utf-8"?>
-<w:numbering xmlns:wpc="http://schemas.microsoft.com/office/word/2010/wordprocessingCanvas" xmlns:mc="http://schemas.openxmlformats.org/markup-compatibility/2006" xmlns:o="urn:schemas-microsoft-com:office:office" xmlns:r="http://schemas.openxmlformats.org/officeDocument/2006/relationships" xmlns:m="http://schemas.openxmlformats.org/officeDocument/2006/math" xmlns:v="urn:schemas-microsoft-com:vml" xmlns:wp14="http://schemas.microsoft.com/office/word/2010/wordprocessingDrawing" xmlns:wp="http://schemas.openxmlformats.org/drawingml/2006/wordprocessingDrawing" xmlns:w10="urn:schemas-microsoft-com:office:word" xmlns:w="http://schemas.openxmlformats.org/wordprocessingml/2006/main" xmlns:w14="http://schemas.microsoft.com/office/word/2010/wordml" xmlns:wpg="http://schemas.microsoft.com/office/word/2010/wordprocessingGroup" xmlns:wpi="http://schemas.microsoft.com/office/word/2010/wordprocessingInk" xmlns:wne="http://schemas.microsoft.com/office/word/2006/wordml" xmlns:wps="http://schemas.microsoft.com/office/word/2010/wordprocessingShape" mc:Ignorable="w14 wp14">
+<w:numbering xmlns:ve="http://schemas.openxmlformats.org/markup-compatibility/2006" xmlns:o="urn:schemas-microsoft-com:office:office" xmlns:r="http://schemas.openxmlformats.org/officeDocument/2006/relationships" xmlns:m="http://schemas.openxmlformats.org/officeDocument/2006/math" xmlns:v="urn:schemas-microsoft-com:vml" xmlns:wp="http://schemas.openxmlformats.org/drawingml/2006/wordprocessingDrawing" xmlns:w10="urn:schemas-microsoft-com:office:word" xmlns:w="http://schemas.openxmlformats.org/wordprocessingml/2006/main" xmlns:wne="http://schemas.microsoft.com/office/word/2006/wordml">
   <w:abstractNum w:abstractNumId="0">
     <w:nsid w:val="00000002"/>
     <w:multiLevelType w:val="multilevel"/>
@@ -10895,7 +11518,712 @@
 </file>
 
 <file path=word/styles.xml><?xml version="1.0" encoding="utf-8"?>
-<w:styles xmlns:mc="http://schemas.openxmlformats.org/markup-compatibility/2006" xmlns:r="http://schemas.openxmlformats.org/officeDocument/2006/relationships" xmlns:w="http://schemas.openxmlformats.org/wordprocessingml/2006/main" xmlns:w14="http://schemas.microsoft.com/office/word/2010/wordml" mc:Ignorable="w14">
+<w:styles xmlns:r="http://schemas.openxmlformats.org/officeDocument/2006/relationships" xmlns:w="http://schemas.openxmlformats.org/wordprocessingml/2006/main">
+  <w:docDefaults>
+    <w:rPrDefault>
+      <w:rPr>
+        <w:rFonts w:asciiTheme="minorHAnsi" w:eastAsiaTheme="minorHAnsi" w:hAnsiTheme="minorHAnsi" w:cstheme="minorBidi"/>
+        <w:sz w:val="22"/>
+        <w:szCs w:val="22"/>
+        <w:lang w:val="en-US" w:eastAsia="en-US" w:bidi="ar-SA"/>
+      </w:rPr>
+    </w:rPrDefault>
+    <w:pPrDefault>
+      <w:pPr>
+        <w:spacing w:after="200" w:line="276" w:lineRule="auto"/>
+      </w:pPr>
+    </w:pPrDefault>
+  </w:docDefaults>
+  <w:latentStyles w:defLockedState="0" w:defUIPriority="99" w:defSemiHidden="1" w:defUnhideWhenUsed="1" w:defQFormat="0" w:count="267">
+    <w:lsdException w:name="Normal" w:semiHidden="0" w:uiPriority="0" w:unhideWhenUsed="0" w:qFormat="1"/>
+    <w:lsdException w:name="heading 1" w:semiHidden="0" w:uiPriority="9" w:unhideWhenUsed="0" w:qFormat="1"/>
+    <w:lsdException w:name="heading 2" w:uiPriority="9" w:qFormat="1"/>
+    <w:lsdException w:name="heading 3" w:uiPriority="9" w:qFormat="1"/>
+    <w:lsdException w:name="heading 4" w:uiPriority="9" w:qFormat="1"/>
+    <w:lsdException w:name="heading 5" w:uiPriority="9" w:qFormat="1"/>
+    <w:lsdException w:name="heading 6" w:uiPriority="9" w:qFormat="1"/>
+    <w:lsdException w:name="heading 7" w:uiPriority="9" w:qFormat="1"/>
+    <w:lsdException w:name="heading 8" w:uiPriority="9" w:qFormat="1"/>
+    <w:lsdException w:name="heading 9" w:uiPriority="9" w:qFormat="1"/>
+    <w:lsdException w:name="toc 1" w:uiPriority="39"/>
+    <w:lsdException w:name="toc 2" w:uiPriority="39"/>
+    <w:lsdException w:name="toc 3" w:uiPriority="39"/>
+    <w:lsdException w:name="toc 4" w:uiPriority="39"/>
+    <w:lsdException w:name="toc 5" w:uiPriority="39"/>
+    <w:lsdException w:name="toc 6" w:uiPriority="39"/>
+    <w:lsdException w:name="toc 7" w:uiPriority="39"/>
+    <w:lsdException w:name="toc 8" w:uiPriority="39"/>
+    <w:lsdException w:name="toc 9" w:uiPriority="39"/>
+    <w:lsdException w:name="caption" w:uiPriority="35" w:qFormat="1"/>
+    <w:lsdException w:name="Title" w:semiHidden="0" w:uiPriority="10" w:unhideWhenUsed="0" w:qFormat="1"/>
+    <w:lsdException w:name="Default Paragraph Font" w:uiPriority="1"/>
+    <w:lsdException w:name="Subtitle" w:semiHidden="0" w:uiPriority="11" w:unhideWhenUsed="0" w:qFormat="1"/>
+    <w:lsdException w:name="Strong" w:semiHidden="0" w:uiPriority="22" w:unhideWhenUsed="0" w:qFormat="1"/>
+    <w:lsdException w:name="Emphasis" w:semiHidden="0" w:uiPriority="20" w:unhideWhenUsed="0" w:qFormat="1"/>
+    <w:lsdException w:name="Table Grid" w:semiHidden="0" w:uiPriority="59" w:unhideWhenUsed="0"/>
+    <w:lsdException w:name="Placeholder Text" w:unhideWhenUsed="0"/>
+    <w:lsdException w:name="No Spacing" w:semiHidden="0" w:uiPriority="1" w:unhideWhenUsed="0" w:qFormat="1"/>
+    <w:lsdException w:name="Light Shading" w:semiHidden="0" w:uiPriority="60" w:unhideWhenUsed="0"/>
+    <w:lsdException w:name="Light List" w:semiHidden="0" w:uiPriority="61" w:unhideWhenUsed="0"/>
+    <w:lsdException w:name="Light Grid" w:semiHidden="0" w:uiPriority="62" w:unhideWhenUsed="0"/>
+    <w:lsdException w:name="Medium Shading 1" w:semiHidden="0" w:uiPriority="63" w:unhideWhenUsed="0"/>
+    <w:lsdException w:name="Medium Shading 2" w:semiHidden="0" w:uiPriority="64" w:unhideWhenUsed="0"/>
+    <w:lsdException w:name="Medium List 1" w:semiHidden="0" w:uiPriority="65" w:unhideWhenUsed="0"/>
+    <w:lsdException w:name="Medium List 2" w:semiHidden="0" w:uiPriority="66" w:unhideWhenUsed="0"/>
+    <w:lsdException w:name="Medium Grid 1" w:semiHidden="0" w:uiPriority="67" w:unhideWhenUsed="0"/>
+    <w:lsdException w:name="Medium Grid 2" w:semiHidden="0" w:uiPriority="68" w:unhideWhenUsed="0"/>
+    <w:lsdException w:name="Medium Grid 3" w:semiHidden="0" w:uiPriority="69" w:unhideWhenUsed="0"/>
+    <w:lsdException w:name="Dark List" w:semiHidden="0" w:uiPriority="70" w:unhideWhenUsed="0"/>
+    <w:lsdException w:name="Colorful Shading" w:semiHidden="0" w:uiPriority="71" w:unhideWhenUsed="0"/>
+    <w:lsdException w:name="Colorful List" w:semiHidden="0" w:uiPriority="72" w:unhideWhenUsed="0"/>
+    <w:lsdException w:name="Colorful Grid" w:semiHidden="0" w:uiPriority="73" w:unhideWhenUsed="0"/>
+    <w:lsdException w:name="Light Shading Accent 1" w:semiHidden="0" w:uiPriority="60" w:unhideWhenUsed="0"/>
+    <w:lsdException w:name="Light List Accent 1" w:semiHidden="0" w:uiPriority="61" w:unhideWhenUsed="0"/>
+    <w:lsdException w:name="Light Grid Accent 1" w:semiHidden="0" w:uiPriority="62" w:unhideWhenUsed="0"/>
+    <w:lsdException w:name="Medium Shading 1 Accent 1" w:semiHidden="0" w:uiPriority="63" w:unhideWhenUsed="0"/>
+    <w:lsdException w:name="Medium Shading 2 Accent 1" w:semiHidden="0" w:uiPriority="64" w:unhideWhenUsed="0"/>
+    <w:lsdException w:name="Medium List 1 Accent 1" w:semiHidden="0" w:uiPriority="65" w:unhideWhenUsed="0"/>
+    <w:lsdException w:name="Revision" w:unhideWhenUsed="0"/>
+    <w:lsdException w:name="List Paragraph" w:semiHidden="0" w:uiPriority="34" w:unhideWhenUsed="0" w:qFormat="1"/>
+    <w:lsdException w:name="Quote" w:semiHidden="0" w:uiPriority="29" w:unhideWhenUsed="0" w:qFormat="1"/>
+    <w:lsdException w:name="Intense Quote" w:semiHidden="0" w:uiPriority="30" w:unhideWhenUsed="0" w:qFormat="1"/>
+    <w:lsdException w:name="Medium List 2 Accent 1" w:semiHidden="0" w:uiPriority="66" w:unhideWhenUsed="0"/>
+    <w:lsdException w:name="Medium Grid 1 Accent 1" w:semiHidden="0" w:uiPriority="67" w:unhideWhenUsed="0"/>
+    <w:lsdException w:name="Medium Grid 2 Accent 1" w:semiHidden="0" w:uiPriority="68" w:unhideWhenUsed="0"/>
+    <w:lsdException w:name="Medium Grid 3 Accent 1" w:semiHidden="0" w:uiPriority="69" w:unhideWhenUsed="0"/>
+    <w:lsdException w:name="Dark List Accent 1" w:semiHidden="0" w:uiPriority="70" w:unhideWhenUsed="0"/>
+    <w:lsdException w:name="Colorful Shading Accent 1" w:semiHidden="0" w:uiPriority="71" w:unhideWhenUsed="0"/>
+    <w:lsdException w:name="Colorful List Accent 1" w:semiHidden="0" w:uiPriority="72" w:unhideWhenUsed="0"/>
+    <w:lsdException w:name="Colorful Grid Accent 1" w:semiHidden="0" w:uiPriority="73" w:unhideWhenUsed="0"/>
+    <w:lsdException w:name="Light Shading Accent 2" w:semiHidden="0" w:uiPriority="60" w:unhideWhenUsed="0"/>
+    <w:lsdException w:name="Light List Accent 2" w:semiHidden="0" w:uiPriority="61" w:unhideWhenUsed="0"/>
+    <w:lsdException w:name="Light Grid Accent 2" w:semiHidden="0" w:uiPriority="62" w:unhideWhenUsed="0"/>
+    <w:lsdException w:name="Medium Shading 1 Accent 2" w:semiHidden="0" w:uiPriority="63" w:unhideWhenUsed="0"/>
+    <w:lsdException w:name="Medium Shading 2 Accent 2" w:semiHidden="0" w:uiPriority="64" w:unhideWhenUsed="0"/>
+    <w:lsdException w:name="Medium List 1 Accent 2" w:semiHidden="0" w:uiPriority="65" w:unhideWhenUsed="0"/>
+    <w:lsdException w:name="Medium List 2 Accent 2" w:semiHidden="0" w:uiPriority="66" w:unhideWhenUsed="0"/>
+    <w:lsdException w:name="Medium Grid 1 Accent 2" w:semiHidden="0" w:uiPriority="67" w:unhideWhenUsed="0"/>
+    <w:lsdException w:name="Medium Grid 2 Accent 2" w:semiHidden="0" w:uiPriority="68" w:unhideWhenUsed="0"/>
+    <w:lsdException w:name="Medium Grid 3 Accent 2" w:semiHidden="0" w:uiPriority="69" w:unhideWhenUsed="0"/>
+    <w:lsdException w:name="Dark List Accent 2" w:semiHidden="0" w:uiPriority="70" w:unhideWhenUsed="0"/>
+    <w:lsdException w:name="Colorful Shading Accent 2" w:semiHidden="0" w:uiPriority="71" w:unhideWhenUsed="0"/>
+    <w:lsdException w:name="Colorful List Accent 2" w:semiHidden="0" w:uiPriority="72" w:unhideWhenUsed="0"/>
+    <w:lsdException w:name="Colorful Grid Accent 2" w:semiHidden="0" w:uiPriority="73" w:unhideWhenUsed="0"/>
+    <w:lsdException w:name="Light Shading Accent 3" w:semiHidden="0" w:uiPriority="60" w:unhideWhenUsed="0"/>
+    <w:lsdException w:name="Light List Accent 3" w:semiHidden="0" w:uiPriority="61" w:unhideWhenUsed="0"/>
+    <w:lsdException w:name="Light Grid Accent 3" w:semiHidden="0" w:uiPriority="62" w:unhideWhenUsed="0"/>
+    <w:lsdException w:name="Medium Shading 1 Accent 3" w:semiHidden="0" w:uiPriority="63" w:unhideWhenUsed="0"/>
+    <w:lsdException w:name="Medium Shading 2 Accent 3" w:semiHidden="0" w:uiPriority="64" w:unhideWhenUsed="0"/>
+    <w:lsdException w:name="Medium List 1 Accent 3" w:semiHidden="0" w:uiPriority="65" w:unhideWhenUsed="0"/>
+    <w:lsdException w:name="Medium List 2 Accent 3" w:semiHidden="0" w:uiPriority="66" w:unhideWhenUsed="0"/>
+    <w:lsdException w:name="Medium Grid 1 Accent 3" w:semiHidden="0" w:uiPriority="67" w:unhideWhenUsed="0"/>
+    <w:lsdException w:name="Medium Grid 2 Accent 3" w:semiHidden="0" w:uiPriority="68" w:unhideWhenUsed="0"/>
+    <w:lsdException w:name="Medium Grid 3 Accent 3" w:semiHidden="0" w:uiPriority="69" w:unhideWhenUsed="0"/>
+    <w:lsdException w:name="Dark List Accent 3" w:semiHidden="0" w:uiPriority="70" w:unhideWhenUsed="0"/>
+    <w:lsdException w:name="Colorful Shading Accent 3" w:semiHidden="0" w:uiPriority="71" w:unhideWhenUsed="0"/>
+    <w:lsdException w:name="Colorful List Accent 3" w:semiHidden="0" w:uiPriority="72" w:unhideWhenUsed="0"/>
+    <w:lsdException w:name="Colorful Grid Accent 3" w:semiHidden="0" w:uiPriority="73" w:unhideWhenUsed="0"/>
+    <w:lsdException w:name="Light Shading Accent 4" w:semiHidden="0" w:uiPriority="60" w:unhideWhenUsed="0"/>
+    <w:lsdException w:name="Light List Accent 4" w:semiHidden="0" w:uiPriority="61" w:unhideWhenUsed="0"/>
+    <w:lsdException w:name="Light Grid Accent 4" w:semiHidden="0" w:uiPriority="62" w:unhideWhenUsed="0"/>
+    <w:lsdException w:name="Medium Shading 1 Accent 4" w:semiHidden="0" w:uiPriority="63" w:unhideWhenUsed="0"/>
+    <w:lsdException w:name="Medium Shading 2 Accent 4" w:semiHidden="0" w:uiPriority="64" w:unhideWhenUsed="0"/>
+    <w:lsdException w:name="Medium List 1 Accent 4" w:semiHidden="0" w:uiPriority="65" w:unhideWhenUsed="0"/>
+    <w:lsdException w:name="Medium List 2 Accent 4" w:semiHidden="0" w:uiPriority="66" w:unhideWhenUsed="0"/>
+    <w:lsdException w:name="Medium Grid 1 Accent 4" w:semiHidden="0" w:uiPriority="67" w:unhideWhenUsed="0"/>
+    <w:lsdException w:name="Medium Grid 2 Accent 4" w:semiHidden="0" w:uiPriority="68" w:unhideWhenUsed="0"/>
+    <w:lsdException w:name="Medium Grid 3 Accent 4" w:semiHidden="0" w:uiPriority="69" w:unhideWhenUsed="0"/>
+    <w:lsdException w:name="Dark List Accent 4" w:semiHidden="0" w:uiPriority="70" w:unhideWhenUsed="0"/>
+    <w:lsdException w:name="Colorful Shading Accent 4" w:semiHidden="0" w:uiPriority="71" w:unhideWhenUsed="0"/>
+    <w:lsdException w:name="Colorful List Accent 4" w:semiHidden="0" w:uiPriority="72" w:unhideWhenUsed="0"/>
+    <w:lsdException w:name="Colorful Grid Accent 4" w:semiHidden="0" w:uiPriority="73" w:unhideWhenUsed="0"/>
+    <w:lsdException w:name="Light Shading Accent 5" w:semiHidden="0" w:uiPriority="60" w:unhideWhenUsed="0"/>
+    <w:lsdException w:name="Light List Accent 5" w:semiHidden="0" w:uiPriority="61" w:unhideWhenUsed="0"/>
+    <w:lsdException w:name="Light Grid Accent 5" w:semiHidden="0" w:uiPriority="62" w:unhideWhenUsed="0"/>
+    <w:lsdException w:name="Medium Shading 1 Accent 5" w:semiHidden="0" w:uiPriority="63" w:unhideWhenUsed="0"/>
+    <w:lsdException w:name="Medium Shading 2 Accent 5" w:semiHidden="0" w:uiPriority="64" w:unhideWhenUsed="0"/>
+    <w:lsdException w:name="Medium List 1 Accent 5" w:semiHidden="0" w:uiPriority="65" w:unhideWhenUsed="0"/>
+    <w:lsdException w:name="Medium List 2 Accent 5" w:semiHidden="0" w:uiPriority="66" w:unhideWhenUsed="0"/>
+    <w:lsdException w:name="Medium Grid 1 Accent 5" w:semiHidden="0" w:uiPriority="67" w:unhideWhenUsed="0"/>
+    <w:lsdException w:name="Medium Grid 2 Accent 5" w:semiHidden="0" w:uiPriority="68" w:unhideWhenUsed="0"/>
+    <w:lsdException w:name="Medium Grid 3 Accent 5" w:semiHidden="0" w:uiPriority="69" w:unhideWhenUsed="0"/>
+    <w:lsdException w:name="Dark List Accent 5" w:semiHidden="0" w:uiPriority="70" w:unhideWhenUsed="0"/>
+    <w:lsdException w:name="Colorful Shading Accent 5" w:semiHidden="0" w:uiPriority="71" w:unhideWhenUsed="0"/>
+    <w:lsdException w:name="Colorful List Accent 5" w:semiHidden="0" w:uiPriority="72" w:unhideWhenUsed="0"/>
+    <w:lsdException w:name="Colorful Grid Accent 5" w:semiHidden="0" w:uiPriority="73" w:unhideWhenUsed="0"/>
+    <w:lsdException w:name="Light Shading Accent 6" w:semiHidden="0" w:uiPriority="60" w:unhideWhenUsed="0"/>
+    <w:lsdException w:name="Light List Accent 6" w:semiHidden="0" w:uiPriority="61" w:unhideWhenUsed="0"/>
+    <w:lsdException w:name="Light Grid Accent 6" w:semiHidden="0" w:uiPriority="62" w:unhideWhenUsed="0"/>
+    <w:lsdException w:name="Medium Shading 1 Accent 6" w:semiHidden="0" w:uiPriority="63" w:unhideWhenUsed="0"/>
+    <w:lsdException w:name="Medium Shading 2 Accent 6" w:semiHidden="0" w:uiPriority="64" w:unhideWhenUsed="0"/>
+    <w:lsdException w:name="Medium List 1 Accent 6" w:semiHidden="0" w:uiPriority="65" w:unhideWhenUsed="0"/>
+    <w:lsdException w:name="Medium List 2 Accent 6" w:semiHidden="0" w:uiPriority="66" w:unhideWhenUsed="0"/>
+    <w:lsdException w:name="Medium Grid 1 Accent 6" w:semiHidden="0" w:uiPriority="67" w:unhideWhenUsed="0"/>
+    <w:lsdException w:name="Medium Grid 2 Accent 6" w:semiHidden="0" w:uiPriority="68" w:unhideWhenUsed="0"/>
+    <w:lsdException w:name="Medium Grid 3 Accent 6" w:semiHidden="0" w:uiPriority="69" w:unhideWhenUsed="0"/>
+    <w:lsdException w:name="Dark List Accent 6" w:semiHidden="0" w:uiPriority="70" w:unhideWhenUsed="0"/>
+    <w:lsdException w:name="Colorful Shading Accent 6" w:semiHidden="0" w:uiPriority="71" w:unhideWhenUsed="0"/>
+    <w:lsdException w:name="Colorful List Accent 6" w:semiHidden="0" w:uiPriority="72" w:unhideWhenUsed="0"/>
+    <w:lsdException w:name="Colorful Grid Accent 6" w:semiHidden="0" w:uiPriority="73" w:unhideWhenUsed="0"/>
+    <w:lsdException w:name="Subtle Emphasis" w:semiHidden="0" w:uiPriority="19" w:unhideWhenUsed="0" w:qFormat="1"/>
+    <w:lsdException w:name="Intense Emphasis" w:semiHidden="0" w:uiPriority="21" w:unhideWhenUsed="0" w:qFormat="1"/>
+    <w:lsdException w:name="Subtle Reference" w:semiHidden="0" w:uiPriority="31" w:unhideWhenUsed="0" w:qFormat="1"/>
+    <w:lsdException w:name="Intense Reference" w:semiHidden="0" w:uiPriority="32" w:unhideWhenUsed="0" w:qFormat="1"/>
+    <w:lsdException w:name="Book Title" w:semiHidden="0" w:uiPriority="33" w:unhideWhenUsed="0" w:qFormat="1"/>
+    <w:lsdException w:name="Bibliography" w:uiPriority="37"/>
+    <w:lsdException w:name="TOC Heading" w:uiPriority="39" w:qFormat="1"/>
+  </w:latentStyles>
+  <w:style w:type="paragraph" w:default="1" w:styleId="Normal">
+    <w:name w:val="Normal"/>
+    <w:qFormat/>
+    <w:rsid w:val="003B4681"/>
+    <w:pPr>
+      <w:spacing w:line="252" w:lineRule="auto"/>
+    </w:pPr>
+    <w:rPr>
+      <w:rFonts w:asciiTheme="majorHAnsi" w:eastAsiaTheme="majorEastAsia" w:hAnsiTheme="majorHAnsi" w:cstheme="majorBidi"/>
+      <w:lang w:bidi="en-US"/>
+    </w:rPr>
+  </w:style>
+  <w:style w:type="paragraph" w:styleId="Heading1">
+    <w:name w:val="heading 1"/>
+    <w:basedOn w:val="Normal"/>
+    <w:next w:val="Normal"/>
+    <w:link w:val="Heading1Char"/>
+    <w:uiPriority w:val="9"/>
+    <w:qFormat/>
+    <w:rsid w:val="003B4681"/>
+    <w:pPr>
+      <w:pBdr>
+        <w:bottom w:val="thinThickSmallGap" w:sz="12" w:space="1" w:color="943634" w:themeColor="accent2" w:themeShade="BF"/>
+      </w:pBdr>
+      <w:spacing w:before="400"/>
+      <w:jc w:val="center"/>
+      <w:outlineLvl w:val="0"/>
+    </w:pPr>
+    <w:rPr>
+      <w:caps/>
+      <w:color w:val="632423" w:themeColor="accent2" w:themeShade="80"/>
+      <w:spacing w:val="20"/>
+      <w:sz w:val="28"/>
+      <w:szCs w:val="28"/>
+    </w:rPr>
+  </w:style>
+  <w:style w:type="paragraph" w:styleId="Heading2">
+    <w:name w:val="heading 2"/>
+    <w:basedOn w:val="Normal"/>
+    <w:next w:val="Normal"/>
+    <w:link w:val="Heading2Char"/>
+    <w:uiPriority w:val="9"/>
+    <w:unhideWhenUsed/>
+    <w:qFormat/>
+    <w:rsid w:val="003B4681"/>
+    <w:pPr>
+      <w:pBdr>
+        <w:bottom w:val="single" w:sz="4" w:space="1" w:color="622423" w:themeColor="accent2" w:themeShade="7F"/>
+      </w:pBdr>
+      <w:spacing w:before="400"/>
+      <w:jc w:val="center"/>
+      <w:outlineLvl w:val="1"/>
+    </w:pPr>
+    <w:rPr>
+      <w:caps/>
+      <w:color w:val="632423" w:themeColor="accent2" w:themeShade="80"/>
+      <w:spacing w:val="15"/>
+      <w:sz w:val="24"/>
+      <w:szCs w:val="24"/>
+    </w:rPr>
+  </w:style>
+  <w:style w:type="paragraph" w:styleId="Heading3">
+    <w:name w:val="heading 3"/>
+    <w:basedOn w:val="Normal"/>
+    <w:next w:val="Normal"/>
+    <w:link w:val="Heading3Char"/>
+    <w:uiPriority w:val="9"/>
+    <w:unhideWhenUsed/>
+    <w:qFormat/>
+    <w:rsid w:val="003B4681"/>
+    <w:pPr>
+      <w:pBdr>
+        <w:top w:val="dotted" w:sz="4" w:space="1" w:color="622423" w:themeColor="accent2" w:themeShade="7F"/>
+        <w:bottom w:val="dotted" w:sz="4" w:space="1" w:color="622423" w:themeColor="accent2" w:themeShade="7F"/>
+      </w:pBdr>
+      <w:spacing w:before="300"/>
+      <w:jc w:val="center"/>
+      <w:outlineLvl w:val="2"/>
+    </w:pPr>
+    <w:rPr>
+      <w:caps/>
+      <w:color w:val="622423" w:themeColor="accent2" w:themeShade="7F"/>
+      <w:sz w:val="24"/>
+      <w:szCs w:val="24"/>
+    </w:rPr>
+  </w:style>
+  <w:style w:type="paragraph" w:styleId="Heading4">
+    <w:name w:val="heading 4"/>
+    <w:basedOn w:val="Normal"/>
+    <w:next w:val="Normal"/>
+    <w:link w:val="Heading4Char"/>
+    <w:uiPriority w:val="9"/>
+    <w:unhideWhenUsed/>
+    <w:qFormat/>
+    <w:rsid w:val="003B4681"/>
+    <w:pPr>
+      <w:pBdr>
+        <w:bottom w:val="dotted" w:sz="4" w:space="1" w:color="943634" w:themeColor="accent2" w:themeShade="BF"/>
+      </w:pBdr>
+      <w:spacing w:after="120"/>
+      <w:jc w:val="center"/>
+      <w:outlineLvl w:val="3"/>
+    </w:pPr>
+    <w:rPr>
+      <w:caps/>
+      <w:color w:val="622423" w:themeColor="accent2" w:themeShade="7F"/>
+      <w:spacing w:val="10"/>
+    </w:rPr>
+  </w:style>
+  <w:style w:type="character" w:default="1" w:styleId="DefaultParagraphFont">
+    <w:name w:val="Default Paragraph Font"/>
+    <w:uiPriority w:val="1"/>
+    <w:semiHidden/>
+    <w:unhideWhenUsed/>
+  </w:style>
+  <w:style w:type="table" w:default="1" w:styleId="TableNormal">
+    <w:name w:val="Normal Table"/>
+    <w:uiPriority w:val="99"/>
+    <w:semiHidden/>
+    <w:unhideWhenUsed/>
+    <w:qFormat/>
+    <w:tblPr>
+      <w:tblInd w:w="0" w:type="dxa"/>
+      <w:tblCellMar>
+        <w:top w:w="0" w:type="dxa"/>
+        <w:left w:w="108" w:type="dxa"/>
+        <w:bottom w:w="0" w:type="dxa"/>
+        <w:right w:w="108" w:type="dxa"/>
+      </w:tblCellMar>
+    </w:tblPr>
+  </w:style>
+  <w:style w:type="numbering" w:default="1" w:styleId="NoList">
+    <w:name w:val="No List"/>
+    <w:uiPriority w:val="99"/>
+    <w:semiHidden/>
+    <w:unhideWhenUsed/>
+  </w:style>
+  <w:style w:type="character" w:customStyle="1" w:styleId="Heading1Char">
+    <w:name w:val="Heading 1 Char"/>
+    <w:basedOn w:val="DefaultParagraphFont"/>
+    <w:link w:val="Heading1"/>
+    <w:uiPriority w:val="9"/>
+    <w:rsid w:val="003B4681"/>
+    <w:rPr>
+      <w:rFonts w:asciiTheme="majorHAnsi" w:eastAsiaTheme="majorEastAsia" w:hAnsiTheme="majorHAnsi" w:cstheme="majorBidi"/>
+      <w:caps/>
+      <w:color w:val="632423" w:themeColor="accent2" w:themeShade="80"/>
+      <w:spacing w:val="20"/>
+      <w:sz w:val="28"/>
+      <w:szCs w:val="28"/>
+      <w:lang w:bidi="en-US"/>
+    </w:rPr>
+  </w:style>
+  <w:style w:type="character" w:customStyle="1" w:styleId="Heading2Char">
+    <w:name w:val="Heading 2 Char"/>
+    <w:basedOn w:val="DefaultParagraphFont"/>
+    <w:link w:val="Heading2"/>
+    <w:uiPriority w:val="9"/>
+    <w:rsid w:val="003B4681"/>
+    <w:rPr>
+      <w:rFonts w:asciiTheme="majorHAnsi" w:eastAsiaTheme="majorEastAsia" w:hAnsiTheme="majorHAnsi" w:cstheme="majorBidi"/>
+      <w:caps/>
+      <w:color w:val="632423" w:themeColor="accent2" w:themeShade="80"/>
+      <w:spacing w:val="15"/>
+      <w:sz w:val="24"/>
+      <w:szCs w:val="24"/>
+      <w:lang w:bidi="en-US"/>
+    </w:rPr>
+  </w:style>
+  <w:style w:type="character" w:customStyle="1" w:styleId="Heading3Char">
+    <w:name w:val="Heading 3 Char"/>
+    <w:basedOn w:val="DefaultParagraphFont"/>
+    <w:link w:val="Heading3"/>
+    <w:uiPriority w:val="9"/>
+    <w:rsid w:val="003B4681"/>
+    <w:rPr>
+      <w:rFonts w:asciiTheme="majorHAnsi" w:eastAsiaTheme="majorEastAsia" w:hAnsiTheme="majorHAnsi" w:cstheme="majorBidi"/>
+      <w:caps/>
+      <w:color w:val="622423" w:themeColor="accent2" w:themeShade="7F"/>
+      <w:sz w:val="24"/>
+      <w:szCs w:val="24"/>
+      <w:lang w:bidi="en-US"/>
+    </w:rPr>
+  </w:style>
+  <w:style w:type="character" w:customStyle="1" w:styleId="Heading4Char">
+    <w:name w:val="Heading 4 Char"/>
+    <w:basedOn w:val="DefaultParagraphFont"/>
+    <w:link w:val="Heading4"/>
+    <w:uiPriority w:val="9"/>
+    <w:rsid w:val="003B4681"/>
+    <w:rPr>
+      <w:rFonts w:asciiTheme="majorHAnsi" w:eastAsiaTheme="majorEastAsia" w:hAnsiTheme="majorHAnsi" w:cstheme="majorBidi"/>
+      <w:caps/>
+      <w:color w:val="622423" w:themeColor="accent2" w:themeShade="7F"/>
+      <w:spacing w:val="10"/>
+      <w:lang w:bidi="en-US"/>
+    </w:rPr>
+  </w:style>
+  <w:style w:type="paragraph" w:styleId="Footer">
+    <w:name w:val="footer"/>
+    <w:basedOn w:val="Normal"/>
+    <w:link w:val="FooterChar"/>
+    <w:uiPriority w:val="99"/>
+    <w:unhideWhenUsed/>
+    <w:rsid w:val="003B4681"/>
+    <w:pPr>
+      <w:tabs>
+        <w:tab w:val="center" w:pos="4680"/>
+        <w:tab w:val="right" w:pos="9360"/>
+      </w:tabs>
+      <w:spacing w:after="0" w:line="240" w:lineRule="auto"/>
+    </w:pPr>
+  </w:style>
+  <w:style w:type="character" w:customStyle="1" w:styleId="FooterChar">
+    <w:name w:val="Footer Char"/>
+    <w:basedOn w:val="DefaultParagraphFont"/>
+    <w:link w:val="Footer"/>
+    <w:uiPriority w:val="99"/>
+    <w:rsid w:val="003B4681"/>
+    <w:rPr>
+      <w:rFonts w:asciiTheme="majorHAnsi" w:eastAsiaTheme="majorEastAsia" w:hAnsiTheme="majorHAnsi" w:cstheme="majorBidi"/>
+      <w:lang w:bidi="en-US"/>
+    </w:rPr>
+  </w:style>
+  <w:style w:type="paragraph" w:styleId="NoSpacing">
+    <w:name w:val="No Spacing"/>
+    <w:basedOn w:val="Normal"/>
+    <w:link w:val="NoSpacingChar"/>
+    <w:uiPriority w:val="1"/>
+    <w:qFormat/>
+    <w:rsid w:val="003B4681"/>
+    <w:pPr>
+      <w:spacing w:after="0" w:line="240" w:lineRule="auto"/>
+    </w:pPr>
+  </w:style>
+  <w:style w:type="character" w:customStyle="1" w:styleId="NoSpacingChar">
+    <w:name w:val="No Spacing Char"/>
+    <w:basedOn w:val="DefaultParagraphFont"/>
+    <w:link w:val="NoSpacing"/>
+    <w:uiPriority w:val="1"/>
+    <w:rsid w:val="003B4681"/>
+    <w:rPr>
+      <w:rFonts w:asciiTheme="majorHAnsi" w:eastAsiaTheme="majorEastAsia" w:hAnsiTheme="majorHAnsi" w:cstheme="majorBidi"/>
+      <w:lang w:bidi="en-US"/>
+    </w:rPr>
+  </w:style>
+  <w:style w:type="paragraph" w:styleId="Title">
+    <w:name w:val="Title"/>
+    <w:basedOn w:val="Normal"/>
+    <w:next w:val="Normal"/>
+    <w:link w:val="TitleChar"/>
+    <w:uiPriority w:val="10"/>
+    <w:qFormat/>
+    <w:rsid w:val="003B4681"/>
+    <w:pPr>
+      <w:pBdr>
+        <w:top w:val="dotted" w:sz="2" w:space="1" w:color="632423" w:themeColor="accent2" w:themeShade="80"/>
+        <w:bottom w:val="dotted" w:sz="2" w:space="6" w:color="632423" w:themeColor="accent2" w:themeShade="80"/>
+      </w:pBdr>
+      <w:spacing w:before="500" w:after="300" w:line="240" w:lineRule="auto"/>
+      <w:jc w:val="center"/>
+    </w:pPr>
+    <w:rPr>
+      <w:caps/>
+      <w:color w:val="632423" w:themeColor="accent2" w:themeShade="80"/>
+      <w:spacing w:val="50"/>
+      <w:sz w:val="44"/>
+      <w:szCs w:val="44"/>
+    </w:rPr>
+  </w:style>
+  <w:style w:type="character" w:customStyle="1" w:styleId="TitleChar">
+    <w:name w:val="Title Char"/>
+    <w:basedOn w:val="DefaultParagraphFont"/>
+    <w:link w:val="Title"/>
+    <w:uiPriority w:val="10"/>
+    <w:rsid w:val="003B4681"/>
+    <w:rPr>
+      <w:rFonts w:asciiTheme="majorHAnsi" w:eastAsiaTheme="majorEastAsia" w:hAnsiTheme="majorHAnsi" w:cstheme="majorBidi"/>
+      <w:caps/>
+      <w:color w:val="632423" w:themeColor="accent2" w:themeShade="80"/>
+      <w:spacing w:val="50"/>
+      <w:sz w:val="44"/>
+      <w:szCs w:val="44"/>
+      <w:lang w:bidi="en-US"/>
+    </w:rPr>
+  </w:style>
+  <w:style w:type="paragraph" w:styleId="Subtitle">
+    <w:name w:val="Subtitle"/>
+    <w:basedOn w:val="Normal"/>
+    <w:next w:val="Normal"/>
+    <w:link w:val="SubtitleChar"/>
+    <w:uiPriority w:val="11"/>
+    <w:qFormat/>
+    <w:rsid w:val="003B4681"/>
+    <w:pPr>
+      <w:spacing w:after="560" w:line="240" w:lineRule="auto"/>
+      <w:jc w:val="center"/>
+    </w:pPr>
+    <w:rPr>
+      <w:caps/>
+      <w:spacing w:val="20"/>
+      <w:sz w:val="18"/>
+      <w:szCs w:val="18"/>
+    </w:rPr>
+  </w:style>
+  <w:style w:type="character" w:customStyle="1" w:styleId="SubtitleChar">
+    <w:name w:val="Subtitle Char"/>
+    <w:basedOn w:val="DefaultParagraphFont"/>
+    <w:link w:val="Subtitle"/>
+    <w:uiPriority w:val="11"/>
+    <w:rsid w:val="003B4681"/>
+    <w:rPr>
+      <w:rFonts w:asciiTheme="majorHAnsi" w:eastAsiaTheme="majorEastAsia" w:hAnsiTheme="majorHAnsi" w:cstheme="majorBidi"/>
+      <w:caps/>
+      <w:spacing w:val="20"/>
+      <w:sz w:val="18"/>
+      <w:szCs w:val="18"/>
+      <w:lang w:bidi="en-US"/>
+    </w:rPr>
+  </w:style>
+  <w:style w:type="paragraph" w:styleId="ListParagraph">
+    <w:name w:val="List Paragraph"/>
+    <w:basedOn w:val="Normal"/>
+    <w:uiPriority w:val="34"/>
+    <w:qFormat/>
+    <w:rsid w:val="003B4681"/>
+    <w:pPr>
+      <w:ind w:left="720"/>
+      <w:contextualSpacing/>
+    </w:pPr>
+  </w:style>
+  <w:style w:type="character" w:styleId="SubtleEmphasis">
+    <w:name w:val="Subtle Emphasis"/>
+    <w:uiPriority w:val="19"/>
+    <w:qFormat/>
+    <w:rsid w:val="003B4681"/>
+    <w:rPr>
+      <w:i/>
+      <w:iCs/>
+    </w:rPr>
+  </w:style>
+  <w:style w:type="character" w:styleId="Hyperlink">
+    <w:name w:val="Hyperlink"/>
+    <w:basedOn w:val="DefaultParagraphFont"/>
+    <w:uiPriority w:val="99"/>
+    <w:unhideWhenUsed/>
+    <w:rsid w:val="003B4681"/>
+    <w:rPr>
+      <w:color w:val="0000FF" w:themeColor="hyperlink"/>
+      <w:u w:val="single"/>
+    </w:rPr>
+  </w:style>
+  <w:style w:type="character" w:customStyle="1" w:styleId="schoolmangtaa1">
+    <w:name w:val="schoolmangtaa1"/>
+    <w:basedOn w:val="DefaultParagraphFont"/>
+    <w:rsid w:val="003B4681"/>
+    <w:rPr>
+      <w:b/>
+      <w:bCs/>
+      <w:color w:val="1B60A2"/>
+    </w:rPr>
+  </w:style>
+  <w:style w:type="table" w:styleId="TableGrid">
+    <w:name w:val="Table Grid"/>
+    <w:basedOn w:val="TableNormal"/>
+    <w:uiPriority w:val="59"/>
+    <w:rsid w:val="003B4681"/>
+    <w:pPr>
+      <w:spacing w:after="0" w:line="240" w:lineRule="auto"/>
+    </w:pPr>
+    <w:rPr>
+      <w:rFonts w:asciiTheme="majorHAnsi" w:hAnsiTheme="majorHAnsi" w:cstheme="majorBidi"/>
+      <w:lang w:bidi="en-US"/>
+    </w:rPr>
+    <w:tblPr>
+      <w:tblInd w:w="0" w:type="dxa"/>
+      <w:tblBorders>
+        <w:top w:val="single" w:sz="4" w:space="0" w:color="000000" w:themeColor="text1"/>
+        <w:left w:val="single" w:sz="4" w:space="0" w:color="000000" w:themeColor="text1"/>
+        <w:bottom w:val="single" w:sz="4" w:space="0" w:color="000000" w:themeColor="text1"/>
+        <w:right w:val="single" w:sz="4" w:space="0" w:color="000000" w:themeColor="text1"/>
+        <w:insideH w:val="single" w:sz="4" w:space="0" w:color="000000" w:themeColor="text1"/>
+        <w:insideV w:val="single" w:sz="4" w:space="0" w:color="000000" w:themeColor="text1"/>
+      </w:tblBorders>
+      <w:tblCellMar>
+        <w:top w:w="0" w:type="dxa"/>
+        <w:left w:w="108" w:type="dxa"/>
+        <w:bottom w:w="0" w:type="dxa"/>
+        <w:right w:w="108" w:type="dxa"/>
+      </w:tblCellMar>
+    </w:tblPr>
+  </w:style>
+  <w:style w:type="paragraph" w:styleId="BalloonText">
+    <w:name w:val="Balloon Text"/>
+    <w:basedOn w:val="Normal"/>
+    <w:link w:val="BalloonTextChar"/>
+    <w:uiPriority w:val="99"/>
+    <w:semiHidden/>
+    <w:unhideWhenUsed/>
+    <w:rsid w:val="003B4681"/>
+    <w:pPr>
+      <w:spacing w:after="0" w:line="240" w:lineRule="auto"/>
+    </w:pPr>
+    <w:rPr>
+      <w:rFonts w:ascii="Tahoma" w:hAnsi="Tahoma" w:cs="Tahoma"/>
+      <w:sz w:val="16"/>
+      <w:szCs w:val="16"/>
+    </w:rPr>
+  </w:style>
+  <w:style w:type="character" w:customStyle="1" w:styleId="BalloonTextChar">
+    <w:name w:val="Balloon Text Char"/>
+    <w:basedOn w:val="DefaultParagraphFont"/>
+    <w:link w:val="BalloonText"/>
+    <w:uiPriority w:val="99"/>
+    <w:semiHidden/>
+    <w:rsid w:val="003B4681"/>
+    <w:rPr>
+      <w:rFonts w:ascii="Tahoma" w:eastAsiaTheme="majorEastAsia" w:hAnsi="Tahoma" w:cs="Tahoma"/>
+      <w:sz w:val="16"/>
+      <w:szCs w:val="16"/>
+      <w:lang w:bidi="en-US"/>
+    </w:rPr>
+  </w:style>
+  <w:style w:type="paragraph" w:styleId="TOCHeading">
+    <w:name w:val="TOC Heading"/>
+    <w:basedOn w:val="Heading1"/>
+    <w:next w:val="Normal"/>
+    <w:uiPriority w:val="39"/>
+    <w:semiHidden/>
+    <w:unhideWhenUsed/>
+    <w:qFormat/>
+    <w:rsid w:val="005C3B92"/>
+    <w:pPr>
+      <w:keepNext/>
+      <w:keepLines/>
+      <w:pBdr>
+        <w:bottom w:val="none" w:sz="0" w:space="0" w:color="auto"/>
+      </w:pBdr>
+      <w:spacing w:before="480" w:after="0" w:line="276" w:lineRule="auto"/>
+      <w:jc w:val="left"/>
+      <w:outlineLvl w:val="9"/>
+    </w:pPr>
+    <w:rPr>
+      <w:b/>
+      <w:bCs/>
+      <w:caps w:val="0"/>
+      <w:color w:val="365F91" w:themeColor="accent1" w:themeShade="BF"/>
+      <w:spacing w:val="0"/>
+      <w:lang w:eastAsia="ja-JP" w:bidi="ar-SA"/>
+    </w:rPr>
+  </w:style>
+  <w:style w:type="paragraph" w:styleId="TOC1">
+    <w:name w:val="toc 1"/>
+    <w:basedOn w:val="Normal"/>
+    <w:next w:val="Normal"/>
+    <w:autoRedefine/>
+    <w:uiPriority w:val="39"/>
+    <w:unhideWhenUsed/>
+    <w:rsid w:val="005C3B92"/>
+    <w:pPr>
+      <w:spacing w:after="100"/>
+    </w:pPr>
+  </w:style>
+  <w:style w:type="paragraph" w:styleId="TOC2">
+    <w:name w:val="toc 2"/>
+    <w:basedOn w:val="Normal"/>
+    <w:next w:val="Normal"/>
+    <w:autoRedefine/>
+    <w:uiPriority w:val="39"/>
+    <w:unhideWhenUsed/>
+    <w:rsid w:val="005C3B92"/>
+    <w:pPr>
+      <w:spacing w:after="100"/>
+      <w:ind w:left="220"/>
+    </w:pPr>
+  </w:style>
+  <w:style w:type="paragraph" w:styleId="TOC3">
+    <w:name w:val="toc 3"/>
+    <w:basedOn w:val="Normal"/>
+    <w:next w:val="Normal"/>
+    <w:autoRedefine/>
+    <w:uiPriority w:val="39"/>
+    <w:unhideWhenUsed/>
+    <w:rsid w:val="005C3B92"/>
+    <w:pPr>
+      <w:spacing w:after="100"/>
+      <w:ind w:left="440"/>
+    </w:pPr>
+  </w:style>
+  <w:style w:type="paragraph" w:styleId="Header">
+    <w:name w:val="header"/>
+    <w:basedOn w:val="Normal"/>
+    <w:link w:val="HeaderChar"/>
+    <w:uiPriority w:val="99"/>
+    <w:unhideWhenUsed/>
+    <w:rsid w:val="00A925FB"/>
+    <w:pPr>
+      <w:tabs>
+        <w:tab w:val="center" w:pos="4680"/>
+        <w:tab w:val="right" w:pos="9360"/>
+      </w:tabs>
+      <w:spacing w:after="0" w:line="240" w:lineRule="auto"/>
+    </w:pPr>
+  </w:style>
+  <w:style w:type="character" w:customStyle="1" w:styleId="HeaderChar">
+    <w:name w:val="Header Char"/>
+    <w:basedOn w:val="DefaultParagraphFont"/>
+    <w:link w:val="Header"/>
+    <w:uiPriority w:val="99"/>
+    <w:rsid w:val="00A925FB"/>
+    <w:rPr>
+      <w:rFonts w:asciiTheme="majorHAnsi" w:eastAsiaTheme="majorEastAsia" w:hAnsiTheme="majorHAnsi" w:cstheme="majorBidi"/>
+      <w:lang w:bidi="en-US"/>
+    </w:rPr>
+  </w:style>
+  <w:style w:type="paragraph" w:styleId="DocumentMap">
+    <w:name w:val="Document Map"/>
+    <w:basedOn w:val="Normal"/>
+    <w:link w:val="DocumentMapChar"/>
+    <w:uiPriority w:val="99"/>
+    <w:semiHidden/>
+    <w:unhideWhenUsed/>
+    <w:rsid w:val="00487169"/>
+    <w:pPr>
+      <w:spacing w:after="0" w:line="240" w:lineRule="auto"/>
+    </w:pPr>
+    <w:rPr>
+      <w:rFonts w:ascii="Tahoma" w:hAnsi="Tahoma" w:cs="Tahoma"/>
+      <w:sz w:val="16"/>
+      <w:szCs w:val="16"/>
+    </w:rPr>
+  </w:style>
+  <w:style w:type="character" w:customStyle="1" w:styleId="DocumentMapChar">
+    <w:name w:val="Document Map Char"/>
+    <w:basedOn w:val="DefaultParagraphFont"/>
+    <w:link w:val="DocumentMap"/>
+    <w:uiPriority w:val="99"/>
+    <w:semiHidden/>
+    <w:rsid w:val="00487169"/>
+    <w:rPr>
+      <w:rFonts w:ascii="Tahoma" w:eastAsiaTheme="majorEastAsia" w:hAnsi="Tahoma" w:cs="Tahoma"/>
+      <w:sz w:val="16"/>
+      <w:szCs w:val="16"/>
+      <w:lang w:bidi="en-US"/>
+    </w:rPr>
+  </w:style>
+</w:styles>
+</file>
+
+<file path=word/stylesWithEffects.xml><?xml version="1.0" encoding="utf-8"?>
+<w:styles xmlns:wpc="http://schemas.microsoft.com/office/word/2010/wordprocessingCanvas" xmlns:mc="http://schemas.openxmlformats.org/markup-compatibility/2006" xmlns:o="urn:schemas-microsoft-com:office:office" xmlns:r="http://schemas.openxmlformats.org/officeDocument/2006/relationships" xmlns:m="http://schemas.openxmlformats.org/officeDocument/2006/math" xmlns:v="urn:schemas-microsoft-com:vml" xmlns:wp14="http://schemas.microsoft.com/office/word/2010/wordprocessingDrawing" xmlns:wp="http://schemas.openxmlformats.org/drawingml/2006/wordprocessingDrawing" xmlns:w10="urn:schemas-microsoft-com:office:word" xmlns:w="http://schemas.openxmlformats.org/wordprocessingml/2006/main" xmlns:w14="http://schemas.microsoft.com/office/word/2010/wordml" xmlns:wpg="http://schemas.microsoft.com/office/word/2010/wordprocessingGroup" xmlns:wpi="http://schemas.microsoft.com/office/word/2010/wordprocessingInk" xmlns:wne="http://schemas.microsoft.com/office/word/2006/wordml" xmlns:wps="http://schemas.microsoft.com/office/word/2010/wordprocessingShape" mc:Ignorable="w14 wp14">
   <w:docDefaults>
     <w:rPrDefault>
       <w:rPr>
@@ -11567,1176 +12895,6 @@
 </w:styles>
 </file>
 
-<file path=word/stylesWithEffects.xml><?xml version="1.0" encoding="utf-8"?>
-<w:styles xmlns:wpc="http://schemas.microsoft.com/office/word/2010/wordprocessingCanvas" xmlns:mc="http://schemas.openxmlformats.org/markup-compatibility/2006" xmlns:o="urn:schemas-microsoft-com:office:office" xmlns:r="http://schemas.openxmlformats.org/officeDocument/2006/relationships" xmlns:m="http://schemas.openxmlformats.org/officeDocument/2006/math" xmlns:v="urn:schemas-microsoft-com:vml" xmlns:wp14="http://schemas.microsoft.com/office/word/2010/wordprocessingDrawing" xmlns:wp="http://schemas.openxmlformats.org/drawingml/2006/wordprocessingDrawing" xmlns:w10="urn:schemas-microsoft-com:office:word" xmlns:w="http://schemas.openxmlformats.org/wordprocessingml/2006/main" xmlns:w14="http://schemas.microsoft.com/office/word/2010/wordml" xmlns:wpg="http://schemas.microsoft.com/office/word/2010/wordprocessingGroup" xmlns:wpi="http://schemas.microsoft.com/office/word/2010/wordprocessingInk" xmlns:wne="http://schemas.microsoft.com/office/word/2006/wordml" xmlns:wps="http://schemas.microsoft.com/office/word/2010/wordprocessingShape" mc:Ignorable="w14 wp14">
-  <w:docDefaults>
-    <w:rPrDefault>
-      <w:rPr>
-        <w:rFonts w:asciiTheme="minorHAnsi" w:eastAsiaTheme="minorHAnsi" w:hAnsiTheme="minorHAnsi" w:cstheme="minorBidi"/>
-        <w:sz w:val="22"/>
-        <w:szCs w:val="22"/>
-        <w:lang w:val="en-US" w:eastAsia="en-US" w:bidi="ar-SA"/>
-      </w:rPr>
-    </w:rPrDefault>
-    <w:pPrDefault>
-      <w:pPr>
-        <w:spacing w:after="200" w:line="276" w:lineRule="auto"/>
-      </w:pPr>
-    </w:pPrDefault>
-  </w:docDefaults>
-  <w:latentStyles w:defLockedState="0" w:defUIPriority="99" w:defSemiHidden="1" w:defUnhideWhenUsed="1" w:defQFormat="0" w:count="267">
-    <w:lsdException w:name="Normal" w:semiHidden="0" w:uiPriority="0" w:unhideWhenUsed="0" w:qFormat="1"/>
-    <w:lsdException w:name="heading 1" w:semiHidden="0" w:uiPriority="9" w:unhideWhenUsed="0" w:qFormat="1"/>
-    <w:lsdException w:name="heading 2" w:uiPriority="9" w:qFormat="1"/>
-    <w:lsdException w:name="heading 3" w:uiPriority="9" w:qFormat="1"/>
-    <w:lsdException w:name="heading 4" w:uiPriority="9" w:qFormat="1"/>
-    <w:lsdException w:name="heading 5" w:uiPriority="9" w:qFormat="1"/>
-    <w:lsdException w:name="heading 6" w:uiPriority="9" w:qFormat="1"/>
-    <w:lsdException w:name="heading 7" w:uiPriority="9" w:qFormat="1"/>
-    <w:lsdException w:name="heading 8" w:uiPriority="9" w:qFormat="1"/>
-    <w:lsdException w:name="heading 9" w:uiPriority="9" w:qFormat="1"/>
-    <w:lsdException w:name="toc 1" w:uiPriority="39"/>
-    <w:lsdException w:name="toc 2" w:uiPriority="39"/>
-    <w:lsdException w:name="toc 3" w:uiPriority="39"/>
-    <w:lsdException w:name="toc 4" w:uiPriority="39"/>
-    <w:lsdException w:name="toc 5" w:uiPriority="39"/>
-    <w:lsdException w:name="toc 6" w:uiPriority="39"/>
-    <w:lsdException w:name="toc 7" w:uiPriority="39"/>
-    <w:lsdException w:name="toc 8" w:uiPriority="39"/>
-    <w:lsdException w:name="toc 9" w:uiPriority="39"/>
-    <w:lsdException w:name="caption" w:uiPriority="35" w:qFormat="1"/>
-    <w:lsdException w:name="Title" w:semiHidden="0" w:uiPriority="10" w:unhideWhenUsed="0" w:qFormat="1"/>
-    <w:lsdException w:name="Default Paragraph Font" w:uiPriority="1"/>
-    <w:lsdException w:name="Subtitle" w:semiHidden="0" w:uiPriority="11" w:unhideWhenUsed="0" w:qFormat="1"/>
-    <w:lsdException w:name="Strong" w:semiHidden="0" w:uiPriority="22" w:unhideWhenUsed="0" w:qFormat="1"/>
-    <w:lsdException w:name="Emphasis" w:semiHidden="0" w:uiPriority="20" w:unhideWhenUsed="0" w:qFormat="1"/>
-    <w:lsdException w:name="Table Grid" w:semiHidden="0" w:uiPriority="59" w:unhideWhenUsed="0"/>
-    <w:lsdException w:name="Placeholder Text" w:unhideWhenUsed="0"/>
-    <w:lsdException w:name="No Spacing" w:semiHidden="0" w:uiPriority="1" w:unhideWhenUsed="0" w:qFormat="1"/>
-    <w:lsdException w:name="Light Shading" w:semiHidden="0" w:uiPriority="60" w:unhideWhenUsed="0"/>
-    <w:lsdException w:name="Light List" w:semiHidden="0" w:uiPriority="61" w:unhideWhenUsed="0"/>
-    <w:lsdException w:name="Light Grid" w:semiHidden="0" w:uiPriority="62" w:unhideWhenUsed="0"/>
-    <w:lsdException w:name="Medium Shading 1" w:semiHidden="0" w:uiPriority="63" w:unhideWhenUsed="0"/>
-    <w:lsdException w:name="Medium Shading 2" w:semiHidden="0" w:uiPriority="64" w:unhideWhenUsed="0"/>
-    <w:lsdException w:name="Medium List 1" w:semiHidden="0" w:uiPriority="65" w:unhideWhenUsed="0"/>
-    <w:lsdException w:name="Medium List 2" w:semiHidden="0" w:uiPriority="66" w:unhideWhenUsed="0"/>
-    <w:lsdException w:name="Medium Grid 1" w:semiHidden="0" w:uiPriority="67" w:unhideWhenUsed="0"/>
-    <w:lsdException w:name="Medium Grid 2" w:semiHidden="0" w:uiPriority="68" w:unhideWhenUsed="0"/>
-    <w:lsdException w:name="Medium Grid 3" w:semiHidden="0" w:uiPriority="69" w:unhideWhenUsed="0"/>
-    <w:lsdException w:name="Dark List" w:semiHidden="0" w:uiPriority="70" w:unhideWhenUsed="0"/>
-    <w:lsdException w:name="Colorful Shading" w:semiHidden="0" w:uiPriority="71" w:unhideWhenUsed="0"/>
-    <w:lsdException w:name="Colorful List" w:semiHidden="0" w:uiPriority="72" w:unhideWhenUsed="0"/>
-    <w:lsdException w:name="Colorful Grid" w:semiHidden="0" w:uiPriority="73" w:unhideWhenUsed="0"/>
-    <w:lsdException w:name="Light Shading Accent 1" w:semiHidden="0" w:uiPriority="60" w:unhideWhenUsed="0"/>
-    <w:lsdException w:name="Light List Accent 1" w:semiHidden="0" w:uiPriority="61" w:unhideWhenUsed="0"/>
-    <w:lsdException w:name="Light Grid Accent 1" w:semiHidden="0" w:uiPriority="62" w:unhideWhenUsed="0"/>
-    <w:lsdException w:name="Medium Shading 1 Accent 1" w:semiHidden="0" w:uiPriority="63" w:unhideWhenUsed="0"/>
-    <w:lsdException w:name="Medium Shading 2 Accent 1" w:semiHidden="0" w:uiPriority="64" w:unhideWhenUsed="0"/>
-    <w:lsdException w:name="Medium List 1 Accent 1" w:semiHidden="0" w:uiPriority="65" w:unhideWhenUsed="0"/>
-    <w:lsdException w:name="Revision" w:unhideWhenUsed="0"/>
-    <w:lsdException w:name="List Paragraph" w:semiHidden="0" w:uiPriority="34" w:unhideWhenUsed="0" w:qFormat="1"/>
-    <w:lsdException w:name="Quote" w:semiHidden="0" w:uiPriority="29" w:unhideWhenUsed="0" w:qFormat="1"/>
-    <w:lsdException w:name="Intense Quote" w:semiHidden="0" w:uiPriority="30" w:unhideWhenUsed="0" w:qFormat="1"/>
-    <w:lsdException w:name="Medium List 2 Accent 1" w:semiHidden="0" w:uiPriority="66" w:unhideWhenUsed="0"/>
-    <w:lsdException w:name="Medium Grid 1 Accent 1" w:semiHidden="0" w:uiPriority="67" w:unhideWhenUsed="0"/>
-    <w:lsdException w:name="Medium Grid 2 Accent 1" w:semiHidden="0" w:uiPriority="68" w:unhideWhenUsed="0"/>
-    <w:lsdException w:name="Medium Grid 3 Accent 1" w:semiHidden="0" w:uiPriority="69" w:unhideWhenUsed="0"/>
-    <w:lsdException w:name="Dark List Accent 1" w:semiHidden="0" w:uiPriority="70" w:unhideWhenUsed="0"/>
-    <w:lsdException w:name="Colorful Shading Accent 1" w:semiHidden="0" w:uiPriority="71" w:unhideWhenUsed="0"/>
-    <w:lsdException w:name="Colorful List Accent 1" w:semiHidden="0" w:uiPriority="72" w:unhideWhenUsed="0"/>
-    <w:lsdException w:name="Colorful Grid Accent 1" w:semiHidden="0" w:uiPriority="73" w:unhideWhenUsed="0"/>
-    <w:lsdException w:name="Light Shading Accent 2" w:semiHidden="0" w:uiPriority="60" w:unhideWhenUsed="0"/>
-    <w:lsdException w:name="Light List Accent 2" w:semiHidden="0" w:uiPriority="61" w:unhideWhenUsed="0"/>
-    <w:lsdException w:name="Light Grid Accent 2" w:semiHidden="0" w:uiPriority="62" w:unhideWhenUsed="0"/>
-    <w:lsdException w:name="Medium Shading 1 Accent 2" w:semiHidden="0" w:uiPriority="63" w:unhideWhenUsed="0"/>
-    <w:lsdException w:name="Medium Shading 2 Accent 2" w:semiHidden="0" w:uiPriority="64" w:unhideWhenUsed="0"/>
-    <w:lsdException w:name="Medium List 1 Accent 2" w:semiHidden="0" w:uiPriority="65" w:unhideWhenUsed="0"/>
-    <w:lsdException w:name="Medium List 2 Accent 2" w:semiHidden="0" w:uiPriority="66" w:unhideWhenUsed="0"/>
-    <w:lsdException w:name="Medium Grid 1 Accent 2" w:semiHidden="0" w:uiPriority="67" w:unhideWhenUsed="0"/>
-    <w:lsdException w:name="Medium Grid 2 Accent 2" w:semiHidden="0" w:uiPriority="68" w:unhideWhenUsed="0"/>
-    <w:lsdException w:name="Medium Grid 3 Accent 2" w:semiHidden="0" w:uiPriority="69" w:unhideWhenUsed="0"/>
-    <w:lsdException w:name="Dark List Accent 2" w:semiHidden="0" w:uiPriority="70" w:unhideWhenUsed="0"/>
-    <w:lsdException w:name="Colorful Shading Accent 2" w:semiHidden="0" w:uiPriority="71" w:unhideWhenUsed="0"/>
-    <w:lsdException w:name="Colorful List Accent 2" w:semiHidden="0" w:uiPriority="72" w:unhideWhenUsed="0"/>
-    <w:lsdException w:name="Colorful Grid Accent 2" w:semiHidden="0" w:uiPriority="73" w:unhideWhenUsed="0"/>
-    <w:lsdException w:name="Light Shading Accent 3" w:semiHidden="0" w:uiPriority="60" w:unhideWhenUsed="0"/>
-    <w:lsdException w:name="Light List Accent 3" w:semiHidden="0" w:uiPriority="61" w:unhideWhenUsed="0"/>
-    <w:lsdException w:name="Light Grid Accent 3" w:semiHidden="0" w:uiPriority="62" w:unhideWhenUsed="0"/>
-    <w:lsdException w:name="Medium Shading 1 Accent 3" w:semiHidden="0" w:uiPriority="63" w:unhideWhenUsed="0"/>
-    <w:lsdException w:name="Medium Shading 2 Accent 3" w:semiHidden="0" w:uiPriority="64" w:unhideWhenUsed="0"/>
-    <w:lsdException w:name="Medium List 1 Accent 3" w:semiHidden="0" w:uiPriority="65" w:unhideWhenUsed="0"/>
-    <w:lsdException w:name="Medium List 2 Accent 3" w:semiHidden="0" w:uiPriority="66" w:unhideWhenUsed="0"/>
-    <w:lsdException w:name="Medium Grid 1 Accent 3" w:semiHidden="0" w:uiPriority="67" w:unhideWhenUsed="0"/>
-    <w:lsdException w:name="Medium Grid 2 Accent 3" w:semiHidden="0" w:uiPriority="68" w:unhideWhenUsed="0"/>
-    <w:lsdException w:name="Medium Grid 3 Accent 3" w:semiHidden="0" w:uiPriority="69" w:unhideWhenUsed="0"/>
-    <w:lsdException w:name="Dark List Accent 3" w:semiHidden="0" w:uiPriority="70" w:unhideWhenUsed="0"/>
-    <w:lsdException w:name="Colorful Shading Accent 3" w:semiHidden="0" w:uiPriority="71" w:unhideWhenUsed="0"/>
-    <w:lsdException w:name="Colorful List Accent 3" w:semiHidden="0" w:uiPriority="72" w:unhideWhenUsed="0"/>
-    <w:lsdException w:name="Colorful Grid Accent 3" w:semiHidden="0" w:uiPriority="73" w:unhideWhenUsed="0"/>
-    <w:lsdException w:name="Light Shading Accent 4" w:semiHidden="0" w:uiPriority="60" w:unhideWhenUsed="0"/>
-    <w:lsdException w:name="Light List Accent 4" w:semiHidden="0" w:uiPriority="61" w:unhideWhenUsed="0"/>
-    <w:lsdException w:name="Light Grid Accent 4" w:semiHidden="0" w:uiPriority="62" w:unhideWhenUsed="0"/>
-    <w:lsdException w:name="Medium Shading 1 Accent 4" w:semiHidden="0" w:uiPriority="63" w:unhideWhenUsed="0"/>
-    <w:lsdException w:name="Medium Shading 2 Accent 4" w:semiHidden="0" w:uiPriority="64" w:unhideWhenUsed="0"/>
-    <w:lsdException w:name="Medium List 1 Accent 4" w:semiHidden="0" w:uiPriority="65" w:unhideWhenUsed="0"/>
-    <w:lsdException w:name="Medium List 2 Accent 4" w:semiHidden="0" w:uiPriority="66" w:unhideWhenUsed="0"/>
-    <w:lsdException w:name="Medium Grid 1 Accent 4" w:semiHidden="0" w:uiPriority="67" w:unhideWhenUsed="0"/>
-    <w:lsdException w:name="Medium Grid 2 Accent 4" w:semiHidden="0" w:uiPriority="68" w:unhideWhenUsed="0"/>
-    <w:lsdException w:name="Medium Grid 3 Accent 4" w:semiHidden="0" w:uiPriority="69" w:unhideWhenUsed="0"/>
-    <w:lsdException w:name="Dark List Accent 4" w:semiHidden="0" w:uiPriority="70" w:unhideWhenUsed="0"/>
-    <w:lsdException w:name="Colorful Shading Accent 4" w:semiHidden="0" w:uiPriority="71" w:unhideWhenUsed="0"/>
-    <w:lsdException w:name="Colorful List Accent 4" w:semiHidden="0" w:uiPriority="72" w:unhideWhenUsed="0"/>
-    <w:lsdException w:name="Colorful Grid Accent 4" w:semiHidden="0" w:uiPriority="73" w:unhideWhenUsed="0"/>
-    <w:lsdException w:name="Light Shading Accent 5" w:semiHidden="0" w:uiPriority="60" w:unhideWhenUsed="0"/>
-    <w:lsdException w:name="Light List Accent 5" w:semiHidden="0" w:uiPriority="61" w:unhideWhenUsed="0"/>
-    <w:lsdException w:name="Light Grid Accent 5" w:semiHidden="0" w:uiPriority="62" w:unhideWhenUsed="0"/>
-    <w:lsdException w:name="Medium Shading 1 Accent 5" w:semiHidden="0" w:uiPriority="63" w:unhideWhenUsed="0"/>
-    <w:lsdException w:name="Medium Shading 2 Accent 5" w:semiHidden="0" w:uiPriority="64" w:unhideWhenUsed="0"/>
-    <w:lsdException w:name="Medium List 1 Accent 5" w:semiHidden="0" w:uiPriority="65" w:unhideWhenUsed="0"/>
-    <w:lsdException w:name="Medium List 2 Accent 5" w:semiHidden="0" w:uiPriority="66" w:unhideWhenUsed="0"/>
-    <w:lsdException w:name="Medium Grid 1 Accent 5" w:semiHidden="0" w:uiPriority="67" w:unhideWhenUsed="0"/>
-    <w:lsdException w:name="Medium Grid 2 Accent 5" w:semiHidden="0" w:uiPriority="68" w:unhideWhenUsed="0"/>
-    <w:lsdException w:name="Medium Grid 3 Accent 5" w:semiHidden="0" w:uiPriority="69" w:unhideWhenUsed="0"/>
-    <w:lsdException w:name="Dark List Accent 5" w:semiHidden="0" w:uiPriority="70" w:unhideWhenUsed="0"/>
-    <w:lsdException w:name="Colorful Shading Accent 5" w:semiHidden="0" w:uiPriority="71" w:unhideWhenUsed="0"/>
-    <w:lsdException w:name="Colorful List Accent 5" w:semiHidden="0" w:uiPriority="72" w:unhideWhenUsed="0"/>
-    <w:lsdException w:name="Colorful Grid Accent 5" w:semiHidden="0" w:uiPriority="73" w:unhideWhenUsed="0"/>
-    <w:lsdException w:name="Light Shading Accent 6" w:semiHidden="0" w:uiPriority="60" w:unhideWhenUsed="0"/>
-    <w:lsdException w:name="Light List Accent 6" w:semiHidden="0" w:uiPriority="61" w:unhideWhenUsed="0"/>
-    <w:lsdException w:name="Light Grid Accent 6" w:semiHidden="0" w:uiPriority="62" w:unhideWhenUsed="0"/>
-    <w:lsdException w:name="Medium Shading 1 Accent 6" w:semiHidden="0" w:uiPriority="63" w:unhideWhenUsed="0"/>
-    <w:lsdException w:name="Medium Shading 2 Accent 6" w:semiHidden="0" w:uiPriority="64" w:unhideWhenUsed="0"/>
-    <w:lsdException w:name="Medium List 1 Accent 6" w:semiHidden="0" w:uiPriority="65" w:unhideWhenUsed="0"/>
-    <w:lsdException w:name="Medium List 2 Accent 6" w:semiHidden="0" w:uiPriority="66" w:unhideWhenUsed="0"/>
-    <w:lsdException w:name="Medium Grid 1 Accent 6" w:semiHidden="0" w:uiPriority="67" w:unhideWhenUsed="0"/>
-    <w:lsdException w:name="Medium Grid 2 Accent 6" w:semiHidden="0" w:uiPriority="68" w:unhideWhenUsed="0"/>
-    <w:lsdException w:name="Medium Grid 3 Accent 6" w:semiHidden="0" w:uiPriority="69" w:unhideWhenUsed="0"/>
-    <w:lsdException w:name="Dark List Accent 6" w:semiHidden="0" w:uiPriority="70" w:unhideWhenUsed="0"/>
-    <w:lsdException w:name="Colorful Shading Accent 6" w:semiHidden="0" w:uiPriority="71" w:unhideWhenUsed="0"/>
-    <w:lsdException w:name="Colorful List Accent 6" w:semiHidden="0" w:uiPriority="72" w:unhideWhenUsed="0"/>
-    <w:lsdException w:name="Colorful Grid Accent 6" w:semiHidden="0" w:uiPriority="73" w:unhideWhenUsed="0"/>
-    <w:lsdException w:name="Subtle Emphasis" w:semiHidden="0" w:uiPriority="19" w:unhideWhenUsed="0" w:qFormat="1"/>
-    <w:lsdException w:name="Intense Emphasis" w:semiHidden="0" w:uiPriority="21" w:unhideWhenUsed="0" w:qFormat="1"/>
-    <w:lsdException w:name="Subtle Reference" w:semiHidden="0" w:uiPriority="31" w:unhideWhenUsed="0" w:qFormat="1"/>
-    <w:lsdException w:name="Intense Reference" w:semiHidden="0" w:uiPriority="32" w:unhideWhenUsed="0" w:qFormat="1"/>
-    <w:lsdException w:name="Book Title" w:semiHidden="0" w:uiPriority="33" w:unhideWhenUsed="0" w:qFormat="1"/>
-    <w:lsdException w:name="Bibliography" w:uiPriority="37"/>
-    <w:lsdException w:name="TOC Heading" w:uiPriority="39" w:qFormat="1"/>
-  </w:latentStyles>
-  <w:style w:type="paragraph" w:default="1" w:styleId="Normal">
-    <w:name w:val="Normal"/>
-    <w:qFormat/>
-    <w:rsid w:val="003B4681"/>
-    <w:pPr>
-      <w:spacing w:line="252" w:lineRule="auto"/>
-    </w:pPr>
-    <w:rPr>
-      <w:rFonts w:asciiTheme="majorHAnsi" w:eastAsiaTheme="majorEastAsia" w:hAnsiTheme="majorHAnsi" w:cstheme="majorBidi"/>
-      <w:lang w:bidi="en-US"/>
-    </w:rPr>
-  </w:style>
-  <w:style w:type="paragraph" w:styleId="Heading1">
-    <w:name w:val="heading 1"/>
-    <w:basedOn w:val="Normal"/>
-    <w:next w:val="Normal"/>
-    <w:link w:val="Heading1Char"/>
-    <w:uiPriority w:val="9"/>
-    <w:qFormat/>
-    <w:rsid w:val="003B4681"/>
-    <w:pPr>
-      <w:pBdr>
-        <w:bottom w:val="thinThickSmallGap" w:sz="12" w:space="1" w:color="943634" w:themeColor="accent2" w:themeShade="BF"/>
-      </w:pBdr>
-      <w:spacing w:before="400"/>
-      <w:jc w:val="center"/>
-      <w:outlineLvl w:val="0"/>
-    </w:pPr>
-    <w:rPr>
-      <w:caps/>
-      <w:color w:val="632423" w:themeColor="accent2" w:themeShade="80"/>
-      <w:spacing w:val="20"/>
-      <w:sz w:val="28"/>
-      <w:szCs w:val="28"/>
-    </w:rPr>
-  </w:style>
-  <w:style w:type="paragraph" w:styleId="Heading2">
-    <w:name w:val="heading 2"/>
-    <w:basedOn w:val="Normal"/>
-    <w:next w:val="Normal"/>
-    <w:link w:val="Heading2Char"/>
-    <w:uiPriority w:val="9"/>
-    <w:unhideWhenUsed/>
-    <w:qFormat/>
-    <w:rsid w:val="003B4681"/>
-    <w:pPr>
-      <w:pBdr>
-        <w:bottom w:val="single" w:sz="4" w:space="1" w:color="622423" w:themeColor="accent2" w:themeShade="7F"/>
-      </w:pBdr>
-      <w:spacing w:before="400"/>
-      <w:jc w:val="center"/>
-      <w:outlineLvl w:val="1"/>
-    </w:pPr>
-    <w:rPr>
-      <w:caps/>
-      <w:color w:val="632423" w:themeColor="accent2" w:themeShade="80"/>
-      <w:spacing w:val="15"/>
-      <w:sz w:val="24"/>
-      <w:szCs w:val="24"/>
-    </w:rPr>
-  </w:style>
-  <w:style w:type="paragraph" w:styleId="Heading3">
-    <w:name w:val="heading 3"/>
-    <w:basedOn w:val="Normal"/>
-    <w:next w:val="Normal"/>
-    <w:link w:val="Heading3Char"/>
-    <w:uiPriority w:val="9"/>
-    <w:unhideWhenUsed/>
-    <w:qFormat/>
-    <w:rsid w:val="003B4681"/>
-    <w:pPr>
-      <w:pBdr>
-        <w:top w:val="dotted" w:sz="4" w:space="1" w:color="622423" w:themeColor="accent2" w:themeShade="7F"/>
-        <w:bottom w:val="dotted" w:sz="4" w:space="1" w:color="622423" w:themeColor="accent2" w:themeShade="7F"/>
-      </w:pBdr>
-      <w:spacing w:before="300"/>
-      <w:jc w:val="center"/>
-      <w:outlineLvl w:val="2"/>
-    </w:pPr>
-    <w:rPr>
-      <w:caps/>
-      <w:color w:val="622423" w:themeColor="accent2" w:themeShade="7F"/>
-      <w:sz w:val="24"/>
-      <w:szCs w:val="24"/>
-    </w:rPr>
-  </w:style>
-  <w:style w:type="paragraph" w:styleId="Heading4">
-    <w:name w:val="heading 4"/>
-    <w:basedOn w:val="Normal"/>
-    <w:next w:val="Normal"/>
-    <w:link w:val="Heading4Char"/>
-    <w:uiPriority w:val="9"/>
-    <w:unhideWhenUsed/>
-    <w:qFormat/>
-    <w:rsid w:val="003B4681"/>
-    <w:pPr>
-      <w:pBdr>
-        <w:bottom w:val="dotted" w:sz="4" w:space="1" w:color="943634" w:themeColor="accent2" w:themeShade="BF"/>
-      </w:pBdr>
-      <w:spacing w:after="120"/>
-      <w:jc w:val="center"/>
-      <w:outlineLvl w:val="3"/>
-    </w:pPr>
-    <w:rPr>
-      <w:caps/>
-      <w:color w:val="622423" w:themeColor="accent2" w:themeShade="7F"/>
-      <w:spacing w:val="10"/>
-    </w:rPr>
-  </w:style>
-  <w:style w:type="character" w:default="1" w:styleId="DefaultParagraphFont">
-    <w:name w:val="Default Paragraph Font"/>
-    <w:uiPriority w:val="1"/>
-    <w:semiHidden/>
-    <w:unhideWhenUsed/>
-  </w:style>
-  <w:style w:type="table" w:default="1" w:styleId="TableNormal">
-    <w:name w:val="Normal Table"/>
-    <w:uiPriority w:val="99"/>
-    <w:semiHidden/>
-    <w:unhideWhenUsed/>
-    <w:tblPr>
-      <w:tblInd w:w="0" w:type="dxa"/>
-      <w:tblCellMar>
-        <w:top w:w="0" w:type="dxa"/>
-        <w:left w:w="108" w:type="dxa"/>
-        <w:bottom w:w="0" w:type="dxa"/>
-        <w:right w:w="108" w:type="dxa"/>
-      </w:tblCellMar>
-    </w:tblPr>
-  </w:style>
-  <w:style w:type="numbering" w:default="1" w:styleId="NoList">
-    <w:name w:val="No List"/>
-    <w:uiPriority w:val="99"/>
-    <w:semiHidden/>
-    <w:unhideWhenUsed/>
-  </w:style>
-  <w:style w:type="character" w:customStyle="1" w:styleId="Heading1Char">
-    <w:name w:val="Heading 1 Char"/>
-    <w:basedOn w:val="DefaultParagraphFont"/>
-    <w:link w:val="Heading1"/>
-    <w:uiPriority w:val="9"/>
-    <w:rsid w:val="003B4681"/>
-    <w:rPr>
-      <w:rFonts w:asciiTheme="majorHAnsi" w:eastAsiaTheme="majorEastAsia" w:hAnsiTheme="majorHAnsi" w:cstheme="majorBidi"/>
-      <w:caps/>
-      <w:color w:val="632423" w:themeColor="accent2" w:themeShade="80"/>
-      <w:spacing w:val="20"/>
-      <w:sz w:val="28"/>
-      <w:szCs w:val="28"/>
-      <w:lang w:bidi="en-US"/>
-    </w:rPr>
-  </w:style>
-  <w:style w:type="character" w:customStyle="1" w:styleId="Heading2Char">
-    <w:name w:val="Heading 2 Char"/>
-    <w:basedOn w:val="DefaultParagraphFont"/>
-    <w:link w:val="Heading2"/>
-    <w:uiPriority w:val="9"/>
-    <w:rsid w:val="003B4681"/>
-    <w:rPr>
-      <w:rFonts w:asciiTheme="majorHAnsi" w:eastAsiaTheme="majorEastAsia" w:hAnsiTheme="majorHAnsi" w:cstheme="majorBidi"/>
-      <w:caps/>
-      <w:color w:val="632423" w:themeColor="accent2" w:themeShade="80"/>
-      <w:spacing w:val="15"/>
-      <w:sz w:val="24"/>
-      <w:szCs w:val="24"/>
-      <w:lang w:bidi="en-US"/>
-    </w:rPr>
-  </w:style>
-  <w:style w:type="character" w:customStyle="1" w:styleId="Heading3Char">
-    <w:name w:val="Heading 3 Char"/>
-    <w:basedOn w:val="DefaultParagraphFont"/>
-    <w:link w:val="Heading3"/>
-    <w:uiPriority w:val="9"/>
-    <w:rsid w:val="003B4681"/>
-    <w:rPr>
-      <w:rFonts w:asciiTheme="majorHAnsi" w:eastAsiaTheme="majorEastAsia" w:hAnsiTheme="majorHAnsi" w:cstheme="majorBidi"/>
-      <w:caps/>
-      <w:color w:val="622423" w:themeColor="accent2" w:themeShade="7F"/>
-      <w:sz w:val="24"/>
-      <w:szCs w:val="24"/>
-      <w:lang w:bidi="en-US"/>
-    </w:rPr>
-  </w:style>
-  <w:style w:type="character" w:customStyle="1" w:styleId="Heading4Char">
-    <w:name w:val="Heading 4 Char"/>
-    <w:basedOn w:val="DefaultParagraphFont"/>
-    <w:link w:val="Heading4"/>
-    <w:uiPriority w:val="9"/>
-    <w:rsid w:val="003B4681"/>
-    <w:rPr>
-      <w:rFonts w:asciiTheme="majorHAnsi" w:eastAsiaTheme="majorEastAsia" w:hAnsiTheme="majorHAnsi" w:cstheme="majorBidi"/>
-      <w:caps/>
-      <w:color w:val="622423" w:themeColor="accent2" w:themeShade="7F"/>
-      <w:spacing w:val="10"/>
-      <w:lang w:bidi="en-US"/>
-    </w:rPr>
-  </w:style>
-  <w:style w:type="paragraph" w:styleId="Footer">
-    <w:name w:val="footer"/>
-    <w:basedOn w:val="Normal"/>
-    <w:link w:val="FooterChar"/>
-    <w:uiPriority w:val="99"/>
-    <w:unhideWhenUsed/>
-    <w:rsid w:val="003B4681"/>
-    <w:pPr>
-      <w:tabs>
-        <w:tab w:val="center" w:pos="4680"/>
-        <w:tab w:val="right" w:pos="9360"/>
-      </w:tabs>
-      <w:spacing w:after="0" w:line="240" w:lineRule="auto"/>
-    </w:pPr>
-  </w:style>
-  <w:style w:type="character" w:customStyle="1" w:styleId="FooterChar">
-    <w:name w:val="Footer Char"/>
-    <w:basedOn w:val="DefaultParagraphFont"/>
-    <w:link w:val="Footer"/>
-    <w:uiPriority w:val="99"/>
-    <w:rsid w:val="003B4681"/>
-    <w:rPr>
-      <w:rFonts w:asciiTheme="majorHAnsi" w:eastAsiaTheme="majorEastAsia" w:hAnsiTheme="majorHAnsi" w:cstheme="majorBidi"/>
-      <w:lang w:bidi="en-US"/>
-    </w:rPr>
-  </w:style>
-  <w:style w:type="paragraph" w:styleId="NoSpacing">
-    <w:name w:val="No Spacing"/>
-    <w:basedOn w:val="Normal"/>
-    <w:link w:val="NoSpacingChar"/>
-    <w:uiPriority w:val="1"/>
-    <w:qFormat/>
-    <w:rsid w:val="003B4681"/>
-    <w:pPr>
-      <w:spacing w:after="0" w:line="240" w:lineRule="auto"/>
-    </w:pPr>
-  </w:style>
-  <w:style w:type="character" w:customStyle="1" w:styleId="NoSpacingChar">
-    <w:name w:val="No Spacing Char"/>
-    <w:basedOn w:val="DefaultParagraphFont"/>
-    <w:link w:val="NoSpacing"/>
-    <w:uiPriority w:val="1"/>
-    <w:rsid w:val="003B4681"/>
-    <w:rPr>
-      <w:rFonts w:asciiTheme="majorHAnsi" w:eastAsiaTheme="majorEastAsia" w:hAnsiTheme="majorHAnsi" w:cstheme="majorBidi"/>
-      <w:lang w:bidi="en-US"/>
-    </w:rPr>
-  </w:style>
-  <w:style w:type="paragraph" w:styleId="Title">
-    <w:name w:val="Title"/>
-    <w:basedOn w:val="Normal"/>
-    <w:next w:val="Normal"/>
-    <w:link w:val="TitleChar"/>
-    <w:uiPriority w:val="10"/>
-    <w:qFormat/>
-    <w:rsid w:val="003B4681"/>
-    <w:pPr>
-      <w:pBdr>
-        <w:top w:val="dotted" w:sz="2" w:space="1" w:color="632423" w:themeColor="accent2" w:themeShade="80"/>
-        <w:bottom w:val="dotted" w:sz="2" w:space="6" w:color="632423" w:themeColor="accent2" w:themeShade="80"/>
-      </w:pBdr>
-      <w:spacing w:before="500" w:after="300" w:line="240" w:lineRule="auto"/>
-      <w:jc w:val="center"/>
-    </w:pPr>
-    <w:rPr>
-      <w:caps/>
-      <w:color w:val="632423" w:themeColor="accent2" w:themeShade="80"/>
-      <w:spacing w:val="50"/>
-      <w:sz w:val="44"/>
-      <w:szCs w:val="44"/>
-    </w:rPr>
-  </w:style>
-  <w:style w:type="character" w:customStyle="1" w:styleId="TitleChar">
-    <w:name w:val="Title Char"/>
-    <w:basedOn w:val="DefaultParagraphFont"/>
-    <w:link w:val="Title"/>
-    <w:uiPriority w:val="10"/>
-    <w:rsid w:val="003B4681"/>
-    <w:rPr>
-      <w:rFonts w:asciiTheme="majorHAnsi" w:eastAsiaTheme="majorEastAsia" w:hAnsiTheme="majorHAnsi" w:cstheme="majorBidi"/>
-      <w:caps/>
-      <w:color w:val="632423" w:themeColor="accent2" w:themeShade="80"/>
-      <w:spacing w:val="50"/>
-      <w:sz w:val="44"/>
-      <w:szCs w:val="44"/>
-      <w:lang w:bidi="en-US"/>
-    </w:rPr>
-  </w:style>
-  <w:style w:type="paragraph" w:styleId="Subtitle">
-    <w:name w:val="Subtitle"/>
-    <w:basedOn w:val="Normal"/>
-    <w:next w:val="Normal"/>
-    <w:link w:val="SubtitleChar"/>
-    <w:uiPriority w:val="11"/>
-    <w:qFormat/>
-    <w:rsid w:val="003B4681"/>
-    <w:pPr>
-      <w:spacing w:after="560" w:line="240" w:lineRule="auto"/>
-      <w:jc w:val="center"/>
-    </w:pPr>
-    <w:rPr>
-      <w:caps/>
-      <w:spacing w:val="20"/>
-      <w:sz w:val="18"/>
-      <w:szCs w:val="18"/>
-    </w:rPr>
-  </w:style>
-  <w:style w:type="character" w:customStyle="1" w:styleId="SubtitleChar">
-    <w:name w:val="Subtitle Char"/>
-    <w:basedOn w:val="DefaultParagraphFont"/>
-    <w:link w:val="Subtitle"/>
-    <w:uiPriority w:val="11"/>
-    <w:rsid w:val="003B4681"/>
-    <w:rPr>
-      <w:rFonts w:asciiTheme="majorHAnsi" w:eastAsiaTheme="majorEastAsia" w:hAnsiTheme="majorHAnsi" w:cstheme="majorBidi"/>
-      <w:caps/>
-      <w:spacing w:val="20"/>
-      <w:sz w:val="18"/>
-      <w:szCs w:val="18"/>
-      <w:lang w:bidi="en-US"/>
-    </w:rPr>
-  </w:style>
-  <w:style w:type="paragraph" w:styleId="ListParagraph">
-    <w:name w:val="List Paragraph"/>
-    <w:basedOn w:val="Normal"/>
-    <w:uiPriority w:val="34"/>
-    <w:qFormat/>
-    <w:rsid w:val="003B4681"/>
-    <w:pPr>
-      <w:ind w:left="720"/>
-      <w:contextualSpacing/>
-    </w:pPr>
-  </w:style>
-  <w:style w:type="character" w:styleId="SubtleEmphasis">
-    <w:name w:val="Subtle Emphasis"/>
-    <w:uiPriority w:val="19"/>
-    <w:qFormat/>
-    <w:rsid w:val="003B4681"/>
-    <w:rPr>
-      <w:i/>
-      <w:iCs/>
-    </w:rPr>
-  </w:style>
-  <w:style w:type="character" w:styleId="Hyperlink">
-    <w:name w:val="Hyperlink"/>
-    <w:basedOn w:val="DefaultParagraphFont"/>
-    <w:uiPriority w:val="99"/>
-    <w:unhideWhenUsed/>
-    <w:rsid w:val="003B4681"/>
-    <w:rPr>
-      <w:color w:val="0000FF" w:themeColor="hyperlink"/>
-      <w:u w:val="single"/>
-    </w:rPr>
-  </w:style>
-  <w:style w:type="character" w:customStyle="1" w:styleId="schoolmangtaa1">
-    <w:name w:val="schoolmangtaa1"/>
-    <w:basedOn w:val="DefaultParagraphFont"/>
-    <w:rsid w:val="003B4681"/>
-    <w:rPr>
-      <w:b/>
-      <w:bCs/>
-      <w:color w:val="1B60A2"/>
-    </w:rPr>
-  </w:style>
-  <w:style w:type="table" w:styleId="TableGrid">
-    <w:name w:val="Table Grid"/>
-    <w:basedOn w:val="TableNormal"/>
-    <w:uiPriority w:val="59"/>
-    <w:rsid w:val="003B4681"/>
-    <w:pPr>
-      <w:spacing w:after="0" w:line="240" w:lineRule="auto"/>
-    </w:pPr>
-    <w:rPr>
-      <w:rFonts w:asciiTheme="majorHAnsi" w:hAnsiTheme="majorHAnsi" w:cstheme="majorBidi"/>
-      <w:lang w:bidi="en-US"/>
-    </w:rPr>
-    <w:tblPr>
-      <w:tblInd w:w="0" w:type="dxa"/>
-      <w:tblBorders>
-        <w:top w:val="single" w:sz="4" w:space="0" w:color="000000" w:themeColor="text1"/>
-        <w:left w:val="single" w:sz="4" w:space="0" w:color="000000" w:themeColor="text1"/>
-        <w:bottom w:val="single" w:sz="4" w:space="0" w:color="000000" w:themeColor="text1"/>
-        <w:right w:val="single" w:sz="4" w:space="0" w:color="000000" w:themeColor="text1"/>
-        <w:insideH w:val="single" w:sz="4" w:space="0" w:color="000000" w:themeColor="text1"/>
-        <w:insideV w:val="single" w:sz="4" w:space="0" w:color="000000" w:themeColor="text1"/>
-      </w:tblBorders>
-      <w:tblCellMar>
-        <w:top w:w="0" w:type="dxa"/>
-        <w:left w:w="108" w:type="dxa"/>
-        <w:bottom w:w="0" w:type="dxa"/>
-        <w:right w:w="108" w:type="dxa"/>
-      </w:tblCellMar>
-    </w:tblPr>
-  </w:style>
-  <w:style w:type="paragraph" w:styleId="BalloonText">
-    <w:name w:val="Balloon Text"/>
-    <w:basedOn w:val="Normal"/>
-    <w:link w:val="BalloonTextChar"/>
-    <w:uiPriority w:val="99"/>
-    <w:semiHidden/>
-    <w:unhideWhenUsed/>
-    <w:rsid w:val="003B4681"/>
-    <w:pPr>
-      <w:spacing w:after="0" w:line="240" w:lineRule="auto"/>
-    </w:pPr>
-    <w:rPr>
-      <w:rFonts w:ascii="Tahoma" w:hAnsi="Tahoma" w:cs="Tahoma"/>
-      <w:sz w:val="16"/>
-      <w:szCs w:val="16"/>
-    </w:rPr>
-  </w:style>
-  <w:style w:type="character" w:customStyle="1" w:styleId="BalloonTextChar">
-    <w:name w:val="Balloon Text Char"/>
-    <w:basedOn w:val="DefaultParagraphFont"/>
-    <w:link w:val="BalloonText"/>
-    <w:uiPriority w:val="99"/>
-    <w:semiHidden/>
-    <w:rsid w:val="003B4681"/>
-    <w:rPr>
-      <w:rFonts w:ascii="Tahoma" w:eastAsiaTheme="majorEastAsia" w:hAnsi="Tahoma" w:cs="Tahoma"/>
-      <w:sz w:val="16"/>
-      <w:szCs w:val="16"/>
-      <w:lang w:bidi="en-US"/>
-    </w:rPr>
-  </w:style>
-  <w:style w:type="paragraph" w:styleId="TOCHeading">
-    <w:name w:val="TOC Heading"/>
-    <w:basedOn w:val="Heading1"/>
-    <w:next w:val="Normal"/>
-    <w:uiPriority w:val="39"/>
-    <w:semiHidden/>
-    <w:unhideWhenUsed/>
-    <w:qFormat/>
-    <w:rsid w:val="005C3B92"/>
-    <w:pPr>
-      <w:keepNext/>
-      <w:keepLines/>
-      <w:pBdr>
-        <w:bottom w:val="none" w:sz="0" w:space="0" w:color="auto"/>
-      </w:pBdr>
-      <w:spacing w:before="480" w:after="0" w:line="276" w:lineRule="auto"/>
-      <w:jc w:val="left"/>
-      <w:outlineLvl w:val="9"/>
-    </w:pPr>
-    <w:rPr>
-      <w:b/>
-      <w:bCs/>
-      <w:caps w:val="0"/>
-      <w:color w:val="365F91" w:themeColor="accent1" w:themeShade="BF"/>
-      <w:spacing w:val="0"/>
-      <w:lang w:eastAsia="ja-JP" w:bidi="ar-SA"/>
-    </w:rPr>
-  </w:style>
-  <w:style w:type="paragraph" w:styleId="TOC1">
-    <w:name w:val="toc 1"/>
-    <w:basedOn w:val="Normal"/>
-    <w:next w:val="Normal"/>
-    <w:autoRedefine/>
-    <w:uiPriority w:val="39"/>
-    <w:unhideWhenUsed/>
-    <w:rsid w:val="005C3B92"/>
-    <w:pPr>
-      <w:spacing w:after="100"/>
-    </w:pPr>
-  </w:style>
-  <w:style w:type="paragraph" w:styleId="TOC2">
-    <w:name w:val="toc 2"/>
-    <w:basedOn w:val="Normal"/>
-    <w:next w:val="Normal"/>
-    <w:autoRedefine/>
-    <w:uiPriority w:val="39"/>
-    <w:unhideWhenUsed/>
-    <w:rsid w:val="005C3B92"/>
-    <w:pPr>
-      <w:spacing w:after="100"/>
-      <w:ind w:left="220"/>
-    </w:pPr>
-  </w:style>
-  <w:style w:type="paragraph" w:styleId="TOC3">
-    <w:name w:val="toc 3"/>
-    <w:basedOn w:val="Normal"/>
-    <w:next w:val="Normal"/>
-    <w:autoRedefine/>
-    <w:uiPriority w:val="39"/>
-    <w:unhideWhenUsed/>
-    <w:rsid w:val="005C3B92"/>
-    <w:pPr>
-      <w:spacing w:after="100"/>
-      <w:ind w:left="440"/>
-    </w:pPr>
-  </w:style>
-  <w:style w:type="paragraph" w:styleId="Header">
-    <w:name w:val="header"/>
-    <w:basedOn w:val="Normal"/>
-    <w:link w:val="HeaderChar"/>
-    <w:uiPriority w:val="99"/>
-    <w:unhideWhenUsed/>
-    <w:rsid w:val="00A925FB"/>
-    <w:pPr>
-      <w:tabs>
-        <w:tab w:val="center" w:pos="4680"/>
-        <w:tab w:val="right" w:pos="9360"/>
-      </w:tabs>
-      <w:spacing w:after="0" w:line="240" w:lineRule="auto"/>
-    </w:pPr>
-  </w:style>
-  <w:style w:type="character" w:customStyle="1" w:styleId="HeaderChar">
-    <w:name w:val="Header Char"/>
-    <w:basedOn w:val="DefaultParagraphFont"/>
-    <w:link w:val="Header"/>
-    <w:uiPriority w:val="99"/>
-    <w:rsid w:val="00A925FB"/>
-    <w:rPr>
-      <w:rFonts w:asciiTheme="majorHAnsi" w:eastAsiaTheme="majorEastAsia" w:hAnsiTheme="majorHAnsi" w:cstheme="majorBidi"/>
-      <w:lang w:bidi="en-US"/>
-    </w:rPr>
-  </w:style>
-</w:styles>
-</file>
-
-<file path=word/glossary/document.xml><?xml version="1.0" encoding="utf-8"?>
-<w:glossaryDocument xmlns:wpc="http://schemas.microsoft.com/office/word/2010/wordprocessingCanvas" xmlns:mc="http://schemas.openxmlformats.org/markup-compatibility/2006" xmlns:o="urn:schemas-microsoft-com:office:office" xmlns:r="http://schemas.openxmlformats.org/officeDocument/2006/relationships" xmlns:m="http://schemas.openxmlformats.org/officeDocument/2006/math" xmlns:v="urn:schemas-microsoft-com:vml" xmlns:wp14="http://schemas.microsoft.com/office/word/2010/wordprocessingDrawing" xmlns:wp="http://schemas.openxmlformats.org/drawingml/2006/wordprocessingDrawing" xmlns:w10="urn:schemas-microsoft-com:office:word" xmlns:w="http://schemas.openxmlformats.org/wordprocessingml/2006/main" xmlns:w14="http://schemas.microsoft.com/office/word/2010/wordml" xmlns:wpg="http://schemas.microsoft.com/office/word/2010/wordprocessingGroup" xmlns:wpi="http://schemas.microsoft.com/office/word/2010/wordprocessingInk" xmlns:wne="http://schemas.microsoft.com/office/word/2006/wordml" xmlns:wps="http://schemas.microsoft.com/office/word/2010/wordprocessingShape" mc:Ignorable="w14 wp14"/>
-</file>
-
-<file path=word/glossary/fontTable.xml><?xml version="1.0" encoding="utf-8"?>
-<w:fonts xmlns:mc="http://schemas.openxmlformats.org/markup-compatibility/2006" xmlns:r="http://schemas.openxmlformats.org/officeDocument/2006/relationships" xmlns:w="http://schemas.openxmlformats.org/wordprocessingml/2006/main" xmlns:w14="http://schemas.microsoft.com/office/word/2010/wordml" mc:Ignorable="w14">
-  <w:font w:name="Wingdings">
-    <w:panose1 w:val="05000000000000000000"/>
-    <w:charset w:val="02"/>
-    <w:family w:val="auto"/>
-    <w:pitch w:val="variable"/>
-    <w:sig w:usb0="00000000" w:usb1="10000000" w:usb2="00000000" w:usb3="00000000" w:csb0="80000000" w:csb1="00000000"/>
-  </w:font>
-  <w:font w:name="Times New Roman">
-    <w:panose1 w:val="02020603050405020304"/>
-    <w:charset w:val="00"/>
-    <w:family w:val="roman"/>
-    <w:pitch w:val="variable"/>
-    <w:sig w:usb0="E0002AFF" w:usb1="C0007841" w:usb2="00000009" w:usb3="00000000" w:csb0="000001FF" w:csb1="00000000"/>
-  </w:font>
-  <w:font w:name="Symbol">
-    <w:panose1 w:val="05050102010706020507"/>
-    <w:charset w:val="02"/>
-    <w:family w:val="roman"/>
-    <w:pitch w:val="variable"/>
-    <w:sig w:usb0="00000000" w:usb1="10000000" w:usb2="00000000" w:usb3="00000000" w:csb0="80000000" w:csb1="00000000"/>
-  </w:font>
-  <w:font w:name="Courier New">
-    <w:panose1 w:val="02070309020205020404"/>
-    <w:charset w:val="00"/>
-    <w:family w:val="modern"/>
-    <w:pitch w:val="fixed"/>
-    <w:sig w:usb0="E0002AFF" w:usb1="C0007843" w:usb2="00000009" w:usb3="00000000" w:csb0="000001FF" w:csb1="00000000"/>
-  </w:font>
-  <w:font w:name="Calibri">
-    <w:panose1 w:val="020F0502020204030204"/>
-    <w:charset w:val="00"/>
-    <w:family w:val="swiss"/>
-    <w:pitch w:val="variable"/>
-    <w:sig w:usb0="E10002FF" w:usb1="4000ACFF" w:usb2="00000009" w:usb3="00000000" w:csb0="0000019F" w:csb1="00000000"/>
-  </w:font>
-  <w:font w:name="Cambria">
-    <w:panose1 w:val="02040503050406030204"/>
-    <w:charset w:val="00"/>
-    <w:family w:val="roman"/>
-    <w:pitch w:val="variable"/>
-    <w:sig w:usb0="E00002FF" w:usb1="400004FF" w:usb2="00000000" w:usb3="00000000" w:csb0="0000019F" w:csb1="00000000"/>
-  </w:font>
-  <w:font w:name="Tahoma">
-    <w:panose1 w:val="020B0604030504040204"/>
-    <w:charset w:val="00"/>
-    <w:family w:val="swiss"/>
-    <w:pitch w:val="variable"/>
-    <w:sig w:usb0="E1002EFF" w:usb1="C000605B" w:usb2="00000029" w:usb3="00000000" w:csb0="000101FF" w:csb1="00000000"/>
-  </w:font>
-  <w:font w:name="Arial">
-    <w:panose1 w:val="020B0604020202020204"/>
-    <w:charset w:val="00"/>
-    <w:family w:val="swiss"/>
-    <w:pitch w:val="variable"/>
-    <w:sig w:usb0="E0002AFF" w:usb1="C0007843" w:usb2="00000009" w:usb3="00000000" w:csb0="000001FF" w:csb1="00000000"/>
-  </w:font>
-</w:fonts>
-</file>
-
-<file path=word/glossary/settings.xml><?xml version="1.0" encoding="utf-8"?>
-<w:settings xmlns:mc="http://schemas.openxmlformats.org/markup-compatibility/2006" xmlns:o="urn:schemas-microsoft-com:office:office" xmlns:r="http://schemas.openxmlformats.org/officeDocument/2006/relationships" xmlns:m="http://schemas.openxmlformats.org/officeDocument/2006/math" xmlns:v="urn:schemas-microsoft-com:vml" xmlns:w10="urn:schemas-microsoft-com:office:word" xmlns:w="http://schemas.openxmlformats.org/wordprocessingml/2006/main" xmlns:w14="http://schemas.microsoft.com/office/word/2010/wordml" xmlns:sl="http://schemas.openxmlformats.org/schemaLibrary/2006/main" mc:Ignorable="w14">
-  <w:view w:val="normal"/>
-  <w:defaultTabStop w:val="720"/>
-  <w:characterSpacingControl w:val="doNotCompress"/>
-  <w:compat>
-    <w:useFELayout/>
-    <w:compatSetting w:name="compatibilityMode" w:uri="http://schemas.microsoft.com/office/word" w:val="14"/>
-    <w:compatSetting w:name="overrideTableStyleFontSizeAndJustification" w:uri="http://schemas.microsoft.com/office/word" w:val="1"/>
-    <w:compatSetting w:name="enableOpenTypeFeatures" w:uri="http://schemas.microsoft.com/office/word" w:val="1"/>
-    <w:compatSetting w:name="doNotFlipMirrorIndents" w:uri="http://schemas.microsoft.com/office/word" w:val="1"/>
-  </w:compat>
-  <w:rsids>
-    <w:rsidRoot w:val="000D60C3"/>
-    <w:rsid w:val="000D60C3"/>
-    <w:rsid w:val="00527064"/>
-  </w:rsids>
-  <m:mathPr>
-    <m:mathFont m:val="Cambria Math"/>
-    <m:brkBin m:val="before"/>
-    <m:brkBinSub m:val="--"/>
-    <m:smallFrac m:val="0"/>
-    <m:dispDef/>
-    <m:lMargin m:val="0"/>
-    <m:rMargin m:val="0"/>
-    <m:defJc m:val="centerGroup"/>
-    <m:wrapIndent m:val="1440"/>
-    <m:intLim m:val="subSup"/>
-    <m:naryLim m:val="undOvr"/>
-  </m:mathPr>
-  <w:themeFontLang w:val="en-US"/>
-  <w:clrSchemeMapping w:bg1="light1" w:t1="dark1" w:bg2="light2" w:t2="dark2" w:accent1="accent1" w:accent2="accent2" w:accent3="accent3" w:accent4="accent4" w:accent5="accent5" w:accent6="accent6" w:hyperlink="hyperlink" w:followedHyperlink="followedHyperlink"/>
-  <w:decimalSymbol w:val="."/>
-  <w:listSeparator w:val=","/>
-</w:settings>
-</file>
-
-<file path=word/glossary/styles.xml><?xml version="1.0" encoding="utf-8"?>
-<w:styles xmlns:mc="http://schemas.openxmlformats.org/markup-compatibility/2006" xmlns:r="http://schemas.openxmlformats.org/officeDocument/2006/relationships" xmlns:w="http://schemas.openxmlformats.org/wordprocessingml/2006/main" xmlns:w14="http://schemas.microsoft.com/office/word/2010/wordml" mc:Ignorable="w14">
-  <w:docDefaults>
-    <w:rPrDefault>
-      <w:rPr>
-        <w:rFonts w:asciiTheme="minorHAnsi" w:eastAsiaTheme="minorEastAsia" w:hAnsiTheme="minorHAnsi" w:cstheme="minorBidi"/>
-        <w:sz w:val="22"/>
-        <w:szCs w:val="22"/>
-        <w:lang w:val="en-US" w:eastAsia="en-US" w:bidi="ar-SA"/>
-      </w:rPr>
-    </w:rPrDefault>
-    <w:pPrDefault>
-      <w:pPr>
-        <w:spacing w:after="200" w:line="276" w:lineRule="auto"/>
-      </w:pPr>
-    </w:pPrDefault>
-  </w:docDefaults>
-  <w:latentStyles w:defLockedState="0" w:defUIPriority="99" w:defSemiHidden="1" w:defUnhideWhenUsed="1" w:defQFormat="0" w:count="267">
-    <w:lsdException w:name="Normal" w:semiHidden="0" w:uiPriority="0" w:unhideWhenUsed="0" w:qFormat="1"/>
-    <w:lsdException w:name="heading 1" w:semiHidden="0" w:uiPriority="9" w:unhideWhenUsed="0" w:qFormat="1"/>
-    <w:lsdException w:name="heading 2" w:uiPriority="9" w:qFormat="1"/>
-    <w:lsdException w:name="heading 3" w:uiPriority="9" w:qFormat="1"/>
-    <w:lsdException w:name="heading 4" w:uiPriority="9" w:qFormat="1"/>
-    <w:lsdException w:name="heading 5" w:uiPriority="9" w:qFormat="1"/>
-    <w:lsdException w:name="heading 6" w:uiPriority="9" w:qFormat="1"/>
-    <w:lsdException w:name="heading 7" w:uiPriority="9" w:qFormat="1"/>
-    <w:lsdException w:name="heading 8" w:uiPriority="9" w:qFormat="1"/>
-    <w:lsdException w:name="heading 9" w:uiPriority="9" w:qFormat="1"/>
-    <w:lsdException w:name="toc 1" w:uiPriority="39"/>
-    <w:lsdException w:name="toc 2" w:uiPriority="39"/>
-    <w:lsdException w:name="toc 3" w:uiPriority="39"/>
-    <w:lsdException w:name="toc 4" w:uiPriority="39"/>
-    <w:lsdException w:name="toc 5" w:uiPriority="39"/>
-    <w:lsdException w:name="toc 6" w:uiPriority="39"/>
-    <w:lsdException w:name="toc 7" w:uiPriority="39"/>
-    <w:lsdException w:name="toc 8" w:uiPriority="39"/>
-    <w:lsdException w:name="toc 9" w:uiPriority="39"/>
-    <w:lsdException w:name="caption" w:uiPriority="35" w:qFormat="1"/>
-    <w:lsdException w:name="Title" w:semiHidden="0" w:uiPriority="10" w:unhideWhenUsed="0" w:qFormat="1"/>
-    <w:lsdException w:name="Default Paragraph Font" w:uiPriority="1"/>
-    <w:lsdException w:name="Subtitle" w:semiHidden="0" w:uiPriority="11" w:unhideWhenUsed="0" w:qFormat="1"/>
-    <w:lsdException w:name="Strong" w:semiHidden="0" w:uiPriority="22" w:unhideWhenUsed="0" w:qFormat="1"/>
-    <w:lsdException w:name="Emphasis" w:semiHidden="0" w:uiPriority="20" w:unhideWhenUsed="0" w:qFormat="1"/>
-    <w:lsdException w:name="Table Grid" w:semiHidden="0" w:uiPriority="59" w:unhideWhenUsed="0"/>
-    <w:lsdException w:name="Placeholder Text" w:unhideWhenUsed="0"/>
-    <w:lsdException w:name="No Spacing" w:semiHidden="0" w:uiPriority="1" w:unhideWhenUsed="0" w:qFormat="1"/>
-    <w:lsdException w:name="Light Shading" w:semiHidden="0" w:uiPriority="60" w:unhideWhenUsed="0"/>
-    <w:lsdException w:name="Light List" w:semiHidden="0" w:uiPriority="61" w:unhideWhenUsed="0"/>
-    <w:lsdException w:name="Light Grid" w:semiHidden="0" w:uiPriority="62" w:unhideWhenUsed="0"/>
-    <w:lsdException w:name="Medium Shading 1" w:semiHidden="0" w:uiPriority="63" w:unhideWhenUsed="0"/>
-    <w:lsdException w:name="Medium Shading 2" w:semiHidden="0" w:uiPriority="64" w:unhideWhenUsed="0"/>
-    <w:lsdException w:name="Medium List 1" w:semiHidden="0" w:uiPriority="65" w:unhideWhenUsed="0"/>
-    <w:lsdException w:name="Medium List 2" w:semiHidden="0" w:uiPriority="66" w:unhideWhenUsed="0"/>
-    <w:lsdException w:name="Medium Grid 1" w:semiHidden="0" w:uiPriority="67" w:unhideWhenUsed="0"/>
-    <w:lsdException w:name="Medium Grid 2" w:semiHidden="0" w:uiPriority="68" w:unhideWhenUsed="0"/>
-    <w:lsdException w:name="Medium Grid 3" w:semiHidden="0" w:uiPriority="69" w:unhideWhenUsed="0"/>
-    <w:lsdException w:name="Dark List" w:semiHidden="0" w:uiPriority="70" w:unhideWhenUsed="0"/>
-    <w:lsdException w:name="Colorful Shading" w:semiHidden="0" w:uiPriority="71" w:unhideWhenUsed="0"/>
-    <w:lsdException w:name="Colorful List" w:semiHidden="0" w:uiPriority="72" w:unhideWhenUsed="0"/>
-    <w:lsdException w:name="Colorful Grid" w:semiHidden="0" w:uiPriority="73" w:unhideWhenUsed="0"/>
-    <w:lsdException w:name="Light Shading Accent 1" w:semiHidden="0" w:uiPriority="60" w:unhideWhenUsed="0"/>
-    <w:lsdException w:name="Light List Accent 1" w:semiHidden="0" w:uiPriority="61" w:unhideWhenUsed="0"/>
-    <w:lsdException w:name="Light Grid Accent 1" w:semiHidden="0" w:uiPriority="62" w:unhideWhenUsed="0"/>
-    <w:lsdException w:name="Medium Shading 1 Accent 1" w:semiHidden="0" w:uiPriority="63" w:unhideWhenUsed="0"/>
-    <w:lsdException w:name="Medium Shading 2 Accent 1" w:semiHidden="0" w:uiPriority="64" w:unhideWhenUsed="0"/>
-    <w:lsdException w:name="Medium List 1 Accent 1" w:semiHidden="0" w:uiPriority="65" w:unhideWhenUsed="0"/>
-    <w:lsdException w:name="Revision" w:unhideWhenUsed="0"/>
-    <w:lsdException w:name="List Paragraph" w:semiHidden="0" w:uiPriority="34" w:unhideWhenUsed="0" w:qFormat="1"/>
-    <w:lsdException w:name="Quote" w:semiHidden="0" w:uiPriority="29" w:unhideWhenUsed="0" w:qFormat="1"/>
-    <w:lsdException w:name="Intense Quote" w:semiHidden="0" w:uiPriority="30" w:unhideWhenUsed="0" w:qFormat="1"/>
-    <w:lsdException w:name="Medium List 2 Accent 1" w:semiHidden="0" w:uiPriority="66" w:unhideWhenUsed="0"/>
-    <w:lsdException w:name="Medium Grid 1 Accent 1" w:semiHidden="0" w:uiPriority="67" w:unhideWhenUsed="0"/>
-    <w:lsdException w:name="Medium Grid 2 Accent 1" w:semiHidden="0" w:uiPriority="68" w:unhideWhenUsed="0"/>
-    <w:lsdException w:name="Medium Grid 3 Accent 1" w:semiHidden="0" w:uiPriority="69" w:unhideWhenUsed="0"/>
-    <w:lsdException w:name="Dark List Accent 1" w:semiHidden="0" w:uiPriority="70" w:unhideWhenUsed="0"/>
-    <w:lsdException w:name="Colorful Shading Accent 1" w:semiHidden="0" w:uiPriority="71" w:unhideWhenUsed="0"/>
-    <w:lsdException w:name="Colorful List Accent 1" w:semiHidden="0" w:uiPriority="72" w:unhideWhenUsed="0"/>
-    <w:lsdException w:name="Colorful Grid Accent 1" w:semiHidden="0" w:uiPriority="73" w:unhideWhenUsed="0"/>
-    <w:lsdException w:name="Light Shading Accent 2" w:semiHidden="0" w:uiPriority="60" w:unhideWhenUsed="0"/>
-    <w:lsdException w:name="Light List Accent 2" w:semiHidden="0" w:uiPriority="61" w:unhideWhenUsed="0"/>
-    <w:lsdException w:name="Light Grid Accent 2" w:semiHidden="0" w:uiPriority="62" w:unhideWhenUsed="0"/>
-    <w:lsdException w:name="Medium Shading 1 Accent 2" w:semiHidden="0" w:uiPriority="63" w:unhideWhenUsed="0"/>
-    <w:lsdException w:name="Medium Shading 2 Accent 2" w:semiHidden="0" w:uiPriority="64" w:unhideWhenUsed="0"/>
-    <w:lsdException w:name="Medium List 1 Accent 2" w:semiHidden="0" w:uiPriority="65" w:unhideWhenUsed="0"/>
-    <w:lsdException w:name="Medium List 2 Accent 2" w:semiHidden="0" w:uiPriority="66" w:unhideWhenUsed="0"/>
-    <w:lsdException w:name="Medium Grid 1 Accent 2" w:semiHidden="0" w:uiPriority="67" w:unhideWhenUsed="0"/>
-    <w:lsdException w:name="Medium Grid 2 Accent 2" w:semiHidden="0" w:uiPriority="68" w:unhideWhenUsed="0"/>
-    <w:lsdException w:name="Medium Grid 3 Accent 2" w:semiHidden="0" w:uiPriority="69" w:unhideWhenUsed="0"/>
-    <w:lsdException w:name="Dark List Accent 2" w:semiHidden="0" w:uiPriority="70" w:unhideWhenUsed="0"/>
-    <w:lsdException w:name="Colorful Shading Accent 2" w:semiHidden="0" w:uiPriority="71" w:unhideWhenUsed="0"/>
-    <w:lsdException w:name="Colorful List Accent 2" w:semiHidden="0" w:uiPriority="72" w:unhideWhenUsed="0"/>
-    <w:lsdException w:name="Colorful Grid Accent 2" w:semiHidden="0" w:uiPriority="73" w:unhideWhenUsed="0"/>
-    <w:lsdException w:name="Light Shading Accent 3" w:semiHidden="0" w:uiPriority="60" w:unhideWhenUsed="0"/>
-    <w:lsdException w:name="Light List Accent 3" w:semiHidden="0" w:uiPriority="61" w:unhideWhenUsed="0"/>
-    <w:lsdException w:name="Light Grid Accent 3" w:semiHidden="0" w:uiPriority="62" w:unhideWhenUsed="0"/>
-    <w:lsdException w:name="Medium Shading 1 Accent 3" w:semiHidden="0" w:uiPriority="63" w:unhideWhenUsed="0"/>
-    <w:lsdException w:name="Medium Shading 2 Accent 3" w:semiHidden="0" w:uiPriority="64" w:unhideWhenUsed="0"/>
-    <w:lsdException w:name="Medium List 1 Accent 3" w:semiHidden="0" w:uiPriority="65" w:unhideWhenUsed="0"/>
-    <w:lsdException w:name="Medium List 2 Accent 3" w:semiHidden="0" w:uiPriority="66" w:unhideWhenUsed="0"/>
-    <w:lsdException w:name="Medium Grid 1 Accent 3" w:semiHidden="0" w:uiPriority="67" w:unhideWhenUsed="0"/>
-    <w:lsdException w:name="Medium Grid 2 Accent 3" w:semiHidden="0" w:uiPriority="68" w:unhideWhenUsed="0"/>
-    <w:lsdException w:name="Medium Grid 3 Accent 3" w:semiHidden="0" w:uiPriority="69" w:unhideWhenUsed="0"/>
-    <w:lsdException w:name="Dark List Accent 3" w:semiHidden="0" w:uiPriority="70" w:unhideWhenUsed="0"/>
-    <w:lsdException w:name="Colorful Shading Accent 3" w:semiHidden="0" w:uiPriority="71" w:unhideWhenUsed="0"/>
-    <w:lsdException w:name="Colorful List Accent 3" w:semiHidden="0" w:uiPriority="72" w:unhideWhenUsed="0"/>
-    <w:lsdException w:name="Colorful Grid Accent 3" w:semiHidden="0" w:uiPriority="73" w:unhideWhenUsed="0"/>
-    <w:lsdException w:name="Light Shading Accent 4" w:semiHidden="0" w:uiPriority="60" w:unhideWhenUsed="0"/>
-    <w:lsdException w:name="Light List Accent 4" w:semiHidden="0" w:uiPriority="61" w:unhideWhenUsed="0"/>
-    <w:lsdException w:name="Light Grid Accent 4" w:semiHidden="0" w:uiPriority="62" w:unhideWhenUsed="0"/>
-    <w:lsdException w:name="Medium Shading 1 Accent 4" w:semiHidden="0" w:uiPriority="63" w:unhideWhenUsed="0"/>
-    <w:lsdException w:name="Medium Shading 2 Accent 4" w:semiHidden="0" w:uiPriority="64" w:unhideWhenUsed="0"/>
-    <w:lsdException w:name="Medium List 1 Accent 4" w:semiHidden="0" w:uiPriority="65" w:unhideWhenUsed="0"/>
-    <w:lsdException w:name="Medium List 2 Accent 4" w:semiHidden="0" w:uiPriority="66" w:unhideWhenUsed="0"/>
-    <w:lsdException w:name="Medium Grid 1 Accent 4" w:semiHidden="0" w:uiPriority="67" w:unhideWhenUsed="0"/>
-    <w:lsdException w:name="Medium Grid 2 Accent 4" w:semiHidden="0" w:uiPriority="68" w:unhideWhenUsed="0"/>
-    <w:lsdException w:name="Medium Grid 3 Accent 4" w:semiHidden="0" w:uiPriority="69" w:unhideWhenUsed="0"/>
-    <w:lsdException w:name="Dark List Accent 4" w:semiHidden="0" w:uiPriority="70" w:unhideWhenUsed="0"/>
-    <w:lsdException w:name="Colorful Shading Accent 4" w:semiHidden="0" w:uiPriority="71" w:unhideWhenUsed="0"/>
-    <w:lsdException w:name="Colorful List Accent 4" w:semiHidden="0" w:uiPriority="72" w:unhideWhenUsed="0"/>
-    <w:lsdException w:name="Colorful Grid Accent 4" w:semiHidden="0" w:uiPriority="73" w:unhideWhenUsed="0"/>
-    <w:lsdException w:name="Light Shading Accent 5" w:semiHidden="0" w:uiPriority="60" w:unhideWhenUsed="0"/>
-    <w:lsdException w:name="Light List Accent 5" w:semiHidden="0" w:uiPriority="61" w:unhideWhenUsed="0"/>
-    <w:lsdException w:name="Light Grid Accent 5" w:semiHidden="0" w:uiPriority="62" w:unhideWhenUsed="0"/>
-    <w:lsdException w:name="Medium Shading 1 Accent 5" w:semiHidden="0" w:uiPriority="63" w:unhideWhenUsed="0"/>
-    <w:lsdException w:name="Medium Shading 2 Accent 5" w:semiHidden="0" w:uiPriority="64" w:unhideWhenUsed="0"/>
-    <w:lsdException w:name="Medium List 1 Accent 5" w:semiHidden="0" w:uiPriority="65" w:unhideWhenUsed="0"/>
-    <w:lsdException w:name="Medium List 2 Accent 5" w:semiHidden="0" w:uiPriority="66" w:unhideWhenUsed="0"/>
-    <w:lsdException w:name="Medium Grid 1 Accent 5" w:semiHidden="0" w:uiPriority="67" w:unhideWhenUsed="0"/>
-    <w:lsdException w:name="Medium Grid 2 Accent 5" w:semiHidden="0" w:uiPriority="68" w:unhideWhenUsed="0"/>
-    <w:lsdException w:name="Medium Grid 3 Accent 5" w:semiHidden="0" w:uiPriority="69" w:unhideWhenUsed="0"/>
-    <w:lsdException w:name="Dark List Accent 5" w:semiHidden="0" w:uiPriority="70" w:unhideWhenUsed="0"/>
-    <w:lsdException w:name="Colorful Shading Accent 5" w:semiHidden="0" w:uiPriority="71" w:unhideWhenUsed="0"/>
-    <w:lsdException w:name="Colorful List Accent 5" w:semiHidden="0" w:uiPriority="72" w:unhideWhenUsed="0"/>
-    <w:lsdException w:name="Colorful Grid Accent 5" w:semiHidden="0" w:uiPriority="73" w:unhideWhenUsed="0"/>
-    <w:lsdException w:name="Light Shading Accent 6" w:semiHidden="0" w:uiPriority="60" w:unhideWhenUsed="0"/>
-    <w:lsdException w:name="Light List Accent 6" w:semiHidden="0" w:uiPriority="61" w:unhideWhenUsed="0"/>
-    <w:lsdException w:name="Light Grid Accent 6" w:semiHidden="0" w:uiPriority="62" w:unhideWhenUsed="0"/>
-    <w:lsdException w:name="Medium Shading 1 Accent 6" w:semiHidden="0" w:uiPriority="63" w:unhideWhenUsed="0"/>
-    <w:lsdException w:name="Medium Shading 2 Accent 6" w:semiHidden="0" w:uiPriority="64" w:unhideWhenUsed="0"/>
-    <w:lsdException w:name="Medium List 1 Accent 6" w:semiHidden="0" w:uiPriority="65" w:unhideWhenUsed="0"/>
-    <w:lsdException w:name="Medium List 2 Accent 6" w:semiHidden="0" w:uiPriority="66" w:unhideWhenUsed="0"/>
-    <w:lsdException w:name="Medium Grid 1 Accent 6" w:semiHidden="0" w:uiPriority="67" w:unhideWhenUsed="0"/>
-    <w:lsdException w:name="Medium Grid 2 Accent 6" w:semiHidden="0" w:uiPriority="68" w:unhideWhenUsed="0"/>
-    <w:lsdException w:name="Medium Grid 3 Accent 6" w:semiHidden="0" w:uiPriority="69" w:unhideWhenUsed="0"/>
-    <w:lsdException w:name="Dark List Accent 6" w:semiHidden="0" w:uiPriority="70" w:unhideWhenUsed="0"/>
-    <w:lsdException w:name="Colorful Shading Accent 6" w:semiHidden="0" w:uiPriority="71" w:unhideWhenUsed="0"/>
-    <w:lsdException w:name="Colorful List Accent 6" w:semiHidden="0" w:uiPriority="72" w:unhideWhenUsed="0"/>
-    <w:lsdException w:name="Colorful Grid Accent 6" w:semiHidden="0" w:uiPriority="73" w:unhideWhenUsed="0"/>
-    <w:lsdException w:name="Subtle Emphasis" w:semiHidden="0" w:uiPriority="19" w:unhideWhenUsed="0" w:qFormat="1"/>
-    <w:lsdException w:name="Intense Emphasis" w:semiHidden="0" w:uiPriority="21" w:unhideWhenUsed="0" w:qFormat="1"/>
-    <w:lsdException w:name="Subtle Reference" w:semiHidden="0" w:uiPriority="31" w:unhideWhenUsed="0" w:qFormat="1"/>
-    <w:lsdException w:name="Intense Reference" w:semiHidden="0" w:uiPriority="32" w:unhideWhenUsed="0" w:qFormat="1"/>
-    <w:lsdException w:name="Book Title" w:semiHidden="0" w:uiPriority="33" w:unhideWhenUsed="0" w:qFormat="1"/>
-    <w:lsdException w:name="Bibliography" w:uiPriority="37"/>
-    <w:lsdException w:name="TOC Heading" w:uiPriority="39" w:qFormat="1"/>
-  </w:latentStyles>
-  <w:style w:type="paragraph" w:default="1" w:styleId="Normal">
-    <w:name w:val="Normal"/>
-    <w:qFormat/>
-  </w:style>
-  <w:style w:type="character" w:default="1" w:styleId="DefaultParagraphFont">
-    <w:name w:val="Default Paragraph Font"/>
-    <w:uiPriority w:val="1"/>
-    <w:semiHidden/>
-    <w:unhideWhenUsed/>
-  </w:style>
-  <w:style w:type="table" w:default="1" w:styleId="TableNormal">
-    <w:name w:val="Normal Table"/>
-    <w:uiPriority w:val="99"/>
-    <w:semiHidden/>
-    <w:unhideWhenUsed/>
-    <w:tblPr>
-      <w:tblInd w:w="0" w:type="dxa"/>
-      <w:tblCellMar>
-        <w:top w:w="0" w:type="dxa"/>
-        <w:left w:w="108" w:type="dxa"/>
-        <w:bottom w:w="0" w:type="dxa"/>
-        <w:right w:w="108" w:type="dxa"/>
-      </w:tblCellMar>
-    </w:tblPr>
-  </w:style>
-  <w:style w:type="numbering" w:default="1" w:styleId="NoList">
-    <w:name w:val="No List"/>
-    <w:uiPriority w:val="99"/>
-    <w:semiHidden/>
-    <w:unhideWhenUsed/>
-  </w:style>
-  <w:style w:type="paragraph" w:customStyle="1" w:styleId="B715FECC5FBB402DBE238FDFAAB46891">
-    <w:name w:val="B715FECC5FBB402DBE238FDFAAB46891"/>
-    <w:rsid w:val="000D60C3"/>
-  </w:style>
-</w:styles>
-</file>
-
-<file path=word/glossary/stylesWithEffects.xml><?xml version="1.0" encoding="utf-8"?>
-<w:styles xmlns:wpc="http://schemas.microsoft.com/office/word/2010/wordprocessingCanvas" xmlns:mc="http://schemas.openxmlformats.org/markup-compatibility/2006" xmlns:o="urn:schemas-microsoft-com:office:office" xmlns:r="http://schemas.openxmlformats.org/officeDocument/2006/relationships" xmlns:m="http://schemas.openxmlformats.org/officeDocument/2006/math" xmlns:v="urn:schemas-microsoft-com:vml" xmlns:wp14="http://schemas.microsoft.com/office/word/2010/wordprocessingDrawing" xmlns:wp="http://schemas.openxmlformats.org/drawingml/2006/wordprocessingDrawing" xmlns:w10="urn:schemas-microsoft-com:office:word" xmlns:w="http://schemas.openxmlformats.org/wordprocessingml/2006/main" xmlns:w14="http://schemas.microsoft.com/office/word/2010/wordml" xmlns:wpg="http://schemas.microsoft.com/office/word/2010/wordprocessingGroup" xmlns:wpi="http://schemas.microsoft.com/office/word/2010/wordprocessingInk" xmlns:wne="http://schemas.microsoft.com/office/word/2006/wordml" xmlns:wps="http://schemas.microsoft.com/office/word/2010/wordprocessingShape" mc:Ignorable="w14 wp14">
-  <w:docDefaults>
-    <w:rPrDefault>
-      <w:rPr>
-        <w:rFonts w:asciiTheme="minorHAnsi" w:eastAsiaTheme="minorEastAsia" w:hAnsiTheme="minorHAnsi" w:cstheme="minorBidi"/>
-        <w:sz w:val="22"/>
-        <w:szCs w:val="22"/>
-        <w:lang w:val="en-US" w:eastAsia="en-US" w:bidi="ar-SA"/>
-      </w:rPr>
-    </w:rPrDefault>
-    <w:pPrDefault>
-      <w:pPr>
-        <w:spacing w:after="200" w:line="276" w:lineRule="auto"/>
-      </w:pPr>
-    </w:pPrDefault>
-  </w:docDefaults>
-  <w:latentStyles w:defLockedState="0" w:defUIPriority="99" w:defSemiHidden="1" w:defUnhideWhenUsed="1" w:defQFormat="0" w:count="267">
-    <w:lsdException w:name="Normal" w:semiHidden="0" w:uiPriority="0" w:unhideWhenUsed="0" w:qFormat="1"/>
-    <w:lsdException w:name="heading 1" w:semiHidden="0" w:uiPriority="9" w:unhideWhenUsed="0" w:qFormat="1"/>
-    <w:lsdException w:name="heading 2" w:uiPriority="9" w:qFormat="1"/>
-    <w:lsdException w:name="heading 3" w:uiPriority="9" w:qFormat="1"/>
-    <w:lsdException w:name="heading 4" w:uiPriority="9" w:qFormat="1"/>
-    <w:lsdException w:name="heading 5" w:uiPriority="9" w:qFormat="1"/>
-    <w:lsdException w:name="heading 6" w:uiPriority="9" w:qFormat="1"/>
-    <w:lsdException w:name="heading 7" w:uiPriority="9" w:qFormat="1"/>
-    <w:lsdException w:name="heading 8" w:uiPriority="9" w:qFormat="1"/>
-    <w:lsdException w:name="heading 9" w:uiPriority="9" w:qFormat="1"/>
-    <w:lsdException w:name="toc 1" w:uiPriority="39"/>
-    <w:lsdException w:name="toc 2" w:uiPriority="39"/>
-    <w:lsdException w:name="toc 3" w:uiPriority="39"/>
-    <w:lsdException w:name="toc 4" w:uiPriority="39"/>
-    <w:lsdException w:name="toc 5" w:uiPriority="39"/>
-    <w:lsdException w:name="toc 6" w:uiPriority="39"/>
-    <w:lsdException w:name="toc 7" w:uiPriority="39"/>
-    <w:lsdException w:name="toc 8" w:uiPriority="39"/>
-    <w:lsdException w:name="toc 9" w:uiPriority="39"/>
-    <w:lsdException w:name="caption" w:uiPriority="35" w:qFormat="1"/>
-    <w:lsdException w:name="Title" w:semiHidden="0" w:uiPriority="10" w:unhideWhenUsed="0" w:qFormat="1"/>
-    <w:lsdException w:name="Default Paragraph Font" w:uiPriority="1"/>
-    <w:lsdException w:name="Subtitle" w:semiHidden="0" w:uiPriority="11" w:unhideWhenUsed="0" w:qFormat="1"/>
-    <w:lsdException w:name="Strong" w:semiHidden="0" w:uiPriority="22" w:unhideWhenUsed="0" w:qFormat="1"/>
-    <w:lsdException w:name="Emphasis" w:semiHidden="0" w:uiPriority="20" w:unhideWhenUsed="0" w:qFormat="1"/>
-    <w:lsdException w:name="Table Grid" w:semiHidden="0" w:uiPriority="59" w:unhideWhenUsed="0"/>
-    <w:lsdException w:name="Placeholder Text" w:unhideWhenUsed="0"/>
-    <w:lsdException w:name="No Spacing" w:semiHidden="0" w:uiPriority="1" w:unhideWhenUsed="0" w:qFormat="1"/>
-    <w:lsdException w:name="Light Shading" w:semiHidden="0" w:uiPriority="60" w:unhideWhenUsed="0"/>
-    <w:lsdException w:name="Light List" w:semiHidden="0" w:uiPriority="61" w:unhideWhenUsed="0"/>
-    <w:lsdException w:name="Light Grid" w:semiHidden="0" w:uiPriority="62" w:unhideWhenUsed="0"/>
-    <w:lsdException w:name="Medium Shading 1" w:semiHidden="0" w:uiPriority="63" w:unhideWhenUsed="0"/>
-    <w:lsdException w:name="Medium Shading 2" w:semiHidden="0" w:uiPriority="64" w:unhideWhenUsed="0"/>
-    <w:lsdException w:name="Medium List 1" w:semiHidden="0" w:uiPriority="65" w:unhideWhenUsed="0"/>
-    <w:lsdException w:name="Medium List 2" w:semiHidden="0" w:uiPriority="66" w:unhideWhenUsed="0"/>
-    <w:lsdException w:name="Medium Grid 1" w:semiHidden="0" w:uiPriority="67" w:unhideWhenUsed="0"/>
-    <w:lsdException w:name="Medium Grid 2" w:semiHidden="0" w:uiPriority="68" w:unhideWhenUsed="0"/>
-    <w:lsdException w:name="Medium Grid 3" w:semiHidden="0" w:uiPriority="69" w:unhideWhenUsed="0"/>
-    <w:lsdException w:name="Dark List" w:semiHidden="0" w:uiPriority="70" w:unhideWhenUsed="0"/>
-    <w:lsdException w:name="Colorful Shading" w:semiHidden="0" w:uiPriority="71" w:unhideWhenUsed="0"/>
-    <w:lsdException w:name="Colorful List" w:semiHidden="0" w:uiPriority="72" w:unhideWhenUsed="0"/>
-    <w:lsdException w:name="Colorful Grid" w:semiHidden="0" w:uiPriority="73" w:unhideWhenUsed="0"/>
-    <w:lsdException w:name="Light Shading Accent 1" w:semiHidden="0" w:uiPriority="60" w:unhideWhenUsed="0"/>
-    <w:lsdException w:name="Light List Accent 1" w:semiHidden="0" w:uiPriority="61" w:unhideWhenUsed="0"/>
-    <w:lsdException w:name="Light Grid Accent 1" w:semiHidden="0" w:uiPriority="62" w:unhideWhenUsed="0"/>
-    <w:lsdException w:name="Medium Shading 1 Accent 1" w:semiHidden="0" w:uiPriority="63" w:unhideWhenUsed="0"/>
-    <w:lsdException w:name="Medium Shading 2 Accent 1" w:semiHidden="0" w:uiPriority="64" w:unhideWhenUsed="0"/>
-    <w:lsdException w:name="Medium List 1 Accent 1" w:semiHidden="0" w:uiPriority="65" w:unhideWhenUsed="0"/>
-    <w:lsdException w:name="Revision" w:unhideWhenUsed="0"/>
-    <w:lsdException w:name="List Paragraph" w:semiHidden="0" w:uiPriority="34" w:unhideWhenUsed="0" w:qFormat="1"/>
-    <w:lsdException w:name="Quote" w:semiHidden="0" w:uiPriority="29" w:unhideWhenUsed="0" w:qFormat="1"/>
-    <w:lsdException w:name="Intense Quote" w:semiHidden="0" w:uiPriority="30" w:unhideWhenUsed="0" w:qFormat="1"/>
-    <w:lsdException w:name="Medium List 2 Accent 1" w:semiHidden="0" w:uiPriority="66" w:unhideWhenUsed="0"/>
-    <w:lsdException w:name="Medium Grid 1 Accent 1" w:semiHidden="0" w:uiPriority="67" w:unhideWhenUsed="0"/>
-    <w:lsdException w:name="Medium Grid 2 Accent 1" w:semiHidden="0" w:uiPriority="68" w:unhideWhenUsed="0"/>
-    <w:lsdException w:name="Medium Grid 3 Accent 1" w:semiHidden="0" w:uiPriority="69" w:unhideWhenUsed="0"/>
-    <w:lsdException w:name="Dark List Accent 1" w:semiHidden="0" w:uiPriority="70" w:unhideWhenUsed="0"/>
-    <w:lsdException w:name="Colorful Shading Accent 1" w:semiHidden="0" w:uiPriority="71" w:unhideWhenUsed="0"/>
-    <w:lsdException w:name="Colorful List Accent 1" w:semiHidden="0" w:uiPriority="72" w:unhideWhenUsed="0"/>
-    <w:lsdException w:name="Colorful Grid Accent 1" w:semiHidden="0" w:uiPriority="73" w:unhideWhenUsed="0"/>
-    <w:lsdException w:name="Light Shading Accent 2" w:semiHidden="0" w:uiPriority="60" w:unhideWhenUsed="0"/>
-    <w:lsdException w:name="Light List Accent 2" w:semiHidden="0" w:uiPriority="61" w:unhideWhenUsed="0"/>
-    <w:lsdException w:name="Light Grid Accent 2" w:semiHidden="0" w:uiPriority="62" w:unhideWhenUsed="0"/>
-    <w:lsdException w:name="Medium Shading 1 Accent 2" w:semiHidden="0" w:uiPriority="63" w:unhideWhenUsed="0"/>
-    <w:lsdException w:name="Medium Shading 2 Accent 2" w:semiHidden="0" w:uiPriority="64" w:unhideWhenUsed="0"/>
-    <w:lsdException w:name="Medium List 1 Accent 2" w:semiHidden="0" w:uiPriority="65" w:unhideWhenUsed="0"/>
-    <w:lsdException w:name="Medium List 2 Accent 2" w:semiHidden="0" w:uiPriority="66" w:unhideWhenUsed="0"/>
-    <w:lsdException w:name="Medium Grid 1 Accent 2" w:semiHidden="0" w:uiPriority="67" w:unhideWhenUsed="0"/>
-    <w:lsdException w:name="Medium Grid 2 Accent 2" w:semiHidden="0" w:uiPriority="68" w:unhideWhenUsed="0"/>
-    <w:lsdException w:name="Medium Grid 3 Accent 2" w:semiHidden="0" w:uiPriority="69" w:unhideWhenUsed="0"/>
-    <w:lsdException w:name="Dark List Accent 2" w:semiHidden="0" w:uiPriority="70" w:unhideWhenUsed="0"/>
-    <w:lsdException w:name="Colorful Shading Accent 2" w:semiHidden="0" w:uiPriority="71" w:unhideWhenUsed="0"/>
-    <w:lsdException w:name="Colorful List Accent 2" w:semiHidden="0" w:uiPriority="72" w:unhideWhenUsed="0"/>
-    <w:lsdException w:name="Colorful Grid Accent 2" w:semiHidden="0" w:uiPriority="73" w:unhideWhenUsed="0"/>
-    <w:lsdException w:name="Light Shading Accent 3" w:semiHidden="0" w:uiPriority="60" w:unhideWhenUsed="0"/>
-    <w:lsdException w:name="Light List Accent 3" w:semiHidden="0" w:uiPriority="61" w:unhideWhenUsed="0"/>
-    <w:lsdException w:name="Light Grid Accent 3" w:semiHidden="0" w:uiPriority="62" w:unhideWhenUsed="0"/>
-    <w:lsdException w:name="Medium Shading 1 Accent 3" w:semiHidden="0" w:uiPriority="63" w:unhideWhenUsed="0"/>
-    <w:lsdException w:name="Medium Shading 2 Accent 3" w:semiHidden="0" w:uiPriority="64" w:unhideWhenUsed="0"/>
-    <w:lsdException w:name="Medium List 1 Accent 3" w:semiHidden="0" w:uiPriority="65" w:unhideWhenUsed="0"/>
-    <w:lsdException w:name="Medium List 2 Accent 3" w:semiHidden="0" w:uiPriority="66" w:unhideWhenUsed="0"/>
-    <w:lsdException w:name="Medium Grid 1 Accent 3" w:semiHidden="0" w:uiPriority="67" w:unhideWhenUsed="0"/>
-    <w:lsdException w:name="Medium Grid 2 Accent 3" w:semiHidden="0" w:uiPriority="68" w:unhideWhenUsed="0"/>
-    <w:lsdException w:name="Medium Grid 3 Accent 3" w:semiHidden="0" w:uiPriority="69" w:unhideWhenUsed="0"/>
-    <w:lsdException w:name="Dark List Accent 3" w:semiHidden="0" w:uiPriority="70" w:unhideWhenUsed="0"/>
-    <w:lsdException w:name="Colorful Shading Accent 3" w:semiHidden="0" w:uiPriority="71" w:unhideWhenUsed="0"/>
-    <w:lsdException w:name="Colorful List Accent 3" w:semiHidden="0" w:uiPriority="72" w:unhideWhenUsed="0"/>
-    <w:lsdException w:name="Colorful Grid Accent 3" w:semiHidden="0" w:uiPriority="73" w:unhideWhenUsed="0"/>
-    <w:lsdException w:name="Light Shading Accent 4" w:semiHidden="0" w:uiPriority="60" w:unhideWhenUsed="0"/>
-    <w:lsdException w:name="Light List Accent 4" w:semiHidden="0" w:uiPriority="61" w:unhideWhenUsed="0"/>
-    <w:lsdException w:name="Light Grid Accent 4" w:semiHidden="0" w:uiPriority="62" w:unhideWhenUsed="0"/>
-    <w:lsdException w:name="Medium Shading 1 Accent 4" w:semiHidden="0" w:uiPriority="63" w:unhideWhenUsed="0"/>
-    <w:lsdException w:name="Medium Shading 2 Accent 4" w:semiHidden="0" w:uiPriority="64" w:unhideWhenUsed="0"/>
-    <w:lsdException w:name="Medium List 1 Accent 4" w:semiHidden="0" w:uiPriority="65" w:unhideWhenUsed="0"/>
-    <w:lsdException w:name="Medium List 2 Accent 4" w:semiHidden="0" w:uiPriority="66" w:unhideWhenUsed="0"/>
-    <w:lsdException w:name="Medium Grid 1 Accent 4" w:semiHidden="0" w:uiPriority="67" w:unhideWhenUsed="0"/>
-    <w:lsdException w:name="Medium Grid 2 Accent 4" w:semiHidden="0" w:uiPriority="68" w:unhideWhenUsed="0"/>
-    <w:lsdException w:name="Medium Grid 3 Accent 4" w:semiHidden="0" w:uiPriority="69" w:unhideWhenUsed="0"/>
-    <w:lsdException w:name="Dark List Accent 4" w:semiHidden="0" w:uiPriority="70" w:unhideWhenUsed="0"/>
-    <w:lsdException w:name="Colorful Shading Accent 4" w:semiHidden="0" w:uiPriority="71" w:unhideWhenUsed="0"/>
-    <w:lsdException w:name="Colorful List Accent 4" w:semiHidden="0" w:uiPriority="72" w:unhideWhenUsed="0"/>
-    <w:lsdException w:name="Colorful Grid Accent 4" w:semiHidden="0" w:uiPriority="73" w:unhideWhenUsed="0"/>
-    <w:lsdException w:name="Light Shading Accent 5" w:semiHidden="0" w:uiPriority="60" w:unhideWhenUsed="0"/>
-    <w:lsdException w:name="Light List Accent 5" w:semiHidden="0" w:uiPriority="61" w:unhideWhenUsed="0"/>
-    <w:lsdException w:name="Light Grid Accent 5" w:semiHidden="0" w:uiPriority="62" w:unhideWhenUsed="0"/>
-    <w:lsdException w:name="Medium Shading 1 Accent 5" w:semiHidden="0" w:uiPriority="63" w:unhideWhenUsed="0"/>
-    <w:lsdException w:name="Medium Shading 2 Accent 5" w:semiHidden="0" w:uiPriority="64" w:unhideWhenUsed="0"/>
-    <w:lsdException w:name="Medium List 1 Accent 5" w:semiHidden="0" w:uiPriority="65" w:unhideWhenUsed="0"/>
-    <w:lsdException w:name="Medium List 2 Accent 5" w:semiHidden="0" w:uiPriority="66" w:unhideWhenUsed="0"/>
-    <w:lsdException w:name="Medium Grid 1 Accent 5" w:semiHidden="0" w:uiPriority="67" w:unhideWhenUsed="0"/>
-    <w:lsdException w:name="Medium Grid 2 Accent 5" w:semiHidden="0" w:uiPriority="68" w:unhideWhenUsed="0"/>
-    <w:lsdException w:name="Medium Grid 3 Accent 5" w:semiHidden="0" w:uiPriority="69" w:unhideWhenUsed="0"/>
-    <w:lsdException w:name="Dark List Accent 5" w:semiHidden="0" w:uiPriority="70" w:unhideWhenUsed="0"/>
-    <w:lsdException w:name="Colorful Shading Accent 5" w:semiHidden="0" w:uiPriority="71" w:unhideWhenUsed="0"/>
-    <w:lsdException w:name="Colorful List Accent 5" w:semiHidden="0" w:uiPriority="72" w:unhideWhenUsed="0"/>
-    <w:lsdException w:name="Colorful Grid Accent 5" w:semiHidden="0" w:uiPriority="73" w:unhideWhenUsed="0"/>
-    <w:lsdException w:name="Light Shading Accent 6" w:semiHidden="0" w:uiPriority="60" w:unhideWhenUsed="0"/>
-    <w:lsdException w:name="Light List Accent 6" w:semiHidden="0" w:uiPriority="61" w:unhideWhenUsed="0"/>
-    <w:lsdException w:name="Light Grid Accent 6" w:semiHidden="0" w:uiPriority="62" w:unhideWhenUsed="0"/>
-    <w:lsdException w:name="Medium Shading 1 Accent 6" w:semiHidden="0" w:uiPriority="63" w:unhideWhenUsed="0"/>
-    <w:lsdException w:name="Medium Shading 2 Accent 6" w:semiHidden="0" w:uiPriority="64" w:unhideWhenUsed="0"/>
-    <w:lsdException w:name="Medium List 1 Accent 6" w:semiHidden="0" w:uiPriority="65" w:unhideWhenUsed="0"/>
-    <w:lsdException w:name="Medium List 2 Accent 6" w:semiHidden="0" w:uiPriority="66" w:unhideWhenUsed="0"/>
-    <w:lsdException w:name="Medium Grid 1 Accent 6" w:semiHidden="0" w:uiPriority="67" w:unhideWhenUsed="0"/>
-    <w:lsdException w:name="Medium Grid 2 Accent 6" w:semiHidden="0" w:uiPriority="68" w:unhideWhenUsed="0"/>
-    <w:lsdException w:name="Medium Grid 3 Accent 6" w:semiHidden="0" w:uiPriority="69" w:unhideWhenUsed="0"/>
-    <w:lsdException w:name="Dark List Accent 6" w:semiHidden="0" w:uiPriority="70" w:unhideWhenUsed="0"/>
-    <w:lsdException w:name="Colorful Shading Accent 6" w:semiHidden="0" w:uiPriority="71" w:unhideWhenUsed="0"/>
-    <w:lsdException w:name="Colorful List Accent 6" w:semiHidden="0" w:uiPriority="72" w:unhideWhenUsed="0"/>
-    <w:lsdException w:name="Colorful Grid Accent 6" w:semiHidden="0" w:uiPriority="73" w:unhideWhenUsed="0"/>
-    <w:lsdException w:name="Subtle Emphasis" w:semiHidden="0" w:uiPriority="19" w:unhideWhenUsed="0" w:qFormat="1"/>
-    <w:lsdException w:name="Intense Emphasis" w:semiHidden="0" w:uiPriority="21" w:unhideWhenUsed="0" w:qFormat="1"/>
-    <w:lsdException w:name="Subtle Reference" w:semiHidden="0" w:uiPriority="31" w:unhideWhenUsed="0" w:qFormat="1"/>
-    <w:lsdException w:name="Intense Reference" w:semiHidden="0" w:uiPriority="32" w:unhideWhenUsed="0" w:qFormat="1"/>
-    <w:lsdException w:name="Book Title" w:semiHidden="0" w:uiPriority="33" w:unhideWhenUsed="0" w:qFormat="1"/>
-    <w:lsdException w:name="Bibliography" w:uiPriority="37"/>
-    <w:lsdException w:name="TOC Heading" w:uiPriority="39" w:qFormat="1"/>
-  </w:latentStyles>
-  <w:style w:type="paragraph" w:default="1" w:styleId="Normal">
-    <w:name w:val="Normal"/>
-    <w:qFormat/>
-  </w:style>
-  <w:style w:type="character" w:default="1" w:styleId="DefaultParagraphFont">
-    <w:name w:val="Default Paragraph Font"/>
-    <w:uiPriority w:val="1"/>
-    <w:semiHidden/>
-    <w:unhideWhenUsed/>
-  </w:style>
-  <w:style w:type="table" w:default="1" w:styleId="TableNormal">
-    <w:name w:val="Normal Table"/>
-    <w:uiPriority w:val="99"/>
-    <w:semiHidden/>
-    <w:unhideWhenUsed/>
-    <w:tblPr>
-      <w:tblInd w:w="0" w:type="dxa"/>
-      <w:tblCellMar>
-        <w:top w:w="0" w:type="dxa"/>
-        <w:left w:w="108" w:type="dxa"/>
-        <w:bottom w:w="0" w:type="dxa"/>
-        <w:right w:w="108" w:type="dxa"/>
-      </w:tblCellMar>
-    </w:tblPr>
-  </w:style>
-  <w:style w:type="numbering" w:default="1" w:styleId="NoList">
-    <w:name w:val="No List"/>
-    <w:uiPriority w:val="99"/>
-    <w:semiHidden/>
-    <w:unhideWhenUsed/>
-  </w:style>
-  <w:style w:type="paragraph" w:customStyle="1" w:styleId="B715FECC5FBB402DBE238FDFAAB46891">
-    <w:name w:val="B715FECC5FBB402DBE238FDFAAB46891"/>
-    <w:rsid w:val="000D60C3"/>
-  </w:style>
-</w:styles>
-</file>
-
-<file path=word/glossary/webSettings.xml><?xml version="1.0" encoding="utf-8"?>
-<w:webSettings xmlns:mc="http://schemas.openxmlformats.org/markup-compatibility/2006" xmlns:r="http://schemas.openxmlformats.org/officeDocument/2006/relationships" xmlns:w="http://schemas.openxmlformats.org/wordprocessingml/2006/main" xmlns:w14="http://schemas.microsoft.com/office/word/2010/wordml" mc:Ignorable="w14">
-  <w:optimizeForBrowser/>
-  <w:allowPNG/>
-</w:webSettings>
-</file>
-
 <file path=word/theme/theme1.xml><?xml version="1.0" encoding="utf-8"?>
 <a:theme xmlns:a="http://schemas.openxmlformats.org/drawingml/2006/main" name="Office Theme">
   <a:themeElements>
@@ -13027,7 +13185,7 @@
 </file>
 
 <file path=customXml/itemProps1.xml><?xml version="1.0" encoding="utf-8"?>
-<ds:datastoreItem xmlns:ds="http://schemas.openxmlformats.org/officeDocument/2006/customXml" ds:itemID="{9405E08F-757F-478E-87A8-7A7963F5D9CA}">
+<ds:datastoreItem xmlns:ds="http://schemas.openxmlformats.org/officeDocument/2006/customXml" ds:itemID="{D988114F-8655-4DB8-8053-0C8EC9E9A50D}">
   <ds:schemaRefs>
     <ds:schemaRef ds:uri="http://schemas.openxmlformats.org/officeDocument/2006/bibliography"/>
   </ds:schemaRefs>

</xml_diff>